<commit_message>
tdk dolgozat iras final v1
</commit_message>
<xml_diff>
--- a/tdk/tdk_dolgozat.docx
+++ b/tdk/tdk_dolgozat.docx
@@ -12,7 +12,7 @@
           <w:lang w:eastAsia="hu-HU"/>
         </w:rPr>
         <w:drawing>
-          <wp:inline distT="0" distB="0" distL="0" distR="0" wp14:anchorId="5D62D356" wp14:editId="1B0FB084">
+          <wp:inline distT="0" distB="0" distL="0" distR="0" wp14:anchorId="5D62D356" wp14:editId="776609B5">
             <wp:extent cx="1933575" cy="542925"/>
             <wp:effectExtent l="0" t="0" r="0" b="0"/>
             <wp:docPr id="1" name="Kép 1"/>
@@ -113,8 +113,16 @@
     <w:p>
       <w:pPr>
         <w:pStyle w:val="Alcm"/>
-      </w:pPr>
-      <w:r>
+        <w:rPr>
+          <w:sz w:val="30"/>
+          <w:szCs w:val="30"/>
+        </w:rPr>
+      </w:pPr>
+      <w:r>
+        <w:rPr>
+          <w:sz w:val="30"/>
+          <w:szCs w:val="30"/>
+        </w:rPr>
         <w:t>Tudományos Diákköri Konferencia Dolgozat</w:t>
       </w:r>
     </w:p>
@@ -129,13 +137,13 @@
         <mc:AlternateContent>
           <mc:Choice Requires="wps">
             <w:drawing>
-              <wp:anchor distT="0" distB="0" distL="114300" distR="114300" simplePos="0" relativeHeight="251657728" behindDoc="0" locked="0" layoutInCell="1" allowOverlap="1" wp14:anchorId="73158549" wp14:editId="54A81B95">
+              <wp:anchor distT="0" distB="0" distL="114300" distR="114300" simplePos="0" relativeHeight="251657728" behindDoc="0" locked="0" layoutInCell="1" allowOverlap="1" wp14:anchorId="73158549" wp14:editId="1908ABFE">
                 <wp:simplePos x="0" y="0"/>
                 <wp:positionH relativeFrom="page">
-                  <wp:posOffset>2600774</wp:posOffset>
+                  <wp:posOffset>2600325</wp:posOffset>
                 </wp:positionH>
                 <wp:positionV relativeFrom="paragraph">
-                  <wp:posOffset>290350</wp:posOffset>
+                  <wp:posOffset>290195</wp:posOffset>
                 </wp:positionV>
                 <wp:extent cx="2879725" cy="1106758"/>
                 <wp:effectExtent l="0" t="0" r="3175" b="0"/>
@@ -180,6 +188,12 @@
                       <wps:txbx>
                         <w:txbxContent>
                           <w:p>
+                            <w:pPr>
+                              <w:ind w:left="720" w:firstLine="720"/>
+                            </w:pPr>
+                            <w:r>
+                              <w:t xml:space="preserve">  </w:t>
+                            </w:r>
                             <w:r>
                               <w:t>Konzulens</w:t>
                             </w:r>
@@ -189,16 +203,22 @@
                               <w:pStyle w:val="Cmlapszerz"/>
                             </w:pPr>
                             <w:r>
-                              <w:t>Dr. Szűcs</w:t>
+                              <w:t>Dr. Szűcs Gábor</w:t>
+                            </w:r>
+                          </w:p>
+                          <w:p>
+                            <w:pPr>
+                              <w:ind w:left="447" w:firstLine="273"/>
+                            </w:pPr>
+                            <w:r>
+                              <w:t xml:space="preserve">     </w:t>
                             </w:r>
                             <w:r>
                               <w:t xml:space="preserve"> </w:t>
                             </w:r>
                             <w:r>
-                              <w:t>Gábor</w:t>
+                              <w:t xml:space="preserve"> </w:t>
                             </w:r>
-                          </w:p>
-                          <w:p>
                             <w:r>
                               <w:t xml:space="preserve">BUDAPEST, </w:t>
                             </w:r>
@@ -244,10 +264,16 @@
                 <v:stroke joinstyle="miter"/>
                 <v:path gradientshapeok="t" o:connecttype="rect"/>
               </v:shapetype>
-              <v:shape id="Text Box 7" o:spid="_x0000_s1026" type="#_x0000_t202" style="position:absolute;left:0;text-align:left;margin-left:204.8pt;margin-top:22.85pt;width:226.75pt;height:87.15pt;z-index:251657728;visibility:visible;mso-wrap-style:square;mso-width-percent:0;mso-height-percent:0;mso-wrap-distance-left:9pt;mso-wrap-distance-top:0;mso-wrap-distance-right:9pt;mso-wrap-distance-bottom:0;mso-position-horizontal:absolute;mso-position-horizontal-relative:page;mso-position-vertical:absolute;mso-position-vertical-relative:text;mso-width-percent:0;mso-height-percent:0;mso-width-relative:page;mso-height-relative:page;v-text-anchor:top" o:gfxdata="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" stroked="f">
+              <v:shape id="Text Box 7" o:spid="_x0000_s1026" type="#_x0000_t202" style="position:absolute;left:0;text-align:left;margin-left:204.75pt;margin-top:22.85pt;width:226.75pt;height:87.15pt;z-index:251657728;visibility:visible;mso-wrap-style:square;mso-width-percent:0;mso-height-percent:0;mso-wrap-distance-left:9pt;mso-wrap-distance-top:0;mso-wrap-distance-right:9pt;mso-wrap-distance-bottom:0;mso-position-horizontal:absolute;mso-position-horizontal-relative:page;mso-position-vertical:absolute;mso-position-vertical-relative:text;mso-width-percent:0;mso-height-percent:0;mso-width-relative:page;mso-height-relative:page;v-text-anchor:top" o:gfxdata="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" stroked="f">
                 <v:textbox>
                   <w:txbxContent>
                     <w:p>
+                      <w:pPr>
+                        <w:ind w:left="720" w:firstLine="720"/>
+                      </w:pPr>
+                      <w:r>
+                        <w:t xml:space="preserve">  </w:t>
+                      </w:r>
                       <w:r>
                         <w:t>Konzulens</w:t>
                       </w:r>
@@ -257,16 +283,22 @@
                         <w:pStyle w:val="Cmlapszerz"/>
                       </w:pPr>
                       <w:r>
-                        <w:t>Dr. Szűcs</w:t>
+                        <w:t>Dr. Szűcs Gábor</w:t>
+                      </w:r>
+                    </w:p>
+                    <w:p>
+                      <w:pPr>
+                        <w:ind w:left="447" w:firstLine="273"/>
+                      </w:pPr>
+                      <w:r>
+                        <w:t xml:space="preserve">     </w:t>
                       </w:r>
                       <w:r>
                         <w:t xml:space="preserve"> </w:t>
                       </w:r>
                       <w:r>
-                        <w:t>Gábor</w:t>
+                        <w:t xml:space="preserve"> </w:t>
                       </w:r>
-                    </w:p>
-                    <w:p>
                       <w:r>
                         <w:t xml:space="preserve">BUDAPEST, </w:t>
                       </w:r>
@@ -327,7 +359,7 @@
       <w:r>
         <w:fldChar w:fldCharType="separate"/>
       </w:r>
-      <w:hyperlink w:anchor="_Toc212149436" w:history="1">
+      <w:hyperlink w:anchor="_Toc212319202" w:history="1">
         <w:r>
           <w:rPr>
             <w:rStyle w:val="Hiperhivatkozs"/>
@@ -354,7 +386,7 @@
             <w:noProof/>
             <w:webHidden/>
           </w:rPr>
-          <w:instrText xml:space="preserve"> PAGEREF _Toc212149436 \h </w:instrText>
+          <w:instrText xml:space="preserve"> PAGEREF _Toc212319202 \h </w:instrText>
         </w:r>
         <w:r>
           <w:rPr>
@@ -374,7 +406,7 @@
             <w:noProof/>
             <w:webHidden/>
           </w:rPr>
-          <w:t>4</w:t>
+          <w:t>3</w:t>
         </w:r>
         <w:r>
           <w:rPr>
@@ -396,7 +428,7 @@
           <w14:ligatures w14:val="standardContextual"/>
         </w:rPr>
       </w:pPr>
-      <w:hyperlink w:anchor="_Toc212149437" w:history="1">
+      <w:hyperlink w:anchor="_Toc212319203" w:history="1">
         <w:r>
           <w:rPr>
             <w:rStyle w:val="Hiperhivatkozs"/>
@@ -423,7 +455,7 @@
             <w:noProof/>
             <w:webHidden/>
           </w:rPr>
-          <w:instrText xml:space="preserve"> PAGEREF _Toc212149437 \h </w:instrText>
+          <w:instrText xml:space="preserve"> PAGEREF _Toc212319203 \h </w:instrText>
         </w:r>
         <w:r>
           <w:rPr>
@@ -443,7 +475,7 @@
             <w:noProof/>
             <w:webHidden/>
           </w:rPr>
-          <w:t>5</w:t>
+          <w:t>4</w:t>
         </w:r>
         <w:r>
           <w:rPr>
@@ -465,7 +497,7 @@
           <w14:ligatures w14:val="standardContextual"/>
         </w:rPr>
       </w:pPr>
-      <w:hyperlink w:anchor="_Toc212149438" w:history="1">
+      <w:hyperlink w:anchor="_Toc212319204" w:history="1">
         <w:r>
           <w:rPr>
             <w:rStyle w:val="Hiperhivatkozs"/>
@@ -492,7 +524,7 @@
             <w:noProof/>
             <w:webHidden/>
           </w:rPr>
-          <w:instrText xml:space="preserve"> PAGEREF _Toc212149438 \h </w:instrText>
+          <w:instrText xml:space="preserve"> PAGEREF _Toc212319204 \h </w:instrText>
         </w:r>
         <w:r>
           <w:rPr>
@@ -512,7 +544,7 @@
             <w:noProof/>
             <w:webHidden/>
           </w:rPr>
-          <w:t>6</w:t>
+          <w:t>5</w:t>
         </w:r>
         <w:r>
           <w:rPr>
@@ -536,7 +568,7 @@
           <w14:ligatures w14:val="standardContextual"/>
         </w:rPr>
       </w:pPr>
-      <w:hyperlink w:anchor="_Toc212149439" w:history="1">
+      <w:hyperlink w:anchor="_Toc212319205" w:history="1">
         <w:r>
           <w:rPr>
             <w:rStyle w:val="Hiperhivatkozs"/>
@@ -563,7 +595,7 @@
             <w:noProof/>
             <w:webHidden/>
           </w:rPr>
-          <w:instrText xml:space="preserve"> PAGEREF _Toc212149439 \h </w:instrText>
+          <w:instrText xml:space="preserve"> PAGEREF _Toc212319205 \h </w:instrText>
         </w:r>
         <w:r>
           <w:rPr>
@@ -583,7 +615,7 @@
             <w:noProof/>
             <w:webHidden/>
           </w:rPr>
-          <w:t>6</w:t>
+          <w:t>5</w:t>
         </w:r>
         <w:r>
           <w:rPr>
@@ -607,7 +639,7 @@
           <w14:ligatures w14:val="standardContextual"/>
         </w:rPr>
       </w:pPr>
-      <w:hyperlink w:anchor="_Toc212149440" w:history="1">
+      <w:hyperlink w:anchor="_Toc212319206" w:history="1">
         <w:r>
           <w:rPr>
             <w:rStyle w:val="Hiperhivatkozs"/>
@@ -634,7 +666,7 @@
             <w:noProof/>
             <w:webHidden/>
           </w:rPr>
-          <w:instrText xml:space="preserve"> PAGEREF _Toc212149440 \h </w:instrText>
+          <w:instrText xml:space="preserve"> PAGEREF _Toc212319206 \h </w:instrText>
         </w:r>
         <w:r>
           <w:rPr>
@@ -654,7 +686,7 @@
             <w:noProof/>
             <w:webHidden/>
           </w:rPr>
-          <w:t>6</w:t>
+          <w:t>5</w:t>
         </w:r>
         <w:r>
           <w:rPr>
@@ -678,7 +710,7 @@
           <w14:ligatures w14:val="standardContextual"/>
         </w:rPr>
       </w:pPr>
-      <w:hyperlink w:anchor="_Toc212149441" w:history="1">
+      <w:hyperlink w:anchor="_Toc212319207" w:history="1">
         <w:r>
           <w:rPr>
             <w:rStyle w:val="Hiperhivatkozs"/>
@@ -705,7 +737,7 @@
             <w:noProof/>
             <w:webHidden/>
           </w:rPr>
-          <w:instrText xml:space="preserve"> PAGEREF _Toc212149441 \h </w:instrText>
+          <w:instrText xml:space="preserve"> PAGEREF _Toc212319207 \h </w:instrText>
         </w:r>
         <w:r>
           <w:rPr>
@@ -725,7 +757,7 @@
             <w:noProof/>
             <w:webHidden/>
           </w:rPr>
-          <w:t>7</w:t>
+          <w:t>6</w:t>
         </w:r>
         <w:r>
           <w:rPr>
@@ -747,7 +779,7 @@
           <w14:ligatures w14:val="standardContextual"/>
         </w:rPr>
       </w:pPr>
-      <w:hyperlink w:anchor="_Toc212149442" w:history="1">
+      <w:hyperlink w:anchor="_Toc212319208" w:history="1">
         <w:r>
           <w:rPr>
             <w:rStyle w:val="Hiperhivatkozs"/>
@@ -774,7 +806,7 @@
             <w:noProof/>
             <w:webHidden/>
           </w:rPr>
-          <w:instrText xml:space="preserve"> PAGEREF _Toc212149442 \h </w:instrText>
+          <w:instrText xml:space="preserve"> PAGEREF _Toc212319208 \h </w:instrText>
         </w:r>
         <w:r>
           <w:rPr>
@@ -794,7 +826,7 @@
             <w:noProof/>
             <w:webHidden/>
           </w:rPr>
-          <w:t>9</w:t>
+          <w:t>8</w:t>
         </w:r>
         <w:r>
           <w:rPr>
@@ -818,7 +850,7 @@
           <w14:ligatures w14:val="standardContextual"/>
         </w:rPr>
       </w:pPr>
-      <w:hyperlink w:anchor="_Toc212149443" w:history="1">
+      <w:hyperlink w:anchor="_Toc212319209" w:history="1">
         <w:r>
           <w:rPr>
             <w:rStyle w:val="Hiperhivatkozs"/>
@@ -845,7 +877,7 @@
             <w:noProof/>
             <w:webHidden/>
           </w:rPr>
-          <w:instrText xml:space="preserve"> PAGEREF _Toc212149443 \h </w:instrText>
+          <w:instrText xml:space="preserve"> PAGEREF _Toc212319209 \h </w:instrText>
         </w:r>
         <w:r>
           <w:rPr>
@@ -865,7 +897,7 @@
             <w:noProof/>
             <w:webHidden/>
           </w:rPr>
-          <w:t>9</w:t>
+          <w:t>8</w:t>
         </w:r>
         <w:r>
           <w:rPr>
@@ -889,7 +921,7 @@
           <w14:ligatures w14:val="standardContextual"/>
         </w:rPr>
       </w:pPr>
-      <w:hyperlink w:anchor="_Toc212149444" w:history="1">
+      <w:hyperlink w:anchor="_Toc212319210" w:history="1">
         <w:r>
           <w:rPr>
             <w:rStyle w:val="Hiperhivatkozs"/>
@@ -916,7 +948,7 @@
             <w:noProof/>
             <w:webHidden/>
           </w:rPr>
-          <w:instrText xml:space="preserve"> PAGEREF _Toc212149444 \h </w:instrText>
+          <w:instrText xml:space="preserve"> PAGEREF _Toc212319210 \h </w:instrText>
         </w:r>
         <w:r>
           <w:rPr>
@@ -936,7 +968,7 @@
             <w:noProof/>
             <w:webHidden/>
           </w:rPr>
-          <w:t>9</w:t>
+          <w:t>8</w:t>
         </w:r>
         <w:r>
           <w:rPr>
@@ -960,7 +992,7 @@
           <w14:ligatures w14:val="standardContextual"/>
         </w:rPr>
       </w:pPr>
-      <w:hyperlink w:anchor="_Toc212149445" w:history="1">
+      <w:hyperlink w:anchor="_Toc212319211" w:history="1">
         <w:r>
           <w:rPr>
             <w:rStyle w:val="Hiperhivatkozs"/>
@@ -987,7 +1019,7 @@
             <w:noProof/>
             <w:webHidden/>
           </w:rPr>
-          <w:instrText xml:space="preserve"> PAGEREF _Toc212149445 \h </w:instrText>
+          <w:instrText xml:space="preserve"> PAGEREF _Toc212319211 \h </w:instrText>
         </w:r>
         <w:r>
           <w:rPr>
@@ -1007,7 +1039,7 @@
             <w:noProof/>
             <w:webHidden/>
           </w:rPr>
-          <w:t>10</w:t>
+          <w:t>9</w:t>
         </w:r>
         <w:r>
           <w:rPr>
@@ -1031,7 +1063,7 @@
           <w14:ligatures w14:val="standardContextual"/>
         </w:rPr>
       </w:pPr>
-      <w:hyperlink w:anchor="_Toc212149446" w:history="1">
+      <w:hyperlink w:anchor="_Toc212319212" w:history="1">
         <w:r>
           <w:rPr>
             <w:rStyle w:val="Hiperhivatkozs"/>
@@ -1058,7 +1090,7 @@
             <w:noProof/>
             <w:webHidden/>
           </w:rPr>
-          <w:instrText xml:space="preserve"> PAGEREF _Toc212149446 \h </w:instrText>
+          <w:instrText xml:space="preserve"> PAGEREF _Toc212319212 \h </w:instrText>
         </w:r>
         <w:r>
           <w:rPr>
@@ -1078,7 +1110,7 @@
             <w:noProof/>
             <w:webHidden/>
           </w:rPr>
-          <w:t>11</w:t>
+          <w:t>10</w:t>
         </w:r>
         <w:r>
           <w:rPr>
@@ -1102,7 +1134,7 @@
           <w14:ligatures w14:val="standardContextual"/>
         </w:rPr>
       </w:pPr>
-      <w:hyperlink w:anchor="_Toc212149447" w:history="1">
+      <w:hyperlink w:anchor="_Toc212319213" w:history="1">
         <w:r>
           <w:rPr>
             <w:rStyle w:val="Hiperhivatkozs"/>
@@ -1129,7 +1161,7 @@
             <w:noProof/>
             <w:webHidden/>
           </w:rPr>
-          <w:instrText xml:space="preserve"> PAGEREF _Toc212149447 \h </w:instrText>
+          <w:instrText xml:space="preserve"> PAGEREF _Toc212319213 \h </w:instrText>
         </w:r>
         <w:r>
           <w:rPr>
@@ -1149,7 +1181,7 @@
             <w:noProof/>
             <w:webHidden/>
           </w:rPr>
-          <w:t>11</w:t>
+          <w:t>10</w:t>
         </w:r>
         <w:r>
           <w:rPr>
@@ -1173,7 +1205,7 @@
           <w14:ligatures w14:val="standardContextual"/>
         </w:rPr>
       </w:pPr>
-      <w:hyperlink w:anchor="_Toc212149448" w:history="1">
+      <w:hyperlink w:anchor="_Toc212319214" w:history="1">
         <w:r>
           <w:rPr>
             <w:rStyle w:val="Hiperhivatkozs"/>
@@ -1200,7 +1232,7 @@
             <w:noProof/>
             <w:webHidden/>
           </w:rPr>
-          <w:instrText xml:space="preserve"> PAGEREF _Toc212149448 \h </w:instrText>
+          <w:instrText xml:space="preserve"> PAGEREF _Toc212319214 \h </w:instrText>
         </w:r>
         <w:r>
           <w:rPr>
@@ -1220,7 +1252,7 @@
             <w:noProof/>
             <w:webHidden/>
           </w:rPr>
-          <w:t>11</w:t>
+          <w:t>10</w:t>
         </w:r>
         <w:r>
           <w:rPr>
@@ -1244,7 +1276,7 @@
           <w14:ligatures w14:val="standardContextual"/>
         </w:rPr>
       </w:pPr>
-      <w:hyperlink w:anchor="_Toc212149449" w:history="1">
+      <w:hyperlink w:anchor="_Toc212319215" w:history="1">
         <w:r>
           <w:rPr>
             <w:rStyle w:val="Hiperhivatkozs"/>
@@ -1271,7 +1303,7 @@
             <w:noProof/>
             <w:webHidden/>
           </w:rPr>
-          <w:instrText xml:space="preserve"> PAGEREF _Toc212149449 \h </w:instrText>
+          <w:instrText xml:space="preserve"> PAGEREF _Toc212319215 \h </w:instrText>
         </w:r>
         <w:r>
           <w:rPr>
@@ -1291,7 +1323,7 @@
             <w:noProof/>
             <w:webHidden/>
           </w:rPr>
-          <w:t>12</w:t>
+          <w:t>11</w:t>
         </w:r>
         <w:r>
           <w:rPr>
@@ -1315,7 +1347,7 @@
           <w14:ligatures w14:val="standardContextual"/>
         </w:rPr>
       </w:pPr>
-      <w:hyperlink w:anchor="_Toc212149450" w:history="1">
+      <w:hyperlink w:anchor="_Toc212319216" w:history="1">
         <w:r>
           <w:rPr>
             <w:rStyle w:val="Hiperhivatkozs"/>
@@ -1342,7 +1374,7 @@
             <w:noProof/>
             <w:webHidden/>
           </w:rPr>
-          <w:instrText xml:space="preserve"> PAGEREF _Toc212149450 \h </w:instrText>
+          <w:instrText xml:space="preserve"> PAGEREF _Toc212319216 \h </w:instrText>
         </w:r>
         <w:r>
           <w:rPr>
@@ -1362,7 +1394,7 @@
             <w:noProof/>
             <w:webHidden/>
           </w:rPr>
-          <w:t>12</w:t>
+          <w:t>11</w:t>
         </w:r>
         <w:r>
           <w:rPr>
@@ -1386,7 +1418,7 @@
           <w14:ligatures w14:val="standardContextual"/>
         </w:rPr>
       </w:pPr>
-      <w:hyperlink w:anchor="_Toc212149451" w:history="1">
+      <w:hyperlink w:anchor="_Toc212319217" w:history="1">
         <w:r>
           <w:rPr>
             <w:rStyle w:val="Hiperhivatkozs"/>
@@ -1413,7 +1445,7 @@
             <w:noProof/>
             <w:webHidden/>
           </w:rPr>
-          <w:instrText xml:space="preserve"> PAGEREF _Toc212149451 \h </w:instrText>
+          <w:instrText xml:space="preserve"> PAGEREF _Toc212319217 \h </w:instrText>
         </w:r>
         <w:r>
           <w:rPr>
@@ -1433,7 +1465,7 @@
             <w:noProof/>
             <w:webHidden/>
           </w:rPr>
-          <w:t>12</w:t>
+          <w:t>11</w:t>
         </w:r>
         <w:r>
           <w:rPr>
@@ -1457,7 +1489,7 @@
           <w14:ligatures w14:val="standardContextual"/>
         </w:rPr>
       </w:pPr>
-      <w:hyperlink w:anchor="_Toc212149452" w:history="1">
+      <w:hyperlink w:anchor="_Toc212319218" w:history="1">
         <w:r>
           <w:rPr>
             <w:rStyle w:val="Hiperhivatkozs"/>
@@ -1484,7 +1516,7 @@
             <w:noProof/>
             <w:webHidden/>
           </w:rPr>
-          <w:instrText xml:space="preserve"> PAGEREF _Toc212149452 \h </w:instrText>
+          <w:instrText xml:space="preserve"> PAGEREF _Toc212319218 \h </w:instrText>
         </w:r>
         <w:r>
           <w:rPr>
@@ -1504,7 +1536,7 @@
             <w:noProof/>
             <w:webHidden/>
           </w:rPr>
-          <w:t>12</w:t>
+          <w:t>11</w:t>
         </w:r>
         <w:r>
           <w:rPr>
@@ -1526,7 +1558,7 @@
           <w14:ligatures w14:val="standardContextual"/>
         </w:rPr>
       </w:pPr>
-      <w:hyperlink w:anchor="_Toc212149453" w:history="1">
+      <w:hyperlink w:anchor="_Toc212319219" w:history="1">
         <w:r>
           <w:rPr>
             <w:rStyle w:val="Hiperhivatkozs"/>
@@ -1553,7 +1585,7 @@
             <w:noProof/>
             <w:webHidden/>
           </w:rPr>
-          <w:instrText xml:space="preserve"> PAGEREF _Toc212149453 \h </w:instrText>
+          <w:instrText xml:space="preserve"> PAGEREF _Toc212319219 \h </w:instrText>
         </w:r>
         <w:r>
           <w:rPr>
@@ -1573,7 +1605,7 @@
             <w:noProof/>
             <w:webHidden/>
           </w:rPr>
-          <w:t>14</w:t>
+          <w:t>13</w:t>
         </w:r>
         <w:r>
           <w:rPr>
@@ -1597,7 +1629,7 @@
           <w14:ligatures w14:val="standardContextual"/>
         </w:rPr>
       </w:pPr>
-      <w:hyperlink w:anchor="_Toc212149454" w:history="1">
+      <w:hyperlink w:anchor="_Toc212319220" w:history="1">
         <w:r>
           <w:rPr>
             <w:rStyle w:val="Hiperhivatkozs"/>
@@ -1624,7 +1656,7 @@
             <w:noProof/>
             <w:webHidden/>
           </w:rPr>
-          <w:instrText xml:space="preserve"> PAGEREF _Toc212149454 \h </w:instrText>
+          <w:instrText xml:space="preserve"> PAGEREF _Toc212319220 \h </w:instrText>
         </w:r>
         <w:r>
           <w:rPr>
@@ -1644,7 +1676,7 @@
             <w:noProof/>
             <w:webHidden/>
           </w:rPr>
-          <w:t>14</w:t>
+          <w:t>13</w:t>
         </w:r>
         <w:r>
           <w:rPr>
@@ -1668,7 +1700,7 @@
           <w14:ligatures w14:val="standardContextual"/>
         </w:rPr>
       </w:pPr>
-      <w:hyperlink w:anchor="_Toc212149455" w:history="1">
+      <w:hyperlink w:anchor="_Toc212319221" w:history="1">
         <w:r>
           <w:rPr>
             <w:rStyle w:val="Hiperhivatkozs"/>
@@ -1695,7 +1727,7 @@
             <w:noProof/>
             <w:webHidden/>
           </w:rPr>
-          <w:instrText xml:space="preserve"> PAGEREF _Toc212149455 \h </w:instrText>
+          <w:instrText xml:space="preserve"> PAGEREF _Toc212319221 \h </w:instrText>
         </w:r>
         <w:r>
           <w:rPr>
@@ -1715,7 +1747,7 @@
             <w:noProof/>
             <w:webHidden/>
           </w:rPr>
-          <w:t>14</w:t>
+          <w:t>13</w:t>
         </w:r>
         <w:r>
           <w:rPr>
@@ -1739,7 +1771,7 @@
           <w14:ligatures w14:val="standardContextual"/>
         </w:rPr>
       </w:pPr>
-      <w:hyperlink w:anchor="_Toc212149456" w:history="1">
+      <w:hyperlink w:anchor="_Toc212319222" w:history="1">
         <w:r>
           <w:rPr>
             <w:rStyle w:val="Hiperhivatkozs"/>
@@ -1766,7 +1798,7 @@
             <w:noProof/>
             <w:webHidden/>
           </w:rPr>
-          <w:instrText xml:space="preserve"> PAGEREF _Toc212149456 \h </w:instrText>
+          <w:instrText xml:space="preserve"> PAGEREF _Toc212319222 \h </w:instrText>
         </w:r>
         <w:r>
           <w:rPr>
@@ -1786,7 +1818,7 @@
             <w:noProof/>
             <w:webHidden/>
           </w:rPr>
-          <w:t>15</w:t>
+          <w:t>14</w:t>
         </w:r>
         <w:r>
           <w:rPr>
@@ -1808,7 +1840,7 @@
           <w14:ligatures w14:val="standardContextual"/>
         </w:rPr>
       </w:pPr>
-      <w:hyperlink w:anchor="_Toc212149457" w:history="1">
+      <w:hyperlink w:anchor="_Toc212319223" w:history="1">
         <w:r>
           <w:rPr>
             <w:rStyle w:val="Hiperhivatkozs"/>
@@ -1835,7 +1867,7 @@
             <w:noProof/>
             <w:webHidden/>
           </w:rPr>
-          <w:instrText xml:space="preserve"> PAGEREF _Toc212149457 \h </w:instrText>
+          <w:instrText xml:space="preserve"> PAGEREF _Toc212319223 \h </w:instrText>
         </w:r>
         <w:r>
           <w:rPr>
@@ -1855,7 +1887,7 @@
             <w:noProof/>
             <w:webHidden/>
           </w:rPr>
-          <w:t>17</w:t>
+          <w:t>16</w:t>
         </w:r>
         <w:r>
           <w:rPr>
@@ -1879,7 +1911,7 @@
           <w14:ligatures w14:val="standardContextual"/>
         </w:rPr>
       </w:pPr>
-      <w:hyperlink w:anchor="_Toc212149458" w:history="1">
+      <w:hyperlink w:anchor="_Toc212319224" w:history="1">
         <w:r>
           <w:rPr>
             <w:rStyle w:val="Hiperhivatkozs"/>
@@ -1907,7 +1939,7 @@
             <w:noProof/>
             <w:webHidden/>
           </w:rPr>
-          <w:instrText xml:space="preserve"> PAGEREF _Toc212149458 \h </w:instrText>
+          <w:instrText xml:space="preserve"> PAGEREF _Toc212319224 \h </w:instrText>
         </w:r>
         <w:r>
           <w:rPr>
@@ -1927,7 +1959,7 @@
             <w:noProof/>
             <w:webHidden/>
           </w:rPr>
-          <w:t>18</w:t>
+          <w:t>17</w:t>
         </w:r>
         <w:r>
           <w:rPr>
@@ -1951,14 +1983,14 @@
           <w14:ligatures w14:val="standardContextual"/>
         </w:rPr>
       </w:pPr>
-      <w:hyperlink w:anchor="_Toc212149459" w:history="1">
+      <w:hyperlink w:anchor="_Toc212319225" w:history="1">
         <w:r>
           <w:rPr>
             <w:rStyle w:val="Hiperhivatkozs"/>
             <w:noProof/>
             <w:lang w:eastAsia="en-US"/>
           </w:rPr>
-          <w:t>4.2 Online klaszterezés helye a retriveal folyamatban</w:t>
+          <w:t>4.2 Online klaszterezés helye a retrieval folyamatban</w:t>
         </w:r>
         <w:r>
           <w:rPr>
@@ -1979,7 +2011,7 @@
             <w:noProof/>
             <w:webHidden/>
           </w:rPr>
-          <w:instrText xml:space="preserve"> PAGEREF _Toc212149459 \h </w:instrText>
+          <w:instrText xml:space="preserve"> PAGEREF _Toc212319225 \h </w:instrText>
         </w:r>
         <w:r>
           <w:rPr>
@@ -1999,7 +2031,7 @@
             <w:noProof/>
             <w:webHidden/>
           </w:rPr>
-          <w:t>19</w:t>
+          <w:t>18</w:t>
         </w:r>
         <w:r>
           <w:rPr>
@@ -2023,7 +2055,7 @@
           <w14:ligatures w14:val="standardContextual"/>
         </w:rPr>
       </w:pPr>
-      <w:hyperlink w:anchor="_Toc212149460" w:history="1">
+      <w:hyperlink w:anchor="_Toc212319226" w:history="1">
         <w:r>
           <w:rPr>
             <w:rStyle w:val="Hiperhivatkozs"/>
@@ -2051,7 +2083,7 @@
             <w:noProof/>
             <w:webHidden/>
           </w:rPr>
-          <w:instrText xml:space="preserve"> PAGEREF _Toc212149460 \h </w:instrText>
+          <w:instrText xml:space="preserve"> PAGEREF _Toc212319226 \h </w:instrText>
         </w:r>
         <w:r>
           <w:rPr>
@@ -2071,7 +2103,7 @@
             <w:noProof/>
             <w:webHidden/>
           </w:rPr>
-          <w:t>19</w:t>
+          <w:t>18</w:t>
         </w:r>
         <w:r>
           <w:rPr>
@@ -2093,7 +2125,7 @@
           <w14:ligatures w14:val="standardContextual"/>
         </w:rPr>
       </w:pPr>
-      <w:hyperlink w:anchor="_Toc212149461" w:history="1">
+      <w:hyperlink w:anchor="_Toc212319227" w:history="1">
         <w:r>
           <w:rPr>
             <w:rStyle w:val="Hiperhivatkozs"/>
@@ -2120,7 +2152,7 @@
             <w:noProof/>
             <w:webHidden/>
           </w:rPr>
-          <w:instrText xml:space="preserve"> PAGEREF _Toc212149461 \h </w:instrText>
+          <w:instrText xml:space="preserve"> PAGEREF _Toc212319227 \h </w:instrText>
         </w:r>
         <w:r>
           <w:rPr>
@@ -2140,7 +2172,7 @@
             <w:noProof/>
             <w:webHidden/>
           </w:rPr>
-          <w:t>23</w:t>
+          <w:t>22</w:t>
         </w:r>
         <w:r>
           <w:rPr>
@@ -2164,7 +2196,7 @@
           <w14:ligatures w14:val="standardContextual"/>
         </w:rPr>
       </w:pPr>
-      <w:hyperlink w:anchor="_Toc212149462" w:history="1">
+      <w:hyperlink w:anchor="_Toc212319228" w:history="1">
         <w:r>
           <w:rPr>
             <w:rStyle w:val="Hiperhivatkozs"/>
@@ -2191,7 +2223,7 @@
             <w:noProof/>
             <w:webHidden/>
           </w:rPr>
-          <w:instrText xml:space="preserve"> PAGEREF _Toc212149462 \h </w:instrText>
+          <w:instrText xml:space="preserve"> PAGEREF _Toc212319228 \h </w:instrText>
         </w:r>
         <w:r>
           <w:rPr>
@@ -2211,7 +2243,7 @@
             <w:noProof/>
             <w:webHidden/>
           </w:rPr>
-          <w:t>23</w:t>
+          <w:t>22</w:t>
         </w:r>
         <w:r>
           <w:rPr>
@@ -2235,7 +2267,7 @@
           <w14:ligatures w14:val="standardContextual"/>
         </w:rPr>
       </w:pPr>
-      <w:hyperlink w:anchor="_Toc212149463" w:history="1">
+      <w:hyperlink w:anchor="_Toc212319229" w:history="1">
         <w:r>
           <w:rPr>
             <w:rStyle w:val="Hiperhivatkozs"/>
@@ -2262,7 +2294,7 @@
             <w:noProof/>
             <w:webHidden/>
           </w:rPr>
-          <w:instrText xml:space="preserve"> PAGEREF _Toc212149463 \h </w:instrText>
+          <w:instrText xml:space="preserve"> PAGEREF _Toc212319229 \h </w:instrText>
         </w:r>
         <w:r>
           <w:rPr>
@@ -2282,7 +2314,7 @@
             <w:noProof/>
             <w:webHidden/>
           </w:rPr>
-          <w:t>26</w:t>
+          <w:t>25</w:t>
         </w:r>
         <w:r>
           <w:rPr>
@@ -2306,7 +2338,7 @@
           <w14:ligatures w14:val="standardContextual"/>
         </w:rPr>
       </w:pPr>
-      <w:hyperlink w:anchor="_Toc212149464" w:history="1">
+      <w:hyperlink w:anchor="_Toc212319230" w:history="1">
         <w:r>
           <w:rPr>
             <w:rStyle w:val="Hiperhivatkozs"/>
@@ -2333,7 +2365,7 @@
             <w:noProof/>
             <w:webHidden/>
           </w:rPr>
-          <w:instrText xml:space="preserve"> PAGEREF _Toc212149464 \h </w:instrText>
+          <w:instrText xml:space="preserve"> PAGEREF _Toc212319230 \h </w:instrText>
         </w:r>
         <w:r>
           <w:rPr>
@@ -2353,7 +2385,7 @@
             <w:noProof/>
             <w:webHidden/>
           </w:rPr>
-          <w:t>30</w:t>
+          <w:t>29</w:t>
         </w:r>
         <w:r>
           <w:rPr>
@@ -2375,7 +2407,7 @@
           <w14:ligatures w14:val="standardContextual"/>
         </w:rPr>
       </w:pPr>
-      <w:hyperlink w:anchor="_Toc212149465" w:history="1">
+      <w:hyperlink w:anchor="_Toc212319231" w:history="1">
         <w:r>
           <w:rPr>
             <w:rStyle w:val="Hiperhivatkozs"/>
@@ -2402,7 +2434,7 @@
             <w:noProof/>
             <w:webHidden/>
           </w:rPr>
-          <w:instrText xml:space="preserve"> PAGEREF _Toc212149465 \h </w:instrText>
+          <w:instrText xml:space="preserve"> PAGEREF _Toc212319231 \h </w:instrText>
         </w:r>
         <w:r>
           <w:rPr>
@@ -2444,7 +2476,7 @@
           <w14:ligatures w14:val="standardContextual"/>
         </w:rPr>
       </w:pPr>
-      <w:hyperlink w:anchor="_Toc212149466" w:history="1">
+      <w:hyperlink w:anchor="_Toc212319232" w:history="1">
         <w:r>
           <w:rPr>
             <w:rStyle w:val="Hiperhivatkozs"/>
@@ -2471,7 +2503,7 @@
             <w:noProof/>
             <w:webHidden/>
           </w:rPr>
-          <w:instrText xml:space="preserve"> PAGEREF _Toc212149466 \h </w:instrText>
+          <w:instrText xml:space="preserve"> PAGEREF _Toc212319232 \h </w:instrText>
         </w:r>
         <w:r>
           <w:rPr>
@@ -2513,7 +2545,7 @@
           <w14:ligatures w14:val="standardContextual"/>
         </w:rPr>
       </w:pPr>
-      <w:hyperlink w:anchor="_Toc212149467" w:history="1">
+      <w:hyperlink w:anchor="_Toc212319233" w:history="1">
         <w:r>
           <w:rPr>
             <w:rStyle w:val="Hiperhivatkozs"/>
@@ -2540,7 +2572,7 @@
             <w:noProof/>
             <w:webHidden/>
           </w:rPr>
-          <w:instrText xml:space="preserve"> PAGEREF _Toc212149467 \h </w:instrText>
+          <w:instrText xml:space="preserve"> PAGEREF _Toc212319233 \h </w:instrText>
         </w:r>
         <w:r>
           <w:rPr>
@@ -2574,14 +2606,6 @@
     <w:p>
       <w:pPr>
         <w:spacing w:line="341" w:lineRule="auto"/>
-      </w:pPr>
-      <w:r>
-        <w:lastRenderedPageBreak/>
-        <w:fldChar w:fldCharType="end"/>
-      </w:r>
-    </w:p>
-    <w:p>
-      <w:pPr>
         <w:sectPr>
           <w:footerReference w:type="even" r:id="rId9"/>
           <w:footerReference w:type="default" r:id="rId10"/>
@@ -2593,12 +2617,15 @@
           <w:docGrid w:linePitch="360"/>
         </w:sectPr>
       </w:pPr>
+      <w:r>
+        <w:fldChar w:fldCharType="end"/>
+      </w:r>
     </w:p>
     <w:p>
       <w:pPr>
         <w:pStyle w:val="Cmsor1"/>
       </w:pPr>
-      <w:bookmarkStart w:id="0" w:name="_Toc212149436"/>
+      <w:bookmarkStart w:id="0" w:name="_Toc212319202"/>
       <w:r>
         <w:lastRenderedPageBreak/>
         <w:t>Összefoglaló</w:t>
@@ -2726,7 +2753,7 @@
       <w:pPr>
         <w:pStyle w:val="Fejezetcimszmozsnlkl"/>
       </w:pPr>
-      <w:bookmarkStart w:id="1" w:name="_Toc212149437"/>
+      <w:bookmarkStart w:id="1" w:name="_Toc212319203"/>
       <w:proofErr w:type="spellStart"/>
       <w:r>
         <w:lastRenderedPageBreak/>
@@ -4140,7 +4167,7 @@
         <w:pStyle w:val="Cmsor1"/>
       </w:pPr>
       <w:bookmarkStart w:id="2" w:name="_Toc332797397"/>
-      <w:bookmarkStart w:id="3" w:name="_Toc212149438"/>
+      <w:bookmarkStart w:id="3" w:name="_Toc212319204"/>
       <w:r>
         <w:lastRenderedPageBreak/>
         <w:t xml:space="preserve">1 </w:t>
@@ -4155,7 +4182,7 @@
       <w:pPr>
         <w:pStyle w:val="Cmsor2"/>
       </w:pPr>
-      <w:bookmarkStart w:id="4" w:name="_Toc212149439"/>
+      <w:bookmarkStart w:id="4" w:name="_Toc212319205"/>
       <w:r>
         <w:t>A kutatás cél</w:t>
       </w:r>
@@ -4340,7 +4367,7 @@
         <w:t>‎</w:t>
       </w:r>
       <w:r>
-        <w:t>[1]</w:t>
+        <w:t>[9]</w:t>
       </w:r>
       <w:r>
         <w:fldChar w:fldCharType="end"/>
@@ -4361,7 +4388,7 @@
       <w:pPr>
         <w:pStyle w:val="Cmsor2"/>
       </w:pPr>
-      <w:bookmarkStart w:id="5" w:name="_Toc212149440"/>
+      <w:bookmarkStart w:id="5" w:name="_Toc212319206"/>
       <w:r>
         <w:t>RAG-rendszerek szerepe a modern NLP-ben</w:t>
       </w:r>
@@ -4377,13 +4404,13 @@
       </w:r>
       <w:proofErr w:type="spellEnd"/>
       <w:r>
-        <w:t xml:space="preserve"> tudás-hozzáférés, a forráshivatkozással alátámasztott szövegalkotás, valamint a megbízhatóbb generatív mesterséges intelligencia kialakításában. Széles körben alkalmazzák őket keresés-alapú chatbotokban, tudásmenedzsment rendszerekben, valamint olyan feladatokban, ahol a pontosság és az aktualitás kiemelt fontosságú. A RAG tehát nemcsak technológiai újítás, hanem paradigmaváltás is</w:t>
-      </w:r>
-      <w:r>
-        <w:t>, hiszen</w:t>
-      </w:r>
-      <w:r>
-        <w:t xml:space="preserve"> az intelligens nyelvi rendszerek egyre inkább a „tudásra épülő”, nem pedig kizárólag a „nyelvre tanított” modellek irányába fejlődnek.</w:t>
+        <w:t xml:space="preserve"> tudás-hozzáférés, a forráshivatkozással alátámasztott szövegalkotás, valamint a megbízhatóbb generatív mesterséges intelligencia kialakításában. Széles körben alkalmazzák őket keresés-alapú chatbotokban, tudásmenedzsment rendszerekben, valamint olyan feladatokban, ahol a pontosság és az aktualitás kiemelt </w:t>
+      </w:r>
+      <w:r>
+        <w:t xml:space="preserve">fontosságú. </w:t>
+      </w:r>
+      <w:r>
+        <w:t>A RAG tehát nem csupán technológiai fejlesztés, hanem egyben szemléletváltás is, mivel az intelligens nyelvi rendszerek egyre inkább a „tudásalapú”, és nem pusztán a „nyelvre tanított” modellek felé fejlődnek.</w:t>
       </w:r>
     </w:p>
     <w:p>
@@ -4419,7 +4446,7 @@
       <w:pPr>
         <w:pStyle w:val="Cmsor2"/>
       </w:pPr>
-      <w:bookmarkStart w:id="6" w:name="_Toc212149441"/>
+      <w:bookmarkStart w:id="6" w:name="_Toc212319207"/>
       <w:r>
         <w:t>Hatékonysági kérdések nagy dokumentumkorpuszok esetén</w:t>
       </w:r>
@@ -4496,7 +4523,7 @@
         <w:t>‎</w:t>
       </w:r>
       <w:r>
-        <w:t>[3]</w:t>
+        <w:t>[17]</w:t>
       </w:r>
       <w:r>
         <w:fldChar w:fldCharType="end"/>
@@ -4547,7 +4574,7 @@
         <w:t>‎</w:t>
       </w:r>
       <w:r>
-        <w:t>[12]</w:t>
+        <w:t>[7]</w:t>
       </w:r>
       <w:r>
         <w:fldChar w:fldCharType="end"/>
@@ -4612,7 +4639,7 @@
         <w:t>‎</w:t>
       </w:r>
       <w:r>
-        <w:t>[13]</w:t>
+        <w:t>[22]</w:t>
       </w:r>
       <w:r>
         <w:fldChar w:fldCharType="end"/>
@@ -4676,7 +4703,7 @@
         <w:t>‎</w:t>
       </w:r>
       <w:r>
-        <w:t>[17]</w:t>
+        <w:t>[3]</w:t>
       </w:r>
       <w:r>
         <w:fldChar w:fldCharType="end"/>
@@ -4890,6 +4917,9 @@
         <w:t xml:space="preserve"> a beérkező minták alapján.</w:t>
       </w:r>
       <w:r>
+        <w:t xml:space="preserve"> </w:t>
+      </w:r>
+      <w:r>
         <w:fldChar w:fldCharType="begin"/>
       </w:r>
       <w:r>
@@ -4905,7 +4935,7 @@
         <w:t>‎</w:t>
       </w:r>
       <w:r>
-        <w:t>[4]</w:t>
+        <w:t>[2]</w:t>
       </w:r>
       <w:r>
         <w:fldChar w:fldCharType="end"/>
@@ -4926,7 +4956,7 @@
         <w:t>‎</w:t>
       </w:r>
       <w:r>
-        <w:t>[5]</w:t>
+        <w:t>[6]</w:t>
       </w:r>
       <w:r>
         <w:fldChar w:fldCharType="end"/>
@@ -4935,11 +4965,11 @@
         <w:t xml:space="preserve"> </w:t>
       </w:r>
       <w:r>
-        <w:t xml:space="preserve">Ez a megközelítés elméletileg lehetővé teszi a RAG-rendszerek folyamatosan tanuló </w:t>
+        <w:t xml:space="preserve">Ez a megközelítés elméletileg lehetővé teszi a RAG-rendszerek folyamatosan tanuló retriever </w:t>
       </w:r>
       <w:r>
         <w:lastRenderedPageBreak/>
-        <w:t>retriever komponensének megvalósítását</w:t>
+        <w:t>komponensének megvalósítását</w:t>
       </w:r>
       <w:r>
         <w:t>,</w:t>
@@ -4999,7 +5029,7 @@
       <w:pPr>
         <w:pStyle w:val="Cmsor1"/>
       </w:pPr>
-      <w:bookmarkStart w:id="7" w:name="_Toc212149442"/>
+      <w:bookmarkStart w:id="7" w:name="_Toc212319208"/>
       <w:r>
         <w:lastRenderedPageBreak/>
         <w:t>2 Elméleti háttér</w:t>
@@ -5071,7 +5101,7 @@
           <w:numId w:val="0"/>
         </w:numPr>
       </w:pPr>
-      <w:bookmarkStart w:id="8" w:name="_Toc212149443"/>
+      <w:bookmarkStart w:id="8" w:name="_Toc212319209"/>
       <w:r>
         <w:t xml:space="preserve">2.1 </w:t>
       </w:r>
@@ -5169,7 +5199,7 @@
       <w:pPr>
         <w:pStyle w:val="Cmsor3"/>
       </w:pPr>
-      <w:bookmarkStart w:id="9" w:name="_Toc212149444"/>
+      <w:bookmarkStart w:id="9" w:name="_Toc212319210"/>
       <w:r>
         <w:t>2.</w:t>
       </w:r>
@@ -5239,27 +5269,14 @@
       <w:pPr>
         <w:pStyle w:val="Kpalrs"/>
       </w:pPr>
-      <w:r>
-        <w:fldChar w:fldCharType="begin"/>
-      </w:r>
-      <w:r>
-        <w:instrText xml:space="preserve"> SEQ ábra \* ARABIC </w:instrText>
-      </w:r>
-      <w:r>
-        <w:fldChar w:fldCharType="separate"/>
-      </w:r>
-      <w:r>
-        <w:rPr>
-          <w:noProof/>
-        </w:rPr>
-        <w:t>1</w:t>
-      </w:r>
-      <w:r>
-        <w:rPr>
-          <w:noProof/>
-        </w:rPr>
-        <w:fldChar w:fldCharType="end"/>
-      </w:r>
+      <w:fldSimple w:instr=" SEQ ábra \* ARABIC ">
+        <w:r>
+          <w:rPr>
+            <w:noProof/>
+          </w:rPr>
+          <w:t>1</w:t>
+        </w:r>
+      </w:fldSimple>
       <w:r>
         <w:t xml:space="preserve">. ábra - </w:t>
       </w:r>
@@ -5286,7 +5303,34 @@
       </w:r>
       <w:proofErr w:type="spellEnd"/>
       <w:r>
-        <w:t xml:space="preserve"> rendszerek, amint az az 1. ábrán is szemléltetésre kerül, három alapvető komponensből épülnek fel. Az első elem a dokumentumtár, amely a modell számára releváns szöveges források gyűjteményét tartalmazza. Ezen források körébe tartozhatnak tudományos cikkek, termékdokumentációk, adatbázis-bejegyzések, valamint különféle webes tartalmak is.</w:t>
+        <w:t xml:space="preserve"> rendszerek</w:t>
+      </w:r>
+      <w:r>
+        <w:t xml:space="preserve"> </w:t>
+      </w:r>
+      <w:r>
+        <w:fldChar w:fldCharType="begin"/>
+      </w:r>
+      <w:r>
+        <w:instrText xml:space="preserve"> REF _Ref212318890 \r \h </w:instrText>
+      </w:r>
+      <w:r>
+        <w:fldChar w:fldCharType="separate"/>
+      </w:r>
+      <w:r>
+        <w:rPr>
+          <w:cs/>
+        </w:rPr>
+        <w:t>‎</w:t>
+      </w:r>
+      <w:r>
+        <w:t>[8]</w:t>
+      </w:r>
+      <w:r>
+        <w:fldChar w:fldCharType="end"/>
+      </w:r>
+      <w:r>
+        <w:t>, amint az az 1. ábrán is szemléltetésre kerül, három alapvető komponensből épülnek fel. Az első elem a dokumentumtár, amely a modell számára releváns szöveges források gyűjteményét tartalmazza. Ezen források körébe tartozhatnak tudományos cikkek, termékdokumentációk, adatbázis-bejegyzések, valamint különféle webes tartalmak is.</w:t>
       </w:r>
     </w:p>
     <w:p>
@@ -5381,7 +5425,7 @@
       <w:pPr>
         <w:pStyle w:val="Cmsor3"/>
       </w:pPr>
-      <w:bookmarkStart w:id="10" w:name="_Toc212149445"/>
+      <w:bookmarkStart w:id="10" w:name="_Toc212319211"/>
       <w:r>
         <w:t>2.1.2</w:t>
       </w:r>
@@ -5464,7 +5508,7 @@
           <w:numId w:val="0"/>
         </w:numPr>
       </w:pPr>
-      <w:bookmarkStart w:id="11" w:name="_Toc212149446"/>
+      <w:bookmarkStart w:id="11" w:name="_Toc212319212"/>
       <w:r>
         <w:lastRenderedPageBreak/>
         <w:t xml:space="preserve">2.2 </w:t>
@@ -5483,7 +5527,7 @@
       <w:pPr>
         <w:pStyle w:val="Cmsor3"/>
       </w:pPr>
-      <w:bookmarkStart w:id="12" w:name="_Toc212149447"/>
+      <w:bookmarkStart w:id="12" w:name="_Toc212319213"/>
       <w:r>
         <w:t xml:space="preserve">2.2.1 </w:t>
       </w:r>
@@ -5605,7 +5649,7 @@
       <w:pPr>
         <w:pStyle w:val="Cmsor3"/>
       </w:pPr>
-      <w:bookmarkStart w:id="13" w:name="_Toc212149448"/>
+      <w:bookmarkStart w:id="13" w:name="_Toc212319214"/>
       <w:r>
         <w:t>2.2.2 T</w:t>
       </w:r>
@@ -5709,6 +5753,30 @@
       <w:proofErr w:type="spellEnd"/>
       <w:r>
         <w:t>)</w:t>
+      </w:r>
+      <w:r>
+        <w:t xml:space="preserve"> </w:t>
+      </w:r>
+      <w:r>
+        <w:fldChar w:fldCharType="begin"/>
+      </w:r>
+      <w:r>
+        <w:instrText xml:space="preserve"> REF _Ref212319157 \r \h </w:instrText>
+      </w:r>
+      <w:r>
+        <w:fldChar w:fldCharType="separate"/>
+      </w:r>
+      <w:r>
+        <w:rPr>
+          <w:cs/>
+        </w:rPr>
+        <w:t>‎</w:t>
+      </w:r>
+      <w:r>
+        <w:t>[21]</w:t>
+      </w:r>
+      <w:r>
+        <w:fldChar w:fldCharType="end"/>
       </w:r>
       <w:r>
         <w:t xml:space="preserve"> az egyes koordináták abszolút különbségeinek összegét használja. A </w:t>
@@ -5791,56 +5859,43 @@
       <w:pPr>
         <w:pStyle w:val="Kpalrs"/>
       </w:pPr>
+      <w:fldSimple w:instr=" SEQ egyenlet \* ARABIC ">
+        <w:r>
+          <w:rPr>
+            <w:noProof/>
+          </w:rPr>
+          <w:t>1</w:t>
+        </w:r>
+      </w:fldSimple>
+      <w:r>
+        <w:t xml:space="preserve">. egyenlet - </w:t>
+      </w:r>
+      <w:r>
+        <w:t xml:space="preserve">Koszinusz hasonlóság számítási módja </w:t>
+      </w:r>
+      <w:r>
+        <w:rPr>
+          <w:cs/>
+        </w:rPr>
+        <w:t>‎</w:t>
+      </w:r>
       <w:r>
         <w:fldChar w:fldCharType="begin"/>
       </w:r>
       <w:r>
-        <w:instrText xml:space="preserve"> SEQ egyenlet \* ARABIC </w:instrText>
+        <w:instrText xml:space="preserve"> REF _Ref211087490 \r \h </w:instrText>
       </w:r>
       <w:r>
         <w:fldChar w:fldCharType="separate"/>
       </w:r>
       <w:r>
         <w:rPr>
-          <w:noProof/>
-        </w:rPr>
-        <w:t>1</w:t>
-      </w:r>
-      <w:r>
-        <w:rPr>
-          <w:noProof/>
-        </w:rPr>
-        <w:fldChar w:fldCharType="end"/>
-      </w:r>
-      <w:r>
-        <w:t xml:space="preserve">. egyenlet - </w:t>
-      </w:r>
-      <w:r>
-        <w:t xml:space="preserve">Koszinusz hasonlóság számítási módja </w:t>
-      </w:r>
-      <w:r>
-        <w:rPr>
           <w:cs/>
         </w:rPr>
         <w:t>‎</w:t>
       </w:r>
       <w:r>
-        <w:fldChar w:fldCharType="begin"/>
-      </w:r>
-      <w:r>
-        <w:instrText xml:space="preserve"> REF _Ref211087490 \r \h </w:instrText>
-      </w:r>
-      <w:r>
-        <w:fldChar w:fldCharType="separate"/>
-      </w:r>
-      <w:r>
-        <w:rPr>
-          <w:cs/>
-        </w:rPr>
-        <w:t>‎</w:t>
-      </w:r>
-      <w:r>
-        <w:t>[2]</w:t>
+        <w:t>[20]</w:t>
       </w:r>
       <w:r>
         <w:fldChar w:fldCharType="end"/>
@@ -5917,7 +5972,7 @@
       <w:pPr>
         <w:pStyle w:val="Cmsor3"/>
       </w:pPr>
-      <w:bookmarkStart w:id="14" w:name="_Toc212149449"/>
+      <w:bookmarkStart w:id="14" w:name="_Toc212319215"/>
       <w:r>
         <w:t xml:space="preserve">2.2.3 </w:t>
       </w:r>
@@ -6016,7 +6071,7 @@
         <w:t>‎</w:t>
       </w:r>
       <w:r>
-        <w:t>[14]</w:t>
+        <w:t>[1]</w:t>
       </w:r>
       <w:r>
         <w:fldChar w:fldCharType="end"/>
@@ -6075,7 +6130,7 @@
           <w:numId w:val="0"/>
         </w:numPr>
       </w:pPr>
-      <w:bookmarkStart w:id="15" w:name="_Toc212149450"/>
+      <w:bookmarkStart w:id="15" w:name="_Toc212319216"/>
       <w:r>
         <w:t xml:space="preserve">2.3 </w:t>
       </w:r>
@@ -6093,7 +6148,7 @@
       <w:pPr>
         <w:pStyle w:val="Cmsor3"/>
       </w:pPr>
-      <w:bookmarkStart w:id="16" w:name="_Toc212149451"/>
+      <w:bookmarkStart w:id="16" w:name="_Toc212319217"/>
       <w:r>
         <w:t>2</w:t>
       </w:r>
@@ -6172,7 +6227,7 @@
       <w:pPr>
         <w:pStyle w:val="Cmsor3"/>
       </w:pPr>
-      <w:bookmarkStart w:id="17" w:name="_Toc212149452"/>
+      <w:bookmarkStart w:id="17" w:name="_Toc212319218"/>
       <w:r>
         <w:t xml:space="preserve">2.3.2 Offline és online </w:t>
       </w:r>
@@ -6316,7 +6371,7 @@
       <w:pPr>
         <w:pStyle w:val="Cmsor1"/>
       </w:pPr>
-      <w:bookmarkStart w:id="18" w:name="_Toc212149453"/>
+      <w:bookmarkStart w:id="18" w:name="_Toc212319219"/>
       <w:r>
         <w:lastRenderedPageBreak/>
         <w:t xml:space="preserve">3 </w:t>
@@ -6334,7 +6389,7 @@
           <w:numId w:val="0"/>
         </w:numPr>
       </w:pPr>
-      <w:bookmarkStart w:id="19" w:name="_Toc212149454"/>
+      <w:bookmarkStart w:id="19" w:name="_Toc212319220"/>
       <w:r>
         <w:t xml:space="preserve">3.1 </w:t>
       </w:r>
@@ -6558,7 +6613,7 @@
           <w:numId w:val="0"/>
         </w:numPr>
       </w:pPr>
-      <w:bookmarkStart w:id="20" w:name="_Toc212149455"/>
+      <w:bookmarkStart w:id="20" w:name="_Toc212319221"/>
       <w:r>
         <w:t xml:space="preserve">3.2 </w:t>
       </w:r>
@@ -6754,7 +6809,7 @@
         <w:t>‎</w:t>
       </w:r>
       <w:r>
-        <w:t>[9]</w:t>
+        <w:t>[18]</w:t>
       </w:r>
       <w:r>
         <w:fldChar w:fldCharType="end"/>
@@ -6975,7 +7030,7 @@
         <w:t>‎</w:t>
       </w:r>
       <w:r>
-        <w:t>[6]</w:t>
+        <w:t>[11]</w:t>
       </w:r>
       <w:r>
         <w:fldChar w:fldCharType="end"/>
@@ -6996,7 +7051,7 @@
         <w:t>‎</w:t>
       </w:r>
       <w:r>
-        <w:t>[7]</w:t>
+        <w:t>[19]</w:t>
       </w:r>
       <w:r>
         <w:fldChar w:fldCharType="end"/>
@@ -7077,7 +7132,10 @@
         <w:t>végighaladt</w:t>
       </w:r>
       <w:r>
-        <w:t>an</w:t>
+        <w:t>a</w:t>
+      </w:r>
+      <w:r>
+        <w:t>m</w:t>
       </w:r>
       <w:proofErr w:type="spellEnd"/>
       <w:r>
@@ -7152,7 +7210,7 @@
           <w:numId w:val="0"/>
         </w:numPr>
       </w:pPr>
-      <w:bookmarkStart w:id="21" w:name="_Toc212149456"/>
+      <w:bookmarkStart w:id="21" w:name="_Toc212319222"/>
       <w:r>
         <w:t xml:space="preserve">3.3 </w:t>
       </w:r>
@@ -7283,7 +7341,7 @@
         <w:t>‎</w:t>
       </w:r>
       <w:r>
-        <w:t>[8]</w:t>
+        <w:t>[10]</w:t>
       </w:r>
       <w:r>
         <w:fldChar w:fldCharType="end"/>
@@ -7403,7 +7461,7 @@
       <w:pPr>
         <w:pStyle w:val="Cmsor1"/>
       </w:pPr>
-      <w:bookmarkStart w:id="22" w:name="_Toc212149457"/>
+      <w:bookmarkStart w:id="22" w:name="_Toc212319223"/>
       <w:r>
         <w:lastRenderedPageBreak/>
         <w:t xml:space="preserve">4 </w:t>
@@ -7545,7 +7603,19 @@
         <w:rPr>
           <w:lang w:eastAsia="en-US"/>
         </w:rPr>
-        <w:t>retrival</w:t>
+        <w:t>retri</w:t>
+      </w:r>
+      <w:r>
+        <w:rPr>
+          <w:lang w:eastAsia="en-US"/>
+        </w:rPr>
+        <w:t>e</w:t>
+      </w:r>
+      <w:r>
+        <w:rPr>
+          <w:lang w:eastAsia="en-US"/>
+        </w:rPr>
+        <w:t>val</w:t>
       </w:r>
       <w:proofErr w:type="spellEnd"/>
       <w:r>
@@ -7779,7 +7849,7 @@
           <w:lang w:eastAsia="en-US"/>
         </w:rPr>
       </w:pPr>
-      <w:bookmarkStart w:id="23" w:name="_Toc212149458"/>
+      <w:bookmarkStart w:id="23" w:name="_Toc212319224"/>
       <w:r>
         <w:rPr>
           <w:lang w:eastAsia="en-US"/>
@@ -8800,7 +8870,7 @@
           <w:lang w:eastAsia="en-US"/>
         </w:rPr>
       </w:pPr>
-      <w:bookmarkStart w:id="24" w:name="_Toc212149459"/>
+      <w:bookmarkStart w:id="24" w:name="_Toc212319225"/>
       <w:r>
         <w:rPr>
           <w:lang w:eastAsia="en-US"/>
@@ -8832,7 +8902,19 @@
         <w:rPr>
           <w:lang w:eastAsia="en-US"/>
         </w:rPr>
-        <w:t>retriveal</w:t>
+        <w:t>retri</w:t>
+      </w:r>
+      <w:r>
+        <w:rPr>
+          <w:lang w:eastAsia="en-US"/>
+        </w:rPr>
+        <w:t>ev</w:t>
+      </w:r>
+      <w:r>
+        <w:rPr>
+          <w:lang w:eastAsia="en-US"/>
+        </w:rPr>
+        <w:t>al</w:t>
       </w:r>
       <w:proofErr w:type="spellEnd"/>
       <w:r>
@@ -9007,7 +9089,7 @@
           <w:lang w:eastAsia="en-US"/>
         </w:rPr>
       </w:pPr>
-      <w:bookmarkStart w:id="25" w:name="_Toc212149460"/>
+      <w:bookmarkStart w:id="25" w:name="_Toc212319226"/>
       <w:r>
         <w:rPr>
           <w:lang w:eastAsia="en-US"/>
@@ -9854,7 +9936,7 @@
         <w:rPr>
           <w:lang w:eastAsia="en-US"/>
         </w:rPr>
-        <w:t>[10]</w:t>
+        <w:t>[5]</w:t>
       </w:r>
       <w:r>
         <w:rPr>
@@ -10311,13 +10393,6 @@
                   </m:r>
                 </m:sub>
               </m:sSub>
-              <m:r>
-                <w:rPr>
-                  <w:rFonts w:ascii="Cambria Math" w:hAnsi="Cambria Math"/>
-                  <w:lang w:eastAsia="en-US"/>
-                </w:rPr>
-                <m:t>*</m:t>
-              </m:r>
               <m:sSub>
                 <m:sSubPr>
                   <m:ctrlPr>
@@ -10383,13 +10458,6 @@
                   </m:r>
                 </m:sub>
               </m:sSub>
-              <m:r>
-                <w:rPr>
-                  <w:rFonts w:ascii="Cambria Math" w:hAnsi="Cambria Math"/>
-                  <w:lang w:eastAsia="en-US"/>
-                </w:rPr>
-                <m:t>*</m:t>
-              </m:r>
               <m:sSub>
                 <m:sSubPr>
                   <m:ctrlPr>
@@ -10941,7 +11009,7 @@
       <w:pPr>
         <w:pStyle w:val="Cmsor1"/>
       </w:pPr>
-      <w:bookmarkStart w:id="26" w:name="_Toc212149461"/>
+      <w:bookmarkStart w:id="26" w:name="_Toc212319227"/>
       <w:r>
         <w:lastRenderedPageBreak/>
         <w:t xml:space="preserve">5 </w:t>
@@ -10959,7 +11027,7 @@
           <w:numId w:val="0"/>
         </w:numPr>
       </w:pPr>
-      <w:bookmarkStart w:id="27" w:name="_Toc212149462"/>
+      <w:bookmarkStart w:id="27" w:name="_Toc212319228"/>
       <w:r>
         <w:t xml:space="preserve">5.1 </w:t>
       </w:r>
@@ -11014,11 +11082,11 @@
     </w:p>
     <w:p>
       <w:r>
-        <w:t>Az első vizsgált módszer az előző fejezetben részletesen bemutatott online K-</w:t>
-      </w:r>
-      <w:proofErr w:type="spellStart"/>
-      <w:r>
-        <w:t>Means</w:t>
+        <w:t xml:space="preserve">Az első vizsgált módszer az előző fejezetben részletesen bemutatott online </w:t>
+      </w:r>
+      <w:proofErr w:type="spellStart"/>
+      <w:r>
+        <w:t>KMeans</w:t>
       </w:r>
       <w:proofErr w:type="spellEnd"/>
       <w:r>
@@ -11035,11 +11103,11 @@
       </w:r>
       <w:proofErr w:type="spellEnd"/>
       <w:r>
-        <w:t xml:space="preserve"> algoritmus, amely a klasszikus K-</w:t>
-      </w:r>
-      <w:proofErr w:type="spellStart"/>
-      <w:r>
-        <w:t>Means</w:t>
+        <w:t xml:space="preserve"> algoritmus, amely a klasszikus </w:t>
+      </w:r>
+      <w:proofErr w:type="spellStart"/>
+      <w:r>
+        <w:t>KMeans</w:t>
       </w:r>
       <w:proofErr w:type="spellEnd"/>
       <w:r>
@@ -11074,7 +11142,7 @@
         <w:t>‎</w:t>
       </w:r>
       <w:r>
-        <w:t>[16]</w:t>
+        <w:t>[13]</w:t>
       </w:r>
       <w:r>
         <w:fldChar w:fldCharType="end"/>
@@ -11158,6 +11226,9 @@
         <w:t xml:space="preserve"> feldolgozását, illetve nem támogatja egy nagy, előre rendelkezésre álló adathalmazról történő inicializálást</w:t>
       </w:r>
       <w:r>
+        <w:t>.</w:t>
+      </w:r>
+      <w:r>
         <w:t xml:space="preserve"> </w:t>
       </w:r>
       <w:r>
@@ -11176,13 +11247,10 @@
         <w:t>‎</w:t>
       </w:r>
       <w:r>
-        <w:t>[11]</w:t>
+        <w:t>[4]</w:t>
       </w:r>
       <w:r>
         <w:fldChar w:fldCharType="end"/>
-      </w:r>
-      <w:r>
-        <w:t>.</w:t>
       </w:r>
     </w:p>
     <w:p>
@@ -11353,27 +11421,14 @@
       <w:pPr>
         <w:pStyle w:val="Kpalrs"/>
       </w:pPr>
-      <w:r>
-        <w:fldChar w:fldCharType="begin"/>
-      </w:r>
-      <w:r>
-        <w:instrText xml:space="preserve"> SEQ ábra \* ARABIC </w:instrText>
-      </w:r>
-      <w:r>
-        <w:fldChar w:fldCharType="separate"/>
-      </w:r>
-      <w:r>
-        <w:rPr>
-          <w:noProof/>
-        </w:rPr>
-        <w:t>4</w:t>
-      </w:r>
-      <w:r>
-        <w:rPr>
-          <w:noProof/>
-        </w:rPr>
-        <w:fldChar w:fldCharType="end"/>
-      </w:r>
+      <w:fldSimple w:instr=" SEQ ábra \* ARABIC ">
+        <w:r>
+          <w:rPr>
+            <w:noProof/>
+          </w:rPr>
+          <w:t>4</w:t>
+        </w:r>
+      </w:fldSimple>
       <w:r>
         <w:t xml:space="preserve">. ábra - </w:t>
       </w:r>
@@ -11471,27 +11526,14 @@
       <w:pPr>
         <w:pStyle w:val="Kpalrs"/>
       </w:pPr>
-      <w:r>
-        <w:fldChar w:fldCharType="begin"/>
-      </w:r>
-      <w:r>
-        <w:instrText xml:space="preserve"> SEQ ábra \* ARABIC </w:instrText>
-      </w:r>
-      <w:r>
-        <w:fldChar w:fldCharType="separate"/>
-      </w:r>
-      <w:r>
-        <w:rPr>
-          <w:noProof/>
-        </w:rPr>
-        <w:t>5</w:t>
-      </w:r>
-      <w:r>
-        <w:rPr>
-          <w:noProof/>
-        </w:rPr>
-        <w:fldChar w:fldCharType="end"/>
-      </w:r>
+      <w:fldSimple w:instr=" SEQ ábra \* ARABIC ">
+        <w:r>
+          <w:rPr>
+            <w:noProof/>
+          </w:rPr>
+          <w:t>5</w:t>
+        </w:r>
+      </w:fldSimple>
       <w:r>
         <w:t xml:space="preserve">. ábra - </w:t>
       </w:r>
@@ -11658,6 +11700,9 @@
         <w:t>) függvényével</w:t>
       </w:r>
       <w:r>
+        <w:t>.</w:t>
+      </w:r>
+      <w:r>
         <w:t xml:space="preserve"> </w:t>
       </w:r>
       <w:r>
@@ -11676,13 +11721,13 @@
         <w:t>‎</w:t>
       </w:r>
       <w:r>
-        <w:t>[18]</w:t>
+        <w:t>[14]</w:t>
       </w:r>
       <w:r>
         <w:fldChar w:fldCharType="end"/>
       </w:r>
       <w:r>
-        <w:t xml:space="preserve">. A választott dimenziószám 500 volt, és 200, 300, 400, 500 és 800 klaszterből álló, adathalmazokat készítettem, majd ezen adathalmazok mindegyikén kiértékeltem a három </w:t>
+        <w:t xml:space="preserve"> A választott dimenziószám 500 volt, és 200, 300, 400, 500 és 800 klaszterből álló, adathalmazokat készítettem, majd ezen adathalmazok mindegyikén kiértékeltem a három </w:t>
       </w:r>
       <w:proofErr w:type="spellStart"/>
       <w:r>
@@ -11709,7 +11754,34 @@
       </w:r>
       <w:proofErr w:type="spellEnd"/>
       <w:r>
-        <w:t xml:space="preserve"> Index) és NMI (</w:t>
+        <w:t xml:space="preserve"> Index)</w:t>
+      </w:r>
+      <w:r>
+        <w:t xml:space="preserve"> </w:t>
+      </w:r>
+      <w:r>
+        <w:fldChar w:fldCharType="begin"/>
+      </w:r>
+      <w:r>
+        <w:instrText xml:space="preserve"> REF _Ref212318397 \r \h </w:instrText>
+      </w:r>
+      <w:r>
+        <w:fldChar w:fldCharType="separate"/>
+      </w:r>
+      <w:r>
+        <w:rPr>
+          <w:cs/>
+        </w:rPr>
+        <w:t>‎</w:t>
+      </w:r>
+      <w:r>
+        <w:t>[12]</w:t>
+      </w:r>
+      <w:r>
+        <w:fldChar w:fldCharType="end"/>
+      </w:r>
+      <w:r>
+        <w:t xml:space="preserve"> és NMI (</w:t>
       </w:r>
       <w:proofErr w:type="spellStart"/>
       <w:r>
@@ -11733,7 +11805,34 @@
       </w:r>
       <w:proofErr w:type="spellEnd"/>
       <w:r>
-        <w:t>) metrikákkal.</w:t>
+        <w:t>)</w:t>
+      </w:r>
+      <w:r>
+        <w:t xml:space="preserve"> </w:t>
+      </w:r>
+      <w:r>
+        <w:fldChar w:fldCharType="begin"/>
+      </w:r>
+      <w:r>
+        <w:instrText xml:space="preserve"> REF _Ref212318493 \r \h </w:instrText>
+      </w:r>
+      <w:r>
+        <w:fldChar w:fldCharType="separate"/>
+      </w:r>
+      <w:r>
+        <w:rPr>
+          <w:cs/>
+        </w:rPr>
+        <w:t>‎</w:t>
+      </w:r>
+      <w:r>
+        <w:t>[16]</w:t>
+      </w:r>
+      <w:r>
+        <w:fldChar w:fldCharType="end"/>
+      </w:r>
+      <w:r>
+        <w:t xml:space="preserve"> metrikákkal.</w:t>
       </w:r>
       <w:r>
         <w:t xml:space="preserve"> Mivel a </w:t>
@@ -12640,24 +12739,14 @@
       <w:pPr>
         <w:pStyle w:val="Kpalrs"/>
       </w:pPr>
-      <w:r>
-        <w:fldChar w:fldCharType="begin"/>
-      </w:r>
-      <w:r>
-        <w:instrText xml:space="preserve"> SEQ táblázat \* ARABIC </w:instrText>
-      </w:r>
-      <w:r>
-        <w:fldChar w:fldCharType="separate"/>
-      </w:r>
-      <w:r>
-        <w:rPr>
-          <w:noProof/>
-        </w:rPr>
-        <w:t>1</w:t>
-      </w:r>
-      <w:r>
-        <w:fldChar w:fldCharType="end"/>
-      </w:r>
+      <w:fldSimple w:instr=" SEQ táblázat \* ARABIC ">
+        <w:r>
+          <w:rPr>
+            <w:noProof/>
+          </w:rPr>
+          <w:t>1</w:t>
+        </w:r>
+      </w:fldSimple>
       <w:r>
         <w:t xml:space="preserve">. táblázat - </w:t>
       </w:r>
@@ -13507,24 +13596,14 @@
       <w:pPr>
         <w:pStyle w:val="Kpalrs"/>
       </w:pPr>
-      <w:r>
-        <w:fldChar w:fldCharType="begin"/>
-      </w:r>
-      <w:r>
-        <w:instrText xml:space="preserve"> SEQ táblázat \* ARABIC </w:instrText>
-      </w:r>
-      <w:r>
-        <w:fldChar w:fldCharType="separate"/>
-      </w:r>
-      <w:r>
-        <w:rPr>
-          <w:noProof/>
-        </w:rPr>
-        <w:t>2</w:t>
-      </w:r>
-      <w:r>
-        <w:fldChar w:fldCharType="end"/>
-      </w:r>
+      <w:fldSimple w:instr=" SEQ táblázat \* ARABIC ">
+        <w:r>
+          <w:rPr>
+            <w:noProof/>
+          </w:rPr>
+          <w:t>2</w:t>
+        </w:r>
+      </w:fldSimple>
       <w:r>
         <w:t xml:space="preserve">. táblázat- </w:t>
       </w:r>
@@ -13726,7 +13805,7 @@
           <w:numId w:val="0"/>
         </w:numPr>
       </w:pPr>
-      <w:bookmarkStart w:id="28" w:name="_Toc212149463"/>
+      <w:bookmarkStart w:id="28" w:name="_Toc212319229"/>
       <w:r>
         <w:t xml:space="preserve">5.2 </w:t>
       </w:r>
@@ -14043,7 +14122,7 @@
       </w:r>
       <w:proofErr w:type="spellEnd"/>
       <w:r>
-        <w:t xml:space="preserve"> is, és mennyi, amikor nem. Ezekből az értékekből pedig tudtam, pontosságot és érzékenységet számolni.</w:t>
+        <w:t xml:space="preserve"> is, és mennyi, amikor nem. Ezekből az értékekből pedig tudtam pontosságot és érzékenységet számolni.</w:t>
       </w:r>
       <w:r>
         <w:t xml:space="preserve"> A kiértékelés során onnan tudtam hamis negatív és hamis pozitív eredményeket előállítani, hogy beállítottam egy küszöbértéket 0.6-ra, amivel azt vizsgáltam, hogy egyáltalán van-e olyan </w:t>
@@ -15173,24 +15252,14 @@
       <w:pPr>
         <w:pStyle w:val="Kpalrs"/>
       </w:pPr>
-      <w:r>
-        <w:fldChar w:fldCharType="begin"/>
-      </w:r>
-      <w:r>
-        <w:instrText xml:space="preserve"> SEQ táblázat \* ARABIC </w:instrText>
-      </w:r>
-      <w:r>
-        <w:fldChar w:fldCharType="separate"/>
-      </w:r>
-      <w:r>
-        <w:rPr>
-          <w:noProof/>
-        </w:rPr>
-        <w:t>3</w:t>
-      </w:r>
-      <w:r>
-        <w:fldChar w:fldCharType="end"/>
-      </w:r>
+      <w:fldSimple w:instr=" SEQ táblázat \* ARABIC ">
+        <w:r>
+          <w:rPr>
+            <w:noProof/>
+          </w:rPr>
+          <w:t>3</w:t>
+        </w:r>
+      </w:fldSimple>
       <w:r>
         <w:t xml:space="preserve">. táblázat - </w:t>
       </w:r>
@@ -16200,24 +16269,14 @@
       <w:pPr>
         <w:pStyle w:val="Kpalrs"/>
       </w:pPr>
-      <w:r>
-        <w:fldChar w:fldCharType="begin"/>
-      </w:r>
-      <w:r>
-        <w:instrText xml:space="preserve"> SEQ táblázat \* ARABIC </w:instrText>
-      </w:r>
-      <w:r>
-        <w:fldChar w:fldCharType="separate"/>
-      </w:r>
-      <w:r>
-        <w:rPr>
-          <w:noProof/>
-        </w:rPr>
-        <w:t>4</w:t>
-      </w:r>
-      <w:r>
-        <w:fldChar w:fldCharType="end"/>
-      </w:r>
+      <w:fldSimple w:instr=" SEQ táblázat \* ARABIC ">
+        <w:r>
+          <w:rPr>
+            <w:noProof/>
+          </w:rPr>
+          <w:t>4</w:t>
+        </w:r>
+      </w:fldSimple>
       <w:r>
         <w:t xml:space="preserve">. táblázat </w:t>
       </w:r>
@@ -19652,24 +19711,14 @@
       <w:pPr>
         <w:pStyle w:val="Kpalrs"/>
       </w:pPr>
-      <w:r>
-        <w:fldChar w:fldCharType="begin"/>
-      </w:r>
-      <w:r>
-        <w:instrText xml:space="preserve"> SEQ táblázat \* ARABIC </w:instrText>
-      </w:r>
-      <w:r>
-        <w:fldChar w:fldCharType="separate"/>
-      </w:r>
-      <w:r>
-        <w:rPr>
-          <w:noProof/>
-        </w:rPr>
-        <w:t>5</w:t>
-      </w:r>
-      <w:r>
-        <w:fldChar w:fldCharType="end"/>
-      </w:r>
+      <w:fldSimple w:instr=" SEQ táblázat \* ARABIC ">
+        <w:r>
+          <w:rPr>
+            <w:noProof/>
+          </w:rPr>
+          <w:t>5</w:t>
+        </w:r>
+      </w:fldSimple>
       <w:r>
         <w:t xml:space="preserve">. táblázat </w:t>
       </w:r>
@@ -20080,24 +20129,14 @@
       <w:pPr>
         <w:pStyle w:val="Kpalrs"/>
       </w:pPr>
-      <w:r>
-        <w:fldChar w:fldCharType="begin"/>
-      </w:r>
-      <w:r>
-        <w:instrText xml:space="preserve"> SEQ ábra \* ARABIC </w:instrText>
-      </w:r>
-      <w:r>
-        <w:fldChar w:fldCharType="separate"/>
-      </w:r>
-      <w:r>
-        <w:rPr>
-          <w:noProof/>
-        </w:rPr>
-        <w:t>6</w:t>
-      </w:r>
-      <w:r>
-        <w:fldChar w:fldCharType="end"/>
-      </w:r>
+      <w:fldSimple w:instr=" SEQ ábra \* ARABIC ">
+        <w:r>
+          <w:rPr>
+            <w:noProof/>
+          </w:rPr>
+          <w:t>6</w:t>
+        </w:r>
+      </w:fldSimple>
       <w:r>
         <w:t xml:space="preserve">. ábra - Az egyes algoritmusok által elért </w:t>
       </w:r>
@@ -20262,6 +20301,235 @@
       </w:r>
       <w:r>
         <w:t>, amely lehetővé teszi a lekérdezések hatékony, közel valós idejű végrehajtását még nagyméretű beágyazástér esetén is.</w:t>
+      </w:r>
+    </w:p>
+    <w:p>
+      <w:r>
+        <w:t>Vizsgáljuk meg általános esetben az egye</w:t>
+      </w:r>
+      <w:r>
+        <w:t>s</w:t>
+      </w:r>
+      <w:r>
+        <w:t xml:space="preserve"> megközelítések </w:t>
+      </w:r>
+      <w:proofErr w:type="spellStart"/>
+      <w:r>
+        <w:t>futásidejét</w:t>
+      </w:r>
+      <w:proofErr w:type="spellEnd"/>
+      <w:r>
+        <w:t>.</w:t>
+      </w:r>
+      <w:r>
+        <w:t xml:space="preserve"> </w:t>
+      </w:r>
+      <w:r>
+        <w:t xml:space="preserve">A </w:t>
+      </w:r>
+      <w:proofErr w:type="spellStart"/>
+      <w:r>
+        <w:t>brute</w:t>
+      </w:r>
+      <w:proofErr w:type="spellEnd"/>
+      <w:r>
+        <w:t xml:space="preserve"> </w:t>
+      </w:r>
+      <w:proofErr w:type="spellStart"/>
+      <w:r>
+        <w:t>force</w:t>
+      </w:r>
+      <w:proofErr w:type="spellEnd"/>
+      <w:r>
+        <w:t xml:space="preserve"> módszer</w:t>
+      </w:r>
+      <w:r>
+        <w:t xml:space="preserve"> esetében minden </w:t>
+      </w:r>
+      <w:proofErr w:type="spellStart"/>
+      <w:r>
+        <w:t>lekérdezésvektort</w:t>
+      </w:r>
+      <w:proofErr w:type="spellEnd"/>
+      <w:r>
+        <w:t xml:space="preserve"> az adatbázisban szereplő összes </w:t>
+      </w:r>
+      <w:proofErr w:type="spellStart"/>
+      <w:r>
+        <w:t>embeddinggel</w:t>
+      </w:r>
+      <w:proofErr w:type="spellEnd"/>
+      <w:r>
+        <w:t xml:space="preserve"> összevetünk</w:t>
+      </w:r>
+      <w:r>
+        <w:t xml:space="preserve">. </w:t>
+      </w:r>
+      <w:r>
+        <w:t>Ennek az eljárásnak az időkomplexitása O(</w:t>
+      </w:r>
+      <w:proofErr w:type="spellStart"/>
+      <w:r>
+        <w:t>N</w:t>
+      </w:r>
+      <w:r>
+        <w:rPr>
+          <w:rFonts w:ascii="Cambria Math" w:hAnsi="Cambria Math" w:cs="Cambria Math"/>
+        </w:rPr>
+        <w:t>⋅</w:t>
+      </w:r>
+      <w:r>
+        <w:t>d</w:t>
+      </w:r>
+      <w:proofErr w:type="spellEnd"/>
+      <w:r>
+        <w:t>)</w:t>
+      </w:r>
+      <w:r>
+        <w:t>,</w:t>
+      </w:r>
+      <w:r>
+        <w:t xml:space="preserve"> ahol N az adatbázisban található vektorok száma, d pedig az </w:t>
+      </w:r>
+      <w:proofErr w:type="spellStart"/>
+      <w:r>
+        <w:t>embeddingek</w:t>
+      </w:r>
+      <w:proofErr w:type="spellEnd"/>
+      <w:r>
+        <w:t xml:space="preserve"> dimenziója.</w:t>
+      </w:r>
+      <w:r>
+        <w:t xml:space="preserve"> </w:t>
+      </w:r>
+      <w:r>
+        <w:t>A megközelítés előnye, hogy 100%-ban pontos eredményt kapunk</w:t>
+      </w:r>
+      <w:r>
+        <w:t>, tehát mindig a leghasonlóbb vektort adja vissza</w:t>
+      </w:r>
+      <w:r>
+        <w:t xml:space="preserve">, hátránya </w:t>
+      </w:r>
+      <w:r>
+        <w:t xml:space="preserve">viszont </w:t>
+      </w:r>
+      <w:r>
+        <w:t xml:space="preserve">a </w:t>
+      </w:r>
+      <w:proofErr w:type="spellStart"/>
+      <w:r>
+        <w:t>skálázhatatlanság</w:t>
+      </w:r>
+      <w:proofErr w:type="spellEnd"/>
+      <w:r>
+        <w:t xml:space="preserve">. </w:t>
+      </w:r>
+      <w:r>
+        <w:t xml:space="preserve">A klaszterszintű, kétlépcsős megoldás időkomplexitása ezzel szemben </w:t>
+      </w:r>
+      <w:r>
+        <w:t>O(</w:t>
+      </w:r>
+      <w:proofErr w:type="spellStart"/>
+      <w:r>
+        <w:t>K</w:t>
+      </w:r>
+      <w:r>
+        <w:rPr>
+          <w:rFonts w:ascii="Cambria Math" w:hAnsi="Cambria Math" w:cs="Cambria Math"/>
+        </w:rPr>
+        <w:t>⋅</w:t>
+      </w:r>
+      <w:r>
+        <w:t>d</w:t>
+      </w:r>
+      <w:proofErr w:type="spellEnd"/>
+      <w:r>
+        <w:t>)</w:t>
+      </w:r>
+      <w:r>
+        <w:t xml:space="preserve"> + </w:t>
+      </w:r>
+      <w:r>
+        <w:t>O(</w:t>
+      </w:r>
+      <w:r>
+        <w:t>n</w:t>
+      </w:r>
+      <w:r>
+        <w:rPr>
+          <w:rFonts w:ascii="Cambria Math" w:hAnsi="Cambria Math" w:cs="Cambria Math"/>
+        </w:rPr>
+        <w:t>⋅</w:t>
+      </w:r>
+      <w:r>
+        <w:t>(N/</w:t>
+      </w:r>
+      <w:proofErr w:type="gramStart"/>
+      <w:r>
+        <w:t>K)</w:t>
+      </w:r>
+      <w:r>
+        <w:rPr>
+          <w:rFonts w:ascii="Cambria Math" w:hAnsi="Cambria Math" w:cs="Cambria Math"/>
+        </w:rPr>
+        <w:t>⋅</w:t>
+      </w:r>
+      <w:proofErr w:type="gramEnd"/>
+      <w:r>
+        <w:t>d)</w:t>
+      </w:r>
+      <w:r>
+        <w:t>, ahol K a klaszterek száma</w:t>
+      </w:r>
+      <w:r>
+        <w:t>, n pedig annak a száma, hogy a legjobb hány klaszterben keresünk</w:t>
+      </w:r>
+      <w:r>
+        <w:t>.</w:t>
+      </w:r>
+      <w:r>
+        <w:t xml:space="preserve"> Ezzel a módszerrel nagyságrendekkel gyorsítható a keresés, és továbbra is 90</w:t>
+      </w:r>
+      <w:r>
+        <w:t>-95</w:t>
+      </w:r>
+      <w:r>
+        <w:t>% feletti</w:t>
+      </w:r>
+      <w:r>
+        <w:t xml:space="preserve"> pontosság érhető el.</w:t>
+      </w:r>
+      <w:r>
+        <w:t xml:space="preserve"> A FAISS HNSW egy közelítő keresést végez, amelynek az időkomplexitása </w:t>
+      </w:r>
+      <w:proofErr w:type="gramStart"/>
+      <w:r>
+        <w:t>O(</w:t>
+      </w:r>
+      <w:proofErr w:type="gramEnd"/>
+      <w:r>
+        <w:t>log N)</w:t>
+      </w:r>
+      <w:r>
+        <w:t xml:space="preserve">, így lényegesen gyorsabb, mint a </w:t>
+      </w:r>
+      <w:proofErr w:type="spellStart"/>
+      <w:r>
+        <w:t>brute</w:t>
+      </w:r>
+      <w:proofErr w:type="spellEnd"/>
+      <w:r>
+        <w:t xml:space="preserve"> </w:t>
+      </w:r>
+      <w:proofErr w:type="spellStart"/>
+      <w:r>
+        <w:t>force</w:t>
+      </w:r>
+      <w:proofErr w:type="spellEnd"/>
+      <w:r>
+        <w:t>, és 90-99%-os pontosságot képes elérni.</w:t>
       </w:r>
     </w:p>
     <w:p>
@@ -20272,7 +20540,7 @@
           <w:numId w:val="0"/>
         </w:numPr>
       </w:pPr>
-      <w:bookmarkStart w:id="29" w:name="_Toc212149464"/>
+      <w:bookmarkStart w:id="29" w:name="_Toc212319230"/>
       <w:r>
         <w:t xml:space="preserve">5.3 Online </w:t>
       </w:r>
@@ -20451,7 +20719,13 @@
       </w:r>
       <w:proofErr w:type="spellStart"/>
       <w:r>
-        <w:t>KMEans</w:t>
+        <w:t>KM</w:t>
+      </w:r>
+      <w:r>
+        <w:t>e</w:t>
+      </w:r>
+      <w:r>
+        <w:t>ans</w:t>
       </w:r>
       <w:proofErr w:type="spellEnd"/>
       <w:r>
@@ -20521,7 +20795,11 @@
         <w:t>-</w:t>
       </w:r>
       <w:r>
-        <w:t xml:space="preserve">szinten, majd pedig a legjobb klasztereken belül kimerítően történt a hasonlóság-mérés. </w:t>
+        <w:t xml:space="preserve">szinten, majd pedig a </w:t>
+      </w:r>
+      <w:r>
+        <w:lastRenderedPageBreak/>
+        <w:t xml:space="preserve">legjobb klasztereken belül kimerítően történt a hasonlóság-mérés. </w:t>
       </w:r>
       <w:r>
         <w:t xml:space="preserve">A szimuláció során a legjobb 10 klaszteren belül történt a keresés, és a legrelevánsabb 10 </w:t>
@@ -20607,7 +20885,6 @@
       </w:r>
       <w:proofErr w:type="spellStart"/>
       <w:r>
-        <w:lastRenderedPageBreak/>
         <w:t>chunk</w:t>
       </w:r>
       <w:proofErr w:type="spellEnd"/>
@@ -20676,24 +20953,14 @@
       <w:pPr>
         <w:pStyle w:val="Kpalrs"/>
       </w:pPr>
-      <w:r>
-        <w:fldChar w:fldCharType="begin"/>
-      </w:r>
-      <w:r>
-        <w:instrText xml:space="preserve"> SEQ ábra \* ARABIC </w:instrText>
-      </w:r>
-      <w:r>
-        <w:fldChar w:fldCharType="separate"/>
-      </w:r>
-      <w:r>
-        <w:rPr>
-          <w:noProof/>
-        </w:rPr>
-        <w:t>7</w:t>
-      </w:r>
-      <w:r>
-        <w:fldChar w:fldCharType="end"/>
-      </w:r>
+      <w:fldSimple w:instr=" SEQ ábra \* ARABIC ">
+        <w:r>
+          <w:rPr>
+            <w:noProof/>
+          </w:rPr>
+          <w:t>7</w:t>
+        </w:r>
+      </w:fldSimple>
       <w:r>
         <w:t>. ábra - Az egyes algoritmusok által elért pontosság értékek változása a beérkező új batchek függvényében.</w:t>
       </w:r>
@@ -20706,6 +20973,7 @@
         <w:rPr>
           <w:noProof/>
         </w:rPr>
+        <w:lastRenderedPageBreak/>
         <w:drawing>
           <wp:inline distT="0" distB="0" distL="0" distR="0" wp14:anchorId="53FBCADD" wp14:editId="08ED84E3">
             <wp:extent cx="6286500" cy="2857500"/>
@@ -20753,35 +21021,16 @@
       <w:pPr>
         <w:pStyle w:val="Kpalrs"/>
       </w:pPr>
-      <w:r>
-        <w:fldChar w:fldCharType="begin"/>
-      </w:r>
-      <w:r>
-        <w:instrText xml:space="preserve"> SEQ ábra \* ARABIC </w:instrText>
-      </w:r>
-      <w:r>
-        <w:fldChar w:fldCharType="separate"/>
-      </w:r>
-      <w:r>
-        <w:rPr>
-          <w:noProof/>
-        </w:rPr>
-        <w:t>8</w:t>
-      </w:r>
-      <w:r>
-        <w:fldChar w:fldCharType="end"/>
-      </w:r>
-      <w:r>
-        <w:t xml:space="preserve">. ábra - </w:t>
-      </w:r>
-      <w:r>
-        <w:t xml:space="preserve">Az egyes algoritmusok által elért </w:t>
-      </w:r>
-      <w:r>
-        <w:t>érzékenység</w:t>
-      </w:r>
-      <w:r>
-        <w:t xml:space="preserve"> értékek változása a beérkező új batchek függvényében.</w:t>
+      <w:fldSimple w:instr=" SEQ ábra \* ARABIC ">
+        <w:r>
+          <w:rPr>
+            <w:noProof/>
+          </w:rPr>
+          <w:t>8</w:t>
+        </w:r>
+      </w:fldSimple>
+      <w:r>
+        <w:t>. ábra - Az egyes algoritmusok által elért érzékenység értékek változása a beérkező új batchek függvényében.</w:t>
       </w:r>
     </w:p>
     <w:p>
@@ -20861,11 +21110,7 @@
         <w:t>algoritmus képes javulni az új adatok beérkezését követően.</w:t>
       </w:r>
       <w:r>
-        <w:t xml:space="preserve"> Ennek több oka </w:t>
-      </w:r>
-      <w:r>
-        <w:lastRenderedPageBreak/>
-        <w:t xml:space="preserve">is van. Egyfelől a </w:t>
+        <w:t xml:space="preserve"> Ennek több oka is van. Egyfelől a </w:t>
       </w:r>
       <w:proofErr w:type="spellStart"/>
       <w:r>
@@ -21036,6 +21281,7 @@
         <w:rPr>
           <w:noProof/>
         </w:rPr>
+        <w:lastRenderedPageBreak/>
         <w:drawing>
           <wp:inline distT="0" distB="0" distL="0" distR="0" wp14:anchorId="2850DA5A" wp14:editId="3E0FB245">
             <wp:extent cx="5715000" cy="3175000"/>
@@ -21083,24 +21329,14 @@
       <w:pPr>
         <w:pStyle w:val="Kpalrs"/>
       </w:pPr>
-      <w:r>
-        <w:fldChar w:fldCharType="begin"/>
-      </w:r>
-      <w:r>
-        <w:instrText xml:space="preserve"> SEQ ábra \* ARABIC </w:instrText>
-      </w:r>
-      <w:r>
-        <w:fldChar w:fldCharType="separate"/>
-      </w:r>
-      <w:r>
-        <w:rPr>
-          <w:noProof/>
-        </w:rPr>
-        <w:t>9</w:t>
-      </w:r>
-      <w:r>
-        <w:fldChar w:fldCharType="end"/>
-      </w:r>
+      <w:fldSimple w:instr=" SEQ ábra \* ARABIC ">
+        <w:r>
+          <w:rPr>
+            <w:noProof/>
+          </w:rPr>
+          <w:t>9</w:t>
+        </w:r>
+      </w:fldSimple>
       <w:r>
         <w:t>. ábra - Az egyes algoritmusok frissítési idejének változása a beérkező új batchek függvényében.</w:t>
       </w:r>
@@ -21233,11 +21469,7 @@
       </w:r>
       <w:proofErr w:type="spellEnd"/>
       <w:r>
-        <w:t xml:space="preserve">, mind az </w:t>
-      </w:r>
-      <w:r>
-        <w:lastRenderedPageBreak/>
-        <w:t xml:space="preserve">online </w:t>
+        <w:t xml:space="preserve">, mind az online </w:t>
       </w:r>
       <w:proofErr w:type="spellStart"/>
       <w:r>
@@ -21273,14 +21505,180 @@
       </w:r>
       <w:proofErr w:type="spellEnd"/>
       <w:r>
-        <w:t xml:space="preserve"> pozícióját is dinamikusan frissíti. A frissítés időigénye kizárólag a batchben érkező adatok elemszámától függ, ugyanakkor az algoritmus nagy elemszámú batchek esetén is képes megőrizni a valós idejű feldolgozási képességét.</w:t>
+        <w:t xml:space="preserve"> pozícióját is dinamikusan frissíti. </w:t>
+      </w:r>
+      <w:r>
+        <w:t>A frissítés időigénye kizárólag a batchben érkező adatok elemszámától függ, ugyanakkor az algoritmus nagy elemszámú batchek esetén is képes megőrizni a valós idejű feldolgozási képességét.</w:t>
       </w:r>
     </w:p>
     <w:p>
+      <w:r>
+        <w:t xml:space="preserve">A fentebb ismertetett és részletesen bemutatott kiértékelések elkészítése során az adathalmaz előfeldolgozásához szemantikus </w:t>
+      </w:r>
+      <w:proofErr w:type="spellStart"/>
+      <w:r>
+        <w:t>chunkolási</w:t>
+      </w:r>
+      <w:proofErr w:type="spellEnd"/>
+      <w:r>
+        <w:t xml:space="preserve"> módszert alkalmaztam, továbbá az „all-MiniLM-L6-v2” </w:t>
+      </w:r>
+      <w:proofErr w:type="spellStart"/>
+      <w:r>
+        <w:t>Sentence</w:t>
+      </w:r>
+      <w:proofErr w:type="spellEnd"/>
+      <w:r>
+        <w:t xml:space="preserve"> </w:t>
+      </w:r>
+      <w:proofErr w:type="spellStart"/>
+      <w:r>
+        <w:t>Transformer</w:t>
+      </w:r>
+      <w:proofErr w:type="spellEnd"/>
+      <w:r>
+        <w:t xml:space="preserve"> modellt használtam az </w:t>
+      </w:r>
+      <w:proofErr w:type="spellStart"/>
+      <w:r>
+        <w:t>embeddingek</w:t>
+      </w:r>
+      <w:proofErr w:type="spellEnd"/>
+      <w:r>
+        <w:t xml:space="preserve"> előállítására. A szemantikus </w:t>
+      </w:r>
+      <w:proofErr w:type="spellStart"/>
+      <w:r>
+        <w:t>chunkolás</w:t>
+      </w:r>
+      <w:proofErr w:type="spellEnd"/>
+      <w:r>
+        <w:t xml:space="preserve"> alkalmazása mérnöki szempontból indokolt, mivel ez a megközelítés lehetővé teszi, hogy a szöveg egységei </w:t>
+      </w:r>
+      <w:proofErr w:type="spellStart"/>
+      <w:r>
+        <w:t>tartalmilag</w:t>
+      </w:r>
+      <w:proofErr w:type="spellEnd"/>
+      <w:r>
+        <w:t xml:space="preserve"> koherensek maradjanak, és az </w:t>
+      </w:r>
+      <w:proofErr w:type="spellStart"/>
+      <w:r>
+        <w:t>embeddingek</w:t>
+      </w:r>
+      <w:proofErr w:type="spellEnd"/>
+      <w:r>
+        <w:t xml:space="preserve"> így pontosabban tükrözzék a dokumentumok jelentésbeli szerkezetét. Ezzel szemben a hagyományos, rögzített méretű vagy </w:t>
+      </w:r>
+      <w:proofErr w:type="spellStart"/>
+      <w:r>
+        <w:t>sliding</w:t>
+      </w:r>
+      <w:proofErr w:type="spellEnd"/>
+      <w:r>
+        <w:t xml:space="preserve"> </w:t>
+      </w:r>
+      <w:proofErr w:type="spellStart"/>
+      <w:r>
+        <w:lastRenderedPageBreak/>
+        <w:t>window</w:t>
+      </w:r>
+      <w:proofErr w:type="spellEnd"/>
+      <w:r>
+        <w:t xml:space="preserve"> alapú szeletelés gyakran figyelmen kívül hagyja a természetes szemantikai határokat, ami a leképezett vektortérben torzulásokhoz vezethet.</w:t>
+      </w:r>
+    </w:p>
+    <w:p>
+      <w:r>
+        <w:t xml:space="preserve">Noha jelen kutatás fókusza nem a </w:t>
+      </w:r>
+      <w:proofErr w:type="spellStart"/>
+      <w:r>
+        <w:t>chunkolási</w:t>
+      </w:r>
+      <w:proofErr w:type="spellEnd"/>
+      <w:r>
+        <w:t xml:space="preserve"> technikák összehasonlítására irányult, a jövőben érdemes lehet megvizsgálni, hogy a </w:t>
+      </w:r>
+      <w:proofErr w:type="spellStart"/>
+      <w:r>
+        <w:t>sliding</w:t>
+      </w:r>
+      <w:proofErr w:type="spellEnd"/>
+      <w:r>
+        <w:t xml:space="preserve"> </w:t>
+      </w:r>
+      <w:proofErr w:type="spellStart"/>
+      <w:r>
+        <w:t>window</w:t>
+      </w:r>
+      <w:proofErr w:type="spellEnd"/>
+      <w:r>
+        <w:t xml:space="preserve"> alapú megközelítés milyen hatással van a </w:t>
+      </w:r>
+      <w:proofErr w:type="spellStart"/>
+      <w:r>
+        <w:t>retrieval</w:t>
+      </w:r>
+      <w:proofErr w:type="spellEnd"/>
+      <w:r>
+        <w:t xml:space="preserve"> folyamat pontosságára, futási idejére és robusztusságára.</w:t>
+      </w:r>
+    </w:p>
+    <w:p>
+      <w:r>
+        <w:t xml:space="preserve">A vizsgálataim során kísérleteket végeztem magasabb dimenziójú </w:t>
+      </w:r>
+      <w:proofErr w:type="spellStart"/>
+      <w:r>
+        <w:t>embeddingekkel</w:t>
+      </w:r>
+      <w:proofErr w:type="spellEnd"/>
+      <w:r>
+        <w:t xml:space="preserve"> is annak érdekében, hogy feltárjam, miként befolyásolja a dimenziószám növelése a </w:t>
+      </w:r>
+      <w:proofErr w:type="spellStart"/>
+      <w:r>
+        <w:t>retrieval</w:t>
+      </w:r>
+      <w:proofErr w:type="spellEnd"/>
+      <w:r>
+        <w:t xml:space="preserve"> teljesítményét.</w:t>
+      </w:r>
+      <w:r>
+        <w:t xml:space="preserve"> Az eredmények azt mutatták, hogy a pontosság, érzékenység, futásidő és frissítési idő tekintetében hasonló tendenciák figyelhetők meg mindhárom megközelítés, a kétlépcsős keresés, a </w:t>
+      </w:r>
+      <w:proofErr w:type="spellStart"/>
+      <w:r>
+        <w:t>brute</w:t>
+      </w:r>
+      <w:proofErr w:type="spellEnd"/>
+      <w:r>
+        <w:t xml:space="preserve"> </w:t>
+      </w:r>
+      <w:proofErr w:type="spellStart"/>
+      <w:r>
+        <w:t>force</w:t>
+      </w:r>
+      <w:proofErr w:type="spellEnd"/>
+      <w:r>
+        <w:t xml:space="preserve"> módszer és a FAISS indexet alkalmazó megoldás esetében, mint a 384 dimenziós </w:t>
+      </w:r>
+      <w:proofErr w:type="spellStart"/>
+      <w:r>
+        <w:t>embeddingekkel</w:t>
+      </w:r>
+      <w:proofErr w:type="spellEnd"/>
+      <w:r>
+        <w:t>, az „all-MiniLM-L6-v2” modellel végzett kísérletek során.</w:t>
+      </w:r>
+    </w:p>
+    <w:p>
       <w:pPr>
         <w:pStyle w:val="Cmsor1"/>
       </w:pPr>
-      <w:bookmarkStart w:id="30" w:name="_Toc212149465"/>
+      <w:bookmarkStart w:id="30" w:name="_Toc212319231"/>
       <w:r>
         <w:lastRenderedPageBreak/>
         <w:t xml:space="preserve">6 Összegzés </w:t>
@@ -21352,25 +21750,7 @@
         <w:rPr>
           <w:lang w:eastAsia="en-US"/>
         </w:rPr>
-        <w:t xml:space="preserve"> A</w:t>
-      </w:r>
-      <w:r>
-        <w:rPr>
-          <w:lang w:eastAsia="en-US"/>
-        </w:rPr>
-        <w:t xml:space="preserve"> RAG</w:t>
-      </w:r>
-      <w:r>
-        <w:rPr>
-          <w:lang w:eastAsia="en-US"/>
-        </w:rPr>
-        <w:t xml:space="preserve"> </w:t>
-      </w:r>
-      <w:r>
-        <w:rPr>
-          <w:lang w:eastAsia="en-US"/>
-        </w:rPr>
-        <w:t xml:space="preserve">modellek hatékonyságának és pontosságának kulcsa elsősorban a </w:t>
+        <w:t xml:space="preserve"> A RAG modellek hatékonyságának és pontosságának kulcsa elsősorban a </w:t>
       </w:r>
       <w:proofErr w:type="spellStart"/>
       <w:r>
@@ -21548,21 +21928,7 @@
         <w:rPr>
           <w:lang w:eastAsia="en-US"/>
         </w:rPr>
-        <w:t xml:space="preserve"> került egy </w:t>
-      </w:r>
-      <w:proofErr w:type="spellStart"/>
-      <w:r>
-        <w:rPr>
-          <w:lang w:eastAsia="en-US"/>
-        </w:rPr>
-        <w:t>egy</w:t>
-      </w:r>
-      <w:proofErr w:type="spellEnd"/>
-      <w:r>
-        <w:rPr>
-          <w:lang w:eastAsia="en-US"/>
-        </w:rPr>
-        <w:t xml:space="preserve"> innovatív megközelítés </w:t>
+        <w:t xml:space="preserve"> került egy innovatív megközelítés </w:t>
       </w:r>
       <w:proofErr w:type="spellStart"/>
       <w:r>
@@ -22186,324 +22552,12 @@
       <w:pPr>
         <w:pStyle w:val="Fejezetcimszmozsnlkl"/>
       </w:pPr>
-      <w:bookmarkStart w:id="31" w:name="_Toc212149466"/>
+      <w:bookmarkStart w:id="31" w:name="_Toc212319232"/>
       <w:r>
         <w:lastRenderedPageBreak/>
         <w:t>Irodalomjegyzék</w:t>
       </w:r>
       <w:bookmarkEnd w:id="31"/>
-    </w:p>
-    <w:p>
-      <w:pPr>
-        <w:pStyle w:val="Irodalomjegyzksor"/>
-      </w:pPr>
-      <w:bookmarkStart w:id="32" w:name="_Ref211165758"/>
-      <w:r>
-        <w:t>Pranav Rajpurkar, Jian Zhang, Konstantin Lopyrev, Percy Liang, (2016.06.16.),</w:t>
-      </w:r>
-      <w:r>
-        <w:t>SQuAD: 100,000+ Questions for Machine Comprehension of Text</w:t>
-      </w:r>
-      <w:r>
-        <w:t xml:space="preserve">, ArXiv, </w:t>
-      </w:r>
-      <w:hyperlink r:id="rId21" w:history="1">
-        <w:r>
-          <w:rPr>
-            <w:rStyle w:val="Hiperhivatkozs"/>
-          </w:rPr>
-          <w:t>arXiv:1606.05250</w:t>
-        </w:r>
-      </w:hyperlink>
-      <w:bookmarkEnd w:id="32"/>
-    </w:p>
-    <w:p>
-      <w:pPr>
-        <w:pStyle w:val="Irodalomjegyzksor"/>
-        <w:rPr>
-          <w:rStyle w:val="Hiperhivatkozs"/>
-          <w:color w:val="auto"/>
-          <w:u w:val="none"/>
-        </w:rPr>
-      </w:pPr>
-      <w:bookmarkStart w:id="33" w:name="_Ref211087490"/>
-      <w:r>
-        <w:t xml:space="preserve">Varun, </w:t>
-      </w:r>
-      <w:r>
-        <w:rPr>
-          <w:lang w:eastAsia="en-US"/>
-        </w:rPr>
-        <w:t>(2020.09.27.)</w:t>
-      </w:r>
-      <w:r>
-        <w:t>, Cosine similarity: How does it measure the similarity, Maths behind and usage in Python</w:t>
-      </w:r>
-      <w:r>
-        <w:rPr>
-          <w:lang w:eastAsia="en-US"/>
-        </w:rPr>
-        <w:t>, towardsdatascience.com ,</w:t>
-      </w:r>
-      <w:hyperlink r:id="rId22" w:history="1">
-        <w:r>
-          <w:rPr>
-            <w:rStyle w:val="Hiperhivatkozs"/>
-            <w:lang w:eastAsia="en-US"/>
-          </w:rPr>
-          <w:t>https://towardsdatascience.com/cosine-similarity-how-does-it-measure-the-similarity-maths-behind-and-usage-in-python-50ad30aad7db/</w:t>
-        </w:r>
-      </w:hyperlink>
-      <w:bookmarkEnd w:id="33"/>
-    </w:p>
-    <w:p>
-      <w:pPr>
-        <w:pStyle w:val="Irodalomjegyzksor"/>
-      </w:pPr>
-      <w:bookmarkStart w:id="34" w:name="_Ref211274290"/>
-      <w:r>
-        <w:t>Shailja Gupta (Carnegie Mellon University, USA) Rajesh Ranjan (Carnegie Mellon University, USA) Surya Narayan Singh (BIT Sindri, India)</w:t>
-      </w:r>
-      <w:r>
-        <w:t xml:space="preserve">, (2024.10.03.), </w:t>
-      </w:r>
-      <w:r>
-        <w:t>A Comprehensive Survey of Retrieval-Augmented Generation (RAG): Evolution, Current Landscape and Future Directions</w:t>
-      </w:r>
-      <w:r>
-        <w:t xml:space="preserve">, ArXiv, </w:t>
-      </w:r>
-      <w:hyperlink r:id="rId23" w:history="1">
-        <w:r>
-          <w:rPr>
-            <w:rStyle w:val="Hiperhivatkozs"/>
-          </w:rPr>
-          <w:t>https://arxiv.org/pdf/2410.12837</w:t>
-        </w:r>
-      </w:hyperlink>
-      <w:bookmarkEnd w:id="34"/>
-    </w:p>
-    <w:p>
-      <w:pPr>
-        <w:pStyle w:val="Irodalomjegyzksor"/>
-      </w:pPr>
-      <w:bookmarkStart w:id="35" w:name="_Ref211274596"/>
-      <w:r>
-        <w:t>Ashour, Wesam &amp; Fyfe, Colin. (2008). Online clustering algorithms. International journal of neural systems. 18. 185-94. 10.1142/S0129065708001518.</w:t>
-      </w:r>
-      <w:bookmarkEnd w:id="35"/>
-    </w:p>
-    <w:p>
-      <w:pPr>
-        <w:pStyle w:val="Irodalomjegyzksor"/>
-      </w:pPr>
-      <w:bookmarkStart w:id="36" w:name="_Ref211275026"/>
-      <w:r>
-        <w:t xml:space="preserve">Li Juanzi, Hu Linmei, Ouyang Tinghui, Alkawsi Gamal Abdulnaser, (2006), </w:t>
-      </w:r>
-      <w:r>
-        <w:t>Online Clustering</w:t>
-      </w:r>
-      <w:r>
-        <w:t xml:space="preserve">, ScienceDirect, </w:t>
-      </w:r>
-      <w:hyperlink r:id="rId24" w:history="1">
-        <w:r>
-          <w:rPr>
-            <w:rStyle w:val="Hiperhivatkozs"/>
-          </w:rPr>
-          <w:t>https://www.sciencedirect.com/topics/computer-science/online-clustering</w:t>
-        </w:r>
-      </w:hyperlink>
-      <w:bookmarkEnd w:id="36"/>
-    </w:p>
-    <w:p>
-      <w:pPr>
-        <w:pStyle w:val="Irodalomjegyzksor"/>
-      </w:pPr>
-      <w:bookmarkStart w:id="37" w:name="_Ref211275523"/>
-      <w:r>
-        <w:t>Reimers, Nils and Gurevych, Iryna, (2019. november), Sentence-BERT: Sentence Embeddings using Siamese BERT-Networks, Proceedings of the 2019 Conference on Empirical Methods in Natural Language Processing</w:t>
-      </w:r>
-      <w:r>
-        <w:t xml:space="preserve">, </w:t>
-      </w:r>
-      <w:hyperlink r:id="rId25" w:history="1">
-        <w:r>
-          <w:rPr>
-            <w:rStyle w:val="Hiperhivatkozs"/>
-          </w:rPr>
-          <w:t>https://arxiv.org/abs/1908.10084</w:t>
-        </w:r>
-      </w:hyperlink>
-      <w:bookmarkEnd w:id="37"/>
-    </w:p>
-    <w:p>
-      <w:pPr>
-        <w:pStyle w:val="Irodalomjegyzksor"/>
-      </w:pPr>
-      <w:bookmarkStart w:id="38" w:name="_Ref211275800"/>
-      <w:r>
-        <w:t>The Devs from Zilliz, (2025), How do Sentence Transformers relate to large language models like GPT, and are Sentence Transformer models typically smaller or more specialized?</w:t>
-      </w:r>
-      <w:r>
-        <w:t xml:space="preserve">, Milvus, </w:t>
-      </w:r>
-      <w:hyperlink r:id="rId26" w:history="1">
-        <w:r>
-          <w:rPr>
-            <w:rStyle w:val="Hiperhivatkozs"/>
-          </w:rPr>
-          <w:t>https://milvus.io/ai-quick-reference/how-do-sentence-transformers-relate-to-large-language-models-like-gpt-and-are-sentence-transformer-models-typically-smaller-or-more-specialized</w:t>
-        </w:r>
-      </w:hyperlink>
-      <w:bookmarkEnd w:id="38"/>
-    </w:p>
-    <w:p>
-      <w:pPr>
-        <w:pStyle w:val="Irodalomjegyzksor"/>
-      </w:pPr>
-      <w:bookmarkStart w:id="39" w:name="_Ref211276103"/>
-      <w:r>
-        <w:t xml:space="preserve">Puxuan Yu, Luke Merrick, Gaurav Nuti, Daniel Campos, (2024.12.04.), Snowflake’s Arctic Embed 2.0 Goes Multilingual: Empowering Global-Scale Retrieval with Inference Efficiency and High-Quality Retrieval, snowflake, </w:t>
-      </w:r>
-      <w:hyperlink r:id="rId27" w:history="1">
-        <w:r>
-          <w:rPr>
-            <w:rStyle w:val="Hiperhivatkozs"/>
-          </w:rPr>
-          <w:t>https://www.snowflake.com/en/engineering-blog/snowflake-arctic-embed-2-multilingual/</w:t>
-        </w:r>
-      </w:hyperlink>
-      <w:bookmarkEnd w:id="39"/>
-    </w:p>
-    <w:p>
-      <w:pPr>
-        <w:pStyle w:val="Irodalomjegyzksor"/>
-      </w:pPr>
-      <w:bookmarkStart w:id="40" w:name="_Ref211276299"/>
-      <w:r>
-        <w:t xml:space="preserve">Shanmukha Ranganath, (2024.10.05.), RAG 101: Chunking Strategies, towardsdatascience.com, </w:t>
-      </w:r>
-      <w:hyperlink r:id="rId28" w:history="1">
-        <w:r>
-          <w:rPr>
-            <w:rStyle w:val="Hiperhivatkozs"/>
-          </w:rPr>
-          <w:t>https://towardsdatascience.com/rag-101-chunking-strategies-fdc6f6c2aaec/</w:t>
-        </w:r>
-      </w:hyperlink>
-      <w:bookmarkEnd w:id="40"/>
-    </w:p>
-    <w:p>
-      <w:pPr>
-        <w:pStyle w:val="Irodalomjegyzksor"/>
-        <w:rPr>
-          <w:rStyle w:val="Hiperhivatkozs"/>
-          <w:color w:val="auto"/>
-          <w:u w:val="none"/>
-        </w:rPr>
-      </w:pPr>
-      <w:bookmarkStart w:id="41" w:name="_Ref211290327"/>
-      <w:r>
-        <w:t xml:space="preserve">Lance Galletti, (2024.02.22.), Kmeans ++ From Scratch, Medium, </w:t>
-      </w:r>
-      <w:hyperlink r:id="rId29" w:history="1">
-        <w:r>
-          <w:rPr>
-            <w:rStyle w:val="Hiperhivatkozs"/>
-          </w:rPr>
-          <w:t>https://medium.com/@gallettilance/kmeans-from-scratch-24be6bee8021</w:t>
-        </w:r>
-      </w:hyperlink>
-      <w:bookmarkEnd w:id="41"/>
-    </w:p>
-    <w:p>
-      <w:pPr>
-        <w:pStyle w:val="Irodalomjegyzksor"/>
-        <w:rPr>
-          <w:rStyle w:val="Hiperhivatkozs"/>
-          <w:color w:val="auto"/>
-          <w:u w:val="none"/>
-        </w:rPr>
-      </w:pPr>
-      <w:bookmarkStart w:id="42" w:name="_Ref211422969"/>
-      <w:r>
-        <w:t xml:space="preserve">Hoang-Anh Ngo, (2022 september), </w:t>
-      </w:r>
-      <w:r>
-        <w:t>ONLINE CLUSTERING: ALGORITHMS, EVALUATION, METRICS, CHALLENGES, APPLICATIONS AND BENCHMARKING WITH RIVER</w:t>
-      </w:r>
-      <w:r>
-        <w:t xml:space="preserve">, </w:t>
-      </w:r>
-      <w:r>
-        <w:t>@Télécom Paris, IP Paris</w:t>
-      </w:r>
-      <w:r>
-        <w:t xml:space="preserve">, The University of Waikato, Artificial Intelligence Institiut, </w:t>
-      </w:r>
-      <w:hyperlink r:id="rId30" w:history="1">
-        <w:r>
-          <w:rPr>
-            <w:rStyle w:val="Hiperhivatkozs"/>
-          </w:rPr>
-          <w:t>https://a3nm.net/work/seminar/slides/20220927-ngo.pdf</w:t>
-        </w:r>
-      </w:hyperlink>
-      <w:bookmarkEnd w:id="42"/>
-    </w:p>
-    <w:p>
-      <w:pPr>
-        <w:pStyle w:val="Irodalomjegyzksor"/>
-      </w:pPr>
-      <w:bookmarkStart w:id="43" w:name="_Ref211528873"/>
-      <w:r>
-        <w:t>Matthijs Douze, Alexandr Guzhva, Chengqi Deng, Jeff Johnson, Gergely Szilvasy, Pierre-Emmanuel Mazaré, Maria Lomeli, Lucas Hosseini, Hervé Jégou, (2024.01.16.), The Faiss library, ArXiv</w:t>
-      </w:r>
-      <w:r>
-        <w:t xml:space="preserve">, </w:t>
-      </w:r>
-      <w:hyperlink r:id="rId31" w:history="1">
-        <w:r>
-          <w:rPr>
-            <w:rStyle w:val="Hiperhivatkozs"/>
-          </w:rPr>
-          <w:t>arXiv:2401.08281</w:t>
-        </w:r>
-      </w:hyperlink>
-      <w:bookmarkEnd w:id="43"/>
-    </w:p>
-    <w:p>
-      <w:pPr>
-        <w:pStyle w:val="Irodalomjegyzksor"/>
-        <w:rPr>
-          <w:b/>
-          <w:bCs/>
-        </w:rPr>
-      </w:pPr>
-      <w:bookmarkStart w:id="44" w:name="_Ref211529017"/>
-      <w:r>
-        <w:t>Yu. A. Malkov, D. A. Yashunin</w:t>
-      </w:r>
-      <w:r>
-        <w:t xml:space="preserve">, (2018.08.14.), </w:t>
-      </w:r>
-      <w:r>
-        <w:t>Efficient and robust approximate nearest neighbor search using Hierarchical Navigable Small World graphs</w:t>
-      </w:r>
-      <w:r>
-        <w:t xml:space="preserve">, ArXiv, </w:t>
-      </w:r>
-      <w:hyperlink r:id="rId32" w:history="1">
-        <w:r>
-          <w:rPr>
-            <w:rStyle w:val="Hiperhivatkozs"/>
-          </w:rPr>
-          <w:t>arXiv:1603.09320</w:t>
-        </w:r>
-      </w:hyperlink>
-      <w:bookmarkEnd w:id="44"/>
     </w:p>
     <w:p>
       <w:pPr>
@@ -22516,7 +22570,7 @@
           <w:u w:val="none"/>
         </w:rPr>
       </w:pPr>
-      <w:bookmarkStart w:id="45" w:name="_Ref211529708"/>
+      <w:bookmarkStart w:id="32" w:name="_Ref211529708"/>
       <w:r>
         <w:t>Alexandr Andoni, Piotr Indyk, Ilya Razenshteyn</w:t>
       </w:r>
@@ -22529,7 +22583,7 @@
       <w:r>
         <w:t xml:space="preserve">, ArXiv, </w:t>
       </w:r>
-      <w:hyperlink r:id="rId33" w:history="1">
+      <w:hyperlink r:id="rId21" w:history="1">
         <w:r>
           <w:rPr>
             <w:rStyle w:val="Hiperhivatkozs"/>
@@ -22537,7 +22591,17 @@
           <w:t>arXiv:1806.09823</w:t>
         </w:r>
       </w:hyperlink>
-      <w:bookmarkEnd w:id="45"/>
+      <w:bookmarkEnd w:id="32"/>
+    </w:p>
+    <w:p>
+      <w:pPr>
+        <w:pStyle w:val="Irodalomjegyzksor"/>
+      </w:pPr>
+      <w:bookmarkStart w:id="33" w:name="_Ref211274596"/>
+      <w:r>
+        <w:t>Ashour, Wesam &amp; Fyfe, Colin. (2008). Online clustering algorithms. International journal of neural systems. 18. 185-94. 10.1142/S0129065708001518.</w:t>
+      </w:r>
+      <w:bookmarkEnd w:id="33"/>
     </w:p>
     <w:p>
       <w:pPr>
@@ -22550,41 +22614,238 @@
           <w:u w:val="none"/>
         </w:rPr>
       </w:pPr>
-      <w:bookmarkStart w:id="46" w:name="_Ref211791698"/>
+      <w:bookmarkStart w:id="34" w:name="_Ref212147159"/>
       <w:r>
         <w:rPr>
           <w:rStyle w:val="Hiperhivatkozs"/>
           <w:color w:val="000000" w:themeColor="text1"/>
           <w:u w:val="none"/>
         </w:rPr>
-        <w:lastRenderedPageBreak/>
-        <w:t>scikit-learn</w:t>
-      </w:r>
+        <w:t xml:space="preserve">Databricks, Vector Search, </w:t>
+      </w:r>
+      <w:hyperlink r:id="rId22" w:history="1">
+        <w:r>
+          <w:rPr>
+            <w:rStyle w:val="Hiperhivatkozs"/>
+          </w:rPr>
+          <w:t>https://www.databricks.com/product/machine-learning/vector-search</w:t>
+        </w:r>
+      </w:hyperlink>
       <w:r>
         <w:rPr>
           <w:rStyle w:val="Hiperhivatkozs"/>
           <w:color w:val="000000" w:themeColor="text1"/>
           <w:u w:val="none"/>
         </w:rPr>
-        <w:t xml:space="preserve">.org, MiniBatchKMeans, </w:t>
-      </w:r>
-      <w:hyperlink r:id="rId34" w:anchor="sklearn.cluster.MiniBatchKMeans" w:history="1">
+        <w:t>, (utolsó megnyitás: 2025.10.23.)</w:t>
+      </w:r>
+      <w:bookmarkEnd w:id="34"/>
+    </w:p>
+    <w:p>
+      <w:pPr>
+        <w:pStyle w:val="Irodalomjegyzksor"/>
+        <w:rPr>
+          <w:rStyle w:val="Hiperhivatkozs"/>
+          <w:color w:val="auto"/>
+          <w:u w:val="none"/>
+        </w:rPr>
+      </w:pPr>
+      <w:bookmarkStart w:id="35" w:name="_Ref211422969"/>
+      <w:r>
+        <w:t>Hoang-Anh Ngo, (2022 september), ONLINE CLUSTERING: ALGORITHMS, EVALUATION, METRICS, CHALLENGES, APPLICATIONS AND BENCHMARKING WITH RIVER</w:t>
+      </w:r>
+      <w:r>
+        <w:t xml:space="preserve">, </w:t>
+      </w:r>
+      <w:r>
+        <w:t>@Télécom Paris, IP Paris</w:t>
+      </w:r>
+      <w:r>
+        <w:t xml:space="preserve">, The University of Waikato, Artificial Intelligence Institiut, </w:t>
+      </w:r>
+      <w:hyperlink r:id="rId23" w:history="1">
         <w:r>
           <w:rPr>
             <w:rStyle w:val="Hiperhivatkozs"/>
           </w:rPr>
-          <w:t>https://scikit-learn.org/stable/modules/generated/sklearn.cluster.MiniBatchKMeans.html#sklearn.cluster.MiniBatchKMeans</w:t>
+          <w:t>https://a3nm.net/work/seminar/slides/20220927-ngo.pdf</w:t>
         </w:r>
       </w:hyperlink>
-      <w:r>
+      <w:bookmarkEnd w:id="35"/>
+    </w:p>
+    <w:p>
+      <w:pPr>
+        <w:pStyle w:val="Irodalomjegyzksor"/>
         <w:rPr>
           <w:rStyle w:val="Hiperhivatkozs"/>
-          <w:color w:val="000000" w:themeColor="text1"/>
+          <w:color w:val="auto"/>
           <w:u w:val="none"/>
         </w:rPr>
-        <w:t>, (utolsó megnyitás: 2025. 10. 19.)</w:t>
-      </w:r>
-      <w:bookmarkEnd w:id="46"/>
+      </w:pPr>
+      <w:bookmarkStart w:id="36" w:name="_Ref211290327"/>
+      <w:r>
+        <w:t xml:space="preserve">Lance Galletti, (2024.02.22.), Kmeans ++ From Scratch, Medium, </w:t>
+      </w:r>
+      <w:hyperlink r:id="rId24" w:history="1">
+        <w:r>
+          <w:rPr>
+            <w:rStyle w:val="Hiperhivatkozs"/>
+          </w:rPr>
+          <w:t>https://medium.com/@gallettilance/kmeans-from-scratch-24be6bee8021</w:t>
+        </w:r>
+      </w:hyperlink>
+      <w:bookmarkEnd w:id="36"/>
+    </w:p>
+    <w:p>
+      <w:pPr>
+        <w:pStyle w:val="Irodalomjegyzksor"/>
+      </w:pPr>
+      <w:bookmarkStart w:id="37" w:name="_Ref211275026"/>
+      <w:r>
+        <w:t xml:space="preserve">Li Juanzi, Hu Linmei, Ouyang Tinghui, Alkawsi Gamal Abdulnaser, (2006), </w:t>
+      </w:r>
+      <w:r>
+        <w:t>Online Clustering</w:t>
+      </w:r>
+      <w:r>
+        <w:t xml:space="preserve">, ScienceDirect, </w:t>
+      </w:r>
+      <w:hyperlink r:id="rId25" w:history="1">
+        <w:r>
+          <w:rPr>
+            <w:rStyle w:val="Hiperhivatkozs"/>
+          </w:rPr>
+          <w:t>https://www.sciencedirect.com/topics/computer-science/online-clustering</w:t>
+        </w:r>
+      </w:hyperlink>
+      <w:bookmarkEnd w:id="37"/>
+    </w:p>
+    <w:p>
+      <w:pPr>
+        <w:pStyle w:val="Irodalomjegyzksor"/>
+      </w:pPr>
+      <w:bookmarkStart w:id="38" w:name="_Ref211528873"/>
+      <w:r>
+        <w:t>Matthijs Douze, Alexandr Guzhva, Chengqi Deng, Jeff Johnson, Gergely Szilvasy, Pierre-Emmanuel Mazaré, Maria Lomeli, Lucas Hosseini, Hervé Jégou, (2024.01.16.), The Faiss library, ArXiv</w:t>
+      </w:r>
+      <w:r>
+        <w:t xml:space="preserve">, </w:t>
+      </w:r>
+      <w:hyperlink r:id="rId26" w:history="1">
+        <w:r>
+          <w:rPr>
+            <w:rStyle w:val="Hiperhivatkozs"/>
+          </w:rPr>
+          <w:t>arXiv:2401.08281</w:t>
+        </w:r>
+      </w:hyperlink>
+      <w:bookmarkEnd w:id="38"/>
+    </w:p>
+    <w:p>
+      <w:pPr>
+        <w:pStyle w:val="Irodalomjegyzksor"/>
+      </w:pPr>
+      <w:bookmarkStart w:id="39" w:name="_Ref212318890"/>
+      <w:r>
+        <w:t xml:space="preserve">Patrick Lewis, Ethan Perez, Aleksandra Piktus, Fabio Petroni, Vladimir Karpukhin, Naman Goyal, Heinrich Küttler, Mike Lewis, Wen-tau Yih, Tim Rocktäschel, Sebastian Riedel, Douwe Kiela, (2020.05.22.), Retrieval-Augmented Generation for Knowledge-Intensive NLP Tasks, ArXiv, </w:t>
+      </w:r>
+      <w:hyperlink r:id="rId27" w:history="1">
+        <w:r>
+          <w:rPr>
+            <w:rStyle w:val="Hiperhivatkozs"/>
+          </w:rPr>
+          <w:t>https://arxiv.org/abs/2005.11401</w:t>
+        </w:r>
+      </w:hyperlink>
+      <w:bookmarkEnd w:id="39"/>
+    </w:p>
+    <w:p>
+      <w:pPr>
+        <w:pStyle w:val="Irodalomjegyzksor"/>
+      </w:pPr>
+      <w:bookmarkStart w:id="40" w:name="_Ref211165758"/>
+      <w:r>
+        <w:t>Pranav Rajpurkar, Jian Zhang, Konstantin Lopyrev, Percy Liang, (2016.06.16.),</w:t>
+      </w:r>
+      <w:r>
+        <w:t>SQuAD: 100,000+ Questions for Machine Comprehension of Text</w:t>
+      </w:r>
+      <w:r>
+        <w:t xml:space="preserve">, ArXiv, </w:t>
+      </w:r>
+      <w:hyperlink r:id="rId28" w:history="1">
+        <w:r>
+          <w:rPr>
+            <w:rStyle w:val="Hiperhivatkozs"/>
+          </w:rPr>
+          <w:t>arXiv:1606.05250</w:t>
+        </w:r>
+      </w:hyperlink>
+      <w:bookmarkEnd w:id="40"/>
+    </w:p>
+    <w:p>
+      <w:pPr>
+        <w:pStyle w:val="Irodalomjegyzksor"/>
+      </w:pPr>
+      <w:bookmarkStart w:id="41" w:name="_Ref211276103"/>
+      <w:r>
+        <w:t xml:space="preserve">Puxuan Yu, Luke Merrick, Gaurav Nuti, Daniel Campos, (2024.12.04.), Snowflake’s Arctic Embed 2.0 Goes Multilingual: Empowering Global-Scale Retrieval with Inference Efficiency and High-Quality Retrieval, snowflake, </w:t>
+      </w:r>
+      <w:hyperlink r:id="rId29" w:history="1">
+        <w:r>
+          <w:rPr>
+            <w:rStyle w:val="Hiperhivatkozs"/>
+          </w:rPr>
+          <w:t>https://www.snowflake.com/en/engineering-blog/snowflake-arctic-embed-2-multilingual/</w:t>
+        </w:r>
+      </w:hyperlink>
+      <w:bookmarkEnd w:id="41"/>
+    </w:p>
+    <w:p>
+      <w:pPr>
+        <w:pStyle w:val="Irodalomjegyzksor"/>
+      </w:pPr>
+      <w:bookmarkStart w:id="42" w:name="_Ref211275523"/>
+      <w:r>
+        <w:t>Reimers, Nils and Gurevych, Iryna, (2019. november), Sentence-BERT: Sentence Embeddings using Siamese BERT-Networks, Proceedings of the 2019 Conference on Empirical Methods in Natural Language Processing</w:t>
+      </w:r>
+      <w:r>
+        <w:t xml:space="preserve">, </w:t>
+      </w:r>
+      <w:hyperlink r:id="rId30" w:history="1">
+        <w:r>
+          <w:rPr>
+            <w:rStyle w:val="Hiperhivatkozs"/>
+          </w:rPr>
+          <w:t>https://arxiv.org/abs/1908.10084</w:t>
+        </w:r>
+      </w:hyperlink>
+      <w:bookmarkEnd w:id="42"/>
+    </w:p>
+    <w:p>
+      <w:pPr>
+        <w:pStyle w:val="Irodalomjegyzksor"/>
+        <w:rPr>
+          <w:b/>
+          <w:bCs/>
+        </w:rPr>
+      </w:pPr>
+      <w:bookmarkStart w:id="43" w:name="_Ref212318397"/>
+      <w:r>
+        <w:t xml:space="preserve">scikit-learn.org, adjusted_rand_score, </w:t>
+      </w:r>
+      <w:hyperlink r:id="rId31" w:history="1">
+        <w:r>
+          <w:rPr>
+            <w:rStyle w:val="Hiperhivatkozs"/>
+          </w:rPr>
+          <w:t>https://scikit-learn.org/stable/modules/generated/sklearn.metrics.adjusted_rand_score.html</w:t>
+        </w:r>
+      </w:hyperlink>
+      <w:r>
+        <w:t>, (utolsó megnyitás: 2025.10.25.)</w:t>
+      </w:r>
+      <w:bookmarkEnd w:id="43"/>
     </w:p>
     <w:p>
       <w:pPr>
@@ -22597,7 +22858,7 @@
           <w:u w:val="none"/>
         </w:rPr>
       </w:pPr>
-      <w:bookmarkStart w:id="47" w:name="_Ref211791763"/>
+      <w:bookmarkStart w:id="44" w:name="_Ref211791763"/>
       <w:r>
         <w:rPr>
           <w:rStyle w:val="Hiperhivatkozs"/>
@@ -22606,7 +22867,7 @@
         </w:rPr>
         <w:t xml:space="preserve">scikit-learn.org, KMeans, </w:t>
       </w:r>
-      <w:hyperlink r:id="rId35" w:history="1">
+      <w:hyperlink r:id="rId32" w:history="1">
         <w:r>
           <w:rPr>
             <w:rStyle w:val="Hiperhivatkozs"/>
@@ -22622,7 +22883,42 @@
         </w:rPr>
         <w:t>, (utolsó megnyitás: 2025. 10. 19.)</w:t>
       </w:r>
-      <w:bookmarkEnd w:id="47"/>
+      <w:bookmarkEnd w:id="44"/>
+    </w:p>
+    <w:p>
+      <w:pPr>
+        <w:pStyle w:val="Irodalomjegyzksor"/>
+        <w:rPr>
+          <w:b/>
+          <w:bCs/>
+        </w:rPr>
+      </w:pPr>
+      <w:bookmarkStart w:id="45" w:name="_Ref212148116"/>
+      <w:r>
+        <w:rPr>
+          <w:rStyle w:val="Hiperhivatkozs"/>
+          <w:color w:val="000000" w:themeColor="text1"/>
+          <w:u w:val="none"/>
+        </w:rPr>
+        <w:t xml:space="preserve">scikit-learn.org, make_blobs, </w:t>
+      </w:r>
+      <w:hyperlink r:id="rId33" w:history="1">
+        <w:r>
+          <w:rPr>
+            <w:rStyle w:val="Hiperhivatkozs"/>
+          </w:rPr>
+          <w:t>https://scikit-learn.org/stable/modules/generated/sklearn.datasets.make_blobs.html</w:t>
+        </w:r>
+      </w:hyperlink>
+      <w:r>
+        <w:rPr>
+          <w:rStyle w:val="Hiperhivatkozs"/>
+          <w:color w:val="000000" w:themeColor="text1"/>
+          <w:u w:val="none"/>
+        </w:rPr>
+        <w:t>, (utolsó megnyitás: 2025.10.24.)</w:t>
+      </w:r>
+      <w:bookmarkEnd w:id="45"/>
     </w:p>
     <w:p>
       <w:pPr>
@@ -22635,419 +22931,248 @@
           <w:u w:val="none"/>
         </w:rPr>
       </w:pPr>
-      <w:bookmarkStart w:id="48" w:name="_Ref212147159"/>
+      <w:bookmarkStart w:id="46" w:name="_Ref211791698"/>
       <w:r>
         <w:rPr>
           <w:rStyle w:val="Hiperhivatkozs"/>
           <w:color w:val="000000" w:themeColor="text1"/>
           <w:u w:val="none"/>
         </w:rPr>
-        <w:t xml:space="preserve">Databricks, Vector Search, </w:t>
-      </w:r>
-      <w:hyperlink r:id="rId36" w:history="1">
-        <w:r>
-          <w:rPr>
-            <w:rStyle w:val="Hiperhivatkozs"/>
-          </w:rPr>
-          <w:t>https://www.databricks.com/product/machine-learning/vector-search</w:t>
-        </w:r>
-      </w:hyperlink>
+        <w:lastRenderedPageBreak/>
+        <w:t>scikit-learn</w:t>
+      </w:r>
       <w:r>
         <w:rPr>
           <w:rStyle w:val="Hiperhivatkozs"/>
           <w:color w:val="000000" w:themeColor="text1"/>
           <w:u w:val="none"/>
         </w:rPr>
-        <w:t>, (utolsó megnyitás: 2025.10.23.)</w:t>
-      </w:r>
+        <w:t xml:space="preserve">.org, MiniBatchKMeans, </w:t>
+      </w:r>
+      <w:hyperlink r:id="rId34" w:anchor="sklearn.cluster.MiniBatchKMeans" w:history="1">
+        <w:r>
+          <w:rPr>
+            <w:rStyle w:val="Hiperhivatkozs"/>
+          </w:rPr>
+          <w:t>https://scikit-learn.org/stable/modules/generated/sklearn.cluster.MiniBatchKMeans.html#sklearn.cluster.MiniBatchKMeans</w:t>
+        </w:r>
+      </w:hyperlink>
+      <w:r>
+        <w:rPr>
+          <w:rStyle w:val="Hiperhivatkozs"/>
+          <w:color w:val="000000" w:themeColor="text1"/>
+          <w:u w:val="none"/>
+        </w:rPr>
+        <w:t>, (utolsó megnyitás: 2025. 10. 19.)</w:t>
+      </w:r>
+      <w:bookmarkEnd w:id="46"/>
+    </w:p>
+    <w:p>
+      <w:pPr>
+        <w:pStyle w:val="Irodalomjegyzksor"/>
+      </w:pPr>
+      <w:bookmarkStart w:id="47" w:name="_Ref212318493"/>
+      <w:r>
+        <w:t xml:space="preserve">scikit-learn.org, </w:t>
+      </w:r>
+      <w:r>
+        <w:t>normalized_mutual_info_score</w:t>
+      </w:r>
+      <w:r>
+        <w:t xml:space="preserve">, </w:t>
+      </w:r>
+      <w:hyperlink r:id="rId35" w:history="1">
+        <w:r>
+          <w:rPr>
+            <w:rStyle w:val="Hiperhivatkozs"/>
+          </w:rPr>
+          <w:t>https://scikit-learn.org/stable/modules/generated/sklearn.metrics.normalized_mutual_info_score.html</w:t>
+        </w:r>
+      </w:hyperlink>
+      <w:r>
+        <w:t>, (utolsó megnyitás: 2025.10.25.)</w:t>
+      </w:r>
+      <w:bookmarkEnd w:id="47"/>
+    </w:p>
+    <w:p>
+      <w:pPr>
+        <w:pStyle w:val="Irodalomjegyzksor"/>
+      </w:pPr>
+      <w:bookmarkStart w:id="48" w:name="_Ref211274290"/>
+      <w:r>
+        <w:t>Shailja Gupta (Carnegie Mellon University, USA) Rajesh Ranjan (Carnegie Mellon University, USA) Surya Narayan Singh (BIT Sindri, India)</w:t>
+      </w:r>
+      <w:r>
+        <w:t xml:space="preserve">, (2024.10.03.), </w:t>
+      </w:r>
+      <w:r>
+        <w:t>A Comprehensive Survey of Retrieval-Augmented Generation (RAG): Evolution, Current Landscape and Future Directions</w:t>
+      </w:r>
+      <w:r>
+        <w:t xml:space="preserve">, ArXiv, </w:t>
+      </w:r>
+      <w:hyperlink r:id="rId36" w:history="1">
+        <w:r>
+          <w:rPr>
+            <w:rStyle w:val="Hiperhivatkozs"/>
+          </w:rPr>
+          <w:t>https://arxiv.org/pdf/2410.12837</w:t>
+        </w:r>
+      </w:hyperlink>
       <w:bookmarkEnd w:id="48"/>
     </w:p>
     <w:p>
       <w:pPr>
         <w:pStyle w:val="Irodalomjegyzksor"/>
-        <w:rPr>
-          <w:b/>
-          <w:bCs/>
-        </w:rPr>
-      </w:pPr>
-      <w:bookmarkStart w:id="49" w:name="_Ref212148116"/>
-      <w:r>
-        <w:rPr>
-          <w:rStyle w:val="Hiperhivatkozs"/>
-          <w:color w:val="000000" w:themeColor="text1"/>
-          <w:u w:val="none"/>
-        </w:rPr>
-        <w:t xml:space="preserve">scikit-learn.org, make_blobs, </w:t>
+      </w:pPr>
+      <w:bookmarkStart w:id="49" w:name="_Ref211276299"/>
+      <w:r>
+        <w:t xml:space="preserve">Shanmukha Ranganath, (2024.10.05.), RAG 101: Chunking Strategies, towardsdatascience.com, </w:t>
       </w:r>
       <w:hyperlink r:id="rId37" w:history="1">
         <w:r>
           <w:rPr>
             <w:rStyle w:val="Hiperhivatkozs"/>
           </w:rPr>
-          <w:t>https://scikit-learn.org/stable/modules/generated/sklearn.datasets.make_blobs.html</w:t>
+          <w:t>https://towardsdatascience.com/rag-101-chunking-strategies-fdc6f6c2aaec/</w:t>
         </w:r>
       </w:hyperlink>
-      <w:r>
-        <w:rPr>
-          <w:rStyle w:val="Hiperhivatkozs"/>
-          <w:color w:val="000000" w:themeColor="text1"/>
-          <w:u w:val="none"/>
-        </w:rPr>
-        <w:t>, (utolsó megnyitás: 2025.10.24.)</w:t>
-      </w:r>
       <w:bookmarkEnd w:id="49"/>
     </w:p>
     <w:p>
       <w:pPr>
-        <w:pStyle w:val="Fejezetcimszmozsnlkl"/>
-      </w:pPr>
-      <w:bookmarkStart w:id="50" w:name="_Toc212149467"/>
-      <w:r>
-        <w:lastRenderedPageBreak/>
-        <w:t>Függelék</w:t>
-      </w:r>
+        <w:pStyle w:val="Irodalomjegyzksor"/>
+      </w:pPr>
+      <w:bookmarkStart w:id="50" w:name="_Ref211275800"/>
+      <w:r>
+        <w:t>The Devs from Zilliz, (2025), How do Sentence Transformers relate to large language models like GPT, and are Sentence Transformer models typically smaller or more specialized?</w:t>
+      </w:r>
+      <w:r>
+        <w:t xml:space="preserve">, Milvus, </w:t>
+      </w:r>
+      <w:hyperlink r:id="rId38" w:history="1">
+        <w:r>
+          <w:rPr>
+            <w:rStyle w:val="Hiperhivatkozs"/>
+          </w:rPr>
+          <w:t>https://milvus.io/ai-quick-reference/how-do-sentence-transformers-relate-to-large-language-models-like-gpt-and-are-sentence-transformer-models-typically-smaller-or-more-specialized</w:t>
+        </w:r>
+      </w:hyperlink>
       <w:bookmarkEnd w:id="50"/>
     </w:p>
     <w:p>
-      <w:r>
-        <w:br w:type="page"/>
-      </w:r>
+      <w:pPr>
+        <w:pStyle w:val="Irodalomjegyzksor"/>
+        <w:rPr>
+          <w:rStyle w:val="Hiperhivatkozs"/>
+          <w:color w:val="auto"/>
+          <w:u w:val="none"/>
+        </w:rPr>
+      </w:pPr>
+      <w:bookmarkStart w:id="51" w:name="_Ref211087490"/>
+      <w:r>
+        <w:t xml:space="preserve">Varun, </w:t>
+      </w:r>
+      <w:r>
+        <w:rPr>
+          <w:lang w:eastAsia="en-US"/>
+        </w:rPr>
+        <w:t>(2020.09.27.)</w:t>
+      </w:r>
+      <w:r>
+        <w:t>, Cosine similarity: How does it measure the similarity, Maths behind and usage in Python</w:t>
+      </w:r>
+      <w:r>
+        <w:rPr>
+          <w:lang w:eastAsia="en-US"/>
+        </w:rPr>
+        <w:t>, towardsdatascience.com ,</w:t>
+      </w:r>
+      <w:hyperlink r:id="rId39" w:history="1">
+        <w:r>
+          <w:rPr>
+            <w:rStyle w:val="Hiperhivatkozs"/>
+            <w:lang w:eastAsia="en-US"/>
+          </w:rPr>
+          <w:t>https://towardsdatascience.com/cosine-similarity-how-does-it-measure-the-similarity-maths-behind-and-usage-in-python-50ad30aad7db/</w:t>
+        </w:r>
+      </w:hyperlink>
+      <w:bookmarkEnd w:id="51"/>
     </w:p>
     <w:p>
       <w:pPr>
-        <w:pStyle w:val="tmutatcm"/>
-      </w:pPr>
-      <w:r>
-        <w:lastRenderedPageBreak/>
-        <w:t>Általános információk</w:t>
-      </w:r>
+        <w:pStyle w:val="Irodalomjegyzksor"/>
+      </w:pPr>
+      <w:bookmarkStart w:id="52" w:name="_Ref212319157"/>
+      <w:r>
+        <w:t>Vinod Chugani</w:t>
+      </w:r>
+      <w:r>
+        <w:t xml:space="preserve">, (2024.07.17.), What is Manhattan Distance?, datacamp, </w:t>
+      </w:r>
+      <w:hyperlink r:id="rId40" w:history="1">
+        <w:r>
+          <w:rPr>
+            <w:rStyle w:val="Hiperhivatkozs"/>
+          </w:rPr>
+          <w:t>https://www.datacamp.com/tutorial/manhattan-distance?dc_referrer=https%3A%2F%2Fwww.google.com%2F&amp;utm_source=google&amp;utm_medium=paid_search&amp;utm_campaign=230119_1-sea%7Edsa%7Etofu_2-b2c_3-row-p2_4-prc_5-na_6-na_7-le_8-pdsh-go_9-nb-e_10-na_11-na-oct24</w:t>
+        </w:r>
+      </w:hyperlink>
+      <w:bookmarkEnd w:id="52"/>
     </w:p>
     <w:p>
       <w:pPr>
-        <w:pStyle w:val="tmutat"/>
-      </w:pPr>
-      <w:r>
-        <w:t>A</w:t>
-      </w:r>
-      <w:r>
-        <w:t xml:space="preserve"> diplomaterv szerkezete</w:t>
-      </w:r>
-      <w:r>
-        <w:t>:</w:t>
-      </w:r>
+        <w:pStyle w:val="Irodalomjegyzksor"/>
+        <w:rPr>
+          <w:rStyle w:val="Hiperhivatkozs"/>
+          <w:b/>
+          <w:bCs/>
+          <w:color w:val="000000" w:themeColor="text1"/>
+          <w:u w:val="none"/>
+        </w:rPr>
+      </w:pPr>
+      <w:bookmarkStart w:id="53" w:name="_Ref211529017"/>
+      <w:r>
+        <w:t>Yu. A. Malkov, D. A. Yashunin</w:t>
+      </w:r>
+      <w:r>
+        <w:t xml:space="preserve">, (2018.08.14.), </w:t>
+      </w:r>
+      <w:r>
+        <w:t>Efficient and robust approximate nearest neighbor search using Hierarchical Navigable Small World graphs</w:t>
+      </w:r>
+      <w:r>
+        <w:t xml:space="preserve">, ArXiv, </w:t>
+      </w:r>
+      <w:hyperlink r:id="rId41" w:history="1">
+        <w:r>
+          <w:rPr>
+            <w:rStyle w:val="Hiperhivatkozs"/>
+          </w:rPr>
+          <w:t>arXiv:1603.09320</w:t>
+        </w:r>
+      </w:hyperlink>
+      <w:bookmarkEnd w:id="53"/>
     </w:p>
     <w:p>
       <w:pPr>
-        <w:pStyle w:val="tmutat"/>
-        <w:numPr>
-          <w:ilvl w:val="0"/>
-          <w:numId w:val="8"/>
-        </w:numPr>
-      </w:pPr>
-      <w:r>
-        <w:t>Diplomaterv feladatkiírás</w:t>
-      </w:r>
+        <w:pStyle w:val="Fejezetcimszmozsnlkl"/>
+      </w:pPr>
+      <w:bookmarkStart w:id="54" w:name="_Toc212319233"/>
+      <w:r>
+        <w:lastRenderedPageBreak/>
+        <w:t>Függelék</w:t>
+      </w:r>
+      <w:bookmarkEnd w:id="54"/>
     </w:p>
     <w:p>
       <w:pPr>
-        <w:pStyle w:val="tmutat"/>
-        <w:numPr>
-          <w:ilvl w:val="0"/>
-          <w:numId w:val="8"/>
-        </w:numPr>
-      </w:pPr>
-      <w:r>
-        <w:t>Címoldal</w:t>
-      </w:r>
+        <w:ind w:firstLine="0"/>
+      </w:pPr>
     </w:p>
-    <w:p>
-      <w:pPr>
-        <w:pStyle w:val="tmutat"/>
-        <w:numPr>
-          <w:ilvl w:val="0"/>
-          <w:numId w:val="8"/>
-        </w:numPr>
-      </w:pPr>
-      <w:r>
-        <w:t>Tartalomjegyzék</w:t>
-      </w:r>
-    </w:p>
-    <w:p>
-      <w:pPr>
-        <w:pStyle w:val="tmutat"/>
-        <w:numPr>
-          <w:ilvl w:val="0"/>
-          <w:numId w:val="8"/>
-        </w:numPr>
-      </w:pPr>
-      <w:r>
-        <w:t>A diplomatervező nyilatkozata az önálló munkáról</w:t>
-      </w:r>
-      <w:r>
-        <w:t xml:space="preserve"> és az elektronikus adatok kezeléséről</w:t>
-      </w:r>
-    </w:p>
-    <w:p>
-      <w:pPr>
-        <w:pStyle w:val="tmutat"/>
-        <w:numPr>
-          <w:ilvl w:val="0"/>
-          <w:numId w:val="8"/>
-        </w:numPr>
-      </w:pPr>
-      <w:r>
-        <w:t>T</w:t>
-      </w:r>
-      <w:r>
-        <w:t>artalmi összefoglaló magyarul és angolul</w:t>
-      </w:r>
-    </w:p>
-    <w:p>
-      <w:pPr>
-        <w:pStyle w:val="tmutat"/>
-        <w:numPr>
-          <w:ilvl w:val="0"/>
-          <w:numId w:val="8"/>
-        </w:numPr>
-      </w:pPr>
-      <w:r>
-        <w:t>Bevezetés: a feladat értelmezése, a tervezés célja, a feladat indokoltsága, a diplomaterv felépítésének rövid összefoglalása</w:t>
-      </w:r>
-    </w:p>
-    <w:p>
-      <w:pPr>
-        <w:pStyle w:val="tmutat"/>
-        <w:numPr>
-          <w:ilvl w:val="0"/>
-          <w:numId w:val="8"/>
-        </w:numPr>
-      </w:pPr>
-      <w:r>
-        <w:t>A feladatkiírás pontosítása és részletes elemzése</w:t>
-      </w:r>
-    </w:p>
-    <w:p>
-      <w:pPr>
-        <w:pStyle w:val="tmutat"/>
-        <w:numPr>
-          <w:ilvl w:val="0"/>
-          <w:numId w:val="8"/>
-        </w:numPr>
-      </w:pPr>
-      <w:r>
-        <w:t>Előzmények (irodalomkutatás, hasonló alkotások), az ezekből levonható következtetések</w:t>
-      </w:r>
-    </w:p>
-    <w:p>
-      <w:pPr>
-        <w:pStyle w:val="tmutat"/>
-        <w:numPr>
-          <w:ilvl w:val="0"/>
-          <w:numId w:val="8"/>
-        </w:numPr>
-      </w:pPr>
-      <w:r>
-        <w:t>A tervezés részletes leírása, a döntési lehetőségek értékelése és a választott megoldások indoklása</w:t>
-      </w:r>
-    </w:p>
-    <w:p>
-      <w:pPr>
-        <w:pStyle w:val="tmutat"/>
-        <w:numPr>
-          <w:ilvl w:val="0"/>
-          <w:numId w:val="8"/>
-        </w:numPr>
-      </w:pPr>
-      <w:r>
-        <w:t>A megtervezett műszaki alkotás értékelése, kritikai elemzése, továbbfejlesztési lehetőségek</w:t>
-      </w:r>
-    </w:p>
-    <w:p>
-      <w:pPr>
-        <w:pStyle w:val="tmutat"/>
-        <w:numPr>
-          <w:ilvl w:val="0"/>
-          <w:numId w:val="8"/>
-        </w:numPr>
-      </w:pPr>
-      <w:r>
-        <w:t>Esetleges köszönetnyilvánítások</w:t>
-      </w:r>
-    </w:p>
-    <w:p>
-      <w:pPr>
-        <w:pStyle w:val="tmutat"/>
-        <w:numPr>
-          <w:ilvl w:val="0"/>
-          <w:numId w:val="8"/>
-        </w:numPr>
-      </w:pPr>
-      <w:r>
-        <w:t>Részletesés pontos irodalomjegyzék</w:t>
-      </w:r>
-    </w:p>
-    <w:p>
-      <w:pPr>
-        <w:pStyle w:val="tmutat"/>
-        <w:numPr>
-          <w:ilvl w:val="0"/>
-          <w:numId w:val="8"/>
-        </w:numPr>
-      </w:pPr>
-      <w:r>
-        <w:t>Függelék(</w:t>
-      </w:r>
-      <w:proofErr w:type="spellStart"/>
-      <w:r>
-        <w:t>ek</w:t>
-      </w:r>
-      <w:proofErr w:type="spellEnd"/>
-      <w:r>
-        <w:t>)</w:t>
-      </w:r>
-    </w:p>
-    <w:p>
-      <w:pPr>
-        <w:pStyle w:val="tmutat"/>
-      </w:pPr>
-      <w:r>
-        <w:t xml:space="preserve">Felhasználható a </w:t>
-      </w:r>
-      <w:r>
-        <w:t>következő oldaltól kezdődő</w:t>
-      </w:r>
-      <w:r>
-        <w:t xml:space="preserve"> </w:t>
-      </w:r>
-      <w:r>
-        <w:rPr>
-          <w:rStyle w:val="tmutatkiemels"/>
-        </w:rPr>
-        <w:t>Diplomaterv sablon</w:t>
-      </w:r>
-      <w:r>
-        <w:t xml:space="preserve"> dokumentum tartalma. Ügyeljen a </w:t>
-      </w:r>
-      <w:r>
-        <w:t xml:space="preserve">tanszék, a hallgató, a </w:t>
-      </w:r>
-      <w:r>
-        <w:t>konzulens nevét és a beadás évét jelölő szövegdobozokra, mert azokra külön ki kell adni a frissítést.</w:t>
-      </w:r>
-      <w:r>
-        <w:t xml:space="preserve"> A mezők tartalma a sablonban a dokumentum adatlapja alapján automatikusan kerül kitöltésre (Fájl/Információ/Tulajdonságok/Speciális tulajdonságok).</w:t>
-      </w:r>
-    </w:p>
-    <w:p>
-      <w:pPr>
-        <w:pStyle w:val="tmutat"/>
-      </w:pPr>
-      <w:r>
-        <w:t>A diplomaterv szabványos méretű A4-es lapokra kerüljön. Az oldalak tükörmargóval készüljenek (mindenhol 2.5cm, baloldalon 1cm-es kötéssel). Az alapértelmezett betűkészlet a 12 pontos Times New Roman, másfeles sorközzel.</w:t>
-      </w:r>
-    </w:p>
-    <w:p>
-      <w:pPr>
-        <w:pStyle w:val="tmutat"/>
-      </w:pPr>
-      <w:r>
-        <w:t>Minden oldalon - az első négy szerkezeti elem kivételével - szerepelnie kell az oldalszámnak.</w:t>
-      </w:r>
-    </w:p>
-    <w:p>
-      <w:pPr>
-        <w:pStyle w:val="tmutat"/>
-      </w:pPr>
-      <w:r>
-        <w:t>A fejezeteket decimális beosztással kell ellátni. Az ábrákat a megfelelő helyre be kell illeszteni, fejezetenként decimális számmal és kifejező címmel kell ellátni. A fejezeteket decimális aláosztással számozzuk, maximálisan 3 aláosztás mélységben (pl. 2.3.4.1.). Az ábrákat, táblázatokat és képleteket célszerű fejezetenként külön számozni (pl. 2.4. ábra, 4.2 táblázat vagy képletnél (3.2)). A fejezetcímeket igazítsuk balra, a normál szövegnél viszont használjunk sorkiegyenlítést. Az ábrákat, táblázatokat és a hozzájuk tartozó címet igazítsuk középre. A cím a jelölt rész alatt helyezkedjen el.</w:t>
-      </w:r>
-    </w:p>
-    <w:p>
-      <w:pPr>
-        <w:pStyle w:val="tmutat"/>
-      </w:pPr>
-      <w:r>
-        <w:t>A képeket lehetőleg rajzoló programmal készítsék el</w:t>
-      </w:r>
-      <w:r>
-        <w:t>, az egyenleteket egyenlet-szerkesztő segítségével írják le</w:t>
-      </w:r>
-      <w:r>
-        <w:t>.</w:t>
-      </w:r>
-    </w:p>
-    <w:p>
-      <w:pPr>
-        <w:pStyle w:val="tmutat"/>
-      </w:pPr>
-      <w:r>
-        <w:t xml:space="preserve">Az irodalomjegyzék szövegközi hivatkozása történhet a Harvard-rendszerben (a szerző és az évszám megadásával) vagy </w:t>
-      </w:r>
-      <w:proofErr w:type="spellStart"/>
-      <w:r>
-        <w:t>sorszámozva</w:t>
-      </w:r>
-      <w:proofErr w:type="spellEnd"/>
-      <w:r>
-        <w:t>. A teljes lista névsor szerinti sorrendben a szöveg végén szerepeljen (sorszámozott irodalmi hivatkozások esetén hivatkozási sorrendben). A szakirodalmi források címeit azonban mindig az eredeti nyelven kell megadni, esetleg zárójelben a fordítással. A listában szereplő valamennyi publikációra hivatkozni kell a szövegben. Minden publikáció a szerzők után a következő adatok szerepelnek: folyóirat cikkeknél a pontos cím, a folyóirat címe, évfolyam, szám, oldalszám tól-ig. A folyóirat címeket csak akkor rövidítsük, ha azok nagyon közismertek vagy nagyon hosszúak. Internet hivatkozások megadásakor fontos, hogy az elérési út előtt megadjuk az oldal tulajdonosát és tartalmát (mivel a link egy idő után akár elérhetetlenné is válhat), valamint az elérés időpontját.</w:t>
-      </w:r>
-    </w:p>
-    <w:p>
-      <w:pPr>
-        <w:pStyle w:val="tmutat"/>
-        <w:rPr>
-          <w:rStyle w:val="tmutatfontos"/>
-        </w:rPr>
-      </w:pPr>
-      <w:r>
-        <w:rPr>
-          <w:rStyle w:val="tmutatfontos"/>
-        </w:rPr>
-        <w:t>Fontos:</w:t>
-      </w:r>
-    </w:p>
-    <w:p>
-      <w:pPr>
-        <w:pStyle w:val="tmutat"/>
-        <w:numPr>
-          <w:ilvl w:val="0"/>
-          <w:numId w:val="10"/>
-        </w:numPr>
-      </w:pPr>
-      <w:r>
-        <w:t>a szakdolgozat készítő/diplomatervező nyilatkozata (a jelen sablonban szereplő szövegtartalommal) kötelező előírás Karunkon, ennek hiányában a szakdolgozat/diplomaterv nem bírálható és nem védhető!</w:t>
-      </w:r>
-    </w:p>
-    <w:p>
-      <w:pPr>
-        <w:pStyle w:val="tmutat"/>
-        <w:numPr>
-          <w:ilvl w:val="0"/>
-          <w:numId w:val="12"/>
-        </w:numPr>
-      </w:pPr>
-      <w:r>
-        <w:t>mind a dolgozat, mind a melléklet maximálisan 15 MB méretű lehet!</w:t>
-      </w:r>
-    </w:p>
-    <w:p>
-      <w:pPr>
-        <w:pStyle w:val="tmutat"/>
-      </w:pPr>
-      <w:r>
-        <w:t xml:space="preserve">Jó munkát, sikeres szakdolgozat készítést ill. </w:t>
-      </w:r>
-      <w:r>
-        <w:t>diplomatervezést</w:t>
-      </w:r>
-      <w:r>
-        <w:t xml:space="preserve"> kívánunk!</w:t>
-      </w:r>
-    </w:p>
-    <w:p/>
     <w:sectPr>
-      <w:headerReference w:type="even" r:id="rId38"/>
-      <w:footerReference w:type="default" r:id="rId39"/>
+      <w:headerReference w:type="even" r:id="rId42"/>
+      <w:footerReference w:type="default" r:id="rId43"/>
       <w:type w:val="continuous"/>
       <w:pgSz w:w="11907" w:h="16840" w:code="9"/>
       <w:pgMar w:top="720" w:right="720" w:bottom="720" w:left="720" w:header="709" w:footer="709" w:gutter="567"/>
@@ -23514,8 +23639,8 @@
   <w:abstractNum w:abstractNumId="10" w15:restartNumberingAfterBreak="0">
     <w:nsid w:val="02C275D4"/>
     <w:multiLevelType w:val="hybridMultilevel"/>
-    <w:tmpl w:val="CE6A35E6"/>
-    <w:lvl w:ilvl="0" w:tplc="4B184D32">
+    <w:tmpl w:val="10340B2E"/>
+    <w:lvl w:ilvl="0" w:tplc="346C99F8">
       <w:start w:val="1"/>
       <w:numFmt w:val="decimal"/>
       <w:pStyle w:val="Irodalomjegyzksor"/>
@@ -25665,6 +25790,7 @@
   <w:style w:type="character" w:default="1" w:styleId="Bekezdsalapbettpusa">
     <w:name w:val="Default Paragraph Font"/>
     <w:uiPriority w:val="1"/>
+    <w:semiHidden/>
     <w:unhideWhenUsed/>
   </w:style>
   <w:style w:type="table" w:default="1" w:styleId="Normltblzat">
@@ -25724,7 +25850,7 @@
     <w:name w:val="Címlap szerző"/>
     <w:basedOn w:val="Norml"/>
     <w:autoRedefine/>
-    <w:rsid w:val="00C11403"/>
+    <w:rsid w:val="0075444A"/>
     <w:pPr>
       <w:keepNext/>
       <w:spacing w:after="240" w:line="240" w:lineRule="auto"/>
@@ -25733,15 +25859,15 @@
     </w:pPr>
     <w:rPr>
       <w:noProof/>
-      <w:sz w:val="52"/>
-      <w:szCs w:val="52"/>
+      <w:sz w:val="44"/>
+      <w:szCs w:val="44"/>
     </w:rPr>
   </w:style>
   <w:style w:type="paragraph" w:styleId="Alcm">
     <w:name w:val="Subtitle"/>
     <w:basedOn w:val="Norml"/>
     <w:autoRedefine/>
-    <w:rsid w:val="009C1C93"/>
+    <w:rsid w:val="00EF77F5"/>
     <w:pPr>
       <w:keepLines/>
       <w:spacing w:before="120" w:after="4200"/>
@@ -25751,7 +25877,8 @@
     <w:rPr>
       <w:rFonts w:cs="Arial"/>
       <w:noProof/>
-      <w:sz w:val="32"/>
+      <w:sz w:val="28"/>
+      <w:szCs w:val="22"/>
     </w:rPr>
   </w:style>
   <w:style w:type="paragraph" w:styleId="llb">
@@ -25920,7 +26047,7 @@
     <w:basedOn w:val="Norml"/>
     <w:autoRedefine/>
     <w:qFormat/>
-    <w:rsid w:val="00EA03B1"/>
+    <w:rsid w:val="0097676D"/>
     <w:pPr>
       <w:numPr>
         <w:numId w:val="1"/>

</xml_diff>

<commit_message>
tdk dolgozat javitas v1
</commit_message>
<xml_diff>
--- a/tdk/tdk_dolgozat.docx
+++ b/tdk/tdk_dolgozat.docx
@@ -12,7 +12,7 @@
           <w:lang w:eastAsia="hu-HU"/>
         </w:rPr>
         <w:drawing>
-          <wp:inline distT="0" distB="0" distL="0" distR="0" wp14:anchorId="5D62D356" wp14:editId="5CF39009">
+          <wp:inline distT="0" distB="0" distL="0" distR="0" wp14:anchorId="5D62D356" wp14:editId="0A0085E0">
             <wp:extent cx="1933575" cy="542925"/>
             <wp:effectExtent l="0" t="0" r="0" b="0"/>
             <wp:docPr id="1" name="Kép 1"/>
@@ -344,6 +344,7 @@
         <w:pStyle w:val="TJ1"/>
         <w:rPr>
           <w:rFonts w:asciiTheme="minorHAnsi" w:eastAsiaTheme="minorEastAsia" w:hAnsiTheme="minorHAnsi" w:cstheme="minorBidi"/>
+          <w:b w:val="0"/>
           <w:noProof/>
           <w:kern w:val="2"/>
           <w14:ligatures w14:val="standardContextual"/>
@@ -358,7 +359,7 @@
       <w:r>
         <w:fldChar w:fldCharType="separate"/>
       </w:r>
-      <w:hyperlink w:anchor="_Toc212390984" w:history="1">
+      <w:hyperlink w:anchor="_Toc212580026" w:history="1">
         <w:r>
           <w:rPr>
             <w:rStyle w:val="Hiperhivatkozs"/>
@@ -385,7 +386,7 @@
             <w:noProof/>
             <w:webHidden/>
           </w:rPr>
-          <w:instrText xml:space="preserve"> PAGEREF _Toc212390984 \h </w:instrText>
+          <w:instrText xml:space="preserve"> PAGEREF _Toc212580026 \h </w:instrText>
         </w:r>
         <w:r>
           <w:rPr>
@@ -419,6 +420,147 @@
     <w:p>
       <w:pPr>
         <w:pStyle w:val="TJ1"/>
+        <w:rPr>
+          <w:rFonts w:asciiTheme="minorHAnsi" w:eastAsiaTheme="minorEastAsia" w:hAnsiTheme="minorHAnsi" w:cstheme="minorBidi"/>
+          <w:b w:val="0"/>
+          <w:noProof/>
+          <w:kern w:val="2"/>
+          <w14:ligatures w14:val="standardContextual"/>
+        </w:rPr>
+      </w:pPr>
+      <w:hyperlink w:anchor="_Toc212580027" w:history="1">
+        <w:r>
+          <w:rPr>
+            <w:rStyle w:val="Hiperhivatkozs"/>
+            <w:noProof/>
+          </w:rPr>
+          <w:t>Abstract</w:t>
+        </w:r>
+        <w:r>
+          <w:rPr>
+            <w:noProof/>
+            <w:webHidden/>
+          </w:rPr>
+          <w:tab/>
+        </w:r>
+        <w:r>
+          <w:rPr>
+            <w:noProof/>
+            <w:webHidden/>
+          </w:rPr>
+          <w:fldChar w:fldCharType="begin"/>
+        </w:r>
+        <w:r>
+          <w:rPr>
+            <w:noProof/>
+            <w:webHidden/>
+          </w:rPr>
+          <w:instrText xml:space="preserve"> PAGEREF _Toc212580027 \h </w:instrText>
+        </w:r>
+        <w:r>
+          <w:rPr>
+            <w:noProof/>
+            <w:webHidden/>
+          </w:rPr>
+        </w:r>
+        <w:r>
+          <w:rPr>
+            <w:noProof/>
+            <w:webHidden/>
+          </w:rPr>
+          <w:fldChar w:fldCharType="separate"/>
+        </w:r>
+        <w:r>
+          <w:rPr>
+            <w:noProof/>
+            <w:webHidden/>
+          </w:rPr>
+          <w:t>4</w:t>
+        </w:r>
+        <w:r>
+          <w:rPr>
+            <w:noProof/>
+            <w:webHidden/>
+          </w:rPr>
+          <w:fldChar w:fldCharType="end"/>
+        </w:r>
+      </w:hyperlink>
+    </w:p>
+    <w:p>
+      <w:pPr>
+        <w:pStyle w:val="TJ1"/>
+        <w:rPr>
+          <w:rFonts w:asciiTheme="minorHAnsi" w:eastAsiaTheme="minorEastAsia" w:hAnsiTheme="minorHAnsi" w:cstheme="minorBidi"/>
+          <w:b w:val="0"/>
+          <w:noProof/>
+          <w:kern w:val="2"/>
+          <w14:ligatures w14:val="standardContextual"/>
+        </w:rPr>
+      </w:pPr>
+      <w:hyperlink w:anchor="_Toc212580028" w:history="1">
+        <w:r>
+          <w:rPr>
+            <w:rStyle w:val="Hiperhivatkozs"/>
+            <w:noProof/>
+          </w:rPr>
+          <w:t>1 Bevezetés</w:t>
+        </w:r>
+        <w:r>
+          <w:rPr>
+            <w:noProof/>
+            <w:webHidden/>
+          </w:rPr>
+          <w:tab/>
+        </w:r>
+        <w:r>
+          <w:rPr>
+            <w:noProof/>
+            <w:webHidden/>
+          </w:rPr>
+          <w:fldChar w:fldCharType="begin"/>
+        </w:r>
+        <w:r>
+          <w:rPr>
+            <w:noProof/>
+            <w:webHidden/>
+          </w:rPr>
+          <w:instrText xml:space="preserve"> PAGEREF _Toc212580028 \h </w:instrText>
+        </w:r>
+        <w:r>
+          <w:rPr>
+            <w:noProof/>
+            <w:webHidden/>
+          </w:rPr>
+        </w:r>
+        <w:r>
+          <w:rPr>
+            <w:noProof/>
+            <w:webHidden/>
+          </w:rPr>
+          <w:fldChar w:fldCharType="separate"/>
+        </w:r>
+        <w:r>
+          <w:rPr>
+            <w:noProof/>
+            <w:webHidden/>
+          </w:rPr>
+          <w:t>5</w:t>
+        </w:r>
+        <w:r>
+          <w:rPr>
+            <w:noProof/>
+            <w:webHidden/>
+          </w:rPr>
+          <w:fldChar w:fldCharType="end"/>
+        </w:r>
+      </w:hyperlink>
+    </w:p>
+    <w:p>
+      <w:pPr>
+        <w:pStyle w:val="TJ2"/>
+        <w:tabs>
+          <w:tab w:val="right" w:leader="dot" w:pos="9890"/>
+        </w:tabs>
         <w:rPr>
           <w:rFonts w:asciiTheme="minorHAnsi" w:eastAsiaTheme="minorEastAsia" w:hAnsiTheme="minorHAnsi" w:cstheme="minorBidi"/>
           <w:noProof/>
@@ -426,13 +568,13 @@
           <w14:ligatures w14:val="standardContextual"/>
         </w:rPr>
       </w:pPr>
-      <w:hyperlink w:anchor="_Toc212390985" w:history="1">
+      <w:hyperlink w:anchor="_Toc212580029" w:history="1">
         <w:r>
           <w:rPr>
             <w:rStyle w:val="Hiperhivatkozs"/>
             <w:noProof/>
           </w:rPr>
-          <w:t>Abstract</w:t>
+          <w:t>1.1 A kutatás célja</w:t>
         </w:r>
         <w:r>
           <w:rPr>
@@ -453,7 +595,7 @@
             <w:noProof/>
             <w:webHidden/>
           </w:rPr>
-          <w:instrText xml:space="preserve"> PAGEREF _Toc212390985 \h </w:instrText>
+          <w:instrText xml:space="preserve"> PAGEREF _Toc212580029 \h </w:instrText>
         </w:r>
         <w:r>
           <w:rPr>
@@ -473,7 +615,7 @@
             <w:noProof/>
             <w:webHidden/>
           </w:rPr>
-          <w:t>4</w:t>
+          <w:t>5</w:t>
         </w:r>
         <w:r>
           <w:rPr>
@@ -486,7 +628,10 @@
     </w:p>
     <w:p>
       <w:pPr>
-        <w:pStyle w:val="TJ1"/>
+        <w:pStyle w:val="TJ2"/>
+        <w:tabs>
+          <w:tab w:val="right" w:leader="dot" w:pos="9890"/>
+        </w:tabs>
         <w:rPr>
           <w:rFonts w:asciiTheme="minorHAnsi" w:eastAsiaTheme="minorEastAsia" w:hAnsiTheme="minorHAnsi" w:cstheme="minorBidi"/>
           <w:noProof/>
@@ -494,13 +639,13 @@
           <w14:ligatures w14:val="standardContextual"/>
         </w:rPr>
       </w:pPr>
-      <w:hyperlink w:anchor="_Toc212390986" w:history="1">
+      <w:hyperlink w:anchor="_Toc212580030" w:history="1">
         <w:r>
           <w:rPr>
             <w:rStyle w:val="Hiperhivatkozs"/>
             <w:noProof/>
           </w:rPr>
-          <w:t>1 Bevezetés</w:t>
+          <w:t>1.2 RAG-rendszerek szerepe a modern NLP-ben</w:t>
         </w:r>
         <w:r>
           <w:rPr>
@@ -521,7 +666,7 @@
             <w:noProof/>
             <w:webHidden/>
           </w:rPr>
-          <w:instrText xml:space="preserve"> PAGEREF _Toc212390986 \h </w:instrText>
+          <w:instrText xml:space="preserve"> PAGEREF _Toc212580030 \h </w:instrText>
         </w:r>
         <w:r>
           <w:rPr>
@@ -565,13 +710,13 @@
           <w14:ligatures w14:val="standardContextual"/>
         </w:rPr>
       </w:pPr>
-      <w:hyperlink w:anchor="_Toc212390987" w:history="1">
+      <w:hyperlink w:anchor="_Toc212580031" w:history="1">
         <w:r>
           <w:rPr>
             <w:rStyle w:val="Hiperhivatkozs"/>
             <w:noProof/>
           </w:rPr>
-          <w:t>1.1 A kutatás célja</w:t>
+          <w:t>1.3 Hatékonysági kérdések nagy dokumentumkorpuszok esetén</w:t>
         </w:r>
         <w:r>
           <w:rPr>
@@ -592,7 +737,7 @@
             <w:noProof/>
             <w:webHidden/>
           </w:rPr>
-          <w:instrText xml:space="preserve"> PAGEREF _Toc212390987 \h </w:instrText>
+          <w:instrText xml:space="preserve"> PAGEREF _Toc212580031 \h </w:instrText>
         </w:r>
         <w:r>
           <w:rPr>
@@ -612,7 +757,76 @@
             <w:noProof/>
             <w:webHidden/>
           </w:rPr>
-          <w:t>5</w:t>
+          <w:t>6</w:t>
+        </w:r>
+        <w:r>
+          <w:rPr>
+            <w:noProof/>
+            <w:webHidden/>
+          </w:rPr>
+          <w:fldChar w:fldCharType="end"/>
+        </w:r>
+      </w:hyperlink>
+    </w:p>
+    <w:p>
+      <w:pPr>
+        <w:pStyle w:val="TJ1"/>
+        <w:rPr>
+          <w:rFonts w:asciiTheme="minorHAnsi" w:eastAsiaTheme="minorEastAsia" w:hAnsiTheme="minorHAnsi" w:cstheme="minorBidi"/>
+          <w:b w:val="0"/>
+          <w:noProof/>
+          <w:kern w:val="2"/>
+          <w14:ligatures w14:val="standardContextual"/>
+        </w:rPr>
+      </w:pPr>
+      <w:hyperlink w:anchor="_Toc212580032" w:history="1">
+        <w:r>
+          <w:rPr>
+            <w:rStyle w:val="Hiperhivatkozs"/>
+            <w:noProof/>
+          </w:rPr>
+          <w:t>2 Elméleti háttér</w:t>
+        </w:r>
+        <w:r>
+          <w:rPr>
+            <w:noProof/>
+            <w:webHidden/>
+          </w:rPr>
+          <w:tab/>
+        </w:r>
+        <w:r>
+          <w:rPr>
+            <w:noProof/>
+            <w:webHidden/>
+          </w:rPr>
+          <w:fldChar w:fldCharType="begin"/>
+        </w:r>
+        <w:r>
+          <w:rPr>
+            <w:noProof/>
+            <w:webHidden/>
+          </w:rPr>
+          <w:instrText xml:space="preserve"> PAGEREF _Toc212580032 \h </w:instrText>
+        </w:r>
+        <w:r>
+          <w:rPr>
+            <w:noProof/>
+            <w:webHidden/>
+          </w:rPr>
+        </w:r>
+        <w:r>
+          <w:rPr>
+            <w:noProof/>
+            <w:webHidden/>
+          </w:rPr>
+          <w:fldChar w:fldCharType="separate"/>
+        </w:r>
+        <w:r>
+          <w:rPr>
+            <w:noProof/>
+            <w:webHidden/>
+          </w:rPr>
+          <w:t>8</w:t>
         </w:r>
         <w:r>
           <w:rPr>
@@ -636,13 +850,13 @@
           <w14:ligatures w14:val="standardContextual"/>
         </w:rPr>
       </w:pPr>
-      <w:hyperlink w:anchor="_Toc212390988" w:history="1">
+      <w:hyperlink w:anchor="_Toc212580033" w:history="1">
         <w:r>
           <w:rPr>
             <w:rStyle w:val="Hiperhivatkozs"/>
             <w:noProof/>
           </w:rPr>
-          <w:t>1.2 RAG-rendszerek szerepe a modern NLP-ben</w:t>
+          <w:t>2.1 A Retrieval-Augmented Generation elmélete</w:t>
         </w:r>
         <w:r>
           <w:rPr>
@@ -663,7 +877,7 @@
             <w:noProof/>
             <w:webHidden/>
           </w:rPr>
-          <w:instrText xml:space="preserve"> PAGEREF _Toc212390988 \h </w:instrText>
+          <w:instrText xml:space="preserve"> PAGEREF _Toc212580033 \h </w:instrText>
         </w:r>
         <w:r>
           <w:rPr>
@@ -683,7 +897,78 @@
             <w:noProof/>
             <w:webHidden/>
           </w:rPr>
-          <w:t>5</w:t>
+          <w:t>8</w:t>
+        </w:r>
+        <w:r>
+          <w:rPr>
+            <w:noProof/>
+            <w:webHidden/>
+          </w:rPr>
+          <w:fldChar w:fldCharType="end"/>
+        </w:r>
+      </w:hyperlink>
+    </w:p>
+    <w:p>
+      <w:pPr>
+        <w:pStyle w:val="TJ3"/>
+        <w:tabs>
+          <w:tab w:val="right" w:leader="dot" w:pos="9890"/>
+        </w:tabs>
+        <w:rPr>
+          <w:rFonts w:asciiTheme="minorHAnsi" w:eastAsiaTheme="minorEastAsia" w:hAnsiTheme="minorHAnsi" w:cstheme="minorBidi"/>
+          <w:noProof/>
+          <w:kern w:val="2"/>
+          <w14:ligatures w14:val="standardContextual"/>
+        </w:rPr>
+      </w:pPr>
+      <w:hyperlink w:anchor="_Toc212580034" w:history="1">
+        <w:r>
+          <w:rPr>
+            <w:rStyle w:val="Hiperhivatkozs"/>
+            <w:noProof/>
+          </w:rPr>
+          <w:t>2.1.1 RAG architektúra felépítése</w:t>
+        </w:r>
+        <w:r>
+          <w:rPr>
+            <w:noProof/>
+            <w:webHidden/>
+          </w:rPr>
+          <w:tab/>
+        </w:r>
+        <w:r>
+          <w:rPr>
+            <w:noProof/>
+            <w:webHidden/>
+          </w:rPr>
+          <w:fldChar w:fldCharType="begin"/>
+        </w:r>
+        <w:r>
+          <w:rPr>
+            <w:noProof/>
+            <w:webHidden/>
+          </w:rPr>
+          <w:instrText xml:space="preserve"> PAGEREF _Toc212580034 \h </w:instrText>
+        </w:r>
+        <w:r>
+          <w:rPr>
+            <w:noProof/>
+            <w:webHidden/>
+          </w:rPr>
+        </w:r>
+        <w:r>
+          <w:rPr>
+            <w:noProof/>
+            <w:webHidden/>
+          </w:rPr>
+          <w:fldChar w:fldCharType="separate"/>
+        </w:r>
+        <w:r>
+          <w:rPr>
+            <w:noProof/>
+            <w:webHidden/>
+          </w:rPr>
+          <w:t>8</w:t>
         </w:r>
         <w:r>
           <w:rPr>
@@ -707,13 +992,13 @@
           <w14:ligatures w14:val="standardContextual"/>
         </w:rPr>
       </w:pPr>
-      <w:hyperlink w:anchor="_Toc212390989" w:history="1">
+      <w:hyperlink w:anchor="_Toc212580035" w:history="1">
         <w:r>
           <w:rPr>
             <w:rStyle w:val="Hiperhivatkozs"/>
             <w:noProof/>
           </w:rPr>
-          <w:t>1.3 Hatékonysági kérdések nagy dokumentumkorpuszok esetén</w:t>
+          <w:t>2.2 Embeddingek és vektorterek</w:t>
         </w:r>
         <w:r>
           <w:rPr>
@@ -734,7 +1019,7 @@
             <w:noProof/>
             <w:webHidden/>
           </w:rPr>
-          <w:instrText xml:space="preserve"> PAGEREF _Toc212390989 \h </w:instrText>
+          <w:instrText xml:space="preserve"> PAGEREF _Toc212580035 \h </w:instrText>
         </w:r>
         <w:r>
           <w:rPr>
@@ -754,7 +1039,7 @@
             <w:noProof/>
             <w:webHidden/>
           </w:rPr>
-          <w:t>6</w:t>
+          <w:t>9</w:t>
         </w:r>
         <w:r>
           <w:rPr>
@@ -767,7 +1052,10 @@
     </w:p>
     <w:p>
       <w:pPr>
-        <w:pStyle w:val="TJ1"/>
+        <w:pStyle w:val="TJ3"/>
+        <w:tabs>
+          <w:tab w:val="right" w:leader="dot" w:pos="9890"/>
+        </w:tabs>
         <w:rPr>
           <w:rFonts w:asciiTheme="minorHAnsi" w:eastAsiaTheme="minorEastAsia" w:hAnsiTheme="minorHAnsi" w:cstheme="minorBidi"/>
           <w:noProof/>
@@ -775,13 +1063,13 @@
           <w14:ligatures w14:val="standardContextual"/>
         </w:rPr>
       </w:pPr>
-      <w:hyperlink w:anchor="_Toc212390990" w:history="1">
+      <w:hyperlink w:anchor="_Toc212580036" w:history="1">
         <w:r>
           <w:rPr>
             <w:rStyle w:val="Hiperhivatkozs"/>
             <w:noProof/>
           </w:rPr>
-          <w:t>2 Elméleti háttér</w:t>
+          <w:t>2.2.1 Sentence-transformerek működése és hatásuk a reprezentációra</w:t>
         </w:r>
         <w:r>
           <w:rPr>
@@ -802,7 +1090,7 @@
             <w:noProof/>
             <w:webHidden/>
           </w:rPr>
-          <w:instrText xml:space="preserve"> PAGEREF _Toc212390990 \h </w:instrText>
+          <w:instrText xml:space="preserve"> PAGEREF _Toc212580036 \h </w:instrText>
         </w:r>
         <w:r>
           <w:rPr>
@@ -822,7 +1110,149 @@
             <w:noProof/>
             <w:webHidden/>
           </w:rPr>
-          <w:t>8</w:t>
+          <w:t>9</w:t>
+        </w:r>
+        <w:r>
+          <w:rPr>
+            <w:noProof/>
+            <w:webHidden/>
+          </w:rPr>
+          <w:fldChar w:fldCharType="end"/>
+        </w:r>
+      </w:hyperlink>
+    </w:p>
+    <w:p>
+      <w:pPr>
+        <w:pStyle w:val="TJ3"/>
+        <w:tabs>
+          <w:tab w:val="right" w:leader="dot" w:pos="9890"/>
+        </w:tabs>
+        <w:rPr>
+          <w:rFonts w:asciiTheme="minorHAnsi" w:eastAsiaTheme="minorEastAsia" w:hAnsiTheme="minorHAnsi" w:cstheme="minorBidi"/>
+          <w:noProof/>
+          <w:kern w:val="2"/>
+          <w14:ligatures w14:val="standardContextual"/>
+        </w:rPr>
+      </w:pPr>
+      <w:hyperlink w:anchor="_Toc212580037" w:history="1">
+        <w:r>
+          <w:rPr>
+            <w:rStyle w:val="Hiperhivatkozs"/>
+            <w:noProof/>
+          </w:rPr>
+          <w:t>2.2.2 Távolságmértékek</w:t>
+        </w:r>
+        <w:r>
+          <w:rPr>
+            <w:noProof/>
+            <w:webHidden/>
+          </w:rPr>
+          <w:tab/>
+        </w:r>
+        <w:r>
+          <w:rPr>
+            <w:noProof/>
+            <w:webHidden/>
+          </w:rPr>
+          <w:fldChar w:fldCharType="begin"/>
+        </w:r>
+        <w:r>
+          <w:rPr>
+            <w:noProof/>
+            <w:webHidden/>
+          </w:rPr>
+          <w:instrText xml:space="preserve"> PAGEREF _Toc212580037 \h </w:instrText>
+        </w:r>
+        <w:r>
+          <w:rPr>
+            <w:noProof/>
+            <w:webHidden/>
+          </w:rPr>
+        </w:r>
+        <w:r>
+          <w:rPr>
+            <w:noProof/>
+            <w:webHidden/>
+          </w:rPr>
+          <w:fldChar w:fldCharType="separate"/>
+        </w:r>
+        <w:r>
+          <w:rPr>
+            <w:noProof/>
+            <w:webHidden/>
+          </w:rPr>
+          <w:t>10</w:t>
+        </w:r>
+        <w:r>
+          <w:rPr>
+            <w:noProof/>
+            <w:webHidden/>
+          </w:rPr>
+          <w:fldChar w:fldCharType="end"/>
+        </w:r>
+      </w:hyperlink>
+    </w:p>
+    <w:p>
+      <w:pPr>
+        <w:pStyle w:val="TJ3"/>
+        <w:tabs>
+          <w:tab w:val="right" w:leader="dot" w:pos="9890"/>
+        </w:tabs>
+        <w:rPr>
+          <w:rFonts w:asciiTheme="minorHAnsi" w:eastAsiaTheme="minorEastAsia" w:hAnsiTheme="minorHAnsi" w:cstheme="minorBidi"/>
+          <w:noProof/>
+          <w:kern w:val="2"/>
+          <w14:ligatures w14:val="standardContextual"/>
+        </w:rPr>
+      </w:pPr>
+      <w:hyperlink w:anchor="_Toc212580038" w:history="1">
+        <w:r>
+          <w:rPr>
+            <w:rStyle w:val="Hiperhivatkozs"/>
+            <w:noProof/>
+          </w:rPr>
+          <w:t>2.2.3 Vektorindexelési módszerek áttekintése</w:t>
+        </w:r>
+        <w:r>
+          <w:rPr>
+            <w:noProof/>
+            <w:webHidden/>
+          </w:rPr>
+          <w:tab/>
+        </w:r>
+        <w:r>
+          <w:rPr>
+            <w:noProof/>
+            <w:webHidden/>
+          </w:rPr>
+          <w:fldChar w:fldCharType="begin"/>
+        </w:r>
+        <w:r>
+          <w:rPr>
+            <w:noProof/>
+            <w:webHidden/>
+          </w:rPr>
+          <w:instrText xml:space="preserve"> PAGEREF _Toc212580038 \h </w:instrText>
+        </w:r>
+        <w:r>
+          <w:rPr>
+            <w:noProof/>
+            <w:webHidden/>
+          </w:rPr>
+        </w:r>
+        <w:r>
+          <w:rPr>
+            <w:noProof/>
+            <w:webHidden/>
+          </w:rPr>
+          <w:fldChar w:fldCharType="separate"/>
+        </w:r>
+        <w:r>
+          <w:rPr>
+            <w:noProof/>
+            <w:webHidden/>
+          </w:rPr>
+          <w:t>10</w:t>
         </w:r>
         <w:r>
           <w:rPr>
@@ -846,13 +1276,13 @@
           <w14:ligatures w14:val="standardContextual"/>
         </w:rPr>
       </w:pPr>
-      <w:hyperlink w:anchor="_Toc212390991" w:history="1">
+      <w:hyperlink w:anchor="_Toc212580039" w:history="1">
         <w:r>
           <w:rPr>
             <w:rStyle w:val="Hiperhivatkozs"/>
             <w:noProof/>
           </w:rPr>
-          <w:t>2.1 A Retrieval-Augmented Generation elmélete</w:t>
+          <w:t>2.3 Klaszterezés az információkinyerésben</w:t>
         </w:r>
         <w:r>
           <w:rPr>
@@ -873,7 +1303,7 @@
             <w:noProof/>
             <w:webHidden/>
           </w:rPr>
-          <w:instrText xml:space="preserve"> PAGEREF _Toc212390991 \h </w:instrText>
+          <w:instrText xml:space="preserve"> PAGEREF _Toc212580039 \h </w:instrText>
         </w:r>
         <w:r>
           <w:rPr>
@@ -893,7 +1323,7 @@
             <w:noProof/>
             <w:webHidden/>
           </w:rPr>
-          <w:t>8</w:t>
+          <w:t>11</w:t>
         </w:r>
         <w:r>
           <w:rPr>
@@ -917,13 +1347,13 @@
           <w14:ligatures w14:val="standardContextual"/>
         </w:rPr>
       </w:pPr>
-      <w:hyperlink w:anchor="_Toc212390992" w:history="1">
+      <w:hyperlink w:anchor="_Toc212580040" w:history="1">
         <w:r>
           <w:rPr>
             <w:rStyle w:val="Hiperhivatkozs"/>
             <w:noProof/>
           </w:rPr>
-          <w:t>2.1.1 RAG architektúra felépítése</w:t>
+          <w:t>2.3.1 Klaszterezés célja</w:t>
         </w:r>
         <w:r>
           <w:rPr>
@@ -944,7 +1374,7 @@
             <w:noProof/>
             <w:webHidden/>
           </w:rPr>
-          <w:instrText xml:space="preserve"> PAGEREF _Toc212390992 \h </w:instrText>
+          <w:instrText xml:space="preserve"> PAGEREF _Toc212580040 \h </w:instrText>
         </w:r>
         <w:r>
           <w:rPr>
@@ -964,7 +1394,7 @@
             <w:noProof/>
             <w:webHidden/>
           </w:rPr>
-          <w:t>8</w:t>
+          <w:t>11</w:t>
         </w:r>
         <w:r>
           <w:rPr>
@@ -988,13 +1418,13 @@
           <w14:ligatures w14:val="standardContextual"/>
         </w:rPr>
       </w:pPr>
-      <w:hyperlink w:anchor="_Toc212390993" w:history="1">
+      <w:hyperlink w:anchor="_Toc212580041" w:history="1">
         <w:r>
           <w:rPr>
             <w:rStyle w:val="Hiperhivatkozs"/>
             <w:noProof/>
           </w:rPr>
-          <w:t>2.1.2 Dokumentum-visszakeresés alapjai</w:t>
+          <w:t>2.3.2 Offline és online klaszterezés</w:t>
         </w:r>
         <w:r>
           <w:rPr>
@@ -1015,7 +1445,7 @@
             <w:noProof/>
             <w:webHidden/>
           </w:rPr>
-          <w:instrText xml:space="preserve"> PAGEREF _Toc212390993 \h </w:instrText>
+          <w:instrText xml:space="preserve"> PAGEREF _Toc212580041 \h </w:instrText>
         </w:r>
         <w:r>
           <w:rPr>
@@ -1035,7 +1465,76 @@
             <w:noProof/>
             <w:webHidden/>
           </w:rPr>
-          <w:t>9</w:t>
+          <w:t>11</w:t>
+        </w:r>
+        <w:r>
+          <w:rPr>
+            <w:noProof/>
+            <w:webHidden/>
+          </w:rPr>
+          <w:fldChar w:fldCharType="end"/>
+        </w:r>
+      </w:hyperlink>
+    </w:p>
+    <w:p>
+      <w:pPr>
+        <w:pStyle w:val="TJ1"/>
+        <w:rPr>
+          <w:rFonts w:asciiTheme="minorHAnsi" w:eastAsiaTheme="minorEastAsia" w:hAnsiTheme="minorHAnsi" w:cstheme="minorBidi"/>
+          <w:b w:val="0"/>
+          <w:noProof/>
+          <w:kern w:val="2"/>
+          <w14:ligatures w14:val="standardContextual"/>
+        </w:rPr>
+      </w:pPr>
+      <w:hyperlink w:anchor="_Toc212580042" w:history="1">
+        <w:r>
+          <w:rPr>
+            <w:rStyle w:val="Hiperhivatkozs"/>
+            <w:noProof/>
+          </w:rPr>
+          <w:t>3 Adathalmaz és előfeldolgozás</w:t>
+        </w:r>
+        <w:r>
+          <w:rPr>
+            <w:noProof/>
+            <w:webHidden/>
+          </w:rPr>
+          <w:tab/>
+        </w:r>
+        <w:r>
+          <w:rPr>
+            <w:noProof/>
+            <w:webHidden/>
+          </w:rPr>
+          <w:fldChar w:fldCharType="begin"/>
+        </w:r>
+        <w:r>
+          <w:rPr>
+            <w:noProof/>
+            <w:webHidden/>
+          </w:rPr>
+          <w:instrText xml:space="preserve"> PAGEREF _Toc212580042 \h </w:instrText>
+        </w:r>
+        <w:r>
+          <w:rPr>
+            <w:noProof/>
+            <w:webHidden/>
+          </w:rPr>
+        </w:r>
+        <w:r>
+          <w:rPr>
+            <w:noProof/>
+            <w:webHidden/>
+          </w:rPr>
+          <w:fldChar w:fldCharType="separate"/>
+        </w:r>
+        <w:r>
+          <w:rPr>
+            <w:noProof/>
+            <w:webHidden/>
+          </w:rPr>
+          <w:t>13</w:t>
         </w:r>
         <w:r>
           <w:rPr>
@@ -1059,13 +1558,13 @@
           <w14:ligatures w14:val="standardContextual"/>
         </w:rPr>
       </w:pPr>
-      <w:hyperlink w:anchor="_Toc212390994" w:history="1">
+      <w:hyperlink w:anchor="_Toc212580043" w:history="1">
         <w:r>
           <w:rPr>
             <w:rStyle w:val="Hiperhivatkozs"/>
             <w:noProof/>
           </w:rPr>
-          <w:t>2.2 Embeddingek és vektorterek</w:t>
+          <w:t>3.1 A SQuAD adathalmaz</w:t>
         </w:r>
         <w:r>
           <w:rPr>
@@ -1086,7 +1585,7 @@
             <w:noProof/>
             <w:webHidden/>
           </w:rPr>
-          <w:instrText xml:space="preserve"> PAGEREF _Toc212390994 \h </w:instrText>
+          <w:instrText xml:space="preserve"> PAGEREF _Toc212580043 \h </w:instrText>
         </w:r>
         <w:r>
           <w:rPr>
@@ -1106,7 +1605,362 @@
             <w:noProof/>
             <w:webHidden/>
           </w:rPr>
-          <w:t>10</w:t>
+          <w:t>13</w:t>
+        </w:r>
+        <w:r>
+          <w:rPr>
+            <w:noProof/>
+            <w:webHidden/>
+          </w:rPr>
+          <w:fldChar w:fldCharType="end"/>
+        </w:r>
+      </w:hyperlink>
+    </w:p>
+    <w:p>
+      <w:pPr>
+        <w:pStyle w:val="TJ2"/>
+        <w:tabs>
+          <w:tab w:val="right" w:leader="dot" w:pos="9890"/>
+        </w:tabs>
+        <w:rPr>
+          <w:rFonts w:asciiTheme="minorHAnsi" w:eastAsiaTheme="minorEastAsia" w:hAnsiTheme="minorHAnsi" w:cstheme="minorBidi"/>
+          <w:noProof/>
+          <w:kern w:val="2"/>
+          <w14:ligatures w14:val="standardContextual"/>
+        </w:rPr>
+      </w:pPr>
+      <w:hyperlink w:anchor="_Toc212580044" w:history="1">
+        <w:r>
+          <w:rPr>
+            <w:rStyle w:val="Hiperhivatkozs"/>
+            <w:noProof/>
+          </w:rPr>
+          <w:t>3.2 Szövegfeldolgozás és chunking</w:t>
+        </w:r>
+        <w:r>
+          <w:rPr>
+            <w:noProof/>
+            <w:webHidden/>
+          </w:rPr>
+          <w:tab/>
+        </w:r>
+        <w:r>
+          <w:rPr>
+            <w:noProof/>
+            <w:webHidden/>
+          </w:rPr>
+          <w:fldChar w:fldCharType="begin"/>
+        </w:r>
+        <w:r>
+          <w:rPr>
+            <w:noProof/>
+            <w:webHidden/>
+          </w:rPr>
+          <w:instrText xml:space="preserve"> PAGEREF _Toc212580044 \h </w:instrText>
+        </w:r>
+        <w:r>
+          <w:rPr>
+            <w:noProof/>
+            <w:webHidden/>
+          </w:rPr>
+        </w:r>
+        <w:r>
+          <w:rPr>
+            <w:noProof/>
+            <w:webHidden/>
+          </w:rPr>
+          <w:fldChar w:fldCharType="separate"/>
+        </w:r>
+        <w:r>
+          <w:rPr>
+            <w:noProof/>
+            <w:webHidden/>
+          </w:rPr>
+          <w:t>13</w:t>
+        </w:r>
+        <w:r>
+          <w:rPr>
+            <w:noProof/>
+            <w:webHidden/>
+          </w:rPr>
+          <w:fldChar w:fldCharType="end"/>
+        </w:r>
+      </w:hyperlink>
+    </w:p>
+    <w:p>
+      <w:pPr>
+        <w:pStyle w:val="TJ2"/>
+        <w:tabs>
+          <w:tab w:val="right" w:leader="dot" w:pos="9890"/>
+        </w:tabs>
+        <w:rPr>
+          <w:rFonts w:asciiTheme="minorHAnsi" w:eastAsiaTheme="minorEastAsia" w:hAnsiTheme="minorHAnsi" w:cstheme="minorBidi"/>
+          <w:noProof/>
+          <w:kern w:val="2"/>
+          <w14:ligatures w14:val="standardContextual"/>
+        </w:rPr>
+      </w:pPr>
+      <w:hyperlink w:anchor="_Toc212580045" w:history="1">
+        <w:r>
+          <w:rPr>
+            <w:rStyle w:val="Hiperhivatkozs"/>
+            <w:noProof/>
+          </w:rPr>
+          <w:t>3.3 Embedding generálás</w:t>
+        </w:r>
+        <w:r>
+          <w:rPr>
+            <w:noProof/>
+            <w:webHidden/>
+          </w:rPr>
+          <w:tab/>
+        </w:r>
+        <w:r>
+          <w:rPr>
+            <w:noProof/>
+            <w:webHidden/>
+          </w:rPr>
+          <w:fldChar w:fldCharType="begin"/>
+        </w:r>
+        <w:r>
+          <w:rPr>
+            <w:noProof/>
+            <w:webHidden/>
+          </w:rPr>
+          <w:instrText xml:space="preserve"> PAGEREF _Toc212580045 \h </w:instrText>
+        </w:r>
+        <w:r>
+          <w:rPr>
+            <w:noProof/>
+            <w:webHidden/>
+          </w:rPr>
+        </w:r>
+        <w:r>
+          <w:rPr>
+            <w:noProof/>
+            <w:webHidden/>
+          </w:rPr>
+          <w:fldChar w:fldCharType="separate"/>
+        </w:r>
+        <w:r>
+          <w:rPr>
+            <w:noProof/>
+            <w:webHidden/>
+          </w:rPr>
+          <w:t>14</w:t>
+        </w:r>
+        <w:r>
+          <w:rPr>
+            <w:noProof/>
+            <w:webHidden/>
+          </w:rPr>
+          <w:fldChar w:fldCharType="end"/>
+        </w:r>
+      </w:hyperlink>
+    </w:p>
+    <w:p>
+      <w:pPr>
+        <w:pStyle w:val="TJ1"/>
+        <w:rPr>
+          <w:rFonts w:asciiTheme="minorHAnsi" w:eastAsiaTheme="minorEastAsia" w:hAnsiTheme="minorHAnsi" w:cstheme="minorBidi"/>
+          <w:b w:val="0"/>
+          <w:noProof/>
+          <w:kern w:val="2"/>
+          <w14:ligatures w14:val="standardContextual"/>
+        </w:rPr>
+      </w:pPr>
+      <w:hyperlink w:anchor="_Toc212580046" w:history="1">
+        <w:r>
+          <w:rPr>
+            <w:rStyle w:val="Hiperhivatkozs"/>
+            <w:noProof/>
+          </w:rPr>
+          <w:t>4 Klaszterezési módszerek implementációja és integrálása a retrieval folyamatba</w:t>
+        </w:r>
+        <w:r>
+          <w:rPr>
+            <w:noProof/>
+            <w:webHidden/>
+          </w:rPr>
+          <w:tab/>
+        </w:r>
+        <w:r>
+          <w:rPr>
+            <w:noProof/>
+            <w:webHidden/>
+          </w:rPr>
+          <w:fldChar w:fldCharType="begin"/>
+        </w:r>
+        <w:r>
+          <w:rPr>
+            <w:noProof/>
+            <w:webHidden/>
+          </w:rPr>
+          <w:instrText xml:space="preserve"> PAGEREF _Toc212580046 \h </w:instrText>
+        </w:r>
+        <w:r>
+          <w:rPr>
+            <w:noProof/>
+            <w:webHidden/>
+          </w:rPr>
+        </w:r>
+        <w:r>
+          <w:rPr>
+            <w:noProof/>
+            <w:webHidden/>
+          </w:rPr>
+          <w:fldChar w:fldCharType="separate"/>
+        </w:r>
+        <w:r>
+          <w:rPr>
+            <w:noProof/>
+            <w:webHidden/>
+          </w:rPr>
+          <w:t>16</w:t>
+        </w:r>
+        <w:r>
+          <w:rPr>
+            <w:noProof/>
+            <w:webHidden/>
+          </w:rPr>
+          <w:fldChar w:fldCharType="end"/>
+        </w:r>
+      </w:hyperlink>
+    </w:p>
+    <w:p>
+      <w:pPr>
+        <w:pStyle w:val="TJ2"/>
+        <w:tabs>
+          <w:tab w:val="right" w:leader="dot" w:pos="9890"/>
+        </w:tabs>
+        <w:rPr>
+          <w:rFonts w:asciiTheme="minorHAnsi" w:eastAsiaTheme="minorEastAsia" w:hAnsiTheme="minorHAnsi" w:cstheme="minorBidi"/>
+          <w:noProof/>
+          <w:kern w:val="2"/>
+          <w14:ligatures w14:val="standardContextual"/>
+        </w:rPr>
+      </w:pPr>
+      <w:hyperlink w:anchor="_Toc212580047" w:history="1">
+        <w:r>
+          <w:rPr>
+            <w:rStyle w:val="Hiperhivatkozs"/>
+            <w:noProof/>
+            <w:lang w:eastAsia="en-US"/>
+          </w:rPr>
+          <w:t>4.1 Centroid-alapú retrieval logika</w:t>
+        </w:r>
+        <w:r>
+          <w:rPr>
+            <w:noProof/>
+            <w:webHidden/>
+          </w:rPr>
+          <w:tab/>
+        </w:r>
+        <w:r>
+          <w:rPr>
+            <w:noProof/>
+            <w:webHidden/>
+          </w:rPr>
+          <w:fldChar w:fldCharType="begin"/>
+        </w:r>
+        <w:r>
+          <w:rPr>
+            <w:noProof/>
+            <w:webHidden/>
+          </w:rPr>
+          <w:instrText xml:space="preserve"> PAGEREF _Toc212580047 \h </w:instrText>
+        </w:r>
+        <w:r>
+          <w:rPr>
+            <w:noProof/>
+            <w:webHidden/>
+          </w:rPr>
+        </w:r>
+        <w:r>
+          <w:rPr>
+            <w:noProof/>
+            <w:webHidden/>
+          </w:rPr>
+          <w:fldChar w:fldCharType="separate"/>
+        </w:r>
+        <w:r>
+          <w:rPr>
+            <w:noProof/>
+            <w:webHidden/>
+          </w:rPr>
+          <w:t>17</w:t>
+        </w:r>
+        <w:r>
+          <w:rPr>
+            <w:noProof/>
+            <w:webHidden/>
+          </w:rPr>
+          <w:fldChar w:fldCharType="end"/>
+        </w:r>
+      </w:hyperlink>
+    </w:p>
+    <w:p>
+      <w:pPr>
+        <w:pStyle w:val="TJ2"/>
+        <w:tabs>
+          <w:tab w:val="right" w:leader="dot" w:pos="9890"/>
+        </w:tabs>
+        <w:rPr>
+          <w:rFonts w:asciiTheme="minorHAnsi" w:eastAsiaTheme="minorEastAsia" w:hAnsiTheme="minorHAnsi" w:cstheme="minorBidi"/>
+          <w:noProof/>
+          <w:kern w:val="2"/>
+          <w14:ligatures w14:val="standardContextual"/>
+        </w:rPr>
+      </w:pPr>
+      <w:hyperlink w:anchor="_Toc212580048" w:history="1">
+        <w:r>
+          <w:rPr>
+            <w:rStyle w:val="Hiperhivatkozs"/>
+            <w:noProof/>
+            <w:lang w:eastAsia="en-US"/>
+          </w:rPr>
+          <w:t>4.2 Online klaszterezés helye a retrieval folyamatban</w:t>
+        </w:r>
+        <w:r>
+          <w:rPr>
+            <w:noProof/>
+            <w:webHidden/>
+          </w:rPr>
+          <w:tab/>
+        </w:r>
+        <w:r>
+          <w:rPr>
+            <w:noProof/>
+            <w:webHidden/>
+          </w:rPr>
+          <w:fldChar w:fldCharType="begin"/>
+        </w:r>
+        <w:r>
+          <w:rPr>
+            <w:noProof/>
+            <w:webHidden/>
+          </w:rPr>
+          <w:instrText xml:space="preserve"> PAGEREF _Toc212580048 \h </w:instrText>
+        </w:r>
+        <w:r>
+          <w:rPr>
+            <w:noProof/>
+            <w:webHidden/>
+          </w:rPr>
+        </w:r>
+        <w:r>
+          <w:rPr>
+            <w:noProof/>
+            <w:webHidden/>
+          </w:rPr>
+          <w:fldChar w:fldCharType="separate"/>
+        </w:r>
+        <w:r>
+          <w:rPr>
+            <w:noProof/>
+            <w:webHidden/>
+          </w:rPr>
+          <w:t>18</w:t>
         </w:r>
         <w:r>
           <w:rPr>
@@ -1130,13 +1984,14 @@
           <w14:ligatures w14:val="standardContextual"/>
         </w:rPr>
       </w:pPr>
-      <w:hyperlink w:anchor="_Toc212390995" w:history="1">
+      <w:hyperlink w:anchor="_Toc212580049" w:history="1">
         <w:r>
           <w:rPr>
             <w:rStyle w:val="Hiperhivatkozs"/>
             <w:noProof/>
-          </w:rPr>
-          <w:t>2.2.1 Sentence-transformerek működése és hatásuk a reprezentációra</w:t>
+            <w:lang w:eastAsia="en-US"/>
+          </w:rPr>
+          <w:t>4.2.1 A pipeline technikai felépítése</w:t>
         </w:r>
         <w:r>
           <w:rPr>
@@ -1157,7 +2012,7 @@
             <w:noProof/>
             <w:webHidden/>
           </w:rPr>
-          <w:instrText xml:space="preserve"> PAGEREF _Toc212390995 \h </w:instrText>
+          <w:instrText xml:space="preserve"> PAGEREF _Toc212580049 \h </w:instrText>
         </w:r>
         <w:r>
           <w:rPr>
@@ -1177,7 +2032,7 @@
             <w:noProof/>
             <w:webHidden/>
           </w:rPr>
-          <w:t>10</w:t>
+          <w:t>18</w:t>
         </w:r>
         <w:r>
           <w:rPr>
@@ -1190,7 +2045,76 @@
     </w:p>
     <w:p>
       <w:pPr>
-        <w:pStyle w:val="TJ3"/>
+        <w:pStyle w:val="TJ1"/>
+        <w:rPr>
+          <w:rFonts w:asciiTheme="minorHAnsi" w:eastAsiaTheme="minorEastAsia" w:hAnsiTheme="minorHAnsi" w:cstheme="minorBidi"/>
+          <w:b w:val="0"/>
+          <w:noProof/>
+          <w:kern w:val="2"/>
+          <w14:ligatures w14:val="standardContextual"/>
+        </w:rPr>
+      </w:pPr>
+      <w:hyperlink w:anchor="_Toc212580050" w:history="1">
+        <w:r>
+          <w:rPr>
+            <w:rStyle w:val="Hiperhivatkozs"/>
+            <w:noProof/>
+          </w:rPr>
+          <w:t>5 Eredmények és összehasonlítás</w:t>
+        </w:r>
+        <w:r>
+          <w:rPr>
+            <w:noProof/>
+            <w:webHidden/>
+          </w:rPr>
+          <w:tab/>
+        </w:r>
+        <w:r>
+          <w:rPr>
+            <w:noProof/>
+            <w:webHidden/>
+          </w:rPr>
+          <w:fldChar w:fldCharType="begin"/>
+        </w:r>
+        <w:r>
+          <w:rPr>
+            <w:noProof/>
+            <w:webHidden/>
+          </w:rPr>
+          <w:instrText xml:space="preserve"> PAGEREF _Toc212580050 \h </w:instrText>
+        </w:r>
+        <w:r>
+          <w:rPr>
+            <w:noProof/>
+            <w:webHidden/>
+          </w:rPr>
+        </w:r>
+        <w:r>
+          <w:rPr>
+            <w:noProof/>
+            <w:webHidden/>
+          </w:rPr>
+          <w:fldChar w:fldCharType="separate"/>
+        </w:r>
+        <w:r>
+          <w:rPr>
+            <w:noProof/>
+            <w:webHidden/>
+          </w:rPr>
+          <w:t>22</w:t>
+        </w:r>
+        <w:r>
+          <w:rPr>
+            <w:noProof/>
+            <w:webHidden/>
+          </w:rPr>
+          <w:fldChar w:fldCharType="end"/>
+        </w:r>
+      </w:hyperlink>
+    </w:p>
+    <w:p>
+      <w:pPr>
+        <w:pStyle w:val="TJ2"/>
         <w:tabs>
           <w:tab w:val="right" w:leader="dot" w:pos="9890"/>
         </w:tabs>
@@ -1201,13 +2125,13 @@
           <w14:ligatures w14:val="standardContextual"/>
         </w:rPr>
       </w:pPr>
-      <w:hyperlink w:anchor="_Toc212390996" w:history="1">
+      <w:hyperlink w:anchor="_Toc212580051" w:history="1">
         <w:r>
           <w:rPr>
             <w:rStyle w:val="Hiperhivatkozs"/>
             <w:noProof/>
           </w:rPr>
-          <w:t>2.2.2 Távolságmértékek</w:t>
+          <w:t>5.1 Klaszterezési módszerek hatékonyságának vizsgálata</w:t>
         </w:r>
         <w:r>
           <w:rPr>
@@ -1228,7 +2152,7 @@
             <w:noProof/>
             <w:webHidden/>
           </w:rPr>
-          <w:instrText xml:space="preserve"> PAGEREF _Toc212390996 \h </w:instrText>
+          <w:instrText xml:space="preserve"> PAGEREF _Toc212580051 \h </w:instrText>
         </w:r>
         <w:r>
           <w:rPr>
@@ -1248,7 +2172,7 @@
             <w:noProof/>
             <w:webHidden/>
           </w:rPr>
-          <w:t>10</w:t>
+          <w:t>22</w:t>
         </w:r>
         <w:r>
           <w:rPr>
@@ -1261,7 +2185,7 @@
     </w:p>
     <w:p>
       <w:pPr>
-        <w:pStyle w:val="TJ3"/>
+        <w:pStyle w:val="TJ2"/>
         <w:tabs>
           <w:tab w:val="right" w:leader="dot" w:pos="9890"/>
         </w:tabs>
@@ -1272,13 +2196,13 @@
           <w14:ligatures w14:val="standardContextual"/>
         </w:rPr>
       </w:pPr>
-      <w:hyperlink w:anchor="_Toc212390997" w:history="1">
+      <w:hyperlink w:anchor="_Toc212580052" w:history="1">
         <w:r>
           <w:rPr>
             <w:rStyle w:val="Hiperhivatkozs"/>
             <w:noProof/>
           </w:rPr>
-          <w:t>2.2.3 Vektorindexelési módszerek áttekintése</w:t>
+          <w:t>5.2 Klaszterezés-alapú és teljes vektorkeresés összehasonlítása</w:t>
         </w:r>
         <w:r>
           <w:rPr>
@@ -1299,7 +2223,7 @@
             <w:noProof/>
             <w:webHidden/>
           </w:rPr>
-          <w:instrText xml:space="preserve"> PAGEREF _Toc212390997 \h </w:instrText>
+          <w:instrText xml:space="preserve"> PAGEREF _Toc212580052 \h </w:instrText>
         </w:r>
         <w:r>
           <w:rPr>
@@ -1319,7 +2243,7 @@
             <w:noProof/>
             <w:webHidden/>
           </w:rPr>
-          <w:t>11</w:t>
+          <w:t>25</w:t>
         </w:r>
         <w:r>
           <w:rPr>
@@ -1343,13 +2267,13 @@
           <w14:ligatures w14:val="standardContextual"/>
         </w:rPr>
       </w:pPr>
-      <w:hyperlink w:anchor="_Toc212390998" w:history="1">
+      <w:hyperlink w:anchor="_Toc212580053" w:history="1">
         <w:r>
           <w:rPr>
             <w:rStyle w:val="Hiperhivatkozs"/>
             <w:noProof/>
           </w:rPr>
-          <w:t>2.3 Klaszterezés az információkinyerésben</w:t>
+          <w:t>5.3 Online klaszterezéssel történő retrieval kiértékelése</w:t>
         </w:r>
         <w:r>
           <w:rPr>
@@ -1370,7 +2294,7 @@
             <w:noProof/>
             <w:webHidden/>
           </w:rPr>
-          <w:instrText xml:space="preserve"> PAGEREF _Toc212390998 \h </w:instrText>
+          <w:instrText xml:space="preserve"> PAGEREF _Toc212580053 \h </w:instrText>
         </w:r>
         <w:r>
           <w:rPr>
@@ -1390,7 +2314,7 @@
             <w:noProof/>
             <w:webHidden/>
           </w:rPr>
-          <w:t>11</w:t>
+          <w:t>29</w:t>
         </w:r>
         <w:r>
           <w:rPr>
@@ -1403,24 +2327,22 @@
     </w:p>
     <w:p>
       <w:pPr>
-        <w:pStyle w:val="TJ3"/>
-        <w:tabs>
-          <w:tab w:val="right" w:leader="dot" w:pos="9890"/>
-        </w:tabs>
+        <w:pStyle w:val="TJ1"/>
         <w:rPr>
           <w:rFonts w:asciiTheme="minorHAnsi" w:eastAsiaTheme="minorEastAsia" w:hAnsiTheme="minorHAnsi" w:cstheme="minorBidi"/>
+          <w:b w:val="0"/>
           <w:noProof/>
           <w:kern w:val="2"/>
           <w14:ligatures w14:val="standardContextual"/>
         </w:rPr>
       </w:pPr>
-      <w:hyperlink w:anchor="_Toc212390999" w:history="1">
+      <w:hyperlink w:anchor="_Toc212580054" w:history="1">
         <w:r>
           <w:rPr>
             <w:rStyle w:val="Hiperhivatkozs"/>
             <w:noProof/>
           </w:rPr>
-          <w:t>2.3.1 Klaszterezés célja</w:t>
+          <w:t>6 Összegzés és kitekintés</w:t>
         </w:r>
         <w:r>
           <w:rPr>
@@ -1441,7 +2363,7 @@
             <w:noProof/>
             <w:webHidden/>
           </w:rPr>
-          <w:instrText xml:space="preserve"> PAGEREF _Toc212390999 \h </w:instrText>
+          <w:instrText xml:space="preserve"> PAGEREF _Toc212580054 \h </w:instrText>
         </w:r>
         <w:r>
           <w:rPr>
@@ -1461,7 +2383,7 @@
             <w:noProof/>
             <w:webHidden/>
           </w:rPr>
-          <w:t>11</w:t>
+          <w:t>34</w:t>
         </w:r>
         <w:r>
           <w:rPr>
@@ -1474,24 +2396,22 @@
     </w:p>
     <w:p>
       <w:pPr>
-        <w:pStyle w:val="TJ3"/>
-        <w:tabs>
-          <w:tab w:val="right" w:leader="dot" w:pos="9890"/>
-        </w:tabs>
+        <w:pStyle w:val="TJ1"/>
         <w:rPr>
           <w:rFonts w:asciiTheme="minorHAnsi" w:eastAsiaTheme="minorEastAsia" w:hAnsiTheme="minorHAnsi" w:cstheme="minorBidi"/>
+          <w:b w:val="0"/>
           <w:noProof/>
           <w:kern w:val="2"/>
           <w14:ligatures w14:val="standardContextual"/>
         </w:rPr>
       </w:pPr>
-      <w:hyperlink w:anchor="_Toc212391000" w:history="1">
+      <w:hyperlink w:anchor="_Toc212580055" w:history="1">
         <w:r>
           <w:rPr>
             <w:rStyle w:val="Hiperhivatkozs"/>
             <w:noProof/>
           </w:rPr>
-          <w:t>2.3.2 Offline és online klaszterezés</w:t>
+          <w:t>Irodalomjegyzék</w:t>
         </w:r>
         <w:r>
           <w:rPr>
@@ -1512,989 +2432,7 @@
             <w:noProof/>
             <w:webHidden/>
           </w:rPr>
-          <w:instrText xml:space="preserve"> PAGEREF _Toc212391000 \h </w:instrText>
-        </w:r>
-        <w:r>
-          <w:rPr>
-            <w:noProof/>
-            <w:webHidden/>
-          </w:rPr>
-        </w:r>
-        <w:r>
-          <w:rPr>
-            <w:noProof/>
-            <w:webHidden/>
-          </w:rPr>
-          <w:fldChar w:fldCharType="separate"/>
-        </w:r>
-        <w:r>
-          <w:rPr>
-            <w:noProof/>
-            <w:webHidden/>
-          </w:rPr>
-          <w:t>11</w:t>
-        </w:r>
-        <w:r>
-          <w:rPr>
-            <w:noProof/>
-            <w:webHidden/>
-          </w:rPr>
-          <w:fldChar w:fldCharType="end"/>
-        </w:r>
-      </w:hyperlink>
-    </w:p>
-    <w:p>
-      <w:pPr>
-        <w:pStyle w:val="TJ1"/>
-        <w:rPr>
-          <w:rFonts w:asciiTheme="minorHAnsi" w:eastAsiaTheme="minorEastAsia" w:hAnsiTheme="minorHAnsi" w:cstheme="minorBidi"/>
-          <w:noProof/>
-          <w:kern w:val="2"/>
-          <w14:ligatures w14:val="standardContextual"/>
-        </w:rPr>
-      </w:pPr>
-      <w:hyperlink w:anchor="_Toc212391001" w:history="1">
-        <w:r>
-          <w:rPr>
-            <w:rStyle w:val="Hiperhivatkozs"/>
-            <w:noProof/>
-          </w:rPr>
-          <w:t>3 Adathalmaz és előfeldolgozás</w:t>
-        </w:r>
-        <w:r>
-          <w:rPr>
-            <w:noProof/>
-            <w:webHidden/>
-          </w:rPr>
-          <w:tab/>
-        </w:r>
-        <w:r>
-          <w:rPr>
-            <w:noProof/>
-            <w:webHidden/>
-          </w:rPr>
-          <w:fldChar w:fldCharType="begin"/>
-        </w:r>
-        <w:r>
-          <w:rPr>
-            <w:noProof/>
-            <w:webHidden/>
-          </w:rPr>
-          <w:instrText xml:space="preserve"> PAGEREF _Toc212391001 \h </w:instrText>
-        </w:r>
-        <w:r>
-          <w:rPr>
-            <w:noProof/>
-            <w:webHidden/>
-          </w:rPr>
-        </w:r>
-        <w:r>
-          <w:rPr>
-            <w:noProof/>
-            <w:webHidden/>
-          </w:rPr>
-          <w:fldChar w:fldCharType="separate"/>
-        </w:r>
-        <w:r>
-          <w:rPr>
-            <w:noProof/>
-            <w:webHidden/>
-          </w:rPr>
-          <w:t>13</w:t>
-        </w:r>
-        <w:r>
-          <w:rPr>
-            <w:noProof/>
-            <w:webHidden/>
-          </w:rPr>
-          <w:fldChar w:fldCharType="end"/>
-        </w:r>
-      </w:hyperlink>
-    </w:p>
-    <w:p>
-      <w:pPr>
-        <w:pStyle w:val="TJ2"/>
-        <w:tabs>
-          <w:tab w:val="right" w:leader="dot" w:pos="9890"/>
-        </w:tabs>
-        <w:rPr>
-          <w:rFonts w:asciiTheme="minorHAnsi" w:eastAsiaTheme="minorEastAsia" w:hAnsiTheme="minorHAnsi" w:cstheme="minorBidi"/>
-          <w:noProof/>
-          <w:kern w:val="2"/>
-          <w14:ligatures w14:val="standardContextual"/>
-        </w:rPr>
-      </w:pPr>
-      <w:hyperlink w:anchor="_Toc212391002" w:history="1">
-        <w:r>
-          <w:rPr>
-            <w:rStyle w:val="Hiperhivatkozs"/>
-            <w:noProof/>
-          </w:rPr>
-          <w:t>3.1 A SQuAD adathalmaz</w:t>
-        </w:r>
-        <w:r>
-          <w:rPr>
-            <w:noProof/>
-            <w:webHidden/>
-          </w:rPr>
-          <w:tab/>
-        </w:r>
-        <w:r>
-          <w:rPr>
-            <w:noProof/>
-            <w:webHidden/>
-          </w:rPr>
-          <w:fldChar w:fldCharType="begin"/>
-        </w:r>
-        <w:r>
-          <w:rPr>
-            <w:noProof/>
-            <w:webHidden/>
-          </w:rPr>
-          <w:instrText xml:space="preserve"> PAGEREF _Toc212391002 \h </w:instrText>
-        </w:r>
-        <w:r>
-          <w:rPr>
-            <w:noProof/>
-            <w:webHidden/>
-          </w:rPr>
-        </w:r>
-        <w:r>
-          <w:rPr>
-            <w:noProof/>
-            <w:webHidden/>
-          </w:rPr>
-          <w:fldChar w:fldCharType="separate"/>
-        </w:r>
-        <w:r>
-          <w:rPr>
-            <w:noProof/>
-            <w:webHidden/>
-          </w:rPr>
-          <w:t>13</w:t>
-        </w:r>
-        <w:r>
-          <w:rPr>
-            <w:noProof/>
-            <w:webHidden/>
-          </w:rPr>
-          <w:fldChar w:fldCharType="end"/>
-        </w:r>
-      </w:hyperlink>
-    </w:p>
-    <w:p>
-      <w:pPr>
-        <w:pStyle w:val="TJ2"/>
-        <w:tabs>
-          <w:tab w:val="right" w:leader="dot" w:pos="9890"/>
-        </w:tabs>
-        <w:rPr>
-          <w:rFonts w:asciiTheme="minorHAnsi" w:eastAsiaTheme="minorEastAsia" w:hAnsiTheme="minorHAnsi" w:cstheme="minorBidi"/>
-          <w:noProof/>
-          <w:kern w:val="2"/>
-          <w14:ligatures w14:val="standardContextual"/>
-        </w:rPr>
-      </w:pPr>
-      <w:hyperlink w:anchor="_Toc212391003" w:history="1">
-        <w:r>
-          <w:rPr>
-            <w:rStyle w:val="Hiperhivatkozs"/>
-            <w:noProof/>
-          </w:rPr>
-          <w:t>3.2 Szövegfeldolgozás és chunking</w:t>
-        </w:r>
-        <w:r>
-          <w:rPr>
-            <w:noProof/>
-            <w:webHidden/>
-          </w:rPr>
-          <w:tab/>
-        </w:r>
-        <w:r>
-          <w:rPr>
-            <w:noProof/>
-            <w:webHidden/>
-          </w:rPr>
-          <w:fldChar w:fldCharType="begin"/>
-        </w:r>
-        <w:r>
-          <w:rPr>
-            <w:noProof/>
-            <w:webHidden/>
-          </w:rPr>
-          <w:instrText xml:space="preserve"> PAGEREF _Toc212391003 \h </w:instrText>
-        </w:r>
-        <w:r>
-          <w:rPr>
-            <w:noProof/>
-            <w:webHidden/>
-          </w:rPr>
-        </w:r>
-        <w:r>
-          <w:rPr>
-            <w:noProof/>
-            <w:webHidden/>
-          </w:rPr>
-          <w:fldChar w:fldCharType="separate"/>
-        </w:r>
-        <w:r>
-          <w:rPr>
-            <w:noProof/>
-            <w:webHidden/>
-          </w:rPr>
-          <w:t>13</w:t>
-        </w:r>
-        <w:r>
-          <w:rPr>
-            <w:noProof/>
-            <w:webHidden/>
-          </w:rPr>
-          <w:fldChar w:fldCharType="end"/>
-        </w:r>
-      </w:hyperlink>
-    </w:p>
-    <w:p>
-      <w:pPr>
-        <w:pStyle w:val="TJ2"/>
-        <w:tabs>
-          <w:tab w:val="right" w:leader="dot" w:pos="9890"/>
-        </w:tabs>
-        <w:rPr>
-          <w:rFonts w:asciiTheme="minorHAnsi" w:eastAsiaTheme="minorEastAsia" w:hAnsiTheme="minorHAnsi" w:cstheme="minorBidi"/>
-          <w:noProof/>
-          <w:kern w:val="2"/>
-          <w14:ligatures w14:val="standardContextual"/>
-        </w:rPr>
-      </w:pPr>
-      <w:hyperlink w:anchor="_Toc212391004" w:history="1">
-        <w:r>
-          <w:rPr>
-            <w:rStyle w:val="Hiperhivatkozs"/>
-            <w:noProof/>
-          </w:rPr>
-          <w:t>3.3 Embedding generálás</w:t>
-        </w:r>
-        <w:r>
-          <w:rPr>
-            <w:noProof/>
-            <w:webHidden/>
-          </w:rPr>
-          <w:tab/>
-        </w:r>
-        <w:r>
-          <w:rPr>
-            <w:noProof/>
-            <w:webHidden/>
-          </w:rPr>
-          <w:fldChar w:fldCharType="begin"/>
-        </w:r>
-        <w:r>
-          <w:rPr>
-            <w:noProof/>
-            <w:webHidden/>
-          </w:rPr>
-          <w:instrText xml:space="preserve"> PAGEREF _Toc212391004 \h </w:instrText>
-        </w:r>
-        <w:r>
-          <w:rPr>
-            <w:noProof/>
-            <w:webHidden/>
-          </w:rPr>
-        </w:r>
-        <w:r>
-          <w:rPr>
-            <w:noProof/>
-            <w:webHidden/>
-          </w:rPr>
-          <w:fldChar w:fldCharType="separate"/>
-        </w:r>
-        <w:r>
-          <w:rPr>
-            <w:noProof/>
-            <w:webHidden/>
-          </w:rPr>
-          <w:t>14</w:t>
-        </w:r>
-        <w:r>
-          <w:rPr>
-            <w:noProof/>
-            <w:webHidden/>
-          </w:rPr>
-          <w:fldChar w:fldCharType="end"/>
-        </w:r>
-      </w:hyperlink>
-    </w:p>
-    <w:p>
-      <w:pPr>
-        <w:pStyle w:val="TJ1"/>
-        <w:rPr>
-          <w:rFonts w:asciiTheme="minorHAnsi" w:eastAsiaTheme="minorEastAsia" w:hAnsiTheme="minorHAnsi" w:cstheme="minorBidi"/>
-          <w:noProof/>
-          <w:kern w:val="2"/>
-          <w14:ligatures w14:val="standardContextual"/>
-        </w:rPr>
-      </w:pPr>
-      <w:hyperlink w:anchor="_Toc212391005" w:history="1">
-        <w:r>
-          <w:rPr>
-            <w:rStyle w:val="Hiperhivatkozs"/>
-            <w:noProof/>
-          </w:rPr>
-          <w:t>4 Klaszterezési módszerek implementációja és integrálása a retrieval folyamatba</w:t>
-        </w:r>
-        <w:r>
-          <w:rPr>
-            <w:noProof/>
-            <w:webHidden/>
-          </w:rPr>
-          <w:tab/>
-        </w:r>
-        <w:r>
-          <w:rPr>
-            <w:noProof/>
-            <w:webHidden/>
-          </w:rPr>
-          <w:fldChar w:fldCharType="begin"/>
-        </w:r>
-        <w:r>
-          <w:rPr>
-            <w:noProof/>
-            <w:webHidden/>
-          </w:rPr>
-          <w:instrText xml:space="preserve"> PAGEREF _Toc212391005 \h </w:instrText>
-        </w:r>
-        <w:r>
-          <w:rPr>
-            <w:noProof/>
-            <w:webHidden/>
-          </w:rPr>
-        </w:r>
-        <w:r>
-          <w:rPr>
-            <w:noProof/>
-            <w:webHidden/>
-          </w:rPr>
-          <w:fldChar w:fldCharType="separate"/>
-        </w:r>
-        <w:r>
-          <w:rPr>
-            <w:noProof/>
-            <w:webHidden/>
-          </w:rPr>
-          <w:t>16</w:t>
-        </w:r>
-        <w:r>
-          <w:rPr>
-            <w:noProof/>
-            <w:webHidden/>
-          </w:rPr>
-          <w:fldChar w:fldCharType="end"/>
-        </w:r>
-      </w:hyperlink>
-    </w:p>
-    <w:p>
-      <w:pPr>
-        <w:pStyle w:val="TJ2"/>
-        <w:tabs>
-          <w:tab w:val="right" w:leader="dot" w:pos="9890"/>
-        </w:tabs>
-        <w:rPr>
-          <w:rFonts w:asciiTheme="minorHAnsi" w:eastAsiaTheme="minorEastAsia" w:hAnsiTheme="minorHAnsi" w:cstheme="minorBidi"/>
-          <w:noProof/>
-          <w:kern w:val="2"/>
-          <w14:ligatures w14:val="standardContextual"/>
-        </w:rPr>
-      </w:pPr>
-      <w:hyperlink w:anchor="_Toc212391006" w:history="1">
-        <w:r>
-          <w:rPr>
-            <w:rStyle w:val="Hiperhivatkozs"/>
-            <w:noProof/>
-            <w:lang w:eastAsia="en-US"/>
-          </w:rPr>
-          <w:t>4.1 Centroid-alapú retrieval logika</w:t>
-        </w:r>
-        <w:r>
-          <w:rPr>
-            <w:noProof/>
-            <w:webHidden/>
-          </w:rPr>
-          <w:tab/>
-        </w:r>
-        <w:r>
-          <w:rPr>
-            <w:noProof/>
-            <w:webHidden/>
-          </w:rPr>
-          <w:fldChar w:fldCharType="begin"/>
-        </w:r>
-        <w:r>
-          <w:rPr>
-            <w:noProof/>
-            <w:webHidden/>
-          </w:rPr>
-          <w:instrText xml:space="preserve"> PAGEREF _Toc212391006 \h </w:instrText>
-        </w:r>
-        <w:r>
-          <w:rPr>
-            <w:noProof/>
-            <w:webHidden/>
-          </w:rPr>
-        </w:r>
-        <w:r>
-          <w:rPr>
-            <w:noProof/>
-            <w:webHidden/>
-          </w:rPr>
-          <w:fldChar w:fldCharType="separate"/>
-        </w:r>
-        <w:r>
-          <w:rPr>
-            <w:noProof/>
-            <w:webHidden/>
-          </w:rPr>
-          <w:t>17</w:t>
-        </w:r>
-        <w:r>
-          <w:rPr>
-            <w:noProof/>
-            <w:webHidden/>
-          </w:rPr>
-          <w:fldChar w:fldCharType="end"/>
-        </w:r>
-      </w:hyperlink>
-    </w:p>
-    <w:p>
-      <w:pPr>
-        <w:pStyle w:val="TJ2"/>
-        <w:tabs>
-          <w:tab w:val="right" w:leader="dot" w:pos="9890"/>
-        </w:tabs>
-        <w:rPr>
-          <w:rFonts w:asciiTheme="minorHAnsi" w:eastAsiaTheme="minorEastAsia" w:hAnsiTheme="minorHAnsi" w:cstheme="minorBidi"/>
-          <w:noProof/>
-          <w:kern w:val="2"/>
-          <w14:ligatures w14:val="standardContextual"/>
-        </w:rPr>
-      </w:pPr>
-      <w:hyperlink w:anchor="_Toc212391007" w:history="1">
-        <w:r>
-          <w:rPr>
-            <w:rStyle w:val="Hiperhivatkozs"/>
-            <w:noProof/>
-            <w:lang w:eastAsia="en-US"/>
-          </w:rPr>
-          <w:t>4.2 Online klaszterezés helye a retrieval folyamatban</w:t>
-        </w:r>
-        <w:r>
-          <w:rPr>
-            <w:noProof/>
-            <w:webHidden/>
-          </w:rPr>
-          <w:tab/>
-        </w:r>
-        <w:r>
-          <w:rPr>
-            <w:noProof/>
-            <w:webHidden/>
-          </w:rPr>
-          <w:fldChar w:fldCharType="begin"/>
-        </w:r>
-        <w:r>
-          <w:rPr>
-            <w:noProof/>
-            <w:webHidden/>
-          </w:rPr>
-          <w:instrText xml:space="preserve"> PAGEREF _Toc212391007 \h </w:instrText>
-        </w:r>
-        <w:r>
-          <w:rPr>
-            <w:noProof/>
-            <w:webHidden/>
-          </w:rPr>
-        </w:r>
-        <w:r>
-          <w:rPr>
-            <w:noProof/>
-            <w:webHidden/>
-          </w:rPr>
-          <w:fldChar w:fldCharType="separate"/>
-        </w:r>
-        <w:r>
-          <w:rPr>
-            <w:noProof/>
-            <w:webHidden/>
-          </w:rPr>
-          <w:t>18</w:t>
-        </w:r>
-        <w:r>
-          <w:rPr>
-            <w:noProof/>
-            <w:webHidden/>
-          </w:rPr>
-          <w:fldChar w:fldCharType="end"/>
-        </w:r>
-      </w:hyperlink>
-    </w:p>
-    <w:p>
-      <w:pPr>
-        <w:pStyle w:val="TJ3"/>
-        <w:tabs>
-          <w:tab w:val="right" w:leader="dot" w:pos="9890"/>
-        </w:tabs>
-        <w:rPr>
-          <w:rFonts w:asciiTheme="minorHAnsi" w:eastAsiaTheme="minorEastAsia" w:hAnsiTheme="minorHAnsi" w:cstheme="minorBidi"/>
-          <w:noProof/>
-          <w:kern w:val="2"/>
-          <w14:ligatures w14:val="standardContextual"/>
-        </w:rPr>
-      </w:pPr>
-      <w:hyperlink w:anchor="_Toc212391008" w:history="1">
-        <w:r>
-          <w:rPr>
-            <w:rStyle w:val="Hiperhivatkozs"/>
-            <w:noProof/>
-            <w:lang w:eastAsia="en-US"/>
-          </w:rPr>
-          <w:t>4.2.1 A pipeline technikai felépítése</w:t>
-        </w:r>
-        <w:r>
-          <w:rPr>
-            <w:noProof/>
-            <w:webHidden/>
-          </w:rPr>
-          <w:tab/>
-        </w:r>
-        <w:r>
-          <w:rPr>
-            <w:noProof/>
-            <w:webHidden/>
-          </w:rPr>
-          <w:fldChar w:fldCharType="begin"/>
-        </w:r>
-        <w:r>
-          <w:rPr>
-            <w:noProof/>
-            <w:webHidden/>
-          </w:rPr>
-          <w:instrText xml:space="preserve"> PAGEREF _Toc212391008 \h </w:instrText>
-        </w:r>
-        <w:r>
-          <w:rPr>
-            <w:noProof/>
-            <w:webHidden/>
-          </w:rPr>
-        </w:r>
-        <w:r>
-          <w:rPr>
-            <w:noProof/>
-            <w:webHidden/>
-          </w:rPr>
-          <w:fldChar w:fldCharType="separate"/>
-        </w:r>
-        <w:r>
-          <w:rPr>
-            <w:noProof/>
-            <w:webHidden/>
-          </w:rPr>
-          <w:t>18</w:t>
-        </w:r>
-        <w:r>
-          <w:rPr>
-            <w:noProof/>
-            <w:webHidden/>
-          </w:rPr>
-          <w:fldChar w:fldCharType="end"/>
-        </w:r>
-      </w:hyperlink>
-    </w:p>
-    <w:p>
-      <w:pPr>
-        <w:pStyle w:val="TJ1"/>
-        <w:rPr>
-          <w:rFonts w:asciiTheme="minorHAnsi" w:eastAsiaTheme="minorEastAsia" w:hAnsiTheme="minorHAnsi" w:cstheme="minorBidi"/>
-          <w:noProof/>
-          <w:kern w:val="2"/>
-          <w14:ligatures w14:val="standardContextual"/>
-        </w:rPr>
-      </w:pPr>
-      <w:hyperlink w:anchor="_Toc212391009" w:history="1">
-        <w:r>
-          <w:rPr>
-            <w:rStyle w:val="Hiperhivatkozs"/>
-            <w:noProof/>
-          </w:rPr>
-          <w:t>5 Eredmények és összehasonlítás</w:t>
-        </w:r>
-        <w:r>
-          <w:rPr>
-            <w:noProof/>
-            <w:webHidden/>
-          </w:rPr>
-          <w:tab/>
-        </w:r>
-        <w:r>
-          <w:rPr>
-            <w:noProof/>
-            <w:webHidden/>
-          </w:rPr>
-          <w:fldChar w:fldCharType="begin"/>
-        </w:r>
-        <w:r>
-          <w:rPr>
-            <w:noProof/>
-            <w:webHidden/>
-          </w:rPr>
-          <w:instrText xml:space="preserve"> PAGEREF _Toc212391009 \h </w:instrText>
-        </w:r>
-        <w:r>
-          <w:rPr>
-            <w:noProof/>
-            <w:webHidden/>
-          </w:rPr>
-        </w:r>
-        <w:r>
-          <w:rPr>
-            <w:noProof/>
-            <w:webHidden/>
-          </w:rPr>
-          <w:fldChar w:fldCharType="separate"/>
-        </w:r>
-        <w:r>
-          <w:rPr>
-            <w:noProof/>
-            <w:webHidden/>
-          </w:rPr>
-          <w:t>22</w:t>
-        </w:r>
-        <w:r>
-          <w:rPr>
-            <w:noProof/>
-            <w:webHidden/>
-          </w:rPr>
-          <w:fldChar w:fldCharType="end"/>
-        </w:r>
-      </w:hyperlink>
-    </w:p>
-    <w:p>
-      <w:pPr>
-        <w:pStyle w:val="TJ2"/>
-        <w:tabs>
-          <w:tab w:val="right" w:leader="dot" w:pos="9890"/>
-        </w:tabs>
-        <w:rPr>
-          <w:rFonts w:asciiTheme="minorHAnsi" w:eastAsiaTheme="minorEastAsia" w:hAnsiTheme="minorHAnsi" w:cstheme="minorBidi"/>
-          <w:noProof/>
-          <w:kern w:val="2"/>
-          <w14:ligatures w14:val="standardContextual"/>
-        </w:rPr>
-      </w:pPr>
-      <w:hyperlink w:anchor="_Toc212391010" w:history="1">
-        <w:r>
-          <w:rPr>
-            <w:rStyle w:val="Hiperhivatkozs"/>
-            <w:noProof/>
-          </w:rPr>
-          <w:t>5.1 Klaszterezési módszerek hatékonyságának vizsgálata</w:t>
-        </w:r>
-        <w:r>
-          <w:rPr>
-            <w:noProof/>
-            <w:webHidden/>
-          </w:rPr>
-          <w:tab/>
-        </w:r>
-        <w:r>
-          <w:rPr>
-            <w:noProof/>
-            <w:webHidden/>
-          </w:rPr>
-          <w:fldChar w:fldCharType="begin"/>
-        </w:r>
-        <w:r>
-          <w:rPr>
-            <w:noProof/>
-            <w:webHidden/>
-          </w:rPr>
-          <w:instrText xml:space="preserve"> PAGEREF _Toc212391010 \h </w:instrText>
-        </w:r>
-        <w:r>
-          <w:rPr>
-            <w:noProof/>
-            <w:webHidden/>
-          </w:rPr>
-        </w:r>
-        <w:r>
-          <w:rPr>
-            <w:noProof/>
-            <w:webHidden/>
-          </w:rPr>
-          <w:fldChar w:fldCharType="separate"/>
-        </w:r>
-        <w:r>
-          <w:rPr>
-            <w:noProof/>
-            <w:webHidden/>
-          </w:rPr>
-          <w:t>22</w:t>
-        </w:r>
-        <w:r>
-          <w:rPr>
-            <w:noProof/>
-            <w:webHidden/>
-          </w:rPr>
-          <w:fldChar w:fldCharType="end"/>
-        </w:r>
-      </w:hyperlink>
-    </w:p>
-    <w:p>
-      <w:pPr>
-        <w:pStyle w:val="TJ2"/>
-        <w:tabs>
-          <w:tab w:val="right" w:leader="dot" w:pos="9890"/>
-        </w:tabs>
-        <w:rPr>
-          <w:rFonts w:asciiTheme="minorHAnsi" w:eastAsiaTheme="minorEastAsia" w:hAnsiTheme="minorHAnsi" w:cstheme="minorBidi"/>
-          <w:noProof/>
-          <w:kern w:val="2"/>
-          <w14:ligatures w14:val="standardContextual"/>
-        </w:rPr>
-      </w:pPr>
-      <w:hyperlink w:anchor="_Toc212391011" w:history="1">
-        <w:r>
-          <w:rPr>
-            <w:rStyle w:val="Hiperhivatkozs"/>
-            <w:noProof/>
-          </w:rPr>
-          <w:t>5.2 Klaszterezés-alapú és teljes vektorkeresés összehasonlítása</w:t>
-        </w:r>
-        <w:r>
-          <w:rPr>
-            <w:noProof/>
-            <w:webHidden/>
-          </w:rPr>
-          <w:tab/>
-        </w:r>
-        <w:r>
-          <w:rPr>
-            <w:noProof/>
-            <w:webHidden/>
-          </w:rPr>
-          <w:fldChar w:fldCharType="begin"/>
-        </w:r>
-        <w:r>
-          <w:rPr>
-            <w:noProof/>
-            <w:webHidden/>
-          </w:rPr>
-          <w:instrText xml:space="preserve"> PAGEREF _Toc212391011 \h </w:instrText>
-        </w:r>
-        <w:r>
-          <w:rPr>
-            <w:noProof/>
-            <w:webHidden/>
-          </w:rPr>
-        </w:r>
-        <w:r>
-          <w:rPr>
-            <w:noProof/>
-            <w:webHidden/>
-          </w:rPr>
-          <w:fldChar w:fldCharType="separate"/>
-        </w:r>
-        <w:r>
-          <w:rPr>
-            <w:noProof/>
-            <w:webHidden/>
-          </w:rPr>
-          <w:t>25</w:t>
-        </w:r>
-        <w:r>
-          <w:rPr>
-            <w:noProof/>
-            <w:webHidden/>
-          </w:rPr>
-          <w:fldChar w:fldCharType="end"/>
-        </w:r>
-      </w:hyperlink>
-    </w:p>
-    <w:p>
-      <w:pPr>
-        <w:pStyle w:val="TJ2"/>
-        <w:tabs>
-          <w:tab w:val="right" w:leader="dot" w:pos="9890"/>
-        </w:tabs>
-        <w:rPr>
-          <w:rFonts w:asciiTheme="minorHAnsi" w:eastAsiaTheme="minorEastAsia" w:hAnsiTheme="minorHAnsi" w:cstheme="minorBidi"/>
-          <w:noProof/>
-          <w:kern w:val="2"/>
-          <w14:ligatures w14:val="standardContextual"/>
-        </w:rPr>
-      </w:pPr>
-      <w:hyperlink w:anchor="_Toc212391012" w:history="1">
-        <w:r>
-          <w:rPr>
-            <w:rStyle w:val="Hiperhivatkozs"/>
-            <w:noProof/>
-          </w:rPr>
-          <w:t>5.3 Online klaszterezéssel történő retrieval kiértékelése</w:t>
-        </w:r>
-        <w:r>
-          <w:rPr>
-            <w:noProof/>
-            <w:webHidden/>
-          </w:rPr>
-          <w:tab/>
-        </w:r>
-        <w:r>
-          <w:rPr>
-            <w:noProof/>
-            <w:webHidden/>
-          </w:rPr>
-          <w:fldChar w:fldCharType="begin"/>
-        </w:r>
-        <w:r>
-          <w:rPr>
-            <w:noProof/>
-            <w:webHidden/>
-          </w:rPr>
-          <w:instrText xml:space="preserve"> PAGEREF _Toc212391012 \h </w:instrText>
-        </w:r>
-        <w:r>
-          <w:rPr>
-            <w:noProof/>
-            <w:webHidden/>
-          </w:rPr>
-        </w:r>
-        <w:r>
-          <w:rPr>
-            <w:noProof/>
-            <w:webHidden/>
-          </w:rPr>
-          <w:fldChar w:fldCharType="separate"/>
-        </w:r>
-        <w:r>
-          <w:rPr>
-            <w:noProof/>
-            <w:webHidden/>
-          </w:rPr>
-          <w:t>29</w:t>
-        </w:r>
-        <w:r>
-          <w:rPr>
-            <w:noProof/>
-            <w:webHidden/>
-          </w:rPr>
-          <w:fldChar w:fldCharType="end"/>
-        </w:r>
-      </w:hyperlink>
-    </w:p>
-    <w:p>
-      <w:pPr>
-        <w:pStyle w:val="TJ1"/>
-        <w:rPr>
-          <w:rFonts w:asciiTheme="minorHAnsi" w:eastAsiaTheme="minorEastAsia" w:hAnsiTheme="minorHAnsi" w:cstheme="minorBidi"/>
-          <w:noProof/>
-          <w:kern w:val="2"/>
-          <w14:ligatures w14:val="standardContextual"/>
-        </w:rPr>
-      </w:pPr>
-      <w:hyperlink w:anchor="_Toc212391013" w:history="1">
-        <w:r>
-          <w:rPr>
-            <w:rStyle w:val="Hiperhivatkozs"/>
-            <w:noProof/>
-          </w:rPr>
-          <w:t>6 Összegzés és kitekintés</w:t>
-        </w:r>
-        <w:r>
-          <w:rPr>
-            <w:noProof/>
-            <w:webHidden/>
-          </w:rPr>
-          <w:tab/>
-        </w:r>
-        <w:r>
-          <w:rPr>
-            <w:noProof/>
-            <w:webHidden/>
-          </w:rPr>
-          <w:fldChar w:fldCharType="begin"/>
-        </w:r>
-        <w:r>
-          <w:rPr>
-            <w:noProof/>
-            <w:webHidden/>
-          </w:rPr>
-          <w:instrText xml:space="preserve"> PAGEREF _Toc212391013 \h </w:instrText>
-        </w:r>
-        <w:r>
-          <w:rPr>
-            <w:noProof/>
-            <w:webHidden/>
-          </w:rPr>
-        </w:r>
-        <w:r>
-          <w:rPr>
-            <w:noProof/>
-            <w:webHidden/>
-          </w:rPr>
-          <w:fldChar w:fldCharType="separate"/>
-        </w:r>
-        <w:r>
-          <w:rPr>
-            <w:noProof/>
-            <w:webHidden/>
-          </w:rPr>
-          <w:t>34</w:t>
-        </w:r>
-        <w:r>
-          <w:rPr>
-            <w:noProof/>
-            <w:webHidden/>
-          </w:rPr>
-          <w:fldChar w:fldCharType="end"/>
-        </w:r>
-      </w:hyperlink>
-    </w:p>
-    <w:p>
-      <w:pPr>
-        <w:pStyle w:val="TJ1"/>
-        <w:rPr>
-          <w:rFonts w:asciiTheme="minorHAnsi" w:eastAsiaTheme="minorEastAsia" w:hAnsiTheme="minorHAnsi" w:cstheme="minorBidi"/>
-          <w:noProof/>
-          <w:kern w:val="2"/>
-          <w14:ligatures w14:val="standardContextual"/>
-        </w:rPr>
-      </w:pPr>
-      <w:hyperlink w:anchor="_Toc212391014" w:history="1">
-        <w:r>
-          <w:rPr>
-            <w:rStyle w:val="Hiperhivatkozs"/>
-            <w:noProof/>
-          </w:rPr>
-          <w:t>Irodalomjegyzék</w:t>
-        </w:r>
-        <w:r>
-          <w:rPr>
-            <w:noProof/>
-            <w:webHidden/>
-          </w:rPr>
-          <w:tab/>
-        </w:r>
-        <w:r>
-          <w:rPr>
-            <w:noProof/>
-            <w:webHidden/>
-          </w:rPr>
-          <w:fldChar w:fldCharType="begin"/>
-        </w:r>
-        <w:r>
-          <w:rPr>
-            <w:noProof/>
-            <w:webHidden/>
-          </w:rPr>
-          <w:instrText xml:space="preserve"> PAGEREF _Toc212391014 \h </w:instrText>
+          <w:instrText xml:space="preserve"> PAGEREF _Toc212580055 \h </w:instrText>
         </w:r>
         <w:r>
           <w:rPr>
@@ -2548,7 +2486,7 @@
         <w:pStyle w:val="Cmsor1"/>
         <w:spacing w:before="0"/>
       </w:pPr>
-      <w:bookmarkStart w:id="0" w:name="_Toc212390984"/>
+      <w:bookmarkStart w:id="0" w:name="_Toc212580026"/>
       <w:r>
         <w:lastRenderedPageBreak/>
         <w:t>Összefoglaló</w:t>
@@ -2564,7 +2502,7 @@
       <w:pPr>
         <w:pStyle w:val="Fejezetcimszmozsnlkl"/>
       </w:pPr>
-      <w:bookmarkStart w:id="1" w:name="_Toc212390985"/>
+      <w:bookmarkStart w:id="1" w:name="_Toc212580027"/>
       <w:r>
         <w:lastRenderedPageBreak/>
         <w:t>Abstract</w:t>
@@ -2587,7 +2525,7 @@
         <w:pStyle w:val="Cmsor1"/>
       </w:pPr>
       <w:bookmarkStart w:id="2" w:name="_Toc332797397"/>
-      <w:bookmarkStart w:id="3" w:name="_Toc212390986"/>
+      <w:bookmarkStart w:id="3" w:name="_Toc212580028"/>
       <w:r>
         <w:lastRenderedPageBreak/>
         <w:t xml:space="preserve">1 </w:t>
@@ -2602,7 +2540,7 @@
       <w:pPr>
         <w:pStyle w:val="Cmsor2"/>
       </w:pPr>
-      <w:bookmarkStart w:id="4" w:name="_Toc212390987"/>
+      <w:bookmarkStart w:id="4" w:name="_Toc212580029"/>
       <w:r>
         <w:t>A kutatás cél</w:t>
       </w:r>
@@ -2616,10 +2554,37 @@
     </w:p>
     <w:p>
       <w:r>
-        <w:t>A mesterséges intelligencia fejlődésének egyik legmeghatározóbb területe az utóbbi években a természetes nyelv feldolgozás (Natural Language Processing, NLP) volt.</w:t>
-      </w:r>
-      <w:r>
-        <w:t xml:space="preserve"> A nagyméretű nyelvi modellek (Large Language Models, LLM-ek) képesek emberi szintű szövegértésre és generálásra, azonban működésük korlátozott, ha a feladatukhoz szükséges információ nem szerepel a modell paramétereiben. A Retrieval-Augmented Generation (RAG) megközelítés ezt a problémát kezeli azáltal, hogy a szövegalkotás előtt a modell külső dokumentumokból keres releváns kontextust, és azt integrálja a válasz generálásába.</w:t>
+        <w:t>A mesterséges intelligencia fejlődésének egyik legmeghatározóbb területe az utóbbi években a természetes nyelvfeldolgozás (Natural Language Processing, NLP) volt.</w:t>
+      </w:r>
+      <w:r>
+        <w:t xml:space="preserve"> A nagyméretű nyelvi modellek (Large Language Models, LLM-ek) képesek emberi szintű szövegértésre és generálásra, azonban működésük korlátozott, ha a feladatukhoz szükséges információ nem szerepel a modell paramétereiben. A Retrieval-Augmented Generation (RAG)</w:t>
+      </w:r>
+      <w:r>
+        <w:t xml:space="preserve"> </w:t>
+      </w:r>
+      <w:r>
+        <w:fldChar w:fldCharType="begin"/>
+      </w:r>
+      <w:r>
+        <w:instrText xml:space="preserve"> REF _Ref212318890 \r \h </w:instrText>
+      </w:r>
+      <w:r>
+        <w:fldChar w:fldCharType="separate"/>
+      </w:r>
+      <w:r>
+        <w:rPr>
+          <w:cs/>
+        </w:rPr>
+        <w:t>‎</w:t>
+      </w:r>
+      <w:r>
+        <w:t>[9]</w:t>
+      </w:r>
+      <w:r>
+        <w:fldChar w:fldCharType="end"/>
+      </w:r>
+      <w:r>
+        <w:t xml:space="preserve"> megközelítés ezt a problémát kezeli azáltal, hogy a szövegalkotás előtt a modell külső dokumentumokból keres releváns kontextust, és azt integrálja a válasz generálásába.</w:t>
       </w:r>
     </w:p>
     <w:p>
@@ -2641,7 +2606,13 @@
     </w:p>
     <w:p>
       <w:r>
-        <w:t>A dolgozat célja ezért a RAG-rendszerek hatékonyabbá tétele online klaszterezési módszerek integrálásával, különösen a centroid-alapú keresés alkalmazásán keresztül. A kutatás során bemutatásra kerül, hogyan csökkenthető a visszakeresési idő anélkül, hogy a pontosság jelentősen romlana, és milyen kompromisszum érhető el a gyorsaság és információvesztés között. A munka kísérleti platformja a SQuAD (Stanford Question Answering Dataset)</w:t>
+        <w:t xml:space="preserve">A dolgozat célja ezért a RAG-rendszerek hatékonyabbá tétele online klaszterezési módszerek integrálásával, különösen a centroid-alapú keresés alkalmazásán keresztül. A </w:t>
+      </w:r>
+      <w:r>
+        <w:t>dolgozatban</w:t>
+      </w:r>
+      <w:r>
+        <w:t xml:space="preserve"> bemutatásra kerül, hogyan csökkenthető a visszakeresési idő anélkül, hogy a pontosság jelentősen romlana, és milyen kompromisszum érhető el a gyorsaság és információvesztés között. A munka kísérleti platformja a SQuAD (Stanford Question Answering Dataset)</w:t>
       </w:r>
       <w:r>
         <w:t xml:space="preserve"> </w:t>
@@ -2675,7 +2646,7 @@
       <w:pPr>
         <w:pStyle w:val="Cmsor2"/>
       </w:pPr>
-      <w:bookmarkStart w:id="5" w:name="_Toc212390988"/>
+      <w:bookmarkStart w:id="5" w:name="_Toc212580030"/>
       <w:r>
         <w:t>RAG-rendszerek szerepe a modern NLP-ben</w:t>
       </w:r>
@@ -2694,17 +2665,17 @@
     </w:p>
     <w:p>
       <w:r>
-        <w:t>Míg korábban a modellek statikus tudásra támaszkodtak, a RAG megközelítés lehetővé teszi, hogy a rendszerek folyamatosan bővítsék és frissítsék tudásukat anélkül, hogy újratanítást igényelnének. Ez különösen fontos a gyorsan változó információs környezetekben, például a jogi, tudományos vagy üzleti szférában, ahol a relevancia és az aktualitás kulcstényezők.</w:t>
+        <w:t>Míg korábban a modellek statikus tudásra támaszkodtak, a RAG megközelítés lehetővé teszi, hogy a rendszerek folyamatosan bővítsék és frissítsék tudásukat anélkül, hogy újratanítást igényelnének. Ez különösen fontos a gyorsan változó információs környezetekben, például a tudományos vagy üzleti szférában, ahol a relevancia és az aktualitás kulcstényezők.</w:t>
       </w:r>
       <w:r>
         <w:t xml:space="preserve"> </w:t>
       </w:r>
       <w:r>
-        <w:t xml:space="preserve">A modern NLP kutatásában a RAG </w:t>
+        <w:t xml:space="preserve">A modern NLP kutatásában a RAG így </w:t>
       </w:r>
       <w:r>
         <w:lastRenderedPageBreak/>
-        <w:t>így nemcsak egy hatékony technikai megoldás, hanem a mesterséges intelligencia átláthatóbbá</w:t>
+        <w:t>nemcsak egy hatékony technikai megoldás, hanem a mesterséges intelligencia átláthatóbbá</w:t>
       </w:r>
       <w:r>
         <w:t xml:space="preserve"> és</w:t>
@@ -2717,7 +2688,7 @@
       <w:pPr>
         <w:pStyle w:val="Cmsor2"/>
       </w:pPr>
-      <w:bookmarkStart w:id="6" w:name="_Toc212390989"/>
+      <w:bookmarkStart w:id="6" w:name="_Toc212580031"/>
       <w:r>
         <w:t>Hatékonysági kérdések nagy dokumentumkorpuszok esetén</w:t>
       </w:r>
@@ -2737,7 +2708,16 @@
         <w:t>millió</w:t>
       </w:r>
       <w:r>
-        <w:t xml:space="preserve"> szövegrész (chunk) kerül embedding formába</w:t>
+        <w:t xml:space="preserve"> szövegrész (chunk) kerül </w:t>
+      </w:r>
+      <w:r>
+        <w:t>beágyazásba (</w:t>
+      </w:r>
+      <w:r>
+        <w:t>embedding formába</w:t>
+      </w:r>
+      <w:r>
+        <w:t>)</w:t>
       </w:r>
       <w:r>
         <w:t>,</w:t>
@@ -2749,7 +2729,7 @@
         <w:t>százezer</w:t>
       </w:r>
       <w:r>
-        <w:t xml:space="preserve"> koszinusz-távolság számítás is történhet, ami valós idejű alkalmazásokban (pl. kérdés–válasz rendszerekben) nem megengedhető.</w:t>
+        <w:t xml:space="preserve"> koszinusz-távolság számítás is történhet, ami valós idejű alkalmazásokban (pl. kérdés–válasz rendszerekben) nem megengedhető</w:t>
       </w:r>
       <w:r>
         <w:t xml:space="preserve"> </w:t>
@@ -2775,6 +2755,9 @@
       <w:r>
         <w:fldChar w:fldCharType="end"/>
       </w:r>
+      <w:r>
+        <w:t>.</w:t>
+      </w:r>
     </w:p>
     <w:p>
       <w:r>
@@ -2838,7 +2821,7 @@
         <w:t>‎</w:t>
       </w:r>
       <w:r>
-        <w:t>[23]</w:t>
+        <w:t>[24]</w:t>
       </w:r>
       <w:r>
         <w:fldChar w:fldCharType="end"/>
@@ -2960,7 +2943,7 @@
         <w:t xml:space="preserve">klaszterezési megoldások </w:t>
       </w:r>
       <w:r>
-        <w:t>adaptív modelljei folyamatosan képesek frissíteni a centroidokat a beérkező minták alapján.</w:t>
+        <w:t>adaptív modelljei folyamatosan képesek frissíteni a centroidokat a beérkező minták alapján</w:t>
       </w:r>
       <w:r>
         <w:t xml:space="preserve"> </w:t>
@@ -3006,6 +2989,9 @@
       </w:r>
       <w:r>
         <w:fldChar w:fldCharType="end"/>
+      </w:r>
+      <w:r>
+        <w:t>.</w:t>
       </w:r>
       <w:r>
         <w:t xml:space="preserve"> </w:t>
@@ -3054,7 +3040,7 @@
       <w:pPr>
         <w:pStyle w:val="Cmsor1"/>
       </w:pPr>
-      <w:bookmarkStart w:id="7" w:name="_Toc212390990"/>
+      <w:bookmarkStart w:id="7" w:name="_Toc212580032"/>
       <w:r>
         <w:lastRenderedPageBreak/>
         <w:t>2 Elméleti háttér</w:t>
@@ -3063,7 +3049,34 @@
     </w:p>
     <w:p>
       <w:r>
-        <w:t xml:space="preserve">A modern természetes nyelvfeldolgozás és információkinyerés területén az utóbbi évek egyik jelentős előrelépése a Retrieval-Augmented Generation modell alkalmazása. A RAG lényege, hogy a generatív modellek nem csupán a tanult mintákból próbálnak választ adni, hanem aktívan hivatkozásokat és információkat is keresnek a rendelkezésre álló dokumentumtárakban. Ez a megközelítés különösen hasznos olyan helyzetekben, ahol a pontos és friss információ kritikus, mivel a generált válaszok pontossága és relevanciája jelentősen növelhető a visszakeresett dokumentumok felhasználásával. A következő alfejezetekben részletesen </w:t>
+        <w:t>A modern természetes nyelvfeldolgozás és információkinyerés területén az utóbbi évek egyik jelentős előrelépése a Retrieval-Augmented Generation</w:t>
+      </w:r>
+      <w:r>
+        <w:t xml:space="preserve"> </w:t>
+      </w:r>
+      <w:r>
+        <w:fldChar w:fldCharType="begin"/>
+      </w:r>
+      <w:r>
+        <w:instrText xml:space="preserve"> REF _Ref212318890 \r \h </w:instrText>
+      </w:r>
+      <w:r>
+        <w:fldChar w:fldCharType="separate"/>
+      </w:r>
+      <w:r>
+        <w:rPr>
+          <w:cs/>
+        </w:rPr>
+        <w:t>‎</w:t>
+      </w:r>
+      <w:r>
+        <w:t>[9]</w:t>
+      </w:r>
+      <w:r>
+        <w:fldChar w:fldCharType="end"/>
+      </w:r>
+      <w:r>
+        <w:t xml:space="preserve"> modell alkalmazása. A RAG lényege, hogy a generatív modellek nem csupán a tanult mintákból próbálnak választ adni, hanem aktívan hivatkozásokat és információkat is keresnek a rendelkezésre álló dokumentumtárakban. Ez a megközelítés különösen hasznos olyan helyzetekben, ahol a pontos és friss információ kritikus, mivel a generált válaszok pontossága és relevanciája jelentősen növelhető a visszakeresett dokumentumok felhasználásával. A következő alfejezetekben részletesen </w:t>
       </w:r>
       <w:r>
         <w:t>bemutatom</w:t>
@@ -3086,7 +3099,7 @@
           <w:numId w:val="0"/>
         </w:numPr>
       </w:pPr>
-      <w:bookmarkStart w:id="8" w:name="_Toc212390991"/>
+      <w:bookmarkStart w:id="8" w:name="_Toc212580033"/>
       <w:r>
         <w:t xml:space="preserve">2.1 </w:t>
       </w:r>
@@ -3151,7 +3164,7 @@
       <w:pPr>
         <w:pStyle w:val="Cmsor3"/>
       </w:pPr>
-      <w:bookmarkStart w:id="9" w:name="_Toc212390992"/>
+      <w:bookmarkStart w:id="9" w:name="_Toc212580034"/>
       <w:r>
         <w:t>2.</w:t>
       </w:r>
@@ -3277,13 +3290,28 @@
     </w:p>
     <w:p>
       <w:r>
-        <w:t>A második fő komponens a visszakereső modul (retrieval module), amelynek feladata a felhasználói lekérdezés alapján a legrelevánsabb dokumentumok azonosítása. Ennek során a lekérdezést és a dokumentumokat vektoros reprezentációvá (embedding) alakítják, majd a vektortérben mért hasonlóság (például koszinusz</w:t>
-      </w:r>
-      <w:r>
-        <w:t xml:space="preserve"> hasonlóság</w:t>
-      </w:r>
-      <w:r>
-        <w:t xml:space="preserve"> vagy euklideszi távolság) alapján meghatározzák a legközelebbi, azaz leginkább releváns találatokat.</w:t>
+        <w:t xml:space="preserve">A második fő komponens a visszakereső modul (retrieval module), amelynek feladata a felhasználói lekérdezés alapján a legrelevánsabb dokumentumok azonosítása. </w:t>
+      </w:r>
+      <w:r>
+        <w:t>A folyamat több, egymásra épülő lépésből áll. Elsőként a dokumentumokat és a lekérdezést tokenizálják</w:t>
+      </w:r>
+      <w:r>
+        <w:t xml:space="preserve">, </w:t>
+      </w:r>
+      <w:r>
+        <w:t>normalizálják</w:t>
+      </w:r>
+      <w:r>
+        <w:t xml:space="preserve"> és chunkolják</w:t>
+      </w:r>
+      <w:r>
+        <w:t>, azaz kisebb egységekre bontják. Ezt követően a szövegeket numerikus embeddingekké alakítják, amelyek lehetővé teszik a gépi hasonlóságmérést. A lekérdezés embeddingjét a dokumentumtár embeddingjeivel összehasonlítva meghatározzák a legrelevánsabb dokumentumokat, gyakran a koszinusz</w:t>
+      </w:r>
+      <w:r>
+        <w:t xml:space="preserve"> </w:t>
+      </w:r>
+      <w:r>
+        <w:t>hasonlóság vagy az euklideszi távolság mérőszámai alapján. Végül a kiválasztott dokumentumokat relevancia szerint rangsorolják, biztosítva, hogy a generatív modell a lekérdezés szempontjából legértékesebb információkhoz férjen hozzá.</w:t>
       </w:r>
     </w:p>
     <w:p>
@@ -3300,51 +3328,6 @@
       </w:r>
       <w:r>
         <w:t>embeddingek klaszterezése, a releváns információk strukturáltabb és gyorsabb előhívásának támogatására.</w:t>
-      </w:r>
-    </w:p>
-    <w:p>
-      <w:pPr>
-        <w:pStyle w:val="Cmsor3"/>
-      </w:pPr>
-      <w:bookmarkStart w:id="10" w:name="_Toc212390993"/>
-      <w:r>
-        <w:t>2.1.2</w:t>
-      </w:r>
-      <w:r>
-        <w:t xml:space="preserve"> </w:t>
-      </w:r>
-      <w:r>
-        <w:t>Dokumentum</w:t>
-      </w:r>
-      <w:r>
-        <w:t>-</w:t>
-      </w:r>
-      <w:r>
-        <w:t>visszakeresés alapjai</w:t>
-      </w:r>
-      <w:bookmarkEnd w:id="10"/>
-    </w:p>
-    <w:p>
-      <w:r>
-        <w:t>A dokumentum-visszakeresés célja, hogy egy adott lekérdezéshez a legrelevánsabb dokumentumokat biztosítsa. A folyamat több, egymásra épülő lépésből áll. Elsőként a dokumentumokat és a lekérdezést tokenizálják</w:t>
-      </w:r>
-      <w:r>
-        <w:t xml:space="preserve">, </w:t>
-      </w:r>
-      <w:r>
-        <w:t>normalizálják</w:t>
-      </w:r>
-      <w:r>
-        <w:t xml:space="preserve"> és chunkolják</w:t>
-      </w:r>
-      <w:r>
-        <w:t>, azaz kisebb egységekre bontják. Ezt követően a szövegeket numerikus embeddingekké alakítják, amelyek lehetővé teszik a gépi hasonlóságmérést. A lekérdezés embeddingjét a dokumentumtár embeddingjeivel összehasonlítva meghatározzák a legrelevánsabb dokumentumokat, gyakran a koszinusz</w:t>
-      </w:r>
-      <w:r>
-        <w:t xml:space="preserve"> </w:t>
-      </w:r>
-      <w:r>
-        <w:t>hasonlóság vagy az euklideszi távolság mérőszámai alapján. Végül a kiválasztott dokumentumokat relevancia szerint rangsorolják, biztosítva, hogy a generatív modell a lekérdezés szempontjából legértékesebb információkhoz férjen hozzá.</w:t>
       </w:r>
     </w:p>
     <w:p>
@@ -3355,117 +3338,147 @@
           <w:numId w:val="0"/>
         </w:numPr>
       </w:pPr>
-      <w:bookmarkStart w:id="11" w:name="_Toc212390994"/>
+      <w:bookmarkStart w:id="10" w:name="_Toc212580035"/>
+      <w:r>
+        <w:t xml:space="preserve">2.2 </w:t>
+      </w:r>
+      <w:r>
+        <w:t>Embeddingek és vektorterek</w:t>
+      </w:r>
+      <w:bookmarkEnd w:id="10"/>
+    </w:p>
+    <w:p>
+      <w:pPr>
+        <w:pStyle w:val="Cmsor3"/>
+      </w:pPr>
+      <w:bookmarkStart w:id="11" w:name="_Toc212580036"/>
+      <w:r>
+        <w:t xml:space="preserve">2.2.1 </w:t>
+      </w:r>
+      <w:r>
+        <w:t>Sentence-transformerek működése</w:t>
+      </w:r>
+      <w:r>
+        <w:t xml:space="preserve"> </w:t>
+      </w:r>
+      <w:r>
+        <w:t>és hatásuk a reprezentációra</w:t>
+      </w:r>
+      <w:bookmarkEnd w:id="11"/>
+    </w:p>
+    <w:p>
+      <w:r>
+        <w:t xml:space="preserve">Az embeddingek a természetes nyelvi szövegek numerikus, vektoralapú reprezentációi, amelyek lehetővé teszik a gépi rendszerek számára a szövegek közötti hasonlóságok kvantitatív mérését és a hatékony vektoralapú keresést. Ezen ábrázolások nem csupán a szavak szerinti egyezést képesek megragadni, hanem a szövegek jelentésbeli és kontextuális kapcsolatait is képesek modellezni. Az embeddingek így olyan dimenziókat hoznak létre, amelyek a nyelvi mintázatokat, szemantikai </w:t>
+      </w:r>
       <w:r>
         <w:lastRenderedPageBreak/>
-        <w:t xml:space="preserve">2.2 </w:t>
-      </w:r>
-      <w:r>
-        <w:t>Embeddingek és vektorterek</w:t>
-      </w:r>
-      <w:bookmarkEnd w:id="11"/>
+        <w:t>összefüggéseket és a kontextuális információkat kódolják, lehetővé téve a gépek számára, hogy a jelentésbeli hasonlóságokat is figyelembe véve rangsorolják vagy csoportosítsák a dokumentumokat.</w:t>
+      </w:r>
+    </w:p>
+    <w:p>
+      <w:r>
+        <w:t>A sentence-transformerek</w:t>
+      </w:r>
+      <w:r>
+        <w:t xml:space="preserve"> </w:t>
+      </w:r>
+      <w:r>
+        <w:fldChar w:fldCharType="begin"/>
+      </w:r>
+      <w:r>
+        <w:instrText xml:space="preserve"> REF _Ref211275523 \r \h </w:instrText>
+      </w:r>
+      <w:r>
+        <w:fldChar w:fldCharType="separate"/>
+      </w:r>
+      <w:r>
+        <w:rPr>
+          <w:cs/>
+        </w:rPr>
+        <w:t>‎</w:t>
+      </w:r>
+      <w:r>
+        <w:t>[12]</w:t>
+      </w:r>
+      <w:r>
+        <w:fldChar w:fldCharType="end"/>
+      </w:r>
+      <w:r>
+        <w:t xml:space="preserve"> kifejezetten mondat- és dokumentumszintű embeddingek előállítására szolgálnak. Ezek a modellek a bemeneti szöveget tokenizálják, majd a tokeneket belső reprezentációkká alakítják, amelyeket pooling műveletek segítségével egy fix hosszúságú vektorrá egyesítenek. Ennek eredményeként a jelentésükben hasonló mondatok embeddingjei a vektortérben közel helyezkednek el egymáshoz, ami elősegíti a dokumentum-visszakeresés, a klaszterezés és egyéb jelentésalapú elemzések pontosságát, valamint minimalizálja a releváns információk kihagyásának kockázatát. A sentence-transformerek így közvetlenül támogatják a gazdag, szemantikai információt hordozó reprezentációk létrehozását a természetes nyelvi adatok feldolgozásához.</w:t>
+      </w:r>
     </w:p>
     <w:p>
       <w:pPr>
         <w:pStyle w:val="Cmsor3"/>
       </w:pPr>
-      <w:bookmarkStart w:id="12" w:name="_Toc212390995"/>
-      <w:r>
-        <w:t xml:space="preserve">2.2.1 </w:t>
-      </w:r>
-      <w:r>
-        <w:t>Sentence-transformerek működése</w:t>
+      <w:bookmarkStart w:id="12" w:name="_Toc212580037"/>
+      <w:r>
+        <w:t>2.2.2 T</w:t>
+      </w:r>
+      <w:r>
+        <w:t>ávolságmértékek</w:t>
+      </w:r>
+      <w:bookmarkEnd w:id="12"/>
+    </w:p>
+    <w:p>
+      <w:r>
+        <w:t>A</w:t>
+      </w:r>
+      <w:r>
+        <w:t>z embedding</w:t>
+      </w:r>
+      <w:r>
+        <w:t xml:space="preserve"> vektorok közötti hasonlóság vagy távolság mérésére több módszer is létezik. A </w:t>
+      </w:r>
+      <w:r>
+        <w:t>koszinusz hasonlóság (</w:t>
+      </w:r>
+      <w:r>
+        <w:t>cosine similarity</w:t>
+      </w:r>
+      <w:r>
+        <w:t>)</w:t>
+      </w:r>
+      <w:r>
+        <w:t xml:space="preserve"> a két vektor közötti szöget méri, ami különösen jól működik a nagyméretű, normalizált embeddingeknél. A</w:t>
+      </w:r>
+      <w:r>
+        <w:t>z euklideszi távolság</w:t>
       </w:r>
       <w:r>
         <w:t xml:space="preserve"> </w:t>
       </w:r>
       <w:r>
-        <w:t>és hatásuk a reprezentációra</w:t>
-      </w:r>
-      <w:bookmarkEnd w:id="12"/>
-    </w:p>
-    <w:p>
-      <w:r>
-        <w:t>Az embeddingek a természetes nyelvi szövegek numerikus, vektoralapú reprezentációi, amelyek lehetővé teszik a gépi rendszerek számára a szövegek közötti hasonlóságok kvantitatív mérését és a hatékony vektoralapú keresést. Ezen ábrázolások nem csupán a szavak szerinti egyezést képesek megragadni, hanem a szövegek jelentésbeli és kontextuális kapcsolatait is képesek modellezni. Az embeddingek így olyan dimenziókat hoznak létre, amelyek a nyelvi mintázatokat, szemantikai összefüggéseket és a kontextuális információkat kódolják, lehetővé téve a gépek számára, hogy a jelentésbeli hasonlóságokat is figyelembe véve rangsorolják vagy csoportosítsák a dokumentumokat.</w:t>
-      </w:r>
-    </w:p>
-    <w:p>
-      <w:r>
-        <w:t>A sentence-transformerek kifejezetten mondat- és dokumentumszintű embeddingek előállítására szolgálnak. Ezek a modellek a bemeneti szöveget tokenizálják, majd a tokeneket belső reprezentációkká alakítják, amelyeket pooling műveletek segítségével egy fix hosszúságú vektorrá egyesítenek. Ennek eredményeként a jelentésükben hasonló mondatok embeddingjei a vektortérben közel helyezkednek el egymáshoz, ami elősegíti a dokumentum-visszakeresés, a klaszterezés és egyéb jelentésalapú elemzések pontosságát, valamint minimalizálja a releváns információk kihagyásának kockázatát. A sentence-transformerek így közvetlenül támogatják a gazdag, szemantikai információt hordozó reprezentációk létrehozását a természetes nyelvi adatok feldolgozásához.</w:t>
-      </w:r>
-    </w:p>
-    <w:p>
-      <w:pPr>
-        <w:pStyle w:val="Cmsor3"/>
-      </w:pPr>
-      <w:bookmarkStart w:id="13" w:name="_Toc212390996"/>
-      <w:r>
-        <w:t>2.2.2 T</w:t>
-      </w:r>
-      <w:r>
-        <w:t>ávolságmértékek</w:t>
-      </w:r>
-      <w:bookmarkEnd w:id="13"/>
-    </w:p>
-    <w:p>
-      <w:r>
-        <w:t>A</w:t>
-      </w:r>
-      <w:r>
-        <w:t>z embedding</w:t>
-      </w:r>
-      <w:r>
-        <w:t xml:space="preserve"> vektorok közötti hasonlóság vagy távolság mérésére több módszer is létezik. A </w:t>
-      </w:r>
-      <w:r>
-        <w:t>koszinusz hasonlóság (</w:t>
-      </w:r>
-      <w:r>
-        <w:t>cosine similarity</w:t>
+        <w:t>(e</w:t>
+      </w:r>
+      <w:r>
+        <w:t>uclidean distance</w:t>
       </w:r>
       <w:r>
         <w:t>)</w:t>
       </w:r>
       <w:r>
-        <w:t xml:space="preserve"> a két vektor közötti szöget méri, ami különösen jól működik a nagyméretű, normalizált embeddingeknél. A</w:t>
-      </w:r>
-      <w:r>
-        <w:t>z euklideszi távolság</w:t>
+        <w:t xml:space="preserve"> a vektorok geometriai távolságát adja meg, míg a</w:t>
+      </w:r>
+      <w:r>
+        <w:t xml:space="preserve"> Manhattan távolság</w:t>
       </w:r>
       <w:r>
         <w:t xml:space="preserve"> </w:t>
       </w:r>
       <w:r>
-        <w:t>(e</w:t>
-      </w:r>
-      <w:r>
-        <w:t>uclidean distance</w:t>
+        <w:t>(M</w:t>
+      </w:r>
+      <w:r>
+        <w:t>anhattan distance</w:t>
       </w:r>
       <w:r>
         <w:t>)</w:t>
       </w:r>
       <w:r>
-        <w:t xml:space="preserve"> a vektorok geometriai távolságát adja meg, míg a</w:t>
-      </w:r>
-      <w:r>
-        <w:t xml:space="preserve"> Manhattan távolság</w:t>
-      </w:r>
-      <w:r>
         <w:t xml:space="preserve"> </w:t>
       </w:r>
       <w:r>
-        <w:t>(M</w:t>
-      </w:r>
-      <w:r>
-        <w:t>anhattan distance</w:t>
-      </w:r>
-      <w:r>
-        <w:t>)</w:t>
-      </w:r>
-      <w:r>
-        <w:t xml:space="preserve"> </w:t>
-      </w:r>
-      <w:r>
         <w:fldChar w:fldCharType="begin"/>
       </w:r>
       <w:r>
@@ -3481,7 +3494,7 @@
         <w:t>‎</w:t>
       </w:r>
       <w:r>
-        <w:t>[22]</w:t>
+        <w:t>[23]</w:t>
       </w:r>
       <w:r>
         <w:fldChar w:fldCharType="end"/>
@@ -3593,7 +3606,7 @@
         <w:t>‎</w:t>
       </w:r>
       <w:r>
-        <w:t>[21]</w:t>
+        <w:t>[22]</w:t>
       </w:r>
       <w:r>
         <w:fldChar w:fldCharType="end"/>
@@ -3601,7 +3614,128 @@
     </w:p>
     <w:p>
       <w:r>
-        <w:t xml:space="preserve">A továbbiakban a munkám során az embedding vektorokat a </w:t>
+        <w:t>A kutatás során az embedding vektorok összehasonlításához a koszinusz-hasonlóságot alkalmaztam, mivel magas dimenziós térben a vektorok irányának hasonlósága informatívabb, mint azok távolsága.</w:t>
+      </w:r>
+      <w:r>
+        <w:t xml:space="preserve"> Az 1. egyenlet tehát a koszinusz hasonlóság számításának módját adja meg, ahol </w:t>
+      </w:r>
+      <w:r>
+        <w:rPr>
+          <w:i/>
+          <w:iCs/>
+        </w:rPr>
+        <w:t>A</w:t>
+      </w:r>
+      <w:r>
+        <w:t xml:space="preserve"> és </w:t>
+      </w:r>
+      <w:r>
+        <w:rPr>
+          <w:i/>
+          <w:iCs/>
+        </w:rPr>
+        <w:t>B</w:t>
+      </w:r>
+      <w:r>
+        <w:t xml:space="preserve"> két, </w:t>
+      </w:r>
+      <w:r>
+        <w:rPr>
+          <w:i/>
+          <w:iCs/>
+        </w:rPr>
+        <w:t>n</w:t>
+      </w:r>
+      <w:r>
+        <w:t>-</w:t>
+      </w:r>
+      <w:r>
+        <w:t xml:space="preserve">dimenziós vektort jelöl, ahol </w:t>
+      </w:r>
+      <w:r>
+        <w:rPr>
+          <w:i/>
+          <w:iCs/>
+        </w:rPr>
+        <w:t>n</w:t>
+      </w:r>
+      <w:r>
+        <w:t xml:space="preserve"> az embedding tér dimenziószáma.</w:t>
+      </w:r>
+      <w:r>
+        <w:t xml:space="preserve"> Az egyenletben </w:t>
+      </w:r>
+      <w:r>
+        <w:rPr>
+          <w:i/>
+          <w:iCs/>
+        </w:rPr>
+        <w:t>A</w:t>
+      </w:r>
+      <w:r>
+        <w:rPr>
+          <w:i/>
+          <w:iCs/>
+          <w:vertAlign w:val="subscript"/>
+        </w:rPr>
+        <w:t>i</w:t>
+      </w:r>
+      <w:r>
+        <w:t xml:space="preserve"> és </w:t>
+      </w:r>
+      <w:r>
+        <w:rPr>
+          <w:i/>
+          <w:iCs/>
+        </w:rPr>
+        <w:t>B</w:t>
+      </w:r>
+      <w:r>
+        <w:rPr>
+          <w:i/>
+          <w:iCs/>
+          <w:vertAlign w:val="subscript"/>
+        </w:rPr>
+        <w:t>i</w:t>
+      </w:r>
+      <w:r>
+        <w:t xml:space="preserve"> pedig az </w:t>
+      </w:r>
+      <w:r>
+        <w:rPr>
+          <w:i/>
+          <w:iCs/>
+        </w:rPr>
+        <w:t>A</w:t>
+      </w:r>
+      <w:r>
+        <w:t xml:space="preserve"> vektor és a </w:t>
+      </w:r>
+      <w:r>
+        <w:rPr>
+          <w:i/>
+          <w:iCs/>
+        </w:rPr>
+        <w:t>B</w:t>
+      </w:r>
+      <w:r>
+        <w:t xml:space="preserve"> vektor </w:t>
+      </w:r>
+      <w:r>
+        <w:rPr>
+          <w:i/>
+          <w:iCs/>
+        </w:rPr>
+        <w:t>i</w:t>
+      </w:r>
+      <w:r>
+        <w:t>-edik komponensét jelöli.</w:t>
+      </w:r>
+      <w:r>
+        <w:t xml:space="preserve"> </w:t>
+      </w:r>
+      <w:r>
+        <w:t xml:space="preserve">A teljesítmény növelése érdekében minden vektort L2-normalizáltam, vagyis úgy skáláztam, hogy a hosszúságuk 1 legyen. A </w:t>
       </w:r>
       <w:r>
         <w:t>koszinusz</w:t>
@@ -3613,7 +3747,7 @@
         <w:t>hasonlóság</w:t>
       </w:r>
       <w:r>
-        <w:t xml:space="preserve"> segítségével hasonlítottam össze. A teljesítmény növelése érdekében minden vektort L2-normalizáltam, vagyis úgy skáláztam, hogy a hosszúságuk 1 legyen. A </w:t>
+        <w:t xml:space="preserve"> a vektorok közötti szöget méri, nem a nagyságukat; ha a vektorok különböző hosszúságúak, a nagyobb vektorok torzíthatják az eredményt. L2-normalizálás után a </w:t>
       </w:r>
       <w:r>
         <w:t>koszinusz</w:t>
@@ -3625,58 +3759,79 @@
         <w:t>hasonlóság</w:t>
       </w:r>
       <w:r>
-        <w:t xml:space="preserve"> a vektorok közötti szöget méri, nem a nagyságukat; ha a vektorok különböző hosszúságúak, a nagyobb vektorok torzíthatják az </w:t>
+        <w:t xml:space="preserve"> két embedding között egyszerűen a </w:t>
+      </w:r>
+      <w:r>
+        <w:t>skaláris szorzatra</w:t>
+      </w:r>
+      <w:r>
+        <w:t xml:space="preserve"> redukálódik, így a számítás is egyszerűsödik.</w:t>
+      </w:r>
+    </w:p>
+    <w:p>
+      <w:pPr>
+        <w:pStyle w:val="Cmsor3"/>
+      </w:pPr>
+      <w:bookmarkStart w:id="13" w:name="_Toc212580038"/>
+      <w:r>
+        <w:t xml:space="preserve">2.2.3 </w:t>
+      </w:r>
+      <w:r>
+        <w:t>Vektorindexelési módszerek áttekintése</w:t>
+      </w:r>
+      <w:bookmarkEnd w:id="13"/>
+    </w:p>
+    <w:p>
+      <w:r>
+        <w:t>A nagy mennyiségű embedding hatékony és gyors keresése alapvető kihívást jelent a modern információ-visszakeresési rendszerekben. A hagyományos, ú</w:t>
+      </w:r>
+      <w:r>
+        <w:t>n.</w:t>
+      </w:r>
+      <w:r>
+        <w:t xml:space="preserve"> brute-force keresés során minden </w:t>
       </w:r>
       <w:r>
         <w:lastRenderedPageBreak/>
-        <w:t xml:space="preserve">eredményt. L2-normalizálás után a </w:t>
-      </w:r>
-      <w:r>
-        <w:t>koszinusz</w:t>
+        <w:t>dokumentum embeddingjét összehasonlítják a lekérdezés embeddingjével, ami ugyan garantálja a pontos találatokat, de nagyméretű adatbázisok esetén rendkívül idő- és erőforrás-igényes megoldást jelent.</w:t>
+      </w:r>
+    </w:p>
+    <w:p>
+      <w:r>
+        <w:t>A gyakorlatban ezért gyakran alkalmaznak közelítő legközelebbi szomszéd (Approximate Nearest Neighbor, ANN</w:t>
       </w:r>
       <w:r>
         <w:t xml:space="preserve"> </w:t>
       </w:r>
       <w:r>
-        <w:t>hasonlóság</w:t>
-      </w:r>
-      <w:r>
-        <w:t xml:space="preserve"> két embedding között egyszerűen a </w:t>
-      </w:r>
-      <w:r>
-        <w:t>skaláris szorzatra</w:t>
-      </w:r>
-      <w:r>
-        <w:t xml:space="preserve"> redukálódik, így a számítás is egyszerűsödik.</w:t>
-      </w:r>
-    </w:p>
-    <w:p>
-      <w:pPr>
-        <w:pStyle w:val="Cmsor3"/>
-      </w:pPr>
-      <w:bookmarkStart w:id="14" w:name="_Toc212390997"/>
-      <w:r>
-        <w:t xml:space="preserve">2.2.3 </w:t>
-      </w:r>
-      <w:r>
-        <w:t>Vektorindexelési módszerek áttekintése</w:t>
-      </w:r>
-      <w:bookmarkEnd w:id="14"/>
-    </w:p>
-    <w:p>
-      <w:r>
-        <w:t>A nagy mennyiségű embedding hatékony és gyors keresése alapvető kihívást jelent a modern információ-visszakeresési rendszerekben. A hagyományos, ú</w:t>
-      </w:r>
-      <w:r>
-        <w:t>n.</w:t>
-      </w:r>
-      <w:r>
-        <w:t xml:space="preserve"> brute-force keresés során minden dokumentum embeddingjét összehasonlítják a lekérdezés embeddingjével, ami ugyan garantálja a pontos találatokat, de nagyméretű adatbázisok esetén rendkívül idő- és erőforrás-igényes megoldást jelent.</w:t>
-      </w:r>
-    </w:p>
-    <w:p>
-      <w:r>
-        <w:t>A gyakorlatban ezért gyakran alkalmaznak közelítő legközelebbi szomszéd (Approximate Nearest Neighbor, ANN</w:t>
+        <w:fldChar w:fldCharType="begin"/>
+      </w:r>
+      <w:r>
+        <w:instrText xml:space="preserve"> REF _Ref211529708 \r \h </w:instrText>
+      </w:r>
+      <w:r>
+        <w:fldChar w:fldCharType="separate"/>
+      </w:r>
+      <w:r>
+        <w:rPr>
+          <w:cs/>
+        </w:rPr>
+        <w:t>‎</w:t>
+      </w:r>
+      <w:r>
+        <w:t>[1]</w:t>
+      </w:r>
+      <w:r>
+        <w:fldChar w:fldCharType="end"/>
+      </w:r>
+      <w:r>
+        <w:t>) algoritmusokat, amelyek jelentősen felgyorsítják a keresési folyamatot, miközben a találatok pontossága közelítő módon megőrződik. Ezek közé tartozik többek között a</w:t>
+      </w:r>
+      <w:r>
+        <w:t xml:space="preserve"> state-of-the-art</w:t>
+      </w:r>
+      <w:r>
+        <w:t xml:space="preserve"> FAISS</w:t>
       </w:r>
       <w:r>
         <w:t xml:space="preserve"> </w:t>
@@ -3685,7 +3840,7 @@
         <w:fldChar w:fldCharType="begin"/>
       </w:r>
       <w:r>
-        <w:instrText xml:space="preserve"> REF _Ref211529708 \r \h </w:instrText>
+        <w:instrText xml:space="preserve"> REF _Ref211528873 \r \h </w:instrText>
       </w:r>
       <w:r>
         <w:fldChar w:fldCharType="separate"/>
@@ -3697,25 +3852,43 @@
         <w:t>‎</w:t>
       </w:r>
       <w:r>
-        <w:t>[1]</w:t>
+        <w:t>[7]</w:t>
       </w:r>
       <w:r>
         <w:fldChar w:fldCharType="end"/>
       </w:r>
       <w:r>
-        <w:t>) algoritmusokat, amelyek jelentősen felgyorsítják a keresési folyamatot, miközben a találatok pontossága közelítő módon megőrződik. Ezek közé tartozik többek között a</w:t>
-      </w:r>
-      <w:r>
-        <w:t xml:space="preserve"> state-of-the-art</w:t>
-      </w:r>
-      <w:r>
-        <w:t xml:space="preserve"> FAISS</w:t>
-      </w:r>
-      <w:r>
-        <w:t xml:space="preserve"> és</w:t>
+        <w:t xml:space="preserve"> </w:t>
+      </w:r>
+      <w:r>
+        <w:t>és</w:t>
       </w:r>
       <w:r>
         <w:t xml:space="preserve"> a HNSW</w:t>
+      </w:r>
+      <w:r>
+        <w:t xml:space="preserve"> </w:t>
+      </w:r>
+      <w:r>
+        <w:fldChar w:fldCharType="begin"/>
+      </w:r>
+      <w:r>
+        <w:instrText xml:space="preserve"> REF _Ref211529017 \r \h </w:instrText>
+      </w:r>
+      <w:r>
+        <w:fldChar w:fldCharType="separate"/>
+      </w:r>
+      <w:r>
+        <w:rPr>
+          <w:cs/>
+        </w:rPr>
+        <w:t>‎</w:t>
+      </w:r>
+      <w:r>
+        <w:t>[24]</w:t>
+      </w:r>
+      <w:r>
+        <w:fldChar w:fldCharType="end"/>
       </w:r>
       <w:r>
         <w:t xml:space="preserve">, </w:t>
@@ -3732,69 +3905,96 @@
           <w:numId w:val="0"/>
         </w:numPr>
       </w:pPr>
-      <w:bookmarkStart w:id="15" w:name="_Toc212390998"/>
+      <w:bookmarkStart w:id="14" w:name="_Toc212580039"/>
       <w:r>
         <w:t xml:space="preserve">2.3 </w:t>
       </w:r>
       <w:r>
         <w:t>Klaszterezés az információkinyerésben</w:t>
       </w:r>
+      <w:bookmarkEnd w:id="14"/>
+    </w:p>
+    <w:p>
+      <w:pPr>
+        <w:pStyle w:val="Cmsor3"/>
+      </w:pPr>
+      <w:bookmarkStart w:id="15" w:name="_Toc212580040"/>
+      <w:r>
+        <w:t>2</w:t>
+      </w:r>
+      <w:r>
+        <w:t xml:space="preserve">.3.1 </w:t>
+      </w:r>
+      <w:r>
+        <w:t>Klaszterezés célja</w:t>
+      </w:r>
       <w:bookmarkEnd w:id="15"/>
     </w:p>
     <w:p>
+      <w:r>
+        <w:t>A klaszterezés alapvető célja, hogy a dokumentumokat vagy azok embedding-reprezentációit tematikus, szemantikai szempontból koherens csoportokba rendezzük. A klaszterezés során olyan csoportokat alakítunk ki, amelyekben a belső hasonlóság maximális, míg a különböző klaszterek közötti eltérés jelentős. Ennek eredményeként a tartalmilag hasonló dokumentumok a vektortérben közel helyezkednek el egymáshoz, míg a különböző témájú csoportok jól elkülönülnek egymástól.</w:t>
+      </w:r>
+    </w:p>
+    <w:p>
+      <w:r>
+        <w:t>Ez a struktúra több szempontból is előnyös a dokumentum-visszakeresési rendszerek számára. Egyrészt lehetővé teszi, hogy a keresési folyamat a releváns klaszterekre koncentrálódjon, így jelentősen csökkentve a szükséges számítási időt és növelve a keresés hatékonyságát. Másrészt támogatja a relevancia szerinti rangsorolást, mivel a klasztereken belüli dokumentumok tartalmilag egységesebbek. Továbbá a klaszterezés hozzájárul a redundancia minimalizálásához is, mivel a hasonló információkat tartalmazó dokumentumok egy csoportba kerülnek, így a felhasználó számára a bemutatott találatok változatosabb és informatívabb képet adnak a keresett témáról.</w:t>
+      </w:r>
+    </w:p>
+    <w:p>
       <w:pPr>
         <w:pStyle w:val="Cmsor3"/>
       </w:pPr>
-      <w:bookmarkStart w:id="16" w:name="_Toc212390999"/>
-      <w:r>
-        <w:t>2</w:t>
-      </w:r>
-      <w:r>
-        <w:t xml:space="preserve">.3.1 </w:t>
-      </w:r>
-      <w:r>
-        <w:t>Klaszterezés célja</w:t>
+      <w:bookmarkStart w:id="16" w:name="_Toc212580041"/>
+      <w:r>
+        <w:t>2.3.2 Offline és online klaszterezés</w:t>
       </w:r>
       <w:bookmarkEnd w:id="16"/>
     </w:p>
     <w:p>
       <w:r>
-        <w:t>A klaszterezés alapvető célja, hogy a dokumentumokat vagy azok embedding-reprezentációit tematikus, szemantikai szempontból koherens csoportokba rendezzük. A klaszterezés során olyan csoportokat alakítunk ki, amelyekben a belső hasonlóság maximális, míg a különböző klaszterek közötti eltérés jelentős. Ennek eredményeként a tartalmilag hasonló dokumentumok a vektortérben közel helyezkednek el egymáshoz, míg a különböző témájú csoportok jól elkülönülnek egymástól.</w:t>
-      </w:r>
-    </w:p>
-    <w:p>
-      <w:r>
-        <w:t>Ez a struktúra több szempontból is előnyös a dokumentum-visszakeresési rendszerek számára. Egyrészt lehetővé teszi, hogy a keresési folyamat a releváns klaszterekre koncentrálódjon, így jelentősen csökkentve a szükséges számítási időt és növelve a keresés hatékonyságát. Másrészt támogatja a relevancia szerinti rangsorolást, mivel a klasztereken belüli dokumentumok tartalmilag egységesebbek. Továbbá a klaszterezés hozzájárul a redundancia minimalizálásához is, mivel a hasonló információkat tartalmazó dokumentumok egy csoportba kerülnek, így a felhasználó számára a bemutatott találatok változatosabb és informatívabb képet adnak a keresett témáról.</w:t>
-      </w:r>
-    </w:p>
-    <w:p>
-      <w:pPr>
-        <w:pStyle w:val="Cmsor3"/>
-      </w:pPr>
-      <w:bookmarkStart w:id="17" w:name="_Toc212391000"/>
-      <w:r>
-        <w:t>2.3.2 Offline és online klaszterezés</w:t>
-      </w:r>
-      <w:bookmarkEnd w:id="17"/>
-    </w:p>
-    <w:p>
-      <w:r>
         <w:t>A klaszterezési folyamatok két alapvető módon</w:t>
       </w:r>
       <w:r>
         <w:t xml:space="preserve"> valósíthatók meg</w:t>
       </w:r>
       <w:r>
-        <w:t xml:space="preserve">: offline és online módszerekkel. Az offline klaszterezés esetén a klaszterek a teljes rendelkezésre álló adatállomány alapján előre létrejönnek, és csak ritkán frissülnek. Ez a megközelítés hatékony, ha az adatok viszonylag statikusak, mivel lehetővé teszi a számításigényes algoritmusok alkalmazását és a klaszterek alapos </w:t>
+        <w:t>: offline és online módszerekkel</w:t>
+      </w:r>
+      <w:r>
+        <w:t xml:space="preserve"> </w:t>
+      </w:r>
+      <w:r>
+        <w:fldChar w:fldCharType="begin"/>
+      </w:r>
+      <w:r>
+        <w:instrText xml:space="preserve"> REF _Ref212579888 \r \h </w:instrText>
+      </w:r>
+      <w:r>
+        <w:fldChar w:fldCharType="separate"/>
+      </w:r>
+      <w:r>
+        <w:rPr>
+          <w:cs/>
+        </w:rPr>
+        <w:t>‎</w:t>
+      </w:r>
+      <w:r>
+        <w:t>[20]</w:t>
+      </w:r>
+      <w:r>
+        <w:fldChar w:fldCharType="end"/>
+      </w:r>
+      <w:r>
+        <w:t>. Az offline klaszterezés esetén a klaszterek a teljes rendelkezésre álló adatállomány alapján előre létrejönnek. Ez a megközelítés hatékony, ha az adatok viszonylag statikusak, mivel lehetővé teszi a számításigényes algoritmusok alkalmazását és a klaszterek alapos optimalizálását. Hátránya azonban, hogy nem képes gyorsan reagálni az új, dinamikusan érkező adatokra, így a klaszterek idővel elavulhatnak, és a keresési relevancia csökkenhet.</w:t>
+      </w:r>
+    </w:p>
+    <w:p>
+      <w:r>
+        <w:t xml:space="preserve">Ezzel szemben az online klaszterezés folyamatosan alkalmazkodik az új adatokhoz, lehetővé téve a klaszterek dinamikus frissítését valós időben. Ez különösen fontos olyan környezetekben, ahol az adatforrások gyorsan változnak, például hírek, közösségi média bejegyzések, chat-adatok vagy valós idejű dokumentumáramlások esetén. Az online klaszterezés lehetővé teszi, hogy a vektoralapú </w:t>
       </w:r>
       <w:r>
         <w:lastRenderedPageBreak/>
-        <w:t>optimalizálását. Hátránya azonban, hogy nem képes gyorsan reagálni az új, dinamikusan érkező adatokra, így a klaszterek idővel elavulhatnak, és a keresési relevancia csökkenhet.</w:t>
-      </w:r>
-    </w:p>
-    <w:p>
-      <w:r>
-        <w:t>Ezzel szemben az online klaszterezés folyamatosan alkalmazkodik az új adatokhoz, lehetővé téve a klaszterek dinamikus frissítését valós időben. Ez különösen fontos olyan környezetekben, ahol az adatforrások gyorsan változnak, például hírek, közösségi média bejegyzések, chat-adatok vagy valós idejű dokumentumáramlások esetén. Az online klaszterezés lehetővé teszi, hogy a vektoralapú embeddingeken alapuló reprezentációk folyamatosan tükrözzék az aktuális szemantikai szerkezetet, így a releváns dokumentumok könnyebben és gyorsabban azonosíthatók.</w:t>
+        <w:t>embeddingeken alapuló reprezentációk folyamatosan tükrözzék az aktuális szemantikai szerkezetet, így a releváns dokumentumok könnyebben és gyorsabban azonosíthatók.</w:t>
       </w:r>
     </w:p>
     <w:p>
@@ -3830,7 +4030,7 @@
       <w:pPr>
         <w:pStyle w:val="Cmsor1"/>
       </w:pPr>
-      <w:bookmarkStart w:id="18" w:name="_Toc212391001"/>
+      <w:bookmarkStart w:id="17" w:name="_Toc212580042"/>
       <w:r>
         <w:lastRenderedPageBreak/>
         <w:t xml:space="preserve">3 </w:t>
@@ -3838,7 +4038,7 @@
       <w:r>
         <w:t>Adathalmaz és előfeldolgozás</w:t>
       </w:r>
-      <w:bookmarkEnd w:id="18"/>
+      <w:bookmarkEnd w:id="17"/>
     </w:p>
     <w:p>
       <w:pPr>
@@ -3848,14 +4048,14 @@
           <w:numId w:val="0"/>
         </w:numPr>
       </w:pPr>
-      <w:bookmarkStart w:id="19" w:name="_Toc212391002"/>
+      <w:bookmarkStart w:id="18" w:name="_Toc212580043"/>
       <w:r>
         <w:t xml:space="preserve">3.1 </w:t>
       </w:r>
       <w:r>
         <w:t>A SQuAD adathalmaz</w:t>
       </w:r>
-      <w:bookmarkEnd w:id="19"/>
+      <w:bookmarkEnd w:id="18"/>
     </w:p>
     <w:p>
       <w:r>
@@ -3920,14 +4120,14 @@
           <w:numId w:val="0"/>
         </w:numPr>
       </w:pPr>
-      <w:bookmarkStart w:id="20" w:name="_Toc212391003"/>
+      <w:bookmarkStart w:id="19" w:name="_Toc212580044"/>
       <w:r>
         <w:t xml:space="preserve">3.2 </w:t>
       </w:r>
       <w:r>
         <w:t>Szövegfeldolgozás és chunking</w:t>
       </w:r>
-      <w:bookmarkEnd w:id="20"/>
+      <w:bookmarkEnd w:id="19"/>
     </w:p>
     <w:p>
       <w:r>
@@ -4203,7 +4403,7 @@
         <w:t>‎</w:t>
       </w:r>
       <w:r>
-        <w:t>[20]</w:t>
+        <w:t>[21]</w:t>
       </w:r>
       <w:r>
         <w:fldChar w:fldCharType="end"/>
@@ -4293,14 +4493,14 @@
           <w:numId w:val="0"/>
         </w:numPr>
       </w:pPr>
-      <w:bookmarkStart w:id="21" w:name="_Toc212391004"/>
+      <w:bookmarkStart w:id="20" w:name="_Toc212580045"/>
       <w:r>
         <w:t xml:space="preserve">3.3 </w:t>
       </w:r>
       <w:r>
         <w:t>Embedding generálás</w:t>
       </w:r>
-      <w:bookmarkEnd w:id="21"/>
+      <w:bookmarkEnd w:id="20"/>
     </w:p>
     <w:p>
       <w:r>
@@ -4403,7 +4603,7 @@
       <w:pPr>
         <w:pStyle w:val="Cmsor1"/>
       </w:pPr>
-      <w:bookmarkStart w:id="22" w:name="_Toc212391005"/>
+      <w:bookmarkStart w:id="21" w:name="_Toc212580046"/>
       <w:r>
         <w:lastRenderedPageBreak/>
         <w:t xml:space="preserve">4 </w:t>
@@ -4411,7 +4611,7 @@
       <w:r>
         <w:t>Klaszterezési módszerek implementációja és integrálása a retrieval folyamatba</w:t>
       </w:r>
-      <w:bookmarkEnd w:id="22"/>
+      <w:bookmarkEnd w:id="21"/>
     </w:p>
     <w:p>
       <w:pPr>
@@ -4622,7 +4822,7 @@
           <w:lang w:eastAsia="en-US"/>
         </w:rPr>
       </w:pPr>
-      <w:bookmarkStart w:id="23" w:name="_Toc212391006"/>
+      <w:bookmarkStart w:id="22" w:name="_Toc212580047"/>
       <w:r>
         <w:rPr>
           <w:lang w:eastAsia="en-US"/>
@@ -4642,7 +4842,7 @@
         </w:rPr>
         <w:t>Centroid-alapú retrieval logika</w:t>
       </w:r>
-      <w:bookmarkEnd w:id="23"/>
+      <w:bookmarkEnd w:id="22"/>
     </w:p>
     <w:p>
       <w:pPr>
@@ -5130,7 +5330,7 @@
           <w:lang w:eastAsia="en-US"/>
         </w:rPr>
       </w:pPr>
-      <w:bookmarkStart w:id="24" w:name="_Toc212391007"/>
+      <w:bookmarkStart w:id="23" w:name="_Toc212580048"/>
       <w:r>
         <w:rPr>
           <w:lang w:eastAsia="en-US"/>
@@ -5155,54 +5355,54 @@
         </w:rPr>
         <w:t>al folyamatban</w:t>
       </w:r>
+      <w:bookmarkEnd w:id="23"/>
+    </w:p>
+    <w:p>
+      <w:pPr>
+        <w:rPr>
+          <w:lang w:eastAsia="en-US"/>
+        </w:rPr>
+      </w:pPr>
+      <w:r>
+        <w:rPr>
+          <w:lang w:eastAsia="en-US"/>
+        </w:rPr>
+        <w:t>A hagyományos, statikus klaszterezési eljárásokkal szemben, amelyek egy rögzített adathalmazon futnak le egyszer, az online klaszterezés olyan dinamikus megközelítést valósít meg, amely képes a rendszerbe folyamatosan érkező új adatpontokat, jelen esetben új szöveges chunkokat vagy dokumentumokat, valós időben integrálni a meglévő klaszterstruktúrába. Ennek az adaptív viselkedésnek különösen nagy jelentősége van olyan retrieval pipeline-okban, amelyek élő adatfolyamokat, gyakran frissülő dokumentumkorpuszt vagy felhasználói generált tartalmat kezelnek.</w:t>
+      </w:r>
+      <w:r>
+        <w:rPr>
+          <w:lang w:eastAsia="en-US"/>
+        </w:rPr>
+        <w:t xml:space="preserve"> Ennek megoldására a pipeline-ba egy online klaszterezési réteget integrált</w:t>
+      </w:r>
+      <w:r>
+        <w:rPr>
+          <w:lang w:eastAsia="en-US"/>
+        </w:rPr>
+        <w:t>am</w:t>
+      </w:r>
+      <w:r>
+        <w:rPr>
+          <w:lang w:eastAsia="en-US"/>
+        </w:rPr>
+        <w:t>, amely képes az új embeddingeket folyamatosan beilleszteni a meglévő klaszterstruktúrába, miközben adaptívan frissíti a klaszterek centroidjait. Ez az integráció teszi lehetővé a rendszer valós idejű tanulását és alkalmazkodását a folyamatosan változó adatkörnyezethez.</w:t>
+      </w:r>
+    </w:p>
+    <w:p>
+      <w:pPr>
+        <w:pStyle w:val="Cmsor3"/>
+        <w:rPr>
+          <w:lang w:eastAsia="en-US"/>
+        </w:rPr>
+      </w:pPr>
+      <w:bookmarkStart w:id="24" w:name="_Toc212580049"/>
+      <w:r>
+        <w:rPr>
+          <w:lang w:eastAsia="en-US"/>
+        </w:rPr>
+        <w:t>4.2.1 A pipeline technikai felépítése</w:t>
+      </w:r>
       <w:bookmarkEnd w:id="24"/>
-    </w:p>
-    <w:p>
-      <w:pPr>
-        <w:rPr>
-          <w:lang w:eastAsia="en-US"/>
-        </w:rPr>
-      </w:pPr>
-      <w:r>
-        <w:rPr>
-          <w:lang w:eastAsia="en-US"/>
-        </w:rPr>
-        <w:t>A hagyományos, statikus klaszterezési eljárásokkal szemben, amelyek egy rögzített adathalmazon futnak le egyszer, az online klaszterezés olyan dinamikus megközelítést valósít meg, amely képes a rendszerbe folyamatosan érkező új adatpontokat, jelen esetben új szöveges chunkokat vagy dokumentumokat, valós időben integrálni a meglévő klaszterstruktúrába. Ennek az adaptív viselkedésnek különösen nagy jelentősége van olyan retrieval pipeline-okban, amelyek élő adatfolyamokat, gyakran frissülő dokumentumkorpuszt vagy felhasználói generált tartalmat kezelnek.</w:t>
-      </w:r>
-      <w:r>
-        <w:rPr>
-          <w:lang w:eastAsia="en-US"/>
-        </w:rPr>
-        <w:t xml:space="preserve"> Ennek megoldására a pipeline-ba egy online klaszterezési réteget integrált</w:t>
-      </w:r>
-      <w:r>
-        <w:rPr>
-          <w:lang w:eastAsia="en-US"/>
-        </w:rPr>
-        <w:t>am</w:t>
-      </w:r>
-      <w:r>
-        <w:rPr>
-          <w:lang w:eastAsia="en-US"/>
-        </w:rPr>
-        <w:t>, amely képes az új embeddingeket folyamatosan beilleszteni a meglévő klaszterstruktúrába, miközben adaptívan frissíti a klaszterek centroidjait. Ez az integráció teszi lehetővé a rendszer valós idejű tanulását és alkalmazkodását a folyamatosan változó adatkörnyezethez.</w:t>
-      </w:r>
-    </w:p>
-    <w:p>
-      <w:pPr>
-        <w:pStyle w:val="Cmsor3"/>
-        <w:rPr>
-          <w:lang w:eastAsia="en-US"/>
-        </w:rPr>
-      </w:pPr>
-      <w:bookmarkStart w:id="25" w:name="_Toc212391008"/>
-      <w:r>
-        <w:rPr>
-          <w:lang w:eastAsia="en-US"/>
-        </w:rPr>
-        <w:t>4.2.1 A pipeline technikai felépítése</w:t>
-      </w:r>
-      <w:bookmarkEnd w:id="25"/>
     </w:p>
     <w:p>
       <w:pPr>
@@ -6631,7 +6831,7 @@
       <w:pPr>
         <w:pStyle w:val="Cmsor1"/>
       </w:pPr>
-      <w:bookmarkStart w:id="26" w:name="_Toc212391009"/>
+      <w:bookmarkStart w:id="25" w:name="_Toc212580050"/>
       <w:r>
         <w:lastRenderedPageBreak/>
         <w:t xml:space="preserve">5 </w:t>
@@ -6639,7 +6839,7 @@
       <w:r>
         <w:t>Eredmények és összehasonlítás</w:t>
       </w:r>
-      <w:bookmarkEnd w:id="26"/>
+      <w:bookmarkEnd w:id="25"/>
     </w:p>
     <w:p>
       <w:pPr>
@@ -6649,11 +6849,11 @@
           <w:numId w:val="0"/>
         </w:numPr>
       </w:pPr>
-      <w:bookmarkStart w:id="27" w:name="_Toc212391010"/>
+      <w:bookmarkStart w:id="26" w:name="_Toc212580051"/>
       <w:r>
         <w:t>5.1 Klaszterezési módszerek hatékonyságának vizsgálata</w:t>
       </w:r>
-      <w:bookmarkEnd w:id="27"/>
+      <w:bookmarkEnd w:id="26"/>
     </w:p>
     <w:p>
       <w:r>
@@ -8858,14 +9058,14 @@
           <w:numId w:val="0"/>
         </w:numPr>
       </w:pPr>
-      <w:bookmarkStart w:id="28" w:name="_Toc212391011"/>
+      <w:bookmarkStart w:id="27" w:name="_Toc212580052"/>
       <w:r>
         <w:t xml:space="preserve">5.2 </w:t>
       </w:r>
       <w:r>
         <w:t>Klaszterezés-alapú és teljes vektorkeresés összehasonlítása</w:t>
       </w:r>
-      <w:bookmarkEnd w:id="28"/>
+      <w:bookmarkEnd w:id="27"/>
     </w:p>
     <w:p>
       <w:r>
@@ -14374,11 +14574,11 @@
           <w:numId w:val="0"/>
         </w:numPr>
       </w:pPr>
-      <w:bookmarkStart w:id="29" w:name="_Toc212391012"/>
+      <w:bookmarkStart w:id="28" w:name="_Toc212580053"/>
       <w:r>
         <w:t>5.3 Online klaszterezéssel történő retrieval kiértékelése</w:t>
       </w:r>
-      <w:bookmarkEnd w:id="29"/>
+      <w:bookmarkEnd w:id="28"/>
     </w:p>
     <w:p>
       <w:r>
@@ -14893,7 +15093,7 @@
     </w:p>
     <w:p>
       <w:r>
-        <w:t xml:space="preserve">A fentebb ismertetett és részletesen bemutatott kiértékelések elkészítése során az adathalmaz előfeldolgozásához szemantikus chunkolási módszert alkalmaztam, továbbá az „all-MiniLM-L6-v2” Sentence Transformer modellt használtam az embeddingek előállítására. A szemantikus chunkolás alkalmazása mérnöki szempontból indokolt, mivel ez a megközelítés lehetővé teszi, hogy a szöveg egységei tartalmilag koherensek maradjanak, és az embeddingek így pontosabban tükrözzék a dokumentumok jelentésbeli szerkezetét. Ezzel szemben a hagyományos, rögzített méretű vagy sliding </w:t>
+        <w:t xml:space="preserve">A fentebb ismertetett és részletesen bemutatott kiértékelések elkészítése során az adathalmaz előfeldolgozásához szemantikus chunkolási módszert alkalmaztam, továbbá az „all-MiniLM-L6-v2” SentenceTransformer modellt használtam az embeddingek előállítására. A szemantikus chunkolás alkalmazása mérnöki szempontból indokolt, mivel ez a megközelítés lehetővé teszi, hogy a szöveg egységei tartalmilag koherensek maradjanak, és az embeddingek így pontosabban tükrözzék a dokumentumok jelentésbeli szerkezetét. Ezzel szemben a hagyományos, rögzített méretű vagy sliding </w:t>
       </w:r>
       <w:r>
         <w:lastRenderedPageBreak/>
@@ -14917,7 +15117,7 @@
       <w:pPr>
         <w:pStyle w:val="Cmsor1"/>
       </w:pPr>
-      <w:bookmarkStart w:id="30" w:name="_Toc212391013"/>
+      <w:bookmarkStart w:id="29" w:name="_Toc212580054"/>
       <w:r>
         <w:lastRenderedPageBreak/>
         <w:t xml:space="preserve">6 Összegzés </w:t>
@@ -14925,7 +15125,7 @@
       <w:r>
         <w:t>és kitekintés</w:t>
       </w:r>
-      <w:bookmarkEnd w:id="30"/>
+      <w:bookmarkEnd w:id="29"/>
     </w:p>
     <w:p>
       <w:pPr>
@@ -15243,12 +15443,12 @@
       <w:pPr>
         <w:pStyle w:val="Fejezetcimszmozsnlkl"/>
       </w:pPr>
-      <w:bookmarkStart w:id="31" w:name="_Toc212391014"/>
+      <w:bookmarkStart w:id="30" w:name="_Toc212580055"/>
       <w:r>
         <w:lastRenderedPageBreak/>
         <w:t>Irodalomjegyzék</w:t>
       </w:r>
-      <w:bookmarkEnd w:id="31"/>
+      <w:bookmarkEnd w:id="30"/>
     </w:p>
     <w:p>
       <w:pPr>
@@ -15261,7 +15461,7 @@
           <w:u w:val="none"/>
         </w:rPr>
       </w:pPr>
-      <w:bookmarkStart w:id="32" w:name="_Ref211529708"/>
+      <w:bookmarkStart w:id="31" w:name="_Ref211529708"/>
       <w:r>
         <w:t>Alexandr Andoni, Piotr Indyk, Ilya Razenshteyn</w:t>
       </w:r>
@@ -15282,17 +15482,35 @@
           <w:t>arXiv:1806.09823</w:t>
         </w:r>
       </w:hyperlink>
+      <w:bookmarkEnd w:id="31"/>
+    </w:p>
+    <w:p>
+      <w:pPr>
+        <w:pStyle w:val="Irodalomjegyzksor"/>
+      </w:pPr>
+      <w:bookmarkStart w:id="32" w:name="_Ref211274596"/>
+      <w:r>
+        <w:t xml:space="preserve">Ashour, Wesam &amp; Fyfe, Colin. (2008). Online clustering algorithms. International journal of neural systems. 18. 185-94. </w:t>
+      </w:r>
       <w:bookmarkEnd w:id="32"/>
-    </w:p>
-    <w:p>
-      <w:pPr>
-        <w:pStyle w:val="Irodalomjegyzksor"/>
-      </w:pPr>
-      <w:bookmarkStart w:id="33" w:name="_Ref211274596"/>
-      <w:r>
-        <w:t>Ashour, Wesam &amp; Fyfe, Colin. (2008). Online clustering algorithms. International journal of neural systems. 18. 185-94. 10.1142/S0129065708001518.</w:t>
-      </w:r>
-      <w:bookmarkEnd w:id="33"/>
+      <w:r>
+        <w:fldChar w:fldCharType="begin"/>
+      </w:r>
+      <w:r>
+        <w:instrText>HYPERLINK "https://www.doi.org/10.1142/S0129065708001518"</w:instrText>
+      </w:r>
+      <w:r>
+        <w:fldChar w:fldCharType="separate"/>
+      </w:r>
+      <w:r>
+        <w:rPr>
+          <w:rStyle w:val="Hiperhivatkozs"/>
+        </w:rPr>
+        <w:t>https://www.doi.org/10.1142/S0129065708001518</w:t>
+      </w:r>
+      <w:r>
+        <w:fldChar w:fldCharType="end"/>
+      </w:r>
     </w:p>
     <w:p>
       <w:pPr>
@@ -15305,7 +15523,7 @@
           <w:u w:val="none"/>
         </w:rPr>
       </w:pPr>
-      <w:bookmarkStart w:id="34" w:name="_Ref212147159"/>
+      <w:bookmarkStart w:id="33" w:name="_Ref212147159"/>
       <w:r>
         <w:rPr>
           <w:rStyle w:val="Hiperhivatkozs"/>
@@ -15330,7 +15548,7 @@
         </w:rPr>
         <w:t>, (utolsó megnyitás: 2025.10.23.)</w:t>
       </w:r>
-      <w:bookmarkEnd w:id="34"/>
+      <w:bookmarkEnd w:id="33"/>
     </w:p>
     <w:p>
       <w:pPr>
@@ -15341,7 +15559,7 @@
           <w:u w:val="none"/>
         </w:rPr>
       </w:pPr>
-      <w:bookmarkStart w:id="35" w:name="_Ref211422969"/>
+      <w:bookmarkStart w:id="34" w:name="_Ref211422969"/>
       <w:r>
         <w:t>Hoang-Anh Ngo, (2022 september), ONLINE CLUSTERING: ALGORITHMS, EVALUATION, METRICS, CHALLENGES, APPLICATIONS AND BENCHMARKING WITH RIVER</w:t>
       </w:r>
@@ -15362,7 +15580,7 @@
           <w:t>https://a3nm.net/work/seminar/slides/20220927-ngo.pdf</w:t>
         </w:r>
       </w:hyperlink>
-      <w:bookmarkEnd w:id="35"/>
+      <w:bookmarkEnd w:id="34"/>
     </w:p>
     <w:p>
       <w:pPr>
@@ -15373,7 +15591,7 @@
           <w:u w:val="none"/>
         </w:rPr>
       </w:pPr>
-      <w:bookmarkStart w:id="36" w:name="_Ref211290327"/>
+      <w:bookmarkStart w:id="35" w:name="_Ref211290327"/>
       <w:r>
         <w:t xml:space="preserve">Lance Galletti, (2024.02.22.), Kmeans ++ From Scratch, Medium, </w:t>
       </w:r>
@@ -15383,6 +15601,30 @@
             <w:rStyle w:val="Hiperhivatkozs"/>
           </w:rPr>
           <w:t>https://medium.com/@gallettilance/kmeans-from-scratch-24be6bee8021</w:t>
+        </w:r>
+      </w:hyperlink>
+      <w:bookmarkEnd w:id="35"/>
+    </w:p>
+    <w:p>
+      <w:pPr>
+        <w:pStyle w:val="Irodalomjegyzksor"/>
+      </w:pPr>
+      <w:bookmarkStart w:id="36" w:name="_Ref211275026"/>
+      <w:r>
+        <w:t xml:space="preserve">Li Juanzi, Hu Linmei, Ouyang Tinghui, Alkawsi Gamal Abdulnaser, (2006), </w:t>
+      </w:r>
+      <w:r>
+        <w:t>Online Clustering</w:t>
+      </w:r>
+      <w:r>
+        <w:t xml:space="preserve">, ScienceDirect, </w:t>
+      </w:r>
+      <w:hyperlink r:id="rId25" w:history="1">
+        <w:r>
+          <w:rPr>
+            <w:rStyle w:val="Hiperhivatkozs"/>
+          </w:rPr>
+          <w:t>https://www.sciencedirect.com/topics/computer-science/online-clustering</w:t>
         </w:r>
       </w:hyperlink>
       <w:bookmarkEnd w:id="36"/>
@@ -15391,46 +15633,22 @@
       <w:pPr>
         <w:pStyle w:val="Irodalomjegyzksor"/>
       </w:pPr>
-      <w:bookmarkStart w:id="37" w:name="_Ref211275026"/>
-      <w:r>
-        <w:t xml:space="preserve">Li Juanzi, Hu Linmei, Ouyang Tinghui, Alkawsi Gamal Abdulnaser, (2006), </w:t>
-      </w:r>
-      <w:r>
-        <w:t>Online Clustering</w:t>
-      </w:r>
-      <w:r>
-        <w:t xml:space="preserve">, ScienceDirect, </w:t>
-      </w:r>
-      <w:hyperlink r:id="rId25" w:history="1">
+      <w:bookmarkStart w:id="37" w:name="_Ref211528873"/>
+      <w:r>
+        <w:t>Matthijs Douze, Alexandr Guzhva, Chengqi Deng, Jeff Johnson, Gergely Szilvasy, Pierre-Emmanuel Mazaré, Maria Lomeli, Lucas Hosseini, Hervé Jégou, (2024.01.16.), The Faiss library, ArXiv</w:t>
+      </w:r>
+      <w:r>
+        <w:t xml:space="preserve">, </w:t>
+      </w:r>
+      <w:hyperlink r:id="rId26" w:history="1">
         <w:r>
           <w:rPr>
             <w:rStyle w:val="Hiperhivatkozs"/>
           </w:rPr>
-          <w:t>https://www.sciencedirect.com/topics/computer-science/online-clustering</w:t>
+          <w:t>arXiv:2401.08281</w:t>
         </w:r>
       </w:hyperlink>
       <w:bookmarkEnd w:id="37"/>
-    </w:p>
-    <w:p>
-      <w:pPr>
-        <w:pStyle w:val="Irodalomjegyzksor"/>
-      </w:pPr>
-      <w:bookmarkStart w:id="38" w:name="_Ref211528873"/>
-      <w:r>
-        <w:t>Matthijs Douze, Alexandr Guzhva, Chengqi Deng, Jeff Johnson, Gergely Szilvasy, Pierre-Emmanuel Mazaré, Maria Lomeli, Lucas Hosseini, Hervé Jégou, (2024.01.16.), The Faiss library, ArXiv</w:t>
-      </w:r>
-      <w:r>
-        <w:t xml:space="preserve">, </w:t>
-      </w:r>
-      <w:hyperlink r:id="rId26" w:history="1">
-        <w:r>
-          <w:rPr>
-            <w:rStyle w:val="Hiperhivatkozs"/>
-          </w:rPr>
-          <w:t>arXiv:2401.08281</w:t>
-        </w:r>
-      </w:hyperlink>
-      <w:bookmarkEnd w:id="38"/>
     </w:p>
     <w:p>
       <w:pPr>
@@ -15441,7 +15659,7 @@
           <w:u w:val="none"/>
         </w:rPr>
       </w:pPr>
-      <w:bookmarkStart w:id="39" w:name="_Ref212385466"/>
+      <w:bookmarkStart w:id="38" w:name="_Ref212385466"/>
       <w:r>
         <w:rPr>
           <w:rStyle w:val="Hiperhivatkozs"/>
@@ -15475,22 +15693,58 @@
       <w:r>
         <w:t>, (utolsó megnyitás: 2025.10.26.)</w:t>
       </w:r>
+      <w:bookmarkEnd w:id="38"/>
+    </w:p>
+    <w:p>
+      <w:pPr>
+        <w:pStyle w:val="Irodalomjegyzksor"/>
+      </w:pPr>
+      <w:bookmarkStart w:id="39" w:name="_Ref212318890"/>
+      <w:r>
+        <w:t xml:space="preserve">Patrick Lewis, Ethan Perez, Aleksandra Piktus, Fabio Petroni, Vladimir Karpukhin, Naman Goyal, Heinrich Küttler, Mike Lewis, Wen-tau Yih, Tim Rocktäschel, Sebastian Riedel, Douwe Kiela, (2020.05.22.), Retrieval-Augmented Generation for Knowledge-Intensive NLP Tasks, ArXiv, </w:t>
+      </w:r>
+      <w:hyperlink r:id="rId28" w:history="1">
+        <w:r>
+          <w:rPr>
+            <w:rStyle w:val="Hiperhivatkozs"/>
+          </w:rPr>
+          <w:t>https://arxiv.org/abs/2005.11</w:t>
+        </w:r>
+        <w:r>
+          <w:rPr>
+            <w:rStyle w:val="Hiperhivatkozs"/>
+          </w:rPr>
+          <w:t>4</w:t>
+        </w:r>
+        <w:r>
+          <w:rPr>
+            <w:rStyle w:val="Hiperhivatkozs"/>
+          </w:rPr>
+          <w:t>01</w:t>
+        </w:r>
+      </w:hyperlink>
       <w:bookmarkEnd w:id="39"/>
     </w:p>
     <w:p>
       <w:pPr>
         <w:pStyle w:val="Irodalomjegyzksor"/>
       </w:pPr>
-      <w:bookmarkStart w:id="40" w:name="_Ref212318890"/>
-      <w:r>
-        <w:t xml:space="preserve">Patrick Lewis, Ethan Perez, Aleksandra Piktus, Fabio Petroni, Vladimir Karpukhin, Naman Goyal, Heinrich Küttler, Mike Lewis, Wen-tau Yih, Tim Rocktäschel, Sebastian Riedel, Douwe Kiela, (2020.05.22.), Retrieval-Augmented Generation for Knowledge-Intensive NLP Tasks, ArXiv, </w:t>
-      </w:r>
-      <w:hyperlink r:id="rId28" w:history="1">
+      <w:bookmarkStart w:id="40" w:name="_Ref211165758"/>
+      <w:r>
+        <w:t>Pranav Rajpurkar, Jian Zhang, Konstantin Lopyrev, Percy Liang, (2016.06.16.),</w:t>
+      </w:r>
+      <w:r>
+        <w:t>SQuAD: 100,000+ Questions for Machine Comprehension of Text</w:t>
+      </w:r>
+      <w:r>
+        <w:t xml:space="preserve">, ArXiv, </w:t>
+      </w:r>
+      <w:hyperlink r:id="rId29" w:history="1">
         <w:r>
           <w:rPr>
             <w:rStyle w:val="Hiperhivatkozs"/>
           </w:rPr>
-          <w:t>https://arxiv.org/abs/2005.11401</w:t>
+          <w:t>arXiv:1606.05250</w:t>
         </w:r>
       </w:hyperlink>
       <w:bookmarkEnd w:id="40"/>
@@ -15499,22 +15753,16 @@
       <w:pPr>
         <w:pStyle w:val="Irodalomjegyzksor"/>
       </w:pPr>
-      <w:bookmarkStart w:id="41" w:name="_Ref211165758"/>
-      <w:r>
-        <w:t>Pranav Rajpurkar, Jian Zhang, Konstantin Lopyrev, Percy Liang, (2016.06.16.),</w:t>
-      </w:r>
-      <w:r>
-        <w:t>SQuAD: 100,000+ Questions for Machine Comprehension of Text</w:t>
-      </w:r>
-      <w:r>
-        <w:t xml:space="preserve">, ArXiv, </w:t>
-      </w:r>
-      <w:hyperlink r:id="rId29" w:history="1">
+      <w:bookmarkStart w:id="41" w:name="_Ref211276103"/>
+      <w:r>
+        <w:t xml:space="preserve">Puxuan Yu, Luke Merrick, Gaurav Nuti, Daniel Campos, (2024.12.04.), Snowflake’s Arctic Embed 2.0 Goes Multilingual: Empowering Global-Scale Retrieval with Inference Efficiency and High-Quality Retrieval, snowflake, </w:t>
+      </w:r>
+      <w:hyperlink r:id="rId30" w:history="1">
         <w:r>
           <w:rPr>
             <w:rStyle w:val="Hiperhivatkozs"/>
           </w:rPr>
-          <w:t>arXiv:1606.05250</w:t>
+          <w:t>https://www.snowflake.com/en/engineering-blog/snowflake-arctic-embed-2-multilingual/</w:t>
         </w:r>
       </w:hyperlink>
       <w:bookmarkEnd w:id="41"/>
@@ -15523,16 +15771,19 @@
       <w:pPr>
         <w:pStyle w:val="Irodalomjegyzksor"/>
       </w:pPr>
-      <w:bookmarkStart w:id="42" w:name="_Ref211276103"/>
-      <w:r>
-        <w:t xml:space="preserve">Puxuan Yu, Luke Merrick, Gaurav Nuti, Daniel Campos, (2024.12.04.), Snowflake’s Arctic Embed 2.0 Goes Multilingual: Empowering Global-Scale Retrieval with Inference Efficiency and High-Quality Retrieval, snowflake, </w:t>
-      </w:r>
-      <w:hyperlink r:id="rId30" w:history="1">
+      <w:bookmarkStart w:id="42" w:name="_Ref211275523"/>
+      <w:r>
+        <w:t>Reimers, Nils and Gurevych, Iryna, (2019. november), Sentence-BERT: Sentence Embeddings using Siamese BERT-Networks, Proceedings of the 2019 Conference on Empirical Methods in Natural Language Processing</w:t>
+      </w:r>
+      <w:r>
+        <w:t xml:space="preserve">, </w:t>
+      </w:r>
+      <w:hyperlink r:id="rId31" w:history="1">
         <w:r>
           <w:rPr>
             <w:rStyle w:val="Hiperhivatkozs"/>
           </w:rPr>
-          <w:t>https://www.snowflake.com/en/engineering-blog/snowflake-arctic-embed-2-multilingual/</w:t>
+          <w:t>https://arxiv.org/abs/1908.10084</w:t>
         </w:r>
       </w:hyperlink>
       <w:bookmarkEnd w:id="42"/>
@@ -15540,33 +15791,12 @@
     <w:p>
       <w:pPr>
         <w:pStyle w:val="Irodalomjegyzksor"/>
-      </w:pPr>
-      <w:bookmarkStart w:id="43" w:name="_Ref211275523"/>
-      <w:r>
-        <w:t>Reimers, Nils and Gurevych, Iryna, (2019. november), Sentence-BERT: Sentence Embeddings using Siamese BERT-Networks, Proceedings of the 2019 Conference on Empirical Methods in Natural Language Processing</w:t>
-      </w:r>
-      <w:r>
-        <w:t xml:space="preserve">, </w:t>
-      </w:r>
-      <w:hyperlink r:id="rId31" w:history="1">
-        <w:r>
-          <w:rPr>
-            <w:rStyle w:val="Hiperhivatkozs"/>
-          </w:rPr>
-          <w:t>https://arxiv.org/abs/1908.10084</w:t>
-        </w:r>
-      </w:hyperlink>
-      <w:bookmarkEnd w:id="43"/>
-    </w:p>
-    <w:p>
-      <w:pPr>
-        <w:pStyle w:val="Irodalomjegyzksor"/>
         <w:rPr>
           <w:b/>
           <w:bCs/>
         </w:rPr>
       </w:pPr>
-      <w:bookmarkStart w:id="44" w:name="_Ref212318397"/>
+      <w:bookmarkStart w:id="43" w:name="_Ref212318397"/>
       <w:r>
         <w:t xml:space="preserve">scikit-learn.org, adjusted_rand_score, </w:t>
       </w:r>
@@ -15581,7 +15811,7 @@
       <w:r>
         <w:t>, (utolsó megnyitás: 2025.10.25.)</w:t>
       </w:r>
-      <w:bookmarkEnd w:id="44"/>
+      <w:bookmarkEnd w:id="43"/>
     </w:p>
     <w:p>
       <w:pPr>
@@ -15594,7 +15824,7 @@
           <w:u w:val="none"/>
         </w:rPr>
       </w:pPr>
-      <w:bookmarkStart w:id="45" w:name="_Ref211791763"/>
+      <w:bookmarkStart w:id="44" w:name="_Ref211791763"/>
       <w:r>
         <w:rPr>
           <w:rStyle w:val="Hiperhivatkozs"/>
@@ -15619,7 +15849,7 @@
         </w:rPr>
         <w:t>, (utolsó megnyitás: 2025. 10. 19.)</w:t>
       </w:r>
-      <w:bookmarkEnd w:id="45"/>
+      <w:bookmarkEnd w:id="44"/>
     </w:p>
     <w:p>
       <w:pPr>
@@ -15629,7 +15859,7 @@
           <w:bCs/>
         </w:rPr>
       </w:pPr>
-      <w:bookmarkStart w:id="46" w:name="_Ref212148116"/>
+      <w:bookmarkStart w:id="45" w:name="_Ref212148116"/>
       <w:r>
         <w:rPr>
           <w:rStyle w:val="Hiperhivatkozs"/>
@@ -15655,7 +15885,7 @@
         </w:rPr>
         <w:t>, (utolsó megnyitás: 2025.10.24.)</w:t>
       </w:r>
-      <w:bookmarkEnd w:id="46"/>
+      <w:bookmarkEnd w:id="45"/>
     </w:p>
     <w:p>
       <w:pPr>
@@ -15668,7 +15898,7 @@
           <w:u w:val="none"/>
         </w:rPr>
       </w:pPr>
-      <w:bookmarkStart w:id="47" w:name="_Ref211791698"/>
+      <w:bookmarkStart w:id="46" w:name="_Ref211791698"/>
       <w:r>
         <w:rPr>
           <w:rStyle w:val="Hiperhivatkozs"/>
@@ -15701,58 +15931,76 @@
         </w:rPr>
         <w:t>, (utolsó megnyitás: 2025. 10. 19.)</w:t>
       </w:r>
+      <w:bookmarkEnd w:id="46"/>
+    </w:p>
+    <w:p>
+      <w:pPr>
+        <w:pStyle w:val="Irodalomjegyzksor"/>
+      </w:pPr>
+      <w:bookmarkStart w:id="47" w:name="_Ref212318493"/>
+      <w:r>
+        <w:t xml:space="preserve">scikit-learn.org, </w:t>
+      </w:r>
+      <w:r>
+        <w:t>normalized_mutual_info_score</w:t>
+      </w:r>
+      <w:r>
+        <w:t xml:space="preserve">, </w:t>
+      </w:r>
+      <w:hyperlink r:id="rId36" w:history="1">
+        <w:r>
+          <w:rPr>
+            <w:rStyle w:val="Hiperhivatkozs"/>
+          </w:rPr>
+          <w:t>https://scikit-learn.org/stable/modules/generated/sklearn.metrics.normalized_mutual_info_score.html</w:t>
+        </w:r>
+      </w:hyperlink>
+      <w:r>
+        <w:t>, (utolsó megnyitás: 2025.10.25.)</w:t>
+      </w:r>
       <w:bookmarkEnd w:id="47"/>
     </w:p>
     <w:p>
       <w:pPr>
         <w:pStyle w:val="Irodalomjegyzksor"/>
       </w:pPr>
-      <w:bookmarkStart w:id="48" w:name="_Ref212318493"/>
-      <w:r>
-        <w:t xml:space="preserve">scikit-learn.org, </w:t>
-      </w:r>
-      <w:r>
-        <w:t>normalized_mutual_info_score</w:t>
-      </w:r>
-      <w:r>
-        <w:t xml:space="preserve">, </w:t>
-      </w:r>
-      <w:hyperlink r:id="rId36" w:history="1">
+      <w:bookmarkStart w:id="48" w:name="_Ref211274290"/>
+      <w:r>
+        <w:t>Shailja Gupta (Carnegie Mellon University, USA) Rajesh Ranjan (Carnegie Mellon University, USA) Surya Narayan Singh (BIT Sindri, India)</w:t>
+      </w:r>
+      <w:r>
+        <w:t xml:space="preserve">, (2024.10.03.), </w:t>
+      </w:r>
+      <w:r>
+        <w:t>A Comprehensive Survey of Retrieval-Augmented Generation (RAG): Evolution, Current Landscape and Future Directions</w:t>
+      </w:r>
+      <w:r>
+        <w:t xml:space="preserve">, ArXiv, </w:t>
+      </w:r>
+      <w:hyperlink r:id="rId37" w:history="1">
         <w:r>
           <w:rPr>
             <w:rStyle w:val="Hiperhivatkozs"/>
           </w:rPr>
-          <w:t>https://scikit-learn.org/stable/modules/generated/sklearn.metrics.normalized_mutual_info_score.html</w:t>
+          <w:t>https://arxiv.org/pdf/2410.12837</w:t>
         </w:r>
       </w:hyperlink>
-      <w:r>
-        <w:t>, (utolsó megnyitás: 2025.10.25.)</w:t>
-      </w:r>
       <w:bookmarkEnd w:id="48"/>
     </w:p>
     <w:p>
       <w:pPr>
         <w:pStyle w:val="Irodalomjegyzksor"/>
       </w:pPr>
-      <w:bookmarkStart w:id="49" w:name="_Ref211274290"/>
-      <w:r>
-        <w:t>Shailja Gupta (Carnegie Mellon University, USA) Rajesh Ranjan (Carnegie Mellon University, USA) Surya Narayan Singh (BIT Sindri, India)</w:t>
-      </w:r>
-      <w:r>
-        <w:t xml:space="preserve">, (2024.10.03.), </w:t>
-      </w:r>
-      <w:r>
-        <w:t>A Comprehensive Survey of Retrieval-Augmented Generation (RAG): Evolution, Current Landscape and Future Directions</w:t>
-      </w:r>
-      <w:r>
-        <w:t xml:space="preserve">, ArXiv, </w:t>
-      </w:r>
-      <w:hyperlink r:id="rId37" w:history="1">
+      <w:bookmarkStart w:id="49" w:name="_Ref211276299"/>
+      <w:r>
+        <w:t xml:space="preserve">Shanmukha Ranganath, (2024.10.05.), RAG 101: Chunking Strategies, towardsdatascience.com, </w:t>
+      </w:r>
+      <w:hyperlink r:id="rId38" w:history="1">
         <w:r>
           <w:rPr>
             <w:rStyle w:val="Hiperhivatkozs"/>
           </w:rPr>
-          <w:t>https://arxiv.org/pdf/2410.12837</w:t>
+          <w:t>https://towardsdatascience.com/rag-101-chunking-strategies-fdc6f6c2aaec/</w:t>
         </w:r>
       </w:hyperlink>
       <w:bookmarkEnd w:id="49"/>
@@ -15761,16 +16009,34 @@
       <w:pPr>
         <w:pStyle w:val="Irodalomjegyzksor"/>
       </w:pPr>
-      <w:bookmarkStart w:id="50" w:name="_Ref211276299"/>
-      <w:r>
-        <w:t xml:space="preserve">Shanmukha Ranganath, (2024.10.05.), RAG 101: Chunking Strategies, towardsdatascience.com, </w:t>
-      </w:r>
-      <w:hyperlink r:id="rId38" w:history="1">
+      <w:bookmarkStart w:id="50" w:name="_Ref212579888"/>
+      <w:r>
+        <w:t xml:space="preserve">Silva, J. A., Faria, E. R., Barros, R. C., Hruschka, E. R., de Carvalho, A. C. P. L. F., and Gama, J. 2013. Data stream clustering: A survey. ACM Comput. Surv. 46, 1, Article 13 (October 2013), 31 pages. DOI: </w:t>
+      </w:r>
+      <w:hyperlink r:id="rId39" w:history="1">
         <w:r>
           <w:rPr>
             <w:rStyle w:val="Hiperhivatkozs"/>
           </w:rPr>
-          <w:t>https://towardsdatascience.com/rag-101-chunking-strategies-fdc6f6c2aaec/</w:t>
+          <w:t>http://dx.doi.org/10.1145/2522</w:t>
+        </w:r>
+        <w:r>
+          <w:rPr>
+            <w:rStyle w:val="Hiperhivatkozs"/>
+          </w:rPr>
+          <w:t>9</w:t>
+        </w:r>
+        <w:r>
+          <w:rPr>
+            <w:rStyle w:val="Hiperhivatkozs"/>
+          </w:rPr>
+          <w:t>6</w:t>
+        </w:r>
+        <w:r>
+          <w:rPr>
+            <w:rStyle w:val="Hiperhivatkozs"/>
+          </w:rPr>
+          <w:t>8.2522981</w:t>
         </w:r>
       </w:hyperlink>
       <w:bookmarkEnd w:id="50"/>
@@ -15786,7 +16052,7 @@
       <w:r>
         <w:t xml:space="preserve">, Milvus, </w:t>
       </w:r>
-      <w:hyperlink r:id="rId39" w:history="1">
+      <w:hyperlink r:id="rId40" w:history="1">
         <w:r>
           <w:rPr>
             <w:rStyle w:val="Hiperhivatkozs"/>
@@ -15824,7 +16090,7 @@
         </w:rPr>
         <w:t>, towardsdatascience.com ,</w:t>
       </w:r>
-      <w:hyperlink r:id="rId40" w:history="1">
+      <w:hyperlink r:id="rId41" w:history="1">
         <w:r>
           <w:rPr>
             <w:rStyle w:val="Hiperhivatkozs"/>
@@ -15846,7 +16112,7 @@
       <w:r>
         <w:t xml:space="preserve">, (2024.07.17.), What is Manhattan Distance?, datacamp, </w:t>
       </w:r>
-      <w:hyperlink r:id="rId41" w:history="1">
+      <w:hyperlink r:id="rId42" w:history="1">
         <w:r>
           <w:rPr>
             <w:rStyle w:val="Hiperhivatkozs"/>
@@ -15860,8 +16126,11 @@
       <w:pPr>
         <w:pStyle w:val="Irodalomjegyzksor"/>
         <w:rPr>
+          <w:rStyle w:val="Hiperhivatkozs"/>
           <w:b/>
           <w:bCs/>
+          <w:color w:val="000000" w:themeColor="text1"/>
+          <w:u w:val="none"/>
         </w:rPr>
       </w:pPr>
       <w:bookmarkStart w:id="54" w:name="_Ref211529017"/>
@@ -15877,7 +16146,7 @@
       <w:r>
         <w:t xml:space="preserve">, ArXiv, </w:t>
       </w:r>
-      <w:hyperlink r:id="rId42" w:history="1">
+      <w:hyperlink r:id="rId43" w:history="1">
         <w:r>
           <w:rPr>
             <w:rStyle w:val="Hiperhivatkozs"/>
@@ -15888,8 +16157,8 @@
       <w:bookmarkEnd w:id="54"/>
     </w:p>
     <w:sectPr>
-      <w:headerReference w:type="even" r:id="rId43"/>
-      <w:footerReference w:type="default" r:id="rId44"/>
+      <w:headerReference w:type="even" r:id="rId44"/>
+      <w:footerReference w:type="default" r:id="rId45"/>
       <w:type w:val="continuous"/>
       <w:pgSz w:w="11907" w:h="16840" w:code="9"/>
       <w:pgMar w:top="720" w:right="720" w:bottom="720" w:left="720" w:header="709" w:footer="709" w:gutter="567"/>
@@ -16356,8 +16625,8 @@
   <w:abstractNum w:abstractNumId="10" w15:restartNumberingAfterBreak="0">
     <w:nsid w:val="02C275D4"/>
     <w:multiLevelType w:val="hybridMultilevel"/>
-    <w:tmpl w:val="2A820376"/>
-    <w:lvl w:ilvl="0" w:tplc="08B2FC54">
+    <w:tmpl w:val="D7DE11AE"/>
+    <w:lvl w:ilvl="0" w:tplc="7C0A1008">
       <w:start w:val="1"/>
       <w:numFmt w:val="decimal"/>
       <w:pStyle w:val="Irodalomjegyzksor"/>
@@ -18507,7 +18776,6 @@
   <w:style w:type="character" w:default="1" w:styleId="Bekezdsalapbettpusa">
     <w:name w:val="Default Paragraph Font"/>
     <w:uiPriority w:val="1"/>
-    <w:semiHidden/>
     <w:unhideWhenUsed/>
   </w:style>
   <w:style w:type="table" w:default="1" w:styleId="Normltblzat">
@@ -18662,10 +18930,10 @@
     <w:next w:val="Norml"/>
     <w:autoRedefine/>
     <w:uiPriority w:val="39"/>
-    <w:rsid w:val="00C64F45"/>
+    <w:rsid w:val="00FB6638"/>
     <w:pPr>
       <w:tabs>
-        <w:tab w:val="right" w:leader="dot" w:pos="8789"/>
+        <w:tab w:val="right" w:leader="dot" w:pos="9900"/>
       </w:tabs>
       <w:ind w:firstLine="0"/>
     </w:pPr>
@@ -18764,7 +19032,7 @@
     <w:basedOn w:val="Norml"/>
     <w:autoRedefine/>
     <w:qFormat/>
-    <w:rsid w:val="00010236"/>
+    <w:rsid w:val="00842BEF"/>
     <w:pPr>
       <w:numPr>
         <w:numId w:val="1"/>

</xml_diff>

<commit_message>
tdk beszamolo javitas v3
</commit_message>
<xml_diff>
--- a/tdk/tdk_dolgozat.docx
+++ b/tdk/tdk_dolgozat.docx
@@ -12,7 +12,7 @@
           <w:lang w:eastAsia="hu-HU"/>
         </w:rPr>
         <w:drawing>
-          <wp:inline distT="0" distB="0" distL="0" distR="0" wp14:anchorId="5D62D356" wp14:editId="36A28DF6">
+          <wp:inline distT="0" distB="0" distL="0" distR="0" wp14:anchorId="5D62D356" wp14:editId="29D4515A">
             <wp:extent cx="1933575" cy="542925"/>
             <wp:effectExtent l="0" t="0" r="0" b="0"/>
             <wp:docPr id="1" name="Kép 1"/>
@@ -359,7 +359,7 @@
       <w:r>
         <w:fldChar w:fldCharType="separate"/>
       </w:r>
-      <w:hyperlink w:anchor="_Toc212647104" w:history="1">
+      <w:hyperlink w:anchor="_Toc212755757" w:history="1">
         <w:r>
           <w:rPr>
             <w:rStyle w:val="Hiperhivatkozs"/>
@@ -386,7 +386,7 @@
             <w:noProof/>
             <w:webHidden/>
           </w:rPr>
-          <w:instrText xml:space="preserve"> PAGEREF _Toc212647104 \h </w:instrText>
+          <w:instrText xml:space="preserve"> PAGEREF _Toc212755757 \h </w:instrText>
         </w:r>
         <w:r>
           <w:rPr>
@@ -428,7 +428,7 @@
           <w14:ligatures w14:val="standardContextual"/>
         </w:rPr>
       </w:pPr>
-      <w:hyperlink w:anchor="_Toc212647105" w:history="1">
+      <w:hyperlink w:anchor="_Toc212755758" w:history="1">
         <w:r>
           <w:rPr>
             <w:rStyle w:val="Hiperhivatkozs"/>
@@ -455,7 +455,7 @@
             <w:noProof/>
             <w:webHidden/>
           </w:rPr>
-          <w:instrText xml:space="preserve"> PAGEREF _Toc212647105 \h </w:instrText>
+          <w:instrText xml:space="preserve"> PAGEREF _Toc212755758 \h </w:instrText>
         </w:r>
         <w:r>
           <w:rPr>
@@ -497,7 +497,7 @@
           <w14:ligatures w14:val="standardContextual"/>
         </w:rPr>
       </w:pPr>
-      <w:hyperlink w:anchor="_Toc212647106" w:history="1">
+      <w:hyperlink w:anchor="_Toc212755759" w:history="1">
         <w:r>
           <w:rPr>
             <w:rStyle w:val="Hiperhivatkozs"/>
@@ -524,7 +524,7 @@
             <w:noProof/>
             <w:webHidden/>
           </w:rPr>
-          <w:instrText xml:space="preserve"> PAGEREF _Toc212647106 \h </w:instrText>
+          <w:instrText xml:space="preserve"> PAGEREF _Toc212755759 \h </w:instrText>
         </w:r>
         <w:r>
           <w:rPr>
@@ -568,7 +568,7 @@
           <w14:ligatures w14:val="standardContextual"/>
         </w:rPr>
       </w:pPr>
-      <w:hyperlink w:anchor="_Toc212647107" w:history="1">
+      <w:hyperlink w:anchor="_Toc212755760" w:history="1">
         <w:r>
           <w:rPr>
             <w:rStyle w:val="Hiperhivatkozs"/>
@@ -595,7 +595,7 @@
             <w:noProof/>
             <w:webHidden/>
           </w:rPr>
-          <w:instrText xml:space="preserve"> PAGEREF _Toc212647107 \h </w:instrText>
+          <w:instrText xml:space="preserve"> PAGEREF _Toc212755760 \h </w:instrText>
         </w:r>
         <w:r>
           <w:rPr>
@@ -639,7 +639,7 @@
           <w14:ligatures w14:val="standardContextual"/>
         </w:rPr>
       </w:pPr>
-      <w:hyperlink w:anchor="_Toc212647108" w:history="1">
+      <w:hyperlink w:anchor="_Toc212755761" w:history="1">
         <w:r>
           <w:rPr>
             <w:rStyle w:val="Hiperhivatkozs"/>
@@ -666,7 +666,7 @@
             <w:noProof/>
             <w:webHidden/>
           </w:rPr>
-          <w:instrText xml:space="preserve"> PAGEREF _Toc212647108 \h </w:instrText>
+          <w:instrText xml:space="preserve"> PAGEREF _Toc212755761 \h </w:instrText>
         </w:r>
         <w:r>
           <w:rPr>
@@ -710,7 +710,7 @@
           <w14:ligatures w14:val="standardContextual"/>
         </w:rPr>
       </w:pPr>
-      <w:hyperlink w:anchor="_Toc212647109" w:history="1">
+      <w:hyperlink w:anchor="_Toc212755762" w:history="1">
         <w:r>
           <w:rPr>
             <w:rStyle w:val="Hiperhivatkozs"/>
@@ -737,7 +737,7 @@
             <w:noProof/>
             <w:webHidden/>
           </w:rPr>
-          <w:instrText xml:space="preserve"> PAGEREF _Toc212647109 \h </w:instrText>
+          <w:instrText xml:space="preserve"> PAGEREF _Toc212755762 \h </w:instrText>
         </w:r>
         <w:r>
           <w:rPr>
@@ -779,7 +779,7 @@
           <w14:ligatures w14:val="standardContextual"/>
         </w:rPr>
       </w:pPr>
-      <w:hyperlink w:anchor="_Toc212647110" w:history="1">
+      <w:hyperlink w:anchor="_Toc212755763" w:history="1">
         <w:r>
           <w:rPr>
             <w:rStyle w:val="Hiperhivatkozs"/>
@@ -806,7 +806,7 @@
             <w:noProof/>
             <w:webHidden/>
           </w:rPr>
-          <w:instrText xml:space="preserve"> PAGEREF _Toc212647110 \h </w:instrText>
+          <w:instrText xml:space="preserve"> PAGEREF _Toc212755763 \h </w:instrText>
         </w:r>
         <w:r>
           <w:rPr>
@@ -850,7 +850,7 @@
           <w14:ligatures w14:val="standardContextual"/>
         </w:rPr>
       </w:pPr>
-      <w:hyperlink w:anchor="_Toc212647111" w:history="1">
+      <w:hyperlink w:anchor="_Toc212755764" w:history="1">
         <w:r>
           <w:rPr>
             <w:rStyle w:val="Hiperhivatkozs"/>
@@ -877,7 +877,7 @@
             <w:noProof/>
             <w:webHidden/>
           </w:rPr>
-          <w:instrText xml:space="preserve"> PAGEREF _Toc212647111 \h </w:instrText>
+          <w:instrText xml:space="preserve"> PAGEREF _Toc212755764 \h </w:instrText>
         </w:r>
         <w:r>
           <w:rPr>
@@ -921,7 +921,7 @@
           <w14:ligatures w14:val="standardContextual"/>
         </w:rPr>
       </w:pPr>
-      <w:hyperlink w:anchor="_Toc212647112" w:history="1">
+      <w:hyperlink w:anchor="_Toc212755765" w:history="1">
         <w:r>
           <w:rPr>
             <w:rStyle w:val="Hiperhivatkozs"/>
@@ -948,7 +948,7 @@
             <w:noProof/>
             <w:webHidden/>
           </w:rPr>
-          <w:instrText xml:space="preserve"> PAGEREF _Toc212647112 \h </w:instrText>
+          <w:instrText xml:space="preserve"> PAGEREF _Toc212755765 \h </w:instrText>
         </w:r>
         <w:r>
           <w:rPr>
@@ -992,7 +992,7 @@
           <w14:ligatures w14:val="standardContextual"/>
         </w:rPr>
       </w:pPr>
-      <w:hyperlink w:anchor="_Toc212647113" w:history="1">
+      <w:hyperlink w:anchor="_Toc212755766" w:history="1">
         <w:r>
           <w:rPr>
             <w:rStyle w:val="Hiperhivatkozs"/>
@@ -1019,7 +1019,7 @@
             <w:noProof/>
             <w:webHidden/>
           </w:rPr>
-          <w:instrText xml:space="preserve"> PAGEREF _Toc212647113 \h </w:instrText>
+          <w:instrText xml:space="preserve"> PAGEREF _Toc212755766 \h </w:instrText>
         </w:r>
         <w:r>
           <w:rPr>
@@ -1063,7 +1063,7 @@
           <w14:ligatures w14:val="standardContextual"/>
         </w:rPr>
       </w:pPr>
-      <w:hyperlink w:anchor="_Toc212647114" w:history="1">
+      <w:hyperlink w:anchor="_Toc212755767" w:history="1">
         <w:r>
           <w:rPr>
             <w:rStyle w:val="Hiperhivatkozs"/>
@@ -1090,7 +1090,7 @@
             <w:noProof/>
             <w:webHidden/>
           </w:rPr>
-          <w:instrText xml:space="preserve"> PAGEREF _Toc212647114 \h </w:instrText>
+          <w:instrText xml:space="preserve"> PAGEREF _Toc212755767 \h </w:instrText>
         </w:r>
         <w:r>
           <w:rPr>
@@ -1134,7 +1134,7 @@
           <w14:ligatures w14:val="standardContextual"/>
         </w:rPr>
       </w:pPr>
-      <w:hyperlink w:anchor="_Toc212647115" w:history="1">
+      <w:hyperlink w:anchor="_Toc212755768" w:history="1">
         <w:r>
           <w:rPr>
             <w:rStyle w:val="Hiperhivatkozs"/>
@@ -1161,7 +1161,7 @@
             <w:noProof/>
             <w:webHidden/>
           </w:rPr>
-          <w:instrText xml:space="preserve"> PAGEREF _Toc212647115 \h </w:instrText>
+          <w:instrText xml:space="preserve"> PAGEREF _Toc212755768 \h </w:instrText>
         </w:r>
         <w:r>
           <w:rPr>
@@ -1205,7 +1205,7 @@
           <w14:ligatures w14:val="standardContextual"/>
         </w:rPr>
       </w:pPr>
-      <w:hyperlink w:anchor="_Toc212647116" w:history="1">
+      <w:hyperlink w:anchor="_Toc212755769" w:history="1">
         <w:r>
           <w:rPr>
             <w:rStyle w:val="Hiperhivatkozs"/>
@@ -1232,7 +1232,7 @@
             <w:noProof/>
             <w:webHidden/>
           </w:rPr>
-          <w:instrText xml:space="preserve"> PAGEREF _Toc212647116 \h </w:instrText>
+          <w:instrText xml:space="preserve"> PAGEREF _Toc212755769 \h </w:instrText>
         </w:r>
         <w:r>
           <w:rPr>
@@ -1276,7 +1276,7 @@
           <w14:ligatures w14:val="standardContextual"/>
         </w:rPr>
       </w:pPr>
-      <w:hyperlink w:anchor="_Toc212647117" w:history="1">
+      <w:hyperlink w:anchor="_Toc212755770" w:history="1">
         <w:r>
           <w:rPr>
             <w:rStyle w:val="Hiperhivatkozs"/>
@@ -1303,7 +1303,7 @@
             <w:noProof/>
             <w:webHidden/>
           </w:rPr>
-          <w:instrText xml:space="preserve"> PAGEREF _Toc212647117 \h </w:instrText>
+          <w:instrText xml:space="preserve"> PAGEREF _Toc212755770 \h </w:instrText>
         </w:r>
         <w:r>
           <w:rPr>
@@ -1347,7 +1347,7 @@
           <w14:ligatures w14:val="standardContextual"/>
         </w:rPr>
       </w:pPr>
-      <w:hyperlink w:anchor="_Toc212647118" w:history="1">
+      <w:hyperlink w:anchor="_Toc212755771" w:history="1">
         <w:r>
           <w:rPr>
             <w:rStyle w:val="Hiperhivatkozs"/>
@@ -1374,7 +1374,7 @@
             <w:noProof/>
             <w:webHidden/>
           </w:rPr>
-          <w:instrText xml:space="preserve"> PAGEREF _Toc212647118 \h </w:instrText>
+          <w:instrText xml:space="preserve"> PAGEREF _Toc212755771 \h </w:instrText>
         </w:r>
         <w:r>
           <w:rPr>
@@ -1418,7 +1418,7 @@
           <w14:ligatures w14:val="standardContextual"/>
         </w:rPr>
       </w:pPr>
-      <w:hyperlink w:anchor="_Toc212647119" w:history="1">
+      <w:hyperlink w:anchor="_Toc212755772" w:history="1">
         <w:r>
           <w:rPr>
             <w:rStyle w:val="Hiperhivatkozs"/>
@@ -1445,7 +1445,7 @@
             <w:noProof/>
             <w:webHidden/>
           </w:rPr>
-          <w:instrText xml:space="preserve"> PAGEREF _Toc212647119 \h </w:instrText>
+          <w:instrText xml:space="preserve"> PAGEREF _Toc212755772 \h </w:instrText>
         </w:r>
         <w:r>
           <w:rPr>
@@ -1487,7 +1487,7 @@
           <w14:ligatures w14:val="standardContextual"/>
         </w:rPr>
       </w:pPr>
-      <w:hyperlink w:anchor="_Toc212647120" w:history="1">
+      <w:hyperlink w:anchor="_Toc212755773" w:history="1">
         <w:r>
           <w:rPr>
             <w:rStyle w:val="Hiperhivatkozs"/>
@@ -1514,7 +1514,7 @@
             <w:noProof/>
             <w:webHidden/>
           </w:rPr>
-          <w:instrText xml:space="preserve"> PAGEREF _Toc212647120 \h </w:instrText>
+          <w:instrText xml:space="preserve"> PAGEREF _Toc212755773 \h </w:instrText>
         </w:r>
         <w:r>
           <w:rPr>
@@ -1558,7 +1558,7 @@
           <w14:ligatures w14:val="standardContextual"/>
         </w:rPr>
       </w:pPr>
-      <w:hyperlink w:anchor="_Toc212647121" w:history="1">
+      <w:hyperlink w:anchor="_Toc212755774" w:history="1">
         <w:r>
           <w:rPr>
             <w:rStyle w:val="Hiperhivatkozs"/>
@@ -1586,7 +1586,7 @@
             <w:noProof/>
             <w:webHidden/>
           </w:rPr>
-          <w:instrText xml:space="preserve"> PAGEREF _Toc212647121 \h </w:instrText>
+          <w:instrText xml:space="preserve"> PAGEREF _Toc212755774 \h </w:instrText>
         </w:r>
         <w:r>
           <w:rPr>
@@ -1630,7 +1630,7 @@
           <w14:ligatures w14:val="standardContextual"/>
         </w:rPr>
       </w:pPr>
-      <w:hyperlink w:anchor="_Toc212647122" w:history="1">
+      <w:hyperlink w:anchor="_Toc212755775" w:history="1">
         <w:r>
           <w:rPr>
             <w:rStyle w:val="Hiperhivatkozs"/>
@@ -1658,7 +1658,7 @@
             <w:noProof/>
             <w:webHidden/>
           </w:rPr>
-          <w:instrText xml:space="preserve"> PAGEREF _Toc212647122 \h </w:instrText>
+          <w:instrText xml:space="preserve"> PAGEREF _Toc212755775 \h </w:instrText>
         </w:r>
         <w:r>
           <w:rPr>
@@ -1702,7 +1702,7 @@
           <w14:ligatures w14:val="standardContextual"/>
         </w:rPr>
       </w:pPr>
-      <w:hyperlink w:anchor="_Toc212647123" w:history="1">
+      <w:hyperlink w:anchor="_Toc212755776" w:history="1">
         <w:r>
           <w:rPr>
             <w:rStyle w:val="Hiperhivatkozs"/>
@@ -1730,7 +1730,7 @@
             <w:noProof/>
             <w:webHidden/>
           </w:rPr>
-          <w:instrText xml:space="preserve"> PAGEREF _Toc212647123 \h </w:instrText>
+          <w:instrText xml:space="preserve"> PAGEREF _Toc212755776 \h </w:instrText>
         </w:r>
         <w:r>
           <w:rPr>
@@ -1772,7 +1772,7 @@
           <w14:ligatures w14:val="standardContextual"/>
         </w:rPr>
       </w:pPr>
-      <w:hyperlink w:anchor="_Toc212647124" w:history="1">
+      <w:hyperlink w:anchor="_Toc212755777" w:history="1">
         <w:r>
           <w:rPr>
             <w:rStyle w:val="Hiperhivatkozs"/>
@@ -1799,7 +1799,7 @@
             <w:noProof/>
             <w:webHidden/>
           </w:rPr>
-          <w:instrText xml:space="preserve"> PAGEREF _Toc212647124 \h </w:instrText>
+          <w:instrText xml:space="preserve"> PAGEREF _Toc212755777 \h </w:instrText>
         </w:r>
         <w:r>
           <w:rPr>
@@ -1843,7 +1843,7 @@
           <w14:ligatures w14:val="standardContextual"/>
         </w:rPr>
       </w:pPr>
-      <w:hyperlink w:anchor="_Toc212647125" w:history="1">
+      <w:hyperlink w:anchor="_Toc212755778" w:history="1">
         <w:r>
           <w:rPr>
             <w:rStyle w:val="Hiperhivatkozs"/>
@@ -1870,7 +1870,7 @@
             <w:noProof/>
             <w:webHidden/>
           </w:rPr>
-          <w:instrText xml:space="preserve"> PAGEREF _Toc212647125 \h </w:instrText>
+          <w:instrText xml:space="preserve"> PAGEREF _Toc212755778 \h </w:instrText>
         </w:r>
         <w:r>
           <w:rPr>
@@ -1914,7 +1914,7 @@
           <w14:ligatures w14:val="standardContextual"/>
         </w:rPr>
       </w:pPr>
-      <w:hyperlink w:anchor="_Toc212647126" w:history="1">
+      <w:hyperlink w:anchor="_Toc212755779" w:history="1">
         <w:r>
           <w:rPr>
             <w:rStyle w:val="Hiperhivatkozs"/>
@@ -1941,7 +1941,7 @@
             <w:noProof/>
             <w:webHidden/>
           </w:rPr>
-          <w:instrText xml:space="preserve"> PAGEREF _Toc212647126 \h </w:instrText>
+          <w:instrText xml:space="preserve"> PAGEREF _Toc212755779 \h </w:instrText>
         </w:r>
         <w:r>
           <w:rPr>
@@ -1985,7 +1985,7 @@
           <w14:ligatures w14:val="standardContextual"/>
         </w:rPr>
       </w:pPr>
-      <w:hyperlink w:anchor="_Toc212647127" w:history="1">
+      <w:hyperlink w:anchor="_Toc212755780" w:history="1">
         <w:r>
           <w:rPr>
             <w:rStyle w:val="Hiperhivatkozs"/>
@@ -2012,7 +2012,7 @@
             <w:noProof/>
             <w:webHidden/>
           </w:rPr>
-          <w:instrText xml:space="preserve"> PAGEREF _Toc212647127 \h </w:instrText>
+          <w:instrText xml:space="preserve"> PAGEREF _Toc212755780 \h </w:instrText>
         </w:r>
         <w:r>
           <w:rPr>
@@ -2054,7 +2054,7 @@
           <w14:ligatures w14:val="standardContextual"/>
         </w:rPr>
       </w:pPr>
-      <w:hyperlink w:anchor="_Toc212647128" w:history="1">
+      <w:hyperlink w:anchor="_Toc212755781" w:history="1">
         <w:r>
           <w:rPr>
             <w:rStyle w:val="Hiperhivatkozs"/>
@@ -2081,7 +2081,7 @@
             <w:noProof/>
             <w:webHidden/>
           </w:rPr>
-          <w:instrText xml:space="preserve"> PAGEREF _Toc212647128 \h </w:instrText>
+          <w:instrText xml:space="preserve"> PAGEREF _Toc212755781 \h </w:instrText>
         </w:r>
         <w:r>
           <w:rPr>
@@ -2125,7 +2125,7 @@
           <w14:ligatures w14:val="standardContextual"/>
         </w:rPr>
       </w:pPr>
-      <w:hyperlink w:anchor="_Toc212647129" w:history="1">
+      <w:hyperlink w:anchor="_Toc212755782" w:history="1">
         <w:r>
           <w:rPr>
             <w:rStyle w:val="Hiperhivatkozs"/>
@@ -2152,7 +2152,7 @@
             <w:noProof/>
             <w:webHidden/>
           </w:rPr>
-          <w:instrText xml:space="preserve"> PAGEREF _Toc212647129 \h </w:instrText>
+          <w:instrText xml:space="preserve"> PAGEREF _Toc212755782 \h </w:instrText>
         </w:r>
         <w:r>
           <w:rPr>
@@ -2196,7 +2196,7 @@
           <w14:ligatures w14:val="standardContextual"/>
         </w:rPr>
       </w:pPr>
-      <w:hyperlink w:anchor="_Toc212647130" w:history="1">
+      <w:hyperlink w:anchor="_Toc212755783" w:history="1">
         <w:r>
           <w:rPr>
             <w:rStyle w:val="Hiperhivatkozs"/>
@@ -2223,7 +2223,7 @@
             <w:noProof/>
             <w:webHidden/>
           </w:rPr>
-          <w:instrText xml:space="preserve"> PAGEREF _Toc212647130 \h </w:instrText>
+          <w:instrText xml:space="preserve"> PAGEREF _Toc212755783 \h </w:instrText>
         </w:r>
         <w:r>
           <w:rPr>
@@ -2267,7 +2267,7 @@
           <w14:ligatures w14:val="standardContextual"/>
         </w:rPr>
       </w:pPr>
-      <w:hyperlink w:anchor="_Toc212647131" w:history="1">
+      <w:hyperlink w:anchor="_Toc212755784" w:history="1">
         <w:r>
           <w:rPr>
             <w:rStyle w:val="Hiperhivatkozs"/>
@@ -2294,7 +2294,7 @@
             <w:noProof/>
             <w:webHidden/>
           </w:rPr>
-          <w:instrText xml:space="preserve"> PAGEREF _Toc212647131 \h </w:instrText>
+          <w:instrText xml:space="preserve"> PAGEREF _Toc212755784 \h </w:instrText>
         </w:r>
         <w:r>
           <w:rPr>
@@ -2336,7 +2336,7 @@
           <w14:ligatures w14:val="standardContextual"/>
         </w:rPr>
       </w:pPr>
-      <w:hyperlink w:anchor="_Toc212647132" w:history="1">
+      <w:hyperlink w:anchor="_Toc212755785" w:history="1">
         <w:r>
           <w:rPr>
             <w:rStyle w:val="Hiperhivatkozs"/>
@@ -2363,7 +2363,7 @@
             <w:noProof/>
             <w:webHidden/>
           </w:rPr>
-          <w:instrText xml:space="preserve"> PAGEREF _Toc212647132 \h </w:instrText>
+          <w:instrText xml:space="preserve"> PAGEREF _Toc212755785 \h </w:instrText>
         </w:r>
         <w:r>
           <w:rPr>
@@ -2405,7 +2405,7 @@
           <w14:ligatures w14:val="standardContextual"/>
         </w:rPr>
       </w:pPr>
-      <w:hyperlink w:anchor="_Toc212647133" w:history="1">
+      <w:hyperlink w:anchor="_Toc212755786" w:history="1">
         <w:r>
           <w:rPr>
             <w:rStyle w:val="Hiperhivatkozs"/>
@@ -2432,7 +2432,7 @@
             <w:noProof/>
             <w:webHidden/>
           </w:rPr>
-          <w:instrText xml:space="preserve"> PAGEREF _Toc212647133 \h </w:instrText>
+          <w:instrText xml:space="preserve"> PAGEREF _Toc212755786 \h </w:instrText>
         </w:r>
         <w:r>
           <w:rPr>
@@ -2486,7 +2486,7 @@
         <w:pStyle w:val="Cmsor1"/>
         <w:spacing w:before="0"/>
       </w:pPr>
-      <w:bookmarkStart w:id="0" w:name="_Toc212647104"/>
+      <w:bookmarkStart w:id="0" w:name="_Toc212755757"/>
       <w:r>
         <w:lastRenderedPageBreak/>
         <w:t>Összefoglaló</w:t>
@@ -2502,7 +2502,7 @@
       <w:pPr>
         <w:pStyle w:val="Fejezetcimszmozsnlkl"/>
       </w:pPr>
-      <w:bookmarkStart w:id="1" w:name="_Toc212647105"/>
+      <w:bookmarkStart w:id="1" w:name="_Toc212755758"/>
       <w:r>
         <w:lastRenderedPageBreak/>
         <w:t>Abstract</w:t>
@@ -2525,7 +2525,7 @@
         <w:pStyle w:val="Cmsor1"/>
       </w:pPr>
       <w:bookmarkStart w:id="2" w:name="_Toc332797397"/>
-      <w:bookmarkStart w:id="3" w:name="_Toc212647106"/>
+      <w:bookmarkStart w:id="3" w:name="_Toc212755759"/>
       <w:r>
         <w:lastRenderedPageBreak/>
         <w:t xml:space="preserve">1 </w:t>
@@ -2540,7 +2540,7 @@
       <w:pPr>
         <w:pStyle w:val="Cmsor2"/>
       </w:pPr>
-      <w:bookmarkStart w:id="4" w:name="_Toc212647107"/>
+      <w:bookmarkStart w:id="4" w:name="_Toc212755760"/>
       <w:r>
         <w:t>A kutatás cél</w:t>
       </w:r>
@@ -2646,7 +2646,7 @@
       <w:pPr>
         <w:pStyle w:val="Cmsor2"/>
       </w:pPr>
-      <w:bookmarkStart w:id="5" w:name="_Toc212647108"/>
+      <w:bookmarkStart w:id="5" w:name="_Toc212755761"/>
       <w:r>
         <w:t>RAG-rendszerek szerepe a modern NLP-ben</w:t>
       </w:r>
@@ -2688,7 +2688,7 @@
       <w:pPr>
         <w:pStyle w:val="Cmsor2"/>
       </w:pPr>
-      <w:bookmarkStart w:id="6" w:name="_Toc212647109"/>
+      <w:bookmarkStart w:id="6" w:name="_Toc212755762"/>
       <w:r>
         <w:t>Hatékonysági kérdések nagy dokumentumkorpuszok esetén</w:t>
       </w:r>
@@ -3046,7 +3046,7 @@
       <w:pPr>
         <w:pStyle w:val="Cmsor1"/>
       </w:pPr>
-      <w:bookmarkStart w:id="7" w:name="_Toc212647110"/>
+      <w:bookmarkStart w:id="7" w:name="_Toc212755763"/>
       <w:r>
         <w:lastRenderedPageBreak/>
         <w:t>2 Elméleti háttér</w:t>
@@ -3105,7 +3105,7 @@
           <w:numId w:val="0"/>
         </w:numPr>
       </w:pPr>
-      <w:bookmarkStart w:id="8" w:name="_Toc212647111"/>
+      <w:bookmarkStart w:id="8" w:name="_Toc212755764"/>
       <w:r>
         <w:t xml:space="preserve">2.1 </w:t>
       </w:r>
@@ -3170,7 +3170,7 @@
       <w:pPr>
         <w:pStyle w:val="Cmsor3"/>
       </w:pPr>
-      <w:bookmarkStart w:id="9" w:name="_Toc212647112"/>
+      <w:bookmarkStart w:id="9" w:name="_Toc212755765"/>
       <w:r>
         <w:t>2.</w:t>
       </w:r>
@@ -3240,38 +3240,49 @@
       <w:pPr>
         <w:pStyle w:val="Kpalrs"/>
       </w:pPr>
+      <w:fldSimple w:instr=" SEQ ábra \* ARABIC ">
+        <w:r>
+          <w:rPr>
+            <w:noProof/>
+          </w:rPr>
+          <w:t>1</w:t>
+        </w:r>
+      </w:fldSimple>
+      <w:r>
+        <w:t xml:space="preserve">. ábra - </w:t>
+      </w:r>
+      <w:r>
+        <w:t>RAG rendszer</w:t>
+      </w:r>
+      <w:r>
+        <w:t>ek általános</w:t>
+      </w:r>
+      <w:r>
+        <w:t xml:space="preserve"> felépítése</w:t>
+      </w:r>
+      <w:r>
+        <w:t xml:space="preserve"> </w:t>
+      </w:r>
       <w:r>
         <w:fldChar w:fldCharType="begin"/>
       </w:r>
       <w:r>
-        <w:instrText xml:space="preserve"> SEQ ábra \* ARABIC </w:instrText>
+        <w:instrText xml:space="preserve"> REF _Ref212755722 \r \h </w:instrText>
       </w:r>
       <w:r>
         <w:fldChar w:fldCharType="separate"/>
       </w:r>
       <w:r>
         <w:rPr>
-          <w:noProof/>
-        </w:rPr>
-        <w:t>1</w:t>
-      </w:r>
-      <w:r>
-        <w:rPr>
-          <w:noProof/>
-        </w:rPr>
+          <w:cs/>
+        </w:rPr>
+        <w:t>‎</w:t>
+      </w:r>
+      <w:r>
+        <w:t>[28]</w:t>
+      </w:r>
+      <w:r>
         <w:fldChar w:fldCharType="end"/>
-      </w:r>
-      <w:r>
-        <w:t xml:space="preserve">. ábra - </w:t>
-      </w:r>
-      <w:r>
-        <w:t>RAG rendszer</w:t>
-      </w:r>
-      <w:r>
-        <w:t>ek általános</w:t>
-      </w:r>
-      <w:r>
-        <w:t xml:space="preserve"> felépítése</w:t>
       </w:r>
     </w:p>
     <w:p>
@@ -3357,7 +3368,7 @@
           <w:numId w:val="0"/>
         </w:numPr>
       </w:pPr>
-      <w:bookmarkStart w:id="10" w:name="_Toc212647113"/>
+      <w:bookmarkStart w:id="10" w:name="_Toc212755766"/>
       <w:r>
         <w:t xml:space="preserve">2.2 </w:t>
       </w:r>
@@ -3370,7 +3381,7 @@
       <w:pPr>
         <w:pStyle w:val="Cmsor3"/>
       </w:pPr>
-      <w:bookmarkStart w:id="11" w:name="_Toc212647114"/>
+      <w:bookmarkStart w:id="11" w:name="_Toc212755767"/>
       <w:r>
         <w:t xml:space="preserve">2.2.1 </w:t>
       </w:r>
@@ -3430,7 +3441,7 @@
       <w:pPr>
         <w:pStyle w:val="Cmsor3"/>
       </w:pPr>
-      <w:bookmarkStart w:id="12" w:name="_Toc212647115"/>
+      <w:bookmarkStart w:id="12" w:name="_Toc212755768"/>
       <w:r>
         <w:t>2.2.2 T</w:t>
       </w:r>
@@ -3589,27 +3600,14 @@
       <w:pPr>
         <w:pStyle w:val="Kpalrs"/>
       </w:pPr>
-      <w:r>
-        <w:fldChar w:fldCharType="begin"/>
-      </w:r>
-      <w:r>
-        <w:instrText xml:space="preserve"> SEQ egyenlet \* ARABIC </w:instrText>
-      </w:r>
-      <w:r>
-        <w:fldChar w:fldCharType="separate"/>
-      </w:r>
-      <w:r>
-        <w:rPr>
-          <w:noProof/>
-        </w:rPr>
-        <w:t>1</w:t>
-      </w:r>
-      <w:r>
-        <w:rPr>
-          <w:noProof/>
-        </w:rPr>
-        <w:fldChar w:fldCharType="end"/>
-      </w:r>
+      <w:fldSimple w:instr=" SEQ egyenlet \* ARABIC ">
+        <w:r>
+          <w:rPr>
+            <w:noProof/>
+          </w:rPr>
+          <w:t>1</w:t>
+        </w:r>
+      </w:fldSimple>
       <w:r>
         <w:t xml:space="preserve">. egyenlet - </w:t>
       </w:r>
@@ -3804,7 +3802,7 @@
       <w:pPr>
         <w:pStyle w:val="Cmsor3"/>
       </w:pPr>
-      <w:bookmarkStart w:id="13" w:name="_Toc212647116"/>
+      <w:bookmarkStart w:id="13" w:name="_Toc212755769"/>
       <w:r>
         <w:t xml:space="preserve">2.2.3 </w:t>
       </w:r>
@@ -3937,7 +3935,7 @@
           <w:numId w:val="0"/>
         </w:numPr>
       </w:pPr>
-      <w:bookmarkStart w:id="14" w:name="_Toc212647117"/>
+      <w:bookmarkStart w:id="14" w:name="_Toc212755770"/>
       <w:r>
         <w:t xml:space="preserve">2.3 </w:t>
       </w:r>
@@ -3950,7 +3948,7 @@
       <w:pPr>
         <w:pStyle w:val="Cmsor3"/>
       </w:pPr>
-      <w:bookmarkStart w:id="15" w:name="_Toc212647118"/>
+      <w:bookmarkStart w:id="15" w:name="_Toc212755771"/>
       <w:r>
         <w:t>2</w:t>
       </w:r>
@@ -3976,7 +3974,7 @@
       <w:pPr>
         <w:pStyle w:val="Cmsor3"/>
       </w:pPr>
-      <w:bookmarkStart w:id="16" w:name="_Toc212647119"/>
+      <w:bookmarkStart w:id="16" w:name="_Toc212755772"/>
       <w:r>
         <w:t>2.3.2 Offline és online klaszterezés</w:t>
       </w:r>
@@ -4068,7 +4066,7 @@
       <w:pPr>
         <w:pStyle w:val="Cmsor1"/>
       </w:pPr>
-      <w:bookmarkStart w:id="17" w:name="_Toc212647120"/>
+      <w:bookmarkStart w:id="17" w:name="_Toc212755773"/>
       <w:r>
         <w:lastRenderedPageBreak/>
         <w:t>3</w:t>
@@ -4290,7 +4288,7 @@
           <w:lang w:eastAsia="en-US"/>
         </w:rPr>
       </w:pPr>
-      <w:bookmarkStart w:id="18" w:name="_Toc212647121"/>
+      <w:bookmarkStart w:id="18" w:name="_Toc212755774"/>
       <w:r>
         <w:rPr>
           <w:lang w:eastAsia="en-US"/>
@@ -4804,7 +4802,7 @@
           <w:lang w:eastAsia="en-US"/>
         </w:rPr>
       </w:pPr>
-      <w:bookmarkStart w:id="19" w:name="_Toc212647122"/>
+      <w:bookmarkStart w:id="19" w:name="_Toc212755775"/>
       <w:r>
         <w:rPr>
           <w:lang w:eastAsia="en-US"/>
@@ -4887,7 +4885,7 @@
           <w:lang w:eastAsia="en-US"/>
         </w:rPr>
       </w:pPr>
-      <w:bookmarkStart w:id="20" w:name="_Toc212647123"/>
+      <w:bookmarkStart w:id="20" w:name="_Toc212755776"/>
       <w:r>
         <w:rPr>
           <w:lang w:eastAsia="en-US"/>
@@ -5682,7 +5680,31 @@
         <w:rPr>
           <w:lang w:eastAsia="en-US"/>
         </w:rPr>
-        <w:t xml:space="preserve">. Itt az látható, hogy szintetikus 2-dimenziós adathalmazon, hogyan viselkedik az Online KMeans algoritmus. Összesen 1000 adatpont érkezett az adatfolyamban, melyeket az Online KMeans </w:t>
+        <w:t>. Itt az látható, hogy</w:t>
+      </w:r>
+      <w:r>
+        <w:rPr>
+          <w:lang w:eastAsia="en-US"/>
+        </w:rPr>
+        <w:t xml:space="preserve"> egy</w:t>
+      </w:r>
+      <w:r>
+        <w:rPr>
+          <w:lang w:eastAsia="en-US"/>
+        </w:rPr>
+        <w:t xml:space="preserve"> szintetikus</w:t>
+      </w:r>
+      <w:r>
+        <w:rPr>
+          <w:lang w:eastAsia="en-US"/>
+        </w:rPr>
+        <w:t>,</w:t>
+      </w:r>
+      <w:r>
+        <w:rPr>
+          <w:lang w:eastAsia="en-US"/>
+        </w:rPr>
+        <w:t xml:space="preserve"> 2-dimenziós adathalmazon, hogyan viselkedik az Online KMeans algoritmus. Összesen 1000 adatpont érkezett az adatfolyamban, melyeket az Online KMeans </w:t>
       </w:r>
       <w:r>
         <w:rPr>
@@ -6150,19 +6172,7 @@
         <w:rPr>
           <w:lang w:eastAsia="en-US"/>
         </w:rPr>
-        <w:t xml:space="preserve"> </w:t>
-      </w:r>
-      <w:r>
-        <w:rPr>
-          <w:lang w:eastAsia="en-US"/>
-        </w:rPr>
-        <w:t>Bár az algoritmus aktuális implementációja a klaszterek varianciáit közvetlenül nem használja fel, ezen statisztikai jellemzők kiszámítása megalapozza a jövőbeli fejlesztések és kiegészítő elemzések lehetőségét.</w:t>
-      </w:r>
-      <w:r>
-        <w:rPr>
-          <w:lang w:eastAsia="en-US"/>
-        </w:rPr>
-        <w:t xml:space="preserve"> </w:t>
+        <w:t xml:space="preserve"> Bár az algoritmus aktuális implementációja a klaszterek varianciáit közvetlenül nem használja fel, ezen statisztikai jellemzők kiszámítása megalapozza a jövőbeli fejlesztések és kiegészítő elemzések lehetőségét. </w:t>
       </w:r>
       <w:r>
         <w:rPr>
@@ -6411,6 +6421,13 @@
         <w:lastRenderedPageBreak/>
         <w:t>Ez a módszer különösképp memória hatékony is, hiszen futás közben csak az adott batchben érkező embeddingek, az aktuális klaszterközéppontokat tartalmazó tömb, egy vektor, amely azt tartja nyilván, hogy az egyes klaszterekhez eddig mennyi adat tartozott, a klaszterekhez tartozó pontok futó összege, ami minden klaszter esetén összegzi az oda tartozó pontok koordinátáit, a klaszterekhez egyetlen számként nyilvántartott variancia és egy skalár, ami azt mutatja meg, hogy összesen mennyi pontot dolgozott fel a modell idáig, van a memóriában.</w:t>
       </w:r>
+    </w:p>
+    <w:p>
+      <w:pPr>
+        <w:rPr>
+          <w:lang w:eastAsia="en-US"/>
+        </w:rPr>
+      </w:pPr>
     </w:p>
     <w:tbl>
       <w:tblPr>
@@ -7155,7 +7172,19 @@
         <w:rPr>
           <w:lang w:eastAsia="en-US"/>
         </w:rPr>
-        <w:t>, ami viszont nem jelent jelentős memóriaigényt</w:t>
+        <w:t xml:space="preserve">, </w:t>
+      </w:r>
+      <w:r>
+        <w:rPr>
+          <w:lang w:eastAsia="en-US"/>
+        </w:rPr>
+        <w:t>ezutóbbi</w:t>
+      </w:r>
+      <w:r>
+        <w:rPr>
+          <w:lang w:eastAsia="en-US"/>
+        </w:rPr>
+        <w:t xml:space="preserve"> viszont nem jelent jelentős memóriaigényt</w:t>
       </w:r>
       <w:r>
         <w:rPr>
@@ -7232,6 +7261,22 @@
     </w:p>
     <w:p>
       <w:pPr>
+        <w:spacing w:line="240" w:lineRule="auto"/>
+        <w:ind w:firstLine="0"/>
+        <w:jc w:val="left"/>
+        <w:rPr>
+          <w:lang w:eastAsia="en-US"/>
+        </w:rPr>
+      </w:pPr>
+      <w:r>
+        <w:rPr>
+          <w:lang w:eastAsia="en-US"/>
+        </w:rPr>
+        <w:br w:type="page"/>
+      </w:r>
+    </w:p>
+    <w:p>
+      <w:pPr>
         <w:pStyle w:val="Kd"/>
         <w:rPr>
           <w:lang w:eastAsia="en-US"/>
@@ -7241,6 +7286,7 @@
         <w:rPr>
           <w:lang w:eastAsia="en-US"/>
         </w:rPr>
+        <w:lastRenderedPageBreak/>
         <w:t>1. KMeans++ inicializálás</w:t>
       </w:r>
     </w:p>
@@ -7600,94 +7646,90 @@
         <w:rPr>
           <w:lang w:eastAsia="en-US"/>
         </w:rPr>
+        <w:t>A 4. ábrán található pszeudokód áttekinthető formában foglalja össze az Online KMeans algoritmusom működését. T</w:t>
+      </w:r>
+      <w:r>
+        <w:rPr>
+          <w:lang w:eastAsia="en-US"/>
+        </w:rPr>
+        <w:t>ömör módon jeleníti meg a klaszterek inicializálását, az adatpontok hozzárendelését, a centroidok frissítését, az új klaszterek létrehozását és a közel eső klaszterek összevonását</w:t>
+      </w:r>
+      <w:r>
+        <w:rPr>
+          <w:lang w:eastAsia="en-US"/>
+        </w:rPr>
+        <w:t>, í</w:t>
+      </w:r>
+      <w:r>
+        <w:rPr>
+          <w:lang w:eastAsia="en-US"/>
+        </w:rPr>
+        <w:t xml:space="preserve">gy gyors </w:t>
+      </w:r>
+      <w:r>
+        <w:rPr>
+          <w:lang w:eastAsia="en-US"/>
+        </w:rPr>
+        <w:t>képet</w:t>
+      </w:r>
+      <w:r>
+        <w:rPr>
+          <w:lang w:eastAsia="en-US"/>
+        </w:rPr>
+        <w:t xml:space="preserve"> </w:t>
+      </w:r>
+      <w:r>
+        <w:rPr>
+          <w:lang w:eastAsia="en-US"/>
+        </w:rPr>
+        <w:t>ad</w:t>
+      </w:r>
+      <w:r>
+        <w:rPr>
+          <w:lang w:eastAsia="en-US"/>
+        </w:rPr>
+        <w:t xml:space="preserve"> az algoritmus logikájáról.</w:t>
+      </w:r>
+    </w:p>
+    <w:p>
+      <w:pPr>
+        <w:rPr>
+          <w:lang w:eastAsia="en-US"/>
+        </w:rPr>
+      </w:pPr>
+      <w:r>
+        <w:rPr>
+          <w:lang w:eastAsia="en-US"/>
+        </w:rPr>
+        <w:t>A centroidok frissítése és új embeddingek klaszterekbe sorolását követően elkezdődhet a retrieval fázis a korábban bemutatott módszer alapján.</w:t>
+      </w:r>
+      <w:r>
+        <w:rPr>
+          <w:lang w:eastAsia="en-US"/>
+        </w:rPr>
+        <w:t xml:space="preserve"> Először a felhasználói kérdést klaszter-szinten hasonlítjuk össze, majd csak ezt követően végzünk részletes keresést a legrelevánsabb klaszterekben szereplő embeddingek között. Végül pedig visszatérítjük az így kapott leghasonlóbb embedding vektorokat, melyek alapján a későbbiekben egy nagy nyelvi modell</w:t>
+      </w:r>
+      <w:r>
+        <w:rPr>
+          <w:lang w:eastAsia="en-US"/>
+        </w:rPr>
+        <w:t xml:space="preserve"> vagy más intelligens rendszer</w:t>
+      </w:r>
+      <w:r>
+        <w:rPr>
+          <w:lang w:eastAsia="en-US"/>
+        </w:rPr>
+        <w:t xml:space="preserve"> képes lehet a felhasználói kérdésre egy pontosított választ adni.</w:t>
+      </w:r>
+    </w:p>
+    <w:p>
+      <w:pPr>
+        <w:pStyle w:val="Cmsor1"/>
+      </w:pPr>
+      <w:bookmarkStart w:id="21" w:name="_Toc212755777"/>
+      <w:r>
         <w:lastRenderedPageBreak/>
-        <w:t>A 4. ábrán található pszeudokód áttekinthető formában foglalja össze az Online KMeans algoritmusom működését. T</w:t>
-      </w:r>
-      <w:r>
-        <w:rPr>
-          <w:lang w:eastAsia="en-US"/>
-        </w:rPr>
-        <w:t>ömör módon jeleníti meg a klaszterek inicializálását, az adatpontok hozzárendelését, a centroidok frissítését, az új klaszterek létrehozását és a közel eső klaszterek összevonását</w:t>
-      </w:r>
-      <w:r>
-        <w:rPr>
-          <w:lang w:eastAsia="en-US"/>
-        </w:rPr>
-        <w:t>, í</w:t>
-      </w:r>
-      <w:r>
-        <w:rPr>
-          <w:lang w:eastAsia="en-US"/>
-        </w:rPr>
-        <w:t xml:space="preserve">gy gyors </w:t>
-      </w:r>
-      <w:r>
-        <w:rPr>
-          <w:lang w:eastAsia="en-US"/>
-        </w:rPr>
-        <w:t>képet</w:t>
-      </w:r>
-      <w:r>
-        <w:rPr>
-          <w:lang w:eastAsia="en-US"/>
-        </w:rPr>
-        <w:t xml:space="preserve"> </w:t>
-      </w:r>
-      <w:r>
-        <w:rPr>
-          <w:lang w:eastAsia="en-US"/>
-        </w:rPr>
-        <w:t>ad</w:t>
-      </w:r>
-      <w:r>
-        <w:rPr>
-          <w:lang w:eastAsia="en-US"/>
-        </w:rPr>
-        <w:t xml:space="preserve"> az algoritmus logikájáról.</w:t>
-      </w:r>
-    </w:p>
-    <w:p>
-      <w:pPr>
-        <w:rPr>
-          <w:lang w:eastAsia="en-US"/>
-        </w:rPr>
-      </w:pPr>
-      <w:r>
-        <w:rPr>
-          <w:lang w:eastAsia="en-US"/>
-        </w:rPr>
-        <w:t>A centroidok frissítése és új embeddingek klaszterekbe sorolását követően elkezdődhet a retrieval fázis a korábban bemutatott módszer alapján.</w:t>
-      </w:r>
-      <w:r>
-        <w:rPr>
-          <w:lang w:eastAsia="en-US"/>
-        </w:rPr>
-        <w:t xml:space="preserve"> Először a felhasználói kérdést klaszter-szinten hasonlítjuk össze, majd csak ezt követően végzünk részletes keresést a legrelevánsabb klaszterekben szereplő embeddingek között. Végül pedig visszatérítjük az így kapott leghasonlóbb embedding vektorokat, melyek alapján a későbbiekben egy nagy nyelvi modell</w:t>
-      </w:r>
-      <w:r>
-        <w:rPr>
-          <w:lang w:eastAsia="en-US"/>
-        </w:rPr>
-        <w:t xml:space="preserve"> vagy más intelligens rendszer</w:t>
-      </w:r>
-      <w:r>
-        <w:rPr>
-          <w:lang w:eastAsia="en-US"/>
-        </w:rPr>
-        <w:t xml:space="preserve"> képes lehet a felhasználói kérdésre egy pontosított választ adni.</w:t>
-      </w:r>
-    </w:p>
-    <w:p>
-      <w:pPr>
-        <w:pStyle w:val="Cmsor1"/>
-      </w:pPr>
-      <w:bookmarkStart w:id="21" w:name="_Toc212647124"/>
-      <w:r>
-        <w:lastRenderedPageBreak/>
-        <w:t>4</w:t>
-      </w:r>
-      <w:r>
-        <w:t xml:space="preserve"> </w:t>
+        <w:t xml:space="preserve">4 </w:t>
       </w:r>
       <w:r>
         <w:t>Adathalmaz és előfeldolgozás</w:t>
@@ -7702,12 +7744,9 @@
           <w:numId w:val="0"/>
         </w:numPr>
       </w:pPr>
-      <w:bookmarkStart w:id="22" w:name="_Toc212647125"/>
-      <w:r>
-        <w:t>4</w:t>
-      </w:r>
-      <w:r>
-        <w:t xml:space="preserve">.1 </w:t>
+      <w:bookmarkStart w:id="22" w:name="_Toc212755778"/>
+      <w:r>
+        <w:t xml:space="preserve">4.1 </w:t>
       </w:r>
       <w:r>
         <w:t>A SQuAD adathalmaz</w:t>
@@ -7804,12 +7843,9 @@
           <w:numId w:val="0"/>
         </w:numPr>
       </w:pPr>
-      <w:bookmarkStart w:id="23" w:name="_Toc212647126"/>
-      <w:r>
-        <w:t>4</w:t>
-      </w:r>
-      <w:r>
-        <w:t xml:space="preserve">.2 </w:t>
+      <w:bookmarkStart w:id="23" w:name="_Toc212755779"/>
+      <w:r>
+        <w:t xml:space="preserve">4.2 </w:t>
       </w:r>
       <w:r>
         <w:t>Szövegfeldolgozás és chunking</w:t>
@@ -8179,18 +8215,36 @@
         <w:t>em</w:t>
       </w:r>
       <w:r>
-        <w:t xml:space="preserve"> a forrás kontextus azonosítóját, a chunk pozícióját, valamint egyedi azonosítóját.</w:t>
-      </w:r>
-    </w:p>
-    <w:p>
-      <w:r>
-        <w:t xml:space="preserve">A chunkolás eredményeként egy strukturált, egységesített és tisztított szöveges adathalmaz jött létre, amelyben minden kontextus több kisebb egységre bomlott. Ez a feldolgozott forma már közvetlenül alkalmas volt a </w:t>
+        <w:t xml:space="preserve"> a forrás </w:t>
+      </w:r>
+      <w:r>
+        <w:t>dokumentum</w:t>
+      </w:r>
+      <w:r>
+        <w:t xml:space="preserve"> azonosítóját, a chunk pozícióját, valamint egyedi azonosítóját.</w:t>
+      </w:r>
+    </w:p>
+    <w:p>
+      <w:r>
+        <w:t xml:space="preserve">A chunkolás eredményeként egy strukturált, egységesített és tisztított szöveges adathalmaz jött létre, amelyben minden </w:t>
+      </w:r>
+      <w:r>
+        <w:t>dokumentum</w:t>
+      </w:r>
+      <w:r>
+        <w:t xml:space="preserve"> több kisebb egységre bomlott. Ez a feldolgozott forma már közvetlenül alkalmas volt a </w:t>
       </w:r>
       <w:r>
         <w:t>chunkszintű</w:t>
       </w:r>
       <w:r>
-        <w:t xml:space="preserve"> embeddingek előállítására, illetve a dokumentum-visszakeresési modul betanítására.</w:t>
+        <w:t xml:space="preserve"> embeddingek előállítására, illetve a dokumentum-visszakeresési modul </w:t>
+      </w:r>
+      <w:r>
+        <w:t>elkészítésére</w:t>
+      </w:r>
+      <w:r>
+        <w:t>.</w:t>
       </w:r>
     </w:p>
     <w:p>
@@ -8201,12 +8255,9 @@
           <w:numId w:val="0"/>
         </w:numPr>
       </w:pPr>
-      <w:bookmarkStart w:id="24" w:name="_Toc212647127"/>
-      <w:r>
-        <w:t>4</w:t>
-      </w:r>
-      <w:r>
-        <w:t xml:space="preserve">.3 </w:t>
+      <w:bookmarkStart w:id="24" w:name="_Toc212755780"/>
+      <w:r>
+        <w:t xml:space="preserve">4.3 </w:t>
       </w:r>
       <w:r>
         <w:t>Embedding generálás</w:t>
@@ -8369,7 +8420,7 @@
       <w:pPr>
         <w:pStyle w:val="Cmsor1"/>
       </w:pPr>
-      <w:bookmarkStart w:id="25" w:name="_Toc212647128"/>
+      <w:bookmarkStart w:id="25" w:name="_Toc212755781"/>
       <w:r>
         <w:lastRenderedPageBreak/>
         <w:t xml:space="preserve">5 </w:t>
@@ -8387,7 +8438,7 @@
           <w:numId w:val="0"/>
         </w:numPr>
       </w:pPr>
-      <w:bookmarkStart w:id="26" w:name="_Toc212647129"/>
+      <w:bookmarkStart w:id="26" w:name="_Toc212755782"/>
       <w:r>
         <w:t>5.1 Klaszterezési módszerek hatékonyságának vizsgálata</w:t>
       </w:r>
@@ -8661,27 +8712,14 @@
       <w:pPr>
         <w:pStyle w:val="Kpalrs"/>
       </w:pPr>
-      <w:r>
-        <w:fldChar w:fldCharType="begin"/>
-      </w:r>
-      <w:r>
-        <w:instrText xml:space="preserve"> SEQ ábra \* ARABIC </w:instrText>
-      </w:r>
-      <w:r>
-        <w:fldChar w:fldCharType="separate"/>
-      </w:r>
-      <w:r>
-        <w:rPr>
-          <w:noProof/>
-        </w:rPr>
-        <w:t>5</w:t>
-      </w:r>
-      <w:r>
-        <w:rPr>
-          <w:noProof/>
-        </w:rPr>
-        <w:fldChar w:fldCharType="end"/>
-      </w:r>
+      <w:fldSimple w:instr=" SEQ ábra \* ARABIC ">
+        <w:r>
+          <w:rPr>
+            <w:noProof/>
+          </w:rPr>
+          <w:t>5</w:t>
+        </w:r>
+      </w:fldSimple>
       <w:r>
         <w:t>. ábra - KMeans, MiniBatchK</w:t>
       </w:r>
@@ -8753,127 +8791,207 @@
       <w:pPr>
         <w:pStyle w:val="Kpalrs"/>
       </w:pPr>
+      <w:fldSimple w:instr=" SEQ ábra \* ARABIC ">
+        <w:r>
+          <w:rPr>
+            <w:noProof/>
+          </w:rPr>
+          <w:t>6</w:t>
+        </w:r>
+      </w:fldSimple>
+      <w:r>
+        <w:t xml:space="preserve">. ábra - MiniBatchKMeans és </w:t>
+      </w:r>
+      <w:r>
+        <w:t>Online KMeans</w:t>
+      </w:r>
+      <w:r>
+        <w:t xml:space="preserve"> futásideje 384 és 1024 dimenziós embeddingeken a maximális indulási klaszterszám függvényében. (</w:t>
+      </w:r>
+      <w:r>
+        <w:t>5</w:t>
+      </w:r>
+      <w:r>
+        <w:t>. ábra részlete)</w:t>
+      </w:r>
+    </w:p>
+    <w:p>
+      <w:r>
+        <w:t xml:space="preserve">Az 5. ábra az Online KMeans, a </w:t>
+      </w:r>
+      <w:r>
+        <w:t>klasszikus</w:t>
+      </w:r>
+      <w:r>
+        <w:t xml:space="preserve"> KMeans és a MiniBatchKMeans algoritmusok futási idejét mutatja be az embedding halmazo</w:t>
+      </w:r>
+      <w:r>
+        <w:t>kon</w:t>
+      </w:r>
+      <w:r>
+        <w:t xml:space="preserve"> végzett kísérletek során.</w:t>
+      </w:r>
+      <w:r>
+        <w:t xml:space="preserve"> </w:t>
+      </w:r>
+      <w:r>
+        <w:t>Szaggatott vonal jelöli a futásidők alakulását a 384-dimenziós, folytonos vonal pedig az 1024-dimenziós embedding vektorok esetén</w:t>
+      </w:r>
+      <w:r>
+        <w:t>.</w:t>
+      </w:r>
+      <w:r>
+        <w:t xml:space="preserve"> </w:t>
+      </w:r>
+      <w:r>
+        <w:t xml:space="preserve">Jól </w:t>
+      </w:r>
+      <w:r>
+        <w:t>látható</w:t>
+      </w:r>
+      <w:r>
+        <w:t>, hogy</w:t>
+      </w:r>
+      <w:r>
+        <w:t xml:space="preserve"> a KMeans algoritmus </w:t>
+      </w:r>
+      <w:r>
+        <w:t>sokkal</w:t>
+      </w:r>
+      <w:r>
+        <w:t xml:space="preserve"> lassabban képes elvégezni a klaszterezést</w:t>
+      </w:r>
+      <w:r>
+        <w:t xml:space="preserve">, mint az </w:t>
+      </w:r>
+      <w:r>
+        <w:t>Online KMeans</w:t>
+      </w:r>
+      <w:r>
+        <w:t xml:space="preserve"> vagy</w:t>
+      </w:r>
+      <w:r>
+        <w:t xml:space="preserve"> a</w:t>
+      </w:r>
+      <w:r>
+        <w:t xml:space="preserve"> MiniBatchKMeans. Ez nem meglepő eredmény, hiszen </w:t>
+      </w:r>
+      <w:r>
+        <w:t>a</w:t>
+      </w:r>
+      <w:r>
+        <w:t xml:space="preserve"> klasszikus</w:t>
+      </w:r>
+      <w:r>
+        <w:t xml:space="preserve"> KMeans </w:t>
+      </w:r>
+      <w:r>
+        <w:t xml:space="preserve">a </w:t>
+      </w:r>
+      <w:r>
+        <w:t>működése során minden iterációban az összes adatpontot újraértékeli, hogy kiszámolja a távolságokat a centroidokhoz, majd újra frissítse azokat. Ez azt jelenti, hogy az egész adathalmaznak egyszerre kell elérhetőnek lennie a memóriában, ami nagy adatok esetén komoly korlátozó tényező.</w:t>
+      </w:r>
+      <w:r>
+        <w:t xml:space="preserve"> Vizsgáljuk meg most az </w:t>
+      </w:r>
+      <w:r>
+        <w:t>6</w:t>
+      </w:r>
+      <w:r>
+        <w:t>. ábra alapján a MiniBatchKMeans és</w:t>
+      </w:r>
+      <w:r>
+        <w:t xml:space="preserve"> az</w:t>
+      </w:r>
+      <w:r>
+        <w:t xml:space="preserve"> </w:t>
+      </w:r>
+      <w:r>
+        <w:t>Online KMeans</w:t>
+      </w:r>
+      <w:r>
+        <w:t xml:space="preserve"> algoritmusokat futásidő </w:t>
+      </w:r>
+      <w:r>
+        <w:lastRenderedPageBreak/>
+        <w:t xml:space="preserve">szempontjából. Itt az látható, hogy egészen addig, amíg nem érünk el nagyobb kiindulási klaszterszámot, a két algoritmus ugyanolyan eredményt ér el. Azonban, amint a klaszterszám megnövekszik a MiniBatchKMeans futásideje elkezd megnőni. Ezzel szemben az </w:t>
+      </w:r>
+      <w:r>
+        <w:t>Online KMeans</w:t>
+      </w:r>
+      <w:r>
+        <w:t xml:space="preserve"> algoritmus még nagy klaszterszámok esetén is kiegyensúlyozott</w:t>
+      </w:r>
+      <w:r>
+        <w:t xml:space="preserve"> teljesítményt nyújt futásidőben.</w:t>
+      </w:r>
+    </w:p>
+    <w:p>
+      <w:r>
+        <w:t>Annak érdekében, hogy a különböző klaszterezési eljárásokat még jobban össze tudjuk hasonlítani egymással, készítettem több szintetikus, magas dimenziós adathalmazt a scikit-learn datasets könyvtárának make_blobs() függvényével</w:t>
+      </w:r>
+      <w:r>
+        <w:t>.</w:t>
+      </w:r>
+      <w:r>
+        <w:t xml:space="preserve"> </w:t>
+      </w:r>
       <w:r>
         <w:fldChar w:fldCharType="begin"/>
       </w:r>
       <w:r>
-        <w:instrText xml:space="preserve"> SEQ ábra \* ARABIC </w:instrText>
+        <w:instrText xml:space="preserve"> REF _Ref212148116 \r \h </w:instrText>
       </w:r>
       <w:r>
         <w:fldChar w:fldCharType="separate"/>
       </w:r>
       <w:r>
         <w:rPr>
-          <w:noProof/>
-        </w:rPr>
-        <w:t>6</w:t>
-      </w:r>
-      <w:r>
-        <w:rPr>
-          <w:noProof/>
-        </w:rPr>
+          <w:cs/>
+        </w:rPr>
+        <w:t>‎</w:t>
+      </w:r>
+      <w:r>
+        <w:t>[17]</w:t>
+      </w:r>
+      <w:r>
         <w:fldChar w:fldCharType="end"/>
       </w:r>
       <w:r>
-        <w:t xml:space="preserve">. ábra - MiniBatchKMeans és </w:t>
-      </w:r>
-      <w:r>
-        <w:t>Online KMeans</w:t>
-      </w:r>
-      <w:r>
-        <w:t xml:space="preserve"> futásideje 384 és 1024 dimenziós embeddingeken a maximális indulási klaszterszám függvényében. (</w:t>
-      </w:r>
-      <w:r>
-        <w:t>5</w:t>
-      </w:r>
-      <w:r>
-        <w:t>. ábra részlete)</w:t>
-      </w:r>
-    </w:p>
-    <w:p>
-      <w:r>
-        <w:t xml:space="preserve">A </w:t>
-      </w:r>
-      <w:r>
-        <w:t>5</w:t>
-      </w:r>
-      <w:r>
-        <w:t xml:space="preserve">. ábrán látható az Online KMeans, klasszikus KMeans és MiniBatchKMeans által elért </w:t>
-      </w:r>
-      <w:r>
-        <w:t>futásidők az embeddinghalmazon. Szaggatott vonal jelöli a futásidők alakulását a 384-dimenziós, folytonos vonal pedig az 1024-dimenziós embedding vektorok esetén</w:t>
-      </w:r>
-      <w:r>
-        <w:t>.</w:t>
+        <w:t xml:space="preserve"> A választott dimenziószám 500 volt, és 200, 300, 400, 500 és 800 klaszterből álló, adathalmazokat készítettem, majd ezen adathalmazok mindegyikén kiértékeltem a három klasztere</w:t>
+      </w:r>
+      <w:r>
+        <w:t>ző algoritmust ARI (Adjusted Rand Index)</w:t>
       </w:r>
       <w:r>
         <w:t xml:space="preserve"> </w:t>
       </w:r>
       <w:r>
-        <w:t xml:space="preserve">Jól </w:t>
-      </w:r>
-      <w:r>
-        <w:t>látható</w:t>
-      </w:r>
-      <w:r>
-        <w:t>, hogy</w:t>
-      </w:r>
-      <w:r>
-        <w:t xml:space="preserve"> a KMeans algoritmus </w:t>
-      </w:r>
-      <w:r>
-        <w:t>sokkal</w:t>
-      </w:r>
-      <w:r>
-        <w:t xml:space="preserve"> lassabban képes elvégezni a klaszterezést</w:t>
-      </w:r>
-      <w:r>
-        <w:t>, mint az online vagy MiniBatchKMeans. Ez nem meglepő eredmény, hiszen egy</w:t>
-      </w:r>
-      <w:r>
-        <w:t xml:space="preserve"> klasszikus</w:t>
-      </w:r>
-      <w:r>
-        <w:t xml:space="preserve"> KMeans </w:t>
-      </w:r>
-      <w:r>
-        <w:t>működése során minden iterációban az összes adatpontot újraértékeli, hogy kiszámolja a távolságokat a centroidokhoz, majd újra frissítse azokat. Ez azt jelenti, hogy az egész adathalmaznak egyszerre kell elérhetőnek lennie a memóriában, ami nagy adatok esetén komoly korlátozó tényező.</w:t>
-      </w:r>
-      <w:r>
-        <w:t xml:space="preserve"> Vizsgáljuk meg most az </w:t>
-      </w:r>
-      <w:r>
-        <w:t>6</w:t>
-      </w:r>
-      <w:r>
-        <w:t xml:space="preserve">. ábra alapján a MiniBatchKMeans és </w:t>
-      </w:r>
-      <w:r>
-        <w:t>Online KMeans</w:t>
-      </w:r>
-      <w:r>
-        <w:t xml:space="preserve"> algoritmusokat futásidő szempontjából. Itt az látható, hogy </w:t>
-      </w:r>
-      <w:r>
-        <w:lastRenderedPageBreak/>
-        <w:t xml:space="preserve">egészen addig, amíg nem érünk el nagyobb kiindulási klaszterszámot, a két algoritmus ugyanolyan eredményt ér el. Azonban, amint a klaszterszám megnövekszik a MiniBatchKMeans futásideje elkezd megnőni. Ezzel szemben az </w:t>
-      </w:r>
-      <w:r>
-        <w:t>Online KMeans</w:t>
-      </w:r>
-      <w:r>
-        <w:t xml:space="preserve"> algoritmus még nagy klaszterszámok esetén is kiegyensúlyozott</w:t>
-      </w:r>
-      <w:r>
-        <w:t xml:space="preserve"> teljesítményt nyújt futásidőben.</w:t>
-      </w:r>
-    </w:p>
-    <w:p>
-      <w:r>
-        <w:t>Annak érdekében, hogy a különböző klaszterezési eljárásokat még jobban össze tudjuk hasonlítani egymással, készítettem több szintetikus, magas dimenziós adathalmazt a scikit-learn datasets könyvtárának make_blobs() függvényével</w:t>
-      </w:r>
-      <w:r>
-        <w:t>.</w:t>
+        <w:fldChar w:fldCharType="begin"/>
+      </w:r>
+      <w:r>
+        <w:instrText xml:space="preserve"> REF _Ref212318397 \r \h </w:instrText>
+      </w:r>
+      <w:r>
+        <w:fldChar w:fldCharType="separate"/>
+      </w:r>
+      <w:r>
+        <w:rPr>
+          <w:cs/>
+        </w:rPr>
+        <w:t>‎</w:t>
+      </w:r>
+      <w:r>
+        <w:t>[15]</w:t>
+      </w:r>
+      <w:r>
+        <w:fldChar w:fldCharType="end"/>
+      </w:r>
+      <w:r>
+        <w:t xml:space="preserve"> és NMI (</w:t>
+      </w:r>
+      <w:r>
+        <w:t>Normalized Mutual Information)</w:t>
       </w:r>
       <w:r>
         <w:t xml:space="preserve"> </w:t>
@@ -8882,7 +9000,7 @@
         <w:fldChar w:fldCharType="begin"/>
       </w:r>
       <w:r>
-        <w:instrText xml:space="preserve"> REF _Ref212148116 \r \h </w:instrText>
+        <w:instrText xml:space="preserve"> REF _Ref212318493 \r \h </w:instrText>
       </w:r>
       <w:r>
         <w:fldChar w:fldCharType="separate"/>
@@ -8894,72 +9012,12 @@
         <w:t>‎</w:t>
       </w:r>
       <w:r>
-        <w:t>[17]</w:t>
+        <w:t>[19]</w:t>
       </w:r>
       <w:r>
         <w:fldChar w:fldCharType="end"/>
       </w:r>
       <w:r>
-        <w:t xml:space="preserve"> A választott dimenziószám 500 volt, és 200, 300, 400, 500 és 800 klaszterből álló, adathalmazokat készítettem, majd ezen adathalmazok mindegyikén kiértékeltem a három klasztere</w:t>
-      </w:r>
-      <w:r>
-        <w:t>ző algoritmust ARI (Adjusted Rand Index)</w:t>
-      </w:r>
-      <w:r>
-        <w:t xml:space="preserve"> </w:t>
-      </w:r>
-      <w:r>
-        <w:fldChar w:fldCharType="begin"/>
-      </w:r>
-      <w:r>
-        <w:instrText xml:space="preserve"> REF _Ref212318397 \r \h </w:instrText>
-      </w:r>
-      <w:r>
-        <w:fldChar w:fldCharType="separate"/>
-      </w:r>
-      <w:r>
-        <w:rPr>
-          <w:cs/>
-        </w:rPr>
-        <w:t>‎</w:t>
-      </w:r>
-      <w:r>
-        <w:t>[15]</w:t>
-      </w:r>
-      <w:r>
-        <w:fldChar w:fldCharType="end"/>
-      </w:r>
-      <w:r>
-        <w:t xml:space="preserve"> és NMI (</w:t>
-      </w:r>
-      <w:r>
-        <w:t>Normalized Mutual Information)</w:t>
-      </w:r>
-      <w:r>
-        <w:t xml:space="preserve"> </w:t>
-      </w:r>
-      <w:r>
-        <w:fldChar w:fldCharType="begin"/>
-      </w:r>
-      <w:r>
-        <w:instrText xml:space="preserve"> REF _Ref212318493 \r \h </w:instrText>
-      </w:r>
-      <w:r>
-        <w:fldChar w:fldCharType="separate"/>
-      </w:r>
-      <w:r>
-        <w:rPr>
-          <w:cs/>
-        </w:rPr>
-        <w:t>‎</w:t>
-      </w:r>
-      <w:r>
-        <w:t>[19]</w:t>
-      </w:r>
-      <w:r>
-        <w:fldChar w:fldCharType="end"/>
-      </w:r>
-      <w:r>
         <w:t xml:space="preserve"> metrikákkal.</w:t>
       </w:r>
       <w:r>
@@ -8985,6 +9043,7 @@
         <w:t>Az NMI a klaszterezés és a valós címkék közötti információmegoszlást méri, normalizálva az egyes felosztások entrópiájával, így az értéke 0 és 1 között van. A 0 azt jelzi, hogy nincs információs egyezés a klaszterek és a valós osztályok között, az 1 pedig a teljes egyezést. Az NMI érzékeny az információs tartalomra, nemcsak a klaszterek pontos egyezésére, ezért jól használható nagy klaszterszámú, vagy részben átfedő klaszterezési feladatok értékelésére.</w:t>
       </w:r>
     </w:p>
+    <w:p/>
     <w:tbl>
       <w:tblPr>
         <w:tblW w:w="6600" w:type="dxa"/>
@@ -9819,24 +9878,14 @@
       <w:pPr>
         <w:pStyle w:val="Kpalrs"/>
       </w:pPr>
-      <w:r>
-        <w:fldChar w:fldCharType="begin"/>
-      </w:r>
-      <w:r>
-        <w:instrText xml:space="preserve"> SEQ táblázat \* ARABIC </w:instrText>
-      </w:r>
-      <w:r>
-        <w:fldChar w:fldCharType="separate"/>
-      </w:r>
-      <w:r>
-        <w:rPr>
-          <w:noProof/>
-        </w:rPr>
-        <w:t>2</w:t>
-      </w:r>
-      <w:r>
-        <w:fldChar w:fldCharType="end"/>
-      </w:r>
+      <w:fldSimple w:instr=" SEQ táblázat \* ARABIC ">
+        <w:r>
+          <w:rPr>
+            <w:noProof/>
+          </w:rPr>
+          <w:t>2</w:t>
+        </w:r>
+      </w:fldSimple>
       <w:r>
         <w:t xml:space="preserve">. táblázat - </w:t>
       </w:r>
@@ -10680,24 +10729,14 @@
       <w:pPr>
         <w:pStyle w:val="Kpalrs"/>
       </w:pPr>
-      <w:r>
-        <w:fldChar w:fldCharType="begin"/>
-      </w:r>
-      <w:r>
-        <w:instrText xml:space="preserve"> SEQ táblázat \* ARABIC </w:instrText>
-      </w:r>
-      <w:r>
-        <w:fldChar w:fldCharType="separate"/>
-      </w:r>
-      <w:r>
-        <w:rPr>
-          <w:noProof/>
-        </w:rPr>
-        <w:t>3</w:t>
-      </w:r>
-      <w:r>
-        <w:fldChar w:fldCharType="end"/>
-      </w:r>
+      <w:fldSimple w:instr=" SEQ táblázat \* ARABIC ">
+        <w:r>
+          <w:rPr>
+            <w:noProof/>
+          </w:rPr>
+          <w:t>3</w:t>
+        </w:r>
+      </w:fldSimple>
       <w:r>
         <w:t xml:space="preserve">. táblázat- </w:t>
       </w:r>
@@ -10813,7 +10852,7 @@
           <w:numId w:val="0"/>
         </w:numPr>
       </w:pPr>
-      <w:bookmarkStart w:id="27" w:name="_Toc212647130"/>
+      <w:bookmarkStart w:id="27" w:name="_Toc212755783"/>
       <w:r>
         <w:t xml:space="preserve">5.2 </w:t>
       </w:r>
@@ -11014,24 +11053,21 @@
         <w:t xml:space="preserve"> hasonlítom össze:</w:t>
       </w:r>
       <w:r>
+        <w:t xml:space="preserve"> először</w:t>
+      </w:r>
+      <w:r>
+        <w:t xml:space="preserve"> azt az esetet, amikor minden kérdéshez az összes embeddinget közvetlenül összehasonlítjuk</w:t>
+      </w:r>
+      <w:r>
+        <w:t xml:space="preserve"> (brute force)</w:t>
+      </w:r>
+      <w:r>
+        <w:t>;</w:t>
+      </w:r>
+      <w:r>
         <w:t xml:space="preserve"> </w:t>
       </w:r>
       <w:r>
-        <w:t>először</w:t>
-      </w:r>
-      <w:r>
-        <w:t xml:space="preserve"> azt az esetet, amikor minden kérdéshez az összes embeddinget közvetlenül összehasonlítjuk</w:t>
-      </w:r>
-      <w:r>
-        <w:t xml:space="preserve"> (brute force)</w:t>
-      </w:r>
-      <w:r>
-        <w:t>;</w:t>
-      </w:r>
-      <w:r>
-        <w:t xml:space="preserve"> </w:t>
-      </w:r>
-      <w:r>
         <w:t>másodszor azt,</w:t>
       </w:r>
       <w:r>
@@ -11050,10 +11086,7 @@
         <w:t xml:space="preserve"> FAISS indexeket használjuk</w:t>
       </w:r>
       <w:r>
-        <w:t xml:space="preserve">; továbbá pedig vizsgálom </w:t>
-      </w:r>
-      <w:r>
-        <w:t>a</w:t>
+        <w:t>; továbbá pedig vizsgálom a</w:t>
       </w:r>
       <w:r>
         <w:t xml:space="preserve"> kétlépcsős keresési módszert, amely először a centroidok közötti, majd a legjobb klasztereken belüli kimerítő keresést alkalmaz</w:t>
@@ -11915,24 +11948,14 @@
       <w:pPr>
         <w:pStyle w:val="Kpalrs"/>
       </w:pPr>
-      <w:r>
-        <w:fldChar w:fldCharType="begin"/>
-      </w:r>
-      <w:r>
-        <w:instrText xml:space="preserve"> SEQ táblázat \* ARABIC </w:instrText>
-      </w:r>
-      <w:r>
-        <w:fldChar w:fldCharType="separate"/>
-      </w:r>
-      <w:r>
-        <w:rPr>
-          <w:noProof/>
-        </w:rPr>
-        <w:t>4</w:t>
-      </w:r>
-      <w:r>
-        <w:fldChar w:fldCharType="end"/>
-      </w:r>
+      <w:fldSimple w:instr=" SEQ táblázat \* ARABIC ">
+        <w:r>
+          <w:rPr>
+            <w:noProof/>
+          </w:rPr>
+          <w:t>4</w:t>
+        </w:r>
+      </w:fldSimple>
       <w:r>
         <w:t>. táblázat - Brute force</w:t>
       </w:r>
@@ -12751,24 +12774,14 @@
       <w:pPr>
         <w:pStyle w:val="Kpalrs"/>
       </w:pPr>
-      <w:r>
-        <w:fldChar w:fldCharType="begin"/>
-      </w:r>
-      <w:r>
-        <w:instrText xml:space="preserve"> SEQ táblázat \* ARABIC </w:instrText>
-      </w:r>
-      <w:r>
-        <w:fldChar w:fldCharType="separate"/>
-      </w:r>
-      <w:r>
-        <w:rPr>
-          <w:noProof/>
-        </w:rPr>
-        <w:t>5</w:t>
-      </w:r>
-      <w:r>
-        <w:fldChar w:fldCharType="end"/>
-      </w:r>
+      <w:fldSimple w:instr=" SEQ táblázat \* ARABIC ">
+        <w:r>
+          <w:rPr>
+            <w:noProof/>
+          </w:rPr>
+          <w:t>5</w:t>
+        </w:r>
+      </w:fldSimple>
       <w:r>
         <w:t xml:space="preserve">. táblázat </w:t>
       </w:r>
@@ -15965,24 +15978,14 @@
       <w:pPr>
         <w:pStyle w:val="Kpalrs"/>
       </w:pPr>
-      <w:r>
-        <w:fldChar w:fldCharType="begin"/>
-      </w:r>
-      <w:r>
-        <w:instrText xml:space="preserve"> SEQ táblázat \* ARABIC </w:instrText>
-      </w:r>
-      <w:r>
-        <w:fldChar w:fldCharType="separate"/>
-      </w:r>
-      <w:r>
-        <w:rPr>
-          <w:noProof/>
-        </w:rPr>
-        <w:t>6</w:t>
-      </w:r>
-      <w:r>
-        <w:fldChar w:fldCharType="end"/>
-      </w:r>
+      <w:fldSimple w:instr=" SEQ táblázat \* ARABIC ">
+        <w:r>
+          <w:rPr>
+            <w:noProof/>
+          </w:rPr>
+          <w:t>6</w:t>
+        </w:r>
+      </w:fldSimple>
       <w:r>
         <w:t xml:space="preserve">. táblázat </w:t>
       </w:r>
@@ -16200,27 +16203,14 @@
       <w:pPr>
         <w:pStyle w:val="Kpalrs"/>
       </w:pPr>
-      <w:r>
-        <w:fldChar w:fldCharType="begin"/>
-      </w:r>
-      <w:r>
-        <w:instrText xml:space="preserve"> SEQ ábra \* ARABIC </w:instrText>
-      </w:r>
-      <w:r>
-        <w:fldChar w:fldCharType="separate"/>
-      </w:r>
-      <w:r>
-        <w:rPr>
-          <w:noProof/>
-        </w:rPr>
-        <w:t>7</w:t>
-      </w:r>
-      <w:r>
-        <w:rPr>
-          <w:noProof/>
-        </w:rPr>
-        <w:fldChar w:fldCharType="end"/>
-      </w:r>
+      <w:fldSimple w:instr=" SEQ ábra \* ARABIC ">
+        <w:r>
+          <w:rPr>
+            <w:noProof/>
+          </w:rPr>
+          <w:t>7</w:t>
+        </w:r>
+      </w:fldSimple>
       <w:r>
         <w:t>. ábra - Az egyes algoritmusok által elért retrieval idők összehasonlítása.</w:t>
       </w:r>
@@ -16478,7 +16468,7 @@
           <w:numId w:val="0"/>
         </w:numPr>
       </w:pPr>
-      <w:bookmarkStart w:id="28" w:name="_Toc212647131"/>
+      <w:bookmarkStart w:id="28" w:name="_Toc212755784"/>
       <w:r>
         <w:t>5.3 Online klaszterezéssel történő retrieval kiértékelése</w:t>
       </w:r>
@@ -16686,27 +16676,14 @@
       <w:pPr>
         <w:pStyle w:val="Kpalrs"/>
       </w:pPr>
-      <w:r>
-        <w:fldChar w:fldCharType="begin"/>
-      </w:r>
-      <w:r>
-        <w:instrText xml:space="preserve"> SEQ ábra \* ARABIC </w:instrText>
-      </w:r>
-      <w:r>
-        <w:fldChar w:fldCharType="separate"/>
-      </w:r>
-      <w:r>
-        <w:rPr>
-          <w:noProof/>
-        </w:rPr>
-        <w:t>8</w:t>
-      </w:r>
-      <w:r>
-        <w:rPr>
-          <w:noProof/>
-        </w:rPr>
-        <w:fldChar w:fldCharType="end"/>
-      </w:r>
+      <w:fldSimple w:instr=" SEQ ábra \* ARABIC ">
+        <w:r>
+          <w:rPr>
+            <w:noProof/>
+          </w:rPr>
+          <w:t>8</w:t>
+        </w:r>
+      </w:fldSimple>
       <w:r>
         <w:t>. ábra - Az egyes algoritmusok által elért pontosság értékek változása a beérkező új batchek függvényében.</w:t>
       </w:r>
@@ -16767,27 +16744,14 @@
       <w:pPr>
         <w:pStyle w:val="Kpalrs"/>
       </w:pPr>
-      <w:r>
-        <w:fldChar w:fldCharType="begin"/>
-      </w:r>
-      <w:r>
-        <w:instrText xml:space="preserve"> SEQ ábra \* ARABIC </w:instrText>
-      </w:r>
-      <w:r>
-        <w:fldChar w:fldCharType="separate"/>
-      </w:r>
-      <w:r>
-        <w:rPr>
-          <w:noProof/>
-        </w:rPr>
-        <w:t>9</w:t>
-      </w:r>
-      <w:r>
-        <w:rPr>
-          <w:noProof/>
-        </w:rPr>
-        <w:fldChar w:fldCharType="end"/>
-      </w:r>
+      <w:fldSimple w:instr=" SEQ ábra \* ARABIC ">
+        <w:r>
+          <w:rPr>
+            <w:noProof/>
+          </w:rPr>
+          <w:t>9</w:t>
+        </w:r>
+      </w:fldSimple>
       <w:r>
         <w:t xml:space="preserve">. ábra - Az egyes algoritmusok által elért </w:t>
       </w:r>
@@ -17005,27 +16969,14 @@
       <w:pPr>
         <w:pStyle w:val="Kpalrs"/>
       </w:pPr>
-      <w:r>
-        <w:fldChar w:fldCharType="begin"/>
-      </w:r>
-      <w:r>
-        <w:instrText xml:space="preserve"> SEQ ábra \* ARABIC </w:instrText>
-      </w:r>
-      <w:r>
-        <w:fldChar w:fldCharType="separate"/>
-      </w:r>
-      <w:r>
-        <w:rPr>
-          <w:noProof/>
-        </w:rPr>
-        <w:t>10</w:t>
-      </w:r>
-      <w:r>
-        <w:rPr>
-          <w:noProof/>
-        </w:rPr>
-        <w:fldChar w:fldCharType="end"/>
-      </w:r>
+      <w:fldSimple w:instr=" SEQ ábra \* ARABIC ">
+        <w:r>
+          <w:rPr>
+            <w:noProof/>
+          </w:rPr>
+          <w:t>10</w:t>
+        </w:r>
+      </w:fldSimple>
       <w:r>
         <w:t>. ábra - Az egyes algoritmusok frissítési idejének változása a beérkező új batchek függvényében.</w:t>
       </w:r>
@@ -17085,24 +17036,14 @@
       <w:pPr>
         <w:pStyle w:val="Kpalrs"/>
       </w:pPr>
-      <w:r>
-        <w:fldChar w:fldCharType="begin"/>
-      </w:r>
-      <w:r>
-        <w:instrText xml:space="preserve"> SEQ ábra \* ARABIC </w:instrText>
-      </w:r>
-      <w:r>
-        <w:fldChar w:fldCharType="separate"/>
-      </w:r>
-      <w:r>
-        <w:rPr>
-          <w:noProof/>
-        </w:rPr>
-        <w:t>11</w:t>
-      </w:r>
-      <w:r>
-        <w:fldChar w:fldCharType="end"/>
-      </w:r>
+      <w:fldSimple w:instr=" SEQ ábra \* ARABIC ">
+        <w:r>
+          <w:rPr>
+            <w:noProof/>
+          </w:rPr>
+          <w:t>11</w:t>
+        </w:r>
+      </w:fldSimple>
       <w:r>
         <w:t xml:space="preserve">. ábra - </w:t>
       </w:r>
@@ -17251,7 +17192,7 @@
       <w:pPr>
         <w:pStyle w:val="Cmsor1"/>
       </w:pPr>
-      <w:bookmarkStart w:id="29" w:name="_Toc212647132"/>
+      <w:bookmarkStart w:id="29" w:name="_Toc212755785"/>
       <w:r>
         <w:lastRenderedPageBreak/>
         <w:t xml:space="preserve">6 Összegzés </w:t>
@@ -17703,7 +17644,7 @@
       <w:pPr>
         <w:pStyle w:val="Fejezetcimszmozsnlkl"/>
       </w:pPr>
-      <w:bookmarkStart w:id="30" w:name="_Toc212647133"/>
+      <w:bookmarkStart w:id="30" w:name="_Toc212755786"/>
       <w:r>
         <w:lastRenderedPageBreak/>
         <w:t>Irodalomjegyzék</w:t>
@@ -17829,10 +17770,7 @@
         <w:t xml:space="preserve">Fahimsadikrashad, (2024.01.08.), </w:t>
       </w:r>
       <w:r>
-        <w:t>Mini Batch K Means : An Approach for Refining Traditional Methods</w:t>
-      </w:r>
-      <w:r>
-        <w:t xml:space="preserve">, Medium, </w:t>
+        <w:t xml:space="preserve">Mini Batch K Means : An Approach for Refining Traditional Methods, Medium, </w:t>
       </w:r>
       <w:hyperlink r:id="rId24" w:history="1">
         <w:r>
@@ -18318,19 +18256,7 @@
           <w:rPr>
             <w:rStyle w:val="Hiperhivatkozs"/>
           </w:rPr>
-          <w:t>https://towardsdatascience.com/rag-101-chunking-strategie</w:t>
-        </w:r>
-        <w:r>
-          <w:rPr>
-            <w:rStyle w:val="Hiperhivatkozs"/>
-          </w:rPr>
-          <w:t>s</w:t>
-        </w:r>
-        <w:r>
-          <w:rPr>
-            <w:rStyle w:val="Hiperhivatkozs"/>
-          </w:rPr>
-          <w:t>-fdc6f6c2aaec/</w:t>
+          <w:t>https://towardsdatascience.com/rag-101-chunking-strategies-fdc6f6c2aaec/</w:t>
         </w:r>
       </w:hyperlink>
       <w:bookmarkEnd w:id="51"/>
@@ -18504,9 +18430,73 @@
       </w:hyperlink>
       <w:bookmarkEnd w:id="57"/>
     </w:p>
+    <w:p>
+      <w:pPr>
+        <w:pStyle w:val="Irodalomjegyzksor"/>
+        <w:rPr>
+          <w:rStyle w:val="Hiperhivatkozs"/>
+          <w:b/>
+          <w:bCs/>
+          <w:color w:val="000000" w:themeColor="text1"/>
+          <w:u w:val="none"/>
+        </w:rPr>
+      </w:pPr>
+      <w:bookmarkStart w:id="58" w:name="_Ref212755722"/>
+      <w:r>
+        <w:rPr>
+          <w:rStyle w:val="Hiperhivatkozs"/>
+          <w:color w:val="000000" w:themeColor="text1"/>
+          <w:u w:val="none"/>
+        </w:rPr>
+        <w:lastRenderedPageBreak/>
+        <w:t>Yunfan Gao, Yun Xiong, Xinyu Gao, Kangxiang Jia, Jinliu Pan, Yuxi Bi, Yi Dai, Jiawei Sun, Meng Wang, Haofen Wang</w:t>
+      </w:r>
+      <w:r>
+        <w:rPr>
+          <w:rStyle w:val="Hiperhivatkozs"/>
+          <w:color w:val="000000" w:themeColor="text1"/>
+          <w:u w:val="none"/>
+        </w:rPr>
+        <w:t xml:space="preserve">, (2023.12.18.), </w:t>
+      </w:r>
+      <w:r>
+        <w:t>Retrieval-Augmented Generation for Large Language Models: A Survey</w:t>
+      </w:r>
+      <w:r>
+        <w:t>, ArXiv,</w:t>
+      </w:r>
+      <w:r>
+        <w:rPr>
+          <w:b/>
+          <w:bCs/>
+        </w:rPr>
+        <w:t xml:space="preserve"> </w:t>
+      </w:r>
+      <w:hyperlink r:id="rId48" w:history="1">
+        <w:r>
+          <w:rPr>
+            <w:rStyle w:val="Hiperhivatkozs"/>
+          </w:rPr>
+          <w:t>https://arxiv.or</w:t>
+        </w:r>
+        <w:r>
+          <w:rPr>
+            <w:rStyle w:val="Hiperhivatkozs"/>
+          </w:rPr>
+          <w:t>g</w:t>
+        </w:r>
+        <w:r>
+          <w:rPr>
+            <w:rStyle w:val="Hiperhivatkozs"/>
+          </w:rPr>
+          <w:t>/abs/2312.10997</w:t>
+        </w:r>
+      </w:hyperlink>
+      <w:bookmarkEnd w:id="58"/>
+    </w:p>
     <w:sectPr>
-      <w:headerReference w:type="even" r:id="rId48"/>
-      <w:footerReference w:type="default" r:id="rId49"/>
+      <w:headerReference w:type="even" r:id="rId49"/>
+      <w:footerReference w:type="default" r:id="rId50"/>
       <w:type w:val="continuous"/>
       <w:pgSz w:w="11907" w:h="16840" w:code="9"/>
       <w:pgMar w:top="720" w:right="720" w:bottom="720" w:left="720" w:header="709" w:footer="709" w:gutter="567"/>
@@ -18973,8 +18963,8 @@
   <w:abstractNum w:abstractNumId="10" w15:restartNumberingAfterBreak="0">
     <w:nsid w:val="02C275D4"/>
     <w:multiLevelType w:val="hybridMultilevel"/>
-    <w:tmpl w:val="E5C0BA68"/>
-    <w:lvl w:ilvl="0" w:tplc="98824816">
+    <w:tmpl w:val="842870AE"/>
+    <w:lvl w:ilvl="0" w:tplc="4C445890">
       <w:start w:val="1"/>
       <w:numFmt w:val="decimal"/>
       <w:pStyle w:val="Irodalomjegyzksor"/>
@@ -21380,7 +21370,7 @@
     <w:basedOn w:val="Norml"/>
     <w:autoRedefine/>
     <w:qFormat/>
-    <w:rsid w:val="00D464EF"/>
+    <w:rsid w:val="00903215"/>
     <w:pPr>
       <w:numPr>
         <w:numId w:val="1"/>

</xml_diff>